<commit_message>
Mô tả bài toán
</commit_message>
<xml_diff>
--- a/02_Analysis/AnalysisDocument.docx
+++ b/02_Analysis/AnalysisDocument.docx
@@ -1,6 +1,6 @@
 
 <file path=word/document.xml><?xml version="1.0" encoding="utf-8"?>
-<w:document xmlns:wpc="http://schemas.microsoft.com/office/word/2010/wordprocessingCanvas" xmlns:cx="http://schemas.microsoft.com/office/drawing/2014/chartex" xmlns:cx1="http://schemas.microsoft.com/office/drawing/2015/9/8/chartex" xmlns:cx2="http://schemas.microsoft.com/office/drawing/2015/10/21/chartex" xmlns:cx3="http://schemas.microsoft.com/office/drawing/2016/5/9/chartex" xmlns:cx4="http://schemas.microsoft.com/office/drawing/2016/5/10/chartex" xmlns:cx5="http://schemas.microsoft.com/office/drawing/2016/5/11/chartex" xmlns:cx6="http://schemas.microsoft.com/office/drawing/2016/5/12/chartex" xmlns:cx7="http://schemas.microsoft.com/office/drawing/2016/5/13/chartex" xmlns:cx8="http://schemas.microsoft.com/office/drawing/2016/5/14/chartex" xmlns:mc="http://schemas.openxmlformats.org/markup-compatibility/2006" xmlns:aink="http://schemas.microsoft.com/office/drawing/2016/ink" xmlns:am3d="http://schemas.microsoft.com/office/drawing/2017/model3d" xmlns:o="urn:schemas-microsoft-com:office:office" xmlns:r="http://schemas.openxmlformats.org/officeDocument/2006/relationships" xmlns:m="http://schemas.openxmlformats.org/officeDocument/2006/math" xmlns:v="urn:schemas-microsoft-com:vml" xmlns:wp14="http://schemas.microsoft.com/office/word/2010/wordprocessingDrawing" xmlns:wp="http://schemas.openxmlformats.org/drawingml/2006/wordprocessingDrawing" xmlns:w10="urn:schemas-microsoft-com:office:word" xmlns:w="http://schemas.openxmlformats.org/wordprocessingml/2006/main" xmlns:w14="http://schemas.microsoft.com/office/word/2010/wordml" xmlns:w15="http://schemas.microsoft.com/office/word/2012/wordml" xmlns:w16cid="http://schemas.microsoft.com/office/word/2016/wordml/cid" xmlns:w16se="http://schemas.microsoft.com/office/word/2015/wordml/symex" xmlns:wpg="http://schemas.microsoft.com/office/word/2010/wordprocessingGroup" xmlns:wpi="http://schemas.microsoft.com/office/word/2010/wordprocessingInk" xmlns:wne="http://schemas.microsoft.com/office/word/2006/wordml" xmlns:wps="http://schemas.microsoft.com/office/word/2010/wordprocessingShape" mc:Ignorable="w14 w15 w16se w16cid wp14">
+<w:document xmlns:wpc="http://schemas.microsoft.com/office/word/2010/wordprocessingCanvas" xmlns:cx="http://schemas.microsoft.com/office/drawing/2014/chartex" xmlns:mc="http://schemas.openxmlformats.org/markup-compatibility/2006" xmlns:o="urn:schemas-microsoft-com:office:office" xmlns:r="http://schemas.openxmlformats.org/officeDocument/2006/relationships" xmlns:m="http://schemas.openxmlformats.org/officeDocument/2006/math" xmlns:v="urn:schemas-microsoft-com:vml" xmlns:wp14="http://schemas.microsoft.com/office/word/2010/wordprocessingDrawing" xmlns:wp="http://schemas.openxmlformats.org/drawingml/2006/wordprocessingDrawing" xmlns:w10="urn:schemas-microsoft-com:office:word" xmlns:w="http://schemas.openxmlformats.org/wordprocessingml/2006/main" xmlns:w14="http://schemas.microsoft.com/office/word/2010/wordml" xmlns:w15="http://schemas.microsoft.com/office/word/2012/wordml" xmlns:w16se="http://schemas.microsoft.com/office/word/2015/wordml/symex" xmlns:wpg="http://schemas.microsoft.com/office/word/2010/wordprocessingGroup" xmlns:wpi="http://schemas.microsoft.com/office/word/2010/wordprocessingInk" xmlns:wne="http://schemas.microsoft.com/office/word/2006/wordml" xmlns:wps="http://schemas.microsoft.com/office/word/2010/wordprocessingShape" mc:Ignorable="w14 w15 w16se wp14">
   <w:body>
     <w:p>
       <w:pPr>
@@ -1997,32 +1997,506 @@
     </w:p>
     <w:p>
       <w:pPr>
-        <w:pStyle w:val="ListParagraph"/>
-        <w:numPr>
-          <w:ilvl w:val="0"/>
-          <w:numId w:val="27"/>
-        </w:numPr>
+        <w:spacing w:line="360" w:lineRule="auto"/>
+        <w:ind w:firstLine="720"/>
+        <w:rPr>
+          <w:rFonts w:cs="Segoe UI"/>
+        </w:rPr>
+      </w:pPr>
+      <w:r>
+        <w:rPr>
+          <w:rFonts w:cs="Segoe UI"/>
+        </w:rPr>
+        <w:t xml:space="preserve">- Mô tả chung: </w:t>
+      </w:r>
+      <w:r>
+        <w:rPr>
+          <w:rFonts w:cs="Segoe UI"/>
+        </w:rPr>
+        <w:t xml:space="preserve">Các đội bóng đăng kí thi đấu tại người quản lý giải, người quản lý xác minh mình là Manager qua quá trình đăng nhập, sau đó nhận hồ sơ đăng ký, nhập thông tin đội bóng phù hợp với các quy định của giải đấu. Quản lý sắp xếp </w:t>
+      </w:r>
+      <w:r>
+        <w:rPr>
+          <w:rFonts w:cs="Segoe UI"/>
+          <w:lang w:val="vi-VN"/>
+        </w:rPr>
+        <w:t xml:space="preserve">lịch thi đấu </w:t>
+      </w:r>
+      <w:r>
+        <w:rPr>
+          <w:rFonts w:cs="Segoe UI"/>
+        </w:rPr>
+        <w:t>cho giải, trọng tài cho mỗi trận là ngẫu nhiên lấy từ danh sách trọng tài. Người quản lý là người sẽ ghi nhận kết quả trận đấu, vòng đấu hoặc có thể thay đổi luật thi đấu, thay đổi thành phần của đội bóng như HLV, Đội trưởng... Người dùng là khách hay không phải người quản lý có thể sử dụng phần mềm để thực hiện những tác vụ tra cứu thông tin liên quan đến giải</w:t>
+      </w:r>
+    </w:p>
+    <w:p>
+      <w:pPr>
+        <w:ind w:left="450"/>
+        <w:rPr>
+          <w:rFonts w:cs="Segoe UI"/>
+        </w:rPr>
+      </w:pPr>
+      <w:r>
+        <w:rPr>
+          <w:rFonts w:cs="Segoe UI"/>
+          <w:lang w:val="vi-VN"/>
+        </w:rPr>
+        <w:t>a. Danh sách chức năng</w:t>
+      </w:r>
+      <w:r>
+        <w:rPr>
+          <w:rFonts w:cs="Segoe UI"/>
+        </w:rPr>
+        <w:t xml:space="preserve"> và mục đích</w:t>
+      </w:r>
+    </w:p>
+    <w:p>
+      <w:pPr>
+        <w:ind w:left="450"/>
+        <w:rPr>
+          <w:rFonts w:cs="Segoe UI"/>
+        </w:rPr>
+      </w:pPr>
+      <w:r>
+        <w:rPr>
+          <w:rFonts w:cs="Segoe UI"/>
+          <w:lang w:val="vi-VN"/>
+        </w:rPr>
+        <w:t>- Tiếp nhận hồ sơ của các đội bóng, timeline và lịch thi đấu từ khách hàng</w:t>
+      </w:r>
+      <w:r>
+        <w:rPr>
+          <w:rFonts w:cs="Segoe UI"/>
+        </w:rPr>
+        <w:t>: giúp cho người quản lý có thể nắm được list các đội bóng</w:t>
+      </w:r>
+    </w:p>
+    <w:p>
+      <w:pPr>
+        <w:ind w:left="450"/>
+        <w:rPr>
+          <w:rFonts w:cs="Segoe UI"/>
+        </w:rPr>
+      </w:pPr>
+      <w:r>
+        <w:rPr>
+          <w:rFonts w:cs="Segoe UI"/>
+          <w:lang w:val="vi-VN"/>
+        </w:rPr>
+        <w:t>- Tạo bảng lịch thi đấu</w:t>
+      </w:r>
+      <w:r>
+        <w:rPr>
+          <w:rFonts w:cs="Segoe UI"/>
+        </w:rPr>
+        <w:t>: Người quan lý dễ theo dõi sau khi phân  chia lịch thi đấu</w:t>
+      </w:r>
+    </w:p>
+    <w:p>
+      <w:pPr>
+        <w:ind w:left="450"/>
+        <w:rPr>
+          <w:rFonts w:cs="Segoe UI"/>
+          <w:lang w:val="vi-VN"/>
+        </w:rPr>
+      </w:pPr>
+      <w:r>
+        <w:rPr>
+          <w:rFonts w:cs="Segoe UI"/>
+          <w:lang w:val="vi-VN"/>
+        </w:rPr>
+        <w:t>- sắp xếp trọng tài ( random</w:t>
+      </w:r>
+      <w:r>
+        <w:rPr>
+          <w:rFonts w:cs="Segoe UI"/>
+        </w:rPr>
+        <w:t xml:space="preserve"> )</w:t>
+      </w:r>
+      <w:r>
+        <w:rPr>
+          <w:rFonts w:cs="Segoe UI"/>
+        </w:rPr>
+        <w:t>: Tránh tình trạng mua trọng tài</w:t>
+      </w:r>
+    </w:p>
+    <w:p>
+      <w:pPr>
+        <w:ind w:left="450"/>
+        <w:rPr>
+          <w:rFonts w:cs="Segoe UI"/>
+        </w:rPr>
+      </w:pPr>
+      <w:r>
+        <w:rPr>
+          <w:rFonts w:cs="Segoe UI"/>
+          <w:lang w:val="vi-VN"/>
+        </w:rPr>
+        <w:t>- Thay đổi luật thi đấu</w:t>
+      </w:r>
+      <w:r>
+        <w:rPr>
+          <w:rFonts w:cs="Segoe UI"/>
+        </w:rPr>
+        <w:t>: Cập nhật theo tình hình giải đấu để quản lý dễ kiểm soát</w:t>
+      </w:r>
+    </w:p>
+    <w:p>
+      <w:pPr>
+        <w:ind w:left="450"/>
+        <w:rPr>
+          <w:rFonts w:cs="Segoe UI"/>
+        </w:rPr>
+      </w:pPr>
+      <w:r>
+        <w:rPr>
+          <w:rFonts w:cs="Segoe UI"/>
+          <w:lang w:val="vi-VN"/>
+        </w:rPr>
+        <w:t>- Thông kê trước từng trận đấu</w:t>
+      </w:r>
+      <w:r>
+        <w:rPr>
+          <w:rFonts w:cs="Segoe UI"/>
+        </w:rPr>
+        <w:t>: Để người quản lý có thể xem xét theo dõi theo luật thi đấu, loại những trường hợp vi phạm...</w:t>
+      </w:r>
+    </w:p>
+    <w:p>
+      <w:pPr>
+        <w:ind w:left="450"/>
+        <w:rPr>
+          <w:rFonts w:cs="Segoe UI"/>
+        </w:rPr>
+      </w:pPr>
+      <w:r>
+        <w:rPr>
+          <w:rFonts w:cs="Segoe UI"/>
+          <w:lang w:val="vi-VN"/>
+        </w:rPr>
+        <w:t>- Cập nhật kết quả vòng đấu</w:t>
+      </w:r>
+      <w:r>
+        <w:rPr>
+          <w:rFonts w:cs="Segoe UI"/>
+        </w:rPr>
+        <w:t>: Tính điểm sau từng vòng đấu</w:t>
+      </w:r>
+    </w:p>
+    <w:p>
+      <w:pPr>
+        <w:ind w:left="450"/>
+        <w:rPr>
+          <w:rFonts w:cs="Segoe UI"/>
+        </w:rPr>
+      </w:pPr>
+      <w:r>
+        <w:rPr>
+          <w:rFonts w:cs="Segoe UI"/>
+          <w:lang w:val="vi-VN"/>
+        </w:rPr>
+        <w:t>- Thị trường chuyển nhượng</w:t>
+      </w:r>
+      <w:r>
+        <w:rPr>
+          <w:rFonts w:cs="Segoe UI"/>
+        </w:rPr>
+        <w:t>: Thay đổi đội hình</w:t>
+      </w:r>
+    </w:p>
+    <w:p>
+      <w:pPr>
+        <w:ind w:left="450"/>
+        <w:rPr>
+          <w:rFonts w:cs="Segoe UI"/>
+        </w:rPr>
+      </w:pPr>
+      <w:r>
+        <w:rPr>
+          <w:rFonts w:cs="Segoe UI"/>
+          <w:lang w:val="vi-VN"/>
+        </w:rPr>
+        <w:t>- Chỉnh sửa đội bóng</w:t>
+      </w:r>
+      <w:r>
+        <w:rPr>
+          <w:rFonts w:cs="Segoe UI"/>
+        </w:rPr>
+        <w:t>: Cập nhật dữ liệu đội bóng khi có vấn đề xảy ra</w:t>
+      </w:r>
+    </w:p>
+    <w:p>
+      <w:pPr>
+        <w:ind w:left="450"/>
+        <w:rPr>
+          <w:rFonts w:cs="Segoe UI"/>
+        </w:rPr>
+      </w:pPr>
+      <w:r>
+        <w:rPr>
+          <w:rFonts w:cs="Segoe UI"/>
+          <w:lang w:val="vi-VN"/>
+        </w:rPr>
+        <w:t>- Thống kê thẻ, cập nhật thẻ sau mỗi vòng đấu</w:t>
+      </w:r>
+      <w:r>
+        <w:rPr>
+          <w:rFonts w:cs="Segoe UI"/>
+        </w:rPr>
+        <w:t>: Để giúp người dùng giám sát và áp dụng luật thi đấu trước từng vòng đấu</w:t>
+      </w:r>
+    </w:p>
+    <w:p>
+      <w:pPr>
+        <w:ind w:left="450"/>
+        <w:rPr>
+          <w:rFonts w:cs="Segoe UI"/>
+        </w:rPr>
+      </w:pPr>
+      <w:r>
+        <w:rPr>
+          <w:rFonts w:cs="Segoe UI"/>
+          <w:lang w:val="vi-VN"/>
+        </w:rPr>
+        <w:t>- Lập bảng hạng vua phá lưới</w:t>
+      </w:r>
+      <w:r>
+        <w:rPr>
+          <w:rFonts w:cs="Segoe UI"/>
+        </w:rPr>
+        <w:t>: Tìm ra cầu thủ xuất sắc</w:t>
+      </w:r>
+    </w:p>
+    <w:p>
+      <w:pPr>
+        <w:ind w:left="450"/>
+        <w:rPr>
+          <w:rFonts w:cs="Segoe UI"/>
+        </w:rPr>
+      </w:pPr>
+      <w:r>
+        <w:rPr>
+          <w:rFonts w:cs="Segoe UI"/>
+          <w:lang w:val="vi-VN"/>
+        </w:rPr>
+        <w:t>- Lập bảng xếp hạng và cập nhật sau mỗi vòng đấu</w:t>
+      </w:r>
+      <w:r>
+        <w:rPr>
+          <w:rFonts w:cs="Segoe UI"/>
+        </w:rPr>
+        <w:t>: Tìm ra đội bóng cao điểm và xuất sắc</w:t>
+      </w:r>
+    </w:p>
+    <w:p>
+      <w:pPr>
+        <w:ind w:left="450"/>
+        <w:rPr>
+          <w:rFonts w:cs="Segoe UI"/>
+        </w:rPr>
+      </w:pPr>
+      <w:r>
+        <w:rPr>
+          <w:rFonts w:cs="Segoe UI"/>
+          <w:lang w:val="vi-VN"/>
+        </w:rPr>
+        <w:t>- Tra cứu kết qủa vòng đấu</w:t>
+      </w:r>
+      <w:r>
+        <w:rPr>
+          <w:rFonts w:cs="Segoe UI"/>
+        </w:rPr>
+        <w:t xml:space="preserve"> (1)</w:t>
+      </w:r>
+    </w:p>
+    <w:p>
+      <w:pPr>
+        <w:ind w:left="450"/>
+        <w:rPr>
+          <w:rFonts w:cs="Segoe UI"/>
+        </w:rPr>
+      </w:pPr>
+      <w:r>
+        <w:rPr>
+          <w:rFonts w:cs="Segoe UI"/>
+          <w:lang w:val="vi-VN"/>
+        </w:rPr>
+        <w:lastRenderedPageBreak/>
+        <w:t>- Tra cứu thông tin cầu thủ</w:t>
+      </w:r>
+      <w:r>
+        <w:rPr>
+          <w:rFonts w:cs="Segoe UI"/>
+        </w:rPr>
+        <w:t xml:space="preserve"> (2)</w:t>
+      </w:r>
+    </w:p>
+    <w:p>
+      <w:pPr>
+        <w:ind w:left="450"/>
+        <w:rPr>
+          <w:rFonts w:cs="Segoe UI"/>
+        </w:rPr>
+      </w:pPr>
+      <w:r>
+        <w:rPr>
+          <w:rFonts w:cs="Segoe UI"/>
+          <w:lang w:val="vi-VN"/>
+        </w:rPr>
+        <w:t>- Tra cứu thông tin đội bóng</w:t>
+      </w:r>
+      <w:r>
+        <w:rPr>
+          <w:rFonts w:cs="Segoe UI"/>
+        </w:rPr>
+        <w:t>(3)</w:t>
+      </w:r>
+    </w:p>
+    <w:p>
+      <w:pPr>
+        <w:ind w:left="450"/>
+        <w:rPr>
+          <w:rFonts w:cs="Segoe UI"/>
+        </w:rPr>
+      </w:pPr>
+      <w:r>
+        <w:rPr>
+          <w:rFonts w:cs="Segoe UI"/>
+          <w:lang w:val="vi-VN"/>
+        </w:rPr>
+        <w:t>- Tra cứu bảng xếp hạng</w:t>
+      </w:r>
+      <w:r>
+        <w:rPr>
+          <w:rFonts w:cs="Segoe UI"/>
+        </w:rPr>
+        <w:t xml:space="preserve"> (4)</w:t>
+      </w:r>
+    </w:p>
+    <w:p>
+      <w:pPr>
+        <w:ind w:left="450"/>
+        <w:rPr>
+          <w:rFonts w:cs="Segoe UI"/>
+        </w:rPr>
+      </w:pPr>
+      <w:r>
+        <w:rPr>
+          <w:rFonts w:cs="Segoe UI"/>
+        </w:rPr>
+        <w:t>(1)(2)(3)(4) =&gt; Mục đích: Người qu</w:t>
+      </w:r>
+      <w:bookmarkStart w:id="4" w:name="_GoBack"/>
+      <w:bookmarkEnd w:id="4"/>
+      <w:r>
+        <w:rPr>
+          <w:rFonts w:cs="Segoe UI"/>
+        </w:rPr>
+        <w:t>ản lí có thể lấy được thông tin đội bóng, cầu thủ, kết quả trận đấu và xếp hạng từng đội khi cần.</w:t>
+      </w:r>
+    </w:p>
+    <w:p>
+      <w:pPr>
+        <w:ind w:left="450"/>
         <w:rPr>
           <w:rFonts w:cs="Segoe UI"/>
           <w:i/>
           <w:color w:val="7030A0"/>
-        </w:rPr>
-      </w:pPr>
+          <w:lang w:val="vi-VN"/>
+        </w:rPr>
+      </w:pPr>
+      <w:r>
+        <w:rPr>
+          <w:rFonts w:cs="Segoe UI"/>
+          <w:lang w:val="vi-VN"/>
+        </w:rPr>
+        <w:t>b</w:t>
+      </w:r>
       <w:r>
         <w:rPr>
           <w:rFonts w:cs="Segoe UI"/>
           <w:i/>
           <w:color w:val="7030A0"/>
-        </w:rPr>
-        <w:t>Nhóm sinh viên phát biểu bài toán tại đây, mô tả khoảng 1 - 2 trang nghiệp vụ bài toán của phần mề</w:t>
+          <w:lang w:val="vi-VN"/>
+        </w:rPr>
+        <w:t>.</w:t>
       </w:r>
       <w:r>
         <w:rPr>
           <w:rFonts w:cs="Segoe UI"/>
           <w:i/>
           <w:color w:val="7030A0"/>
-        </w:rPr>
-        <w:t>m, bao gồm cả môi trường hoạt động (Ví dụ: Web browser hỗ trợ HTML5, server: Apache…) và các ràng buộc về thiết kế &amp; triển khai (Ví dụ: ngôn ngữ lập trình Java, cơ sở dữ liệu Oracle, chuẩn tài liệu…)</w:t>
+          <w:lang w:val="vi-VN"/>
+        </w:rPr>
+        <w:tab/>
+      </w:r>
+      <w:r>
+        <w:rPr>
+          <w:rFonts w:cs="Segoe UI"/>
+          <w:i/>
+          <w:color w:val="7030A0"/>
+          <w:lang w:val="vi-VN"/>
+        </w:rPr>
+        <w:tab/>
+      </w:r>
+      <w:r>
+        <w:rPr>
+          <w:rFonts w:cs="Segoe UI"/>
+          <w:i/>
+          <w:color w:val="7030A0"/>
+          <w:lang w:val="vi-VN"/>
+        </w:rPr>
+        <w:tab/>
+      </w:r>
+    </w:p>
+    <w:p>
+      <w:pPr>
+        <w:tabs>
+          <w:tab w:val="left" w:pos="1485"/>
+        </w:tabs>
+        <w:rPr>
+          <w:rFonts w:cs="Segoe UI"/>
+          <w:lang w:val="vi-VN"/>
+        </w:rPr>
+      </w:pPr>
+      <w:r>
+        <w:rPr>
+          <w:rFonts w:cs="Segoe UI"/>
+          <w:i/>
+          <w:color w:val="7030A0"/>
+          <w:lang w:val="vi-VN"/>
+        </w:rPr>
+        <w:t xml:space="preserve">      </w:t>
+      </w:r>
+      <w:r>
+        <w:rPr>
+          <w:rFonts w:cs="Segoe UI"/>
+          <w:lang w:val="vi-VN"/>
+        </w:rPr>
+        <w:t>- Môi trường hoạt động: Windows 7, 8, 8.1, 10</w:t>
+      </w:r>
+    </w:p>
+    <w:p>
+      <w:pPr>
+        <w:tabs>
+          <w:tab w:val="left" w:pos="1485"/>
+        </w:tabs>
+        <w:rPr>
+          <w:rFonts w:asciiTheme="minorHAnsi" w:hAnsiTheme="minorHAnsi" w:cstheme="minorHAnsi"/>
+        </w:rPr>
+      </w:pPr>
+      <w:r>
+        <w:rPr>
+          <w:rFonts w:cs="Segoe UI"/>
+          <w:lang w:val="vi-VN"/>
+        </w:rPr>
+        <w:t xml:space="preserve">       - Các ràng buộc thiết kế và triển khai: Ngôn ngữ lập trình C# và hệ quản trị cơ sở dữ liệu SQL</w:t>
+      </w:r>
+      <w:r>
+        <w:rPr>
+          <w:rFonts w:cs="Segoe UI"/>
+        </w:rPr>
+        <w:t xml:space="preserve"> sever</w:t>
       </w:r>
     </w:p>
     <w:p>
@@ -2050,7 +2524,7 @@
           <w:rFonts w:cs="Segoe UI"/>
         </w:rPr>
       </w:pPr>
-      <w:bookmarkStart w:id="4" w:name="_Toc383891034"/>
+      <w:bookmarkStart w:id="5" w:name="_Toc383891034"/>
       <w:r>
         <w:rPr>
           <w:rFonts w:cs="Segoe UI"/>
@@ -2058,7 +2532,7 @@
         <w:lastRenderedPageBreak/>
         <w:t>Tổng quan yêu cầu</w:t>
       </w:r>
-      <w:bookmarkEnd w:id="4"/>
+      <w:bookmarkEnd w:id="5"/>
     </w:p>
     <w:p>
       <w:pPr>
@@ -4003,8 +4477,6 @@
           <w:color w:val="7030A0"/>
         </w:rPr>
       </w:pPr>
-      <w:bookmarkStart w:id="5" w:name="_GoBack"/>
-      <w:bookmarkEnd w:id="5"/>
     </w:p>
     <w:p>
       <w:pPr>
@@ -4203,7 +4675,6 @@
       <w:r>
         <w:rPr>
           <w:noProof/>
-          <w:lang w:val="vi-VN"/>
         </w:rPr>
         <w:drawing>
           <wp:inline distT="0" distB="0" distL="0" distR="0" wp14:anchorId="10041F27" wp14:editId="092BC2F5">
@@ -4999,7 +5470,7 @@
 </file>
 
 <file path=word/endnotes.xml><?xml version="1.0" encoding="utf-8"?>
-<w:endnotes xmlns:wpc="http://schemas.microsoft.com/office/word/2010/wordprocessingCanvas" xmlns:cx="http://schemas.microsoft.com/office/drawing/2014/chartex" xmlns:cx1="http://schemas.microsoft.com/office/drawing/2015/9/8/chartex" xmlns:cx2="http://schemas.microsoft.com/office/drawing/2015/10/21/chartex" xmlns:cx3="http://schemas.microsoft.com/office/drawing/2016/5/9/chartex" xmlns:cx4="http://schemas.microsoft.com/office/drawing/2016/5/10/chartex" xmlns:cx5="http://schemas.microsoft.com/office/drawing/2016/5/11/chartex" xmlns:cx6="http://schemas.microsoft.com/office/drawing/2016/5/12/chartex" xmlns:cx7="http://schemas.microsoft.com/office/drawing/2016/5/13/chartex" xmlns:cx8="http://schemas.microsoft.com/office/drawing/2016/5/14/chartex" xmlns:mc="http://schemas.openxmlformats.org/markup-compatibility/2006" xmlns:aink="http://schemas.microsoft.com/office/drawing/2016/ink" xmlns:am3d="http://schemas.microsoft.com/office/drawing/2017/model3d" xmlns:o="urn:schemas-microsoft-com:office:office" xmlns:r="http://schemas.openxmlformats.org/officeDocument/2006/relationships" xmlns:m="http://schemas.openxmlformats.org/officeDocument/2006/math" xmlns:v="urn:schemas-microsoft-com:vml" xmlns:wp14="http://schemas.microsoft.com/office/word/2010/wordprocessingDrawing" xmlns:wp="http://schemas.openxmlformats.org/drawingml/2006/wordprocessingDrawing" xmlns:w10="urn:schemas-microsoft-com:office:word" xmlns:w="http://schemas.openxmlformats.org/wordprocessingml/2006/main" xmlns:w14="http://schemas.microsoft.com/office/word/2010/wordml" xmlns:w15="http://schemas.microsoft.com/office/word/2012/wordml" xmlns:w16cid="http://schemas.microsoft.com/office/word/2016/wordml/cid" xmlns:w16se="http://schemas.microsoft.com/office/word/2015/wordml/symex" xmlns:wpg="http://schemas.microsoft.com/office/word/2010/wordprocessingGroup" xmlns:wpi="http://schemas.microsoft.com/office/word/2010/wordprocessingInk" xmlns:wne="http://schemas.microsoft.com/office/word/2006/wordml" xmlns:wps="http://schemas.microsoft.com/office/word/2010/wordprocessingShape" mc:Ignorable="w14 w15 w16se w16cid wp14">
+<w:endnotes xmlns:wpc="http://schemas.microsoft.com/office/word/2010/wordprocessingCanvas" xmlns:cx="http://schemas.microsoft.com/office/drawing/2014/chartex" xmlns:mc="http://schemas.openxmlformats.org/markup-compatibility/2006" xmlns:o="urn:schemas-microsoft-com:office:office" xmlns:r="http://schemas.openxmlformats.org/officeDocument/2006/relationships" xmlns:m="http://schemas.openxmlformats.org/officeDocument/2006/math" xmlns:v="urn:schemas-microsoft-com:vml" xmlns:wp14="http://schemas.microsoft.com/office/word/2010/wordprocessingDrawing" xmlns:wp="http://schemas.openxmlformats.org/drawingml/2006/wordprocessingDrawing" xmlns:w10="urn:schemas-microsoft-com:office:word" xmlns:w="http://schemas.openxmlformats.org/wordprocessingml/2006/main" xmlns:w14="http://schemas.microsoft.com/office/word/2010/wordml" xmlns:w15="http://schemas.microsoft.com/office/word/2012/wordml" xmlns:w16se="http://schemas.microsoft.com/office/word/2015/wordml/symex" xmlns:wpg="http://schemas.microsoft.com/office/word/2010/wordprocessingGroup" xmlns:wpi="http://schemas.microsoft.com/office/word/2010/wordprocessingInk" xmlns:wne="http://schemas.microsoft.com/office/word/2006/wordml" xmlns:wps="http://schemas.microsoft.com/office/word/2010/wordprocessingShape" mc:Ignorable="w14 w15 w16se wp14">
   <w:endnote w:type="separator" w:id="-1">
     <w:p>
       <w:pPr>
@@ -5024,7 +5495,7 @@
 </file>
 
 <file path=word/footer1.xml><?xml version="1.0" encoding="utf-8"?>
-<w:ftr xmlns:wpc="http://schemas.microsoft.com/office/word/2010/wordprocessingCanvas" xmlns:cx="http://schemas.microsoft.com/office/drawing/2014/chartex" xmlns:cx1="http://schemas.microsoft.com/office/drawing/2015/9/8/chartex" xmlns:cx2="http://schemas.microsoft.com/office/drawing/2015/10/21/chartex" xmlns:cx3="http://schemas.microsoft.com/office/drawing/2016/5/9/chartex" xmlns:cx4="http://schemas.microsoft.com/office/drawing/2016/5/10/chartex" xmlns:cx5="http://schemas.microsoft.com/office/drawing/2016/5/11/chartex" xmlns:cx6="http://schemas.microsoft.com/office/drawing/2016/5/12/chartex" xmlns:cx7="http://schemas.microsoft.com/office/drawing/2016/5/13/chartex" xmlns:cx8="http://schemas.microsoft.com/office/drawing/2016/5/14/chartex" xmlns:mc="http://schemas.openxmlformats.org/markup-compatibility/2006" xmlns:aink="http://schemas.microsoft.com/office/drawing/2016/ink" xmlns:am3d="http://schemas.microsoft.com/office/drawing/2017/model3d" xmlns:o="urn:schemas-microsoft-com:office:office" xmlns:r="http://schemas.openxmlformats.org/officeDocument/2006/relationships" xmlns:m="http://schemas.openxmlformats.org/officeDocument/2006/math" xmlns:v="urn:schemas-microsoft-com:vml" xmlns:wp14="http://schemas.microsoft.com/office/word/2010/wordprocessingDrawing" xmlns:wp="http://schemas.openxmlformats.org/drawingml/2006/wordprocessingDrawing" xmlns:w10="urn:schemas-microsoft-com:office:word" xmlns:w="http://schemas.openxmlformats.org/wordprocessingml/2006/main" xmlns:w14="http://schemas.microsoft.com/office/word/2010/wordml" xmlns:w15="http://schemas.microsoft.com/office/word/2012/wordml" xmlns:w16cid="http://schemas.microsoft.com/office/word/2016/wordml/cid" xmlns:w16se="http://schemas.microsoft.com/office/word/2015/wordml/symex" xmlns:wpg="http://schemas.microsoft.com/office/word/2010/wordprocessingGroup" xmlns:wpi="http://schemas.microsoft.com/office/word/2010/wordprocessingInk" xmlns:wne="http://schemas.microsoft.com/office/word/2006/wordml" xmlns:wps="http://schemas.microsoft.com/office/word/2010/wordprocessingShape" mc:Ignorable="w14 w15 w16se w16cid wp14">
+<w:ftr xmlns:wpc="http://schemas.microsoft.com/office/word/2010/wordprocessingCanvas" xmlns:cx="http://schemas.microsoft.com/office/drawing/2014/chartex" xmlns:mc="http://schemas.openxmlformats.org/markup-compatibility/2006" xmlns:o="urn:schemas-microsoft-com:office:office" xmlns:r="http://schemas.openxmlformats.org/officeDocument/2006/relationships" xmlns:m="http://schemas.openxmlformats.org/officeDocument/2006/math" xmlns:v="urn:schemas-microsoft-com:vml" xmlns:wp14="http://schemas.microsoft.com/office/word/2010/wordprocessingDrawing" xmlns:wp="http://schemas.openxmlformats.org/drawingml/2006/wordprocessingDrawing" xmlns:w10="urn:schemas-microsoft-com:office:word" xmlns:w="http://schemas.openxmlformats.org/wordprocessingml/2006/main" xmlns:w14="http://schemas.microsoft.com/office/word/2010/wordml" xmlns:w15="http://schemas.microsoft.com/office/word/2012/wordml" xmlns:w16se="http://schemas.microsoft.com/office/word/2015/wordml/symex" xmlns:wpg="http://schemas.microsoft.com/office/word/2010/wordprocessingGroup" xmlns:wpi="http://schemas.microsoft.com/office/word/2010/wordprocessingInk" xmlns:wne="http://schemas.microsoft.com/office/word/2006/wordml" xmlns:wps="http://schemas.microsoft.com/office/word/2010/wordprocessingShape" mc:Ignorable="w14 w15 w16se wp14">
   <w:p>
     <w:pPr>
       <w:pStyle w:val="Footer"/>
@@ -5034,7 +5505,7 @@
 </file>
 
 <file path=word/footer2.xml><?xml version="1.0" encoding="utf-8"?>
-<w:ftr xmlns:wpc="http://schemas.microsoft.com/office/word/2010/wordprocessingCanvas" xmlns:cx="http://schemas.microsoft.com/office/drawing/2014/chartex" xmlns:cx1="http://schemas.microsoft.com/office/drawing/2015/9/8/chartex" xmlns:cx2="http://schemas.microsoft.com/office/drawing/2015/10/21/chartex" xmlns:cx3="http://schemas.microsoft.com/office/drawing/2016/5/9/chartex" xmlns:cx4="http://schemas.microsoft.com/office/drawing/2016/5/10/chartex" xmlns:cx5="http://schemas.microsoft.com/office/drawing/2016/5/11/chartex" xmlns:cx6="http://schemas.microsoft.com/office/drawing/2016/5/12/chartex" xmlns:cx7="http://schemas.microsoft.com/office/drawing/2016/5/13/chartex" xmlns:cx8="http://schemas.microsoft.com/office/drawing/2016/5/14/chartex" xmlns:mc="http://schemas.openxmlformats.org/markup-compatibility/2006" xmlns:aink="http://schemas.microsoft.com/office/drawing/2016/ink" xmlns:am3d="http://schemas.microsoft.com/office/drawing/2017/model3d" xmlns:o="urn:schemas-microsoft-com:office:office" xmlns:r="http://schemas.openxmlformats.org/officeDocument/2006/relationships" xmlns:m="http://schemas.openxmlformats.org/officeDocument/2006/math" xmlns:v="urn:schemas-microsoft-com:vml" xmlns:wp14="http://schemas.microsoft.com/office/word/2010/wordprocessingDrawing" xmlns:wp="http://schemas.openxmlformats.org/drawingml/2006/wordprocessingDrawing" xmlns:w10="urn:schemas-microsoft-com:office:word" xmlns:w="http://schemas.openxmlformats.org/wordprocessingml/2006/main" xmlns:w14="http://schemas.microsoft.com/office/word/2010/wordml" xmlns:w15="http://schemas.microsoft.com/office/word/2012/wordml" xmlns:w16cid="http://schemas.microsoft.com/office/word/2016/wordml/cid" xmlns:w16se="http://schemas.microsoft.com/office/word/2015/wordml/symex" xmlns:wpg="http://schemas.microsoft.com/office/word/2010/wordprocessingGroup" xmlns:wpi="http://schemas.microsoft.com/office/word/2010/wordprocessingInk" xmlns:wne="http://schemas.microsoft.com/office/word/2006/wordml" xmlns:wps="http://schemas.microsoft.com/office/word/2010/wordprocessingShape" mc:Ignorable="w14 w15 w16se w16cid wp14">
+<w:ftr xmlns:wpc="http://schemas.microsoft.com/office/word/2010/wordprocessingCanvas" xmlns:cx="http://schemas.microsoft.com/office/drawing/2014/chartex" xmlns:mc="http://schemas.openxmlformats.org/markup-compatibility/2006" xmlns:o="urn:schemas-microsoft-com:office:office" xmlns:r="http://schemas.openxmlformats.org/officeDocument/2006/relationships" xmlns:m="http://schemas.openxmlformats.org/officeDocument/2006/math" xmlns:v="urn:schemas-microsoft-com:vml" xmlns:wp14="http://schemas.microsoft.com/office/word/2010/wordprocessingDrawing" xmlns:wp="http://schemas.openxmlformats.org/drawingml/2006/wordprocessingDrawing" xmlns:w10="urn:schemas-microsoft-com:office:word" xmlns:w="http://schemas.openxmlformats.org/wordprocessingml/2006/main" xmlns:w14="http://schemas.microsoft.com/office/word/2010/wordml" xmlns:w15="http://schemas.microsoft.com/office/word/2012/wordml" xmlns:w16se="http://schemas.microsoft.com/office/word/2015/wordml/symex" xmlns:wpg="http://schemas.microsoft.com/office/word/2010/wordprocessingGroup" xmlns:wpi="http://schemas.microsoft.com/office/word/2010/wordprocessingInk" xmlns:wne="http://schemas.microsoft.com/office/word/2006/wordml" xmlns:wps="http://schemas.microsoft.com/office/word/2010/wordprocessingShape" mc:Ignorable="w14 w15 w16se wp14">
   <w:tbl>
     <w:tblPr>
       <w:tblW w:w="5000" w:type="pct"/>
@@ -5154,7 +5625,7 @@
               <w:noProof/>
               <w:color w:val="FFFFFF" w:themeColor="background1"/>
             </w:rPr>
-            <w:t>6</w:t>
+            <w:t>3</w:t>
           </w:r>
           <w:r>
             <w:rPr>
@@ -5177,7 +5648,7 @@
 </file>
 
 <file path=word/footnotes.xml><?xml version="1.0" encoding="utf-8"?>
-<w:footnotes xmlns:wpc="http://schemas.microsoft.com/office/word/2010/wordprocessingCanvas" xmlns:cx="http://schemas.microsoft.com/office/drawing/2014/chartex" xmlns:cx1="http://schemas.microsoft.com/office/drawing/2015/9/8/chartex" xmlns:cx2="http://schemas.microsoft.com/office/drawing/2015/10/21/chartex" xmlns:cx3="http://schemas.microsoft.com/office/drawing/2016/5/9/chartex" xmlns:cx4="http://schemas.microsoft.com/office/drawing/2016/5/10/chartex" xmlns:cx5="http://schemas.microsoft.com/office/drawing/2016/5/11/chartex" xmlns:cx6="http://schemas.microsoft.com/office/drawing/2016/5/12/chartex" xmlns:cx7="http://schemas.microsoft.com/office/drawing/2016/5/13/chartex" xmlns:cx8="http://schemas.microsoft.com/office/drawing/2016/5/14/chartex" xmlns:mc="http://schemas.openxmlformats.org/markup-compatibility/2006" xmlns:aink="http://schemas.microsoft.com/office/drawing/2016/ink" xmlns:am3d="http://schemas.microsoft.com/office/drawing/2017/model3d" xmlns:o="urn:schemas-microsoft-com:office:office" xmlns:r="http://schemas.openxmlformats.org/officeDocument/2006/relationships" xmlns:m="http://schemas.openxmlformats.org/officeDocument/2006/math" xmlns:v="urn:schemas-microsoft-com:vml" xmlns:wp14="http://schemas.microsoft.com/office/word/2010/wordprocessingDrawing" xmlns:wp="http://schemas.openxmlformats.org/drawingml/2006/wordprocessingDrawing" xmlns:w10="urn:schemas-microsoft-com:office:word" xmlns:w="http://schemas.openxmlformats.org/wordprocessingml/2006/main" xmlns:w14="http://schemas.microsoft.com/office/word/2010/wordml" xmlns:w15="http://schemas.microsoft.com/office/word/2012/wordml" xmlns:w16cid="http://schemas.microsoft.com/office/word/2016/wordml/cid" xmlns:w16se="http://schemas.microsoft.com/office/word/2015/wordml/symex" xmlns:wpg="http://schemas.microsoft.com/office/word/2010/wordprocessingGroup" xmlns:wpi="http://schemas.microsoft.com/office/word/2010/wordprocessingInk" xmlns:wne="http://schemas.microsoft.com/office/word/2006/wordml" xmlns:wps="http://schemas.microsoft.com/office/word/2010/wordprocessingShape" mc:Ignorable="w14 w15 w16se w16cid wp14">
+<w:footnotes xmlns:wpc="http://schemas.microsoft.com/office/word/2010/wordprocessingCanvas" xmlns:cx="http://schemas.microsoft.com/office/drawing/2014/chartex" xmlns:mc="http://schemas.openxmlformats.org/markup-compatibility/2006" xmlns:o="urn:schemas-microsoft-com:office:office" xmlns:r="http://schemas.openxmlformats.org/officeDocument/2006/relationships" xmlns:m="http://schemas.openxmlformats.org/officeDocument/2006/math" xmlns:v="urn:schemas-microsoft-com:vml" xmlns:wp14="http://schemas.microsoft.com/office/word/2010/wordprocessingDrawing" xmlns:wp="http://schemas.openxmlformats.org/drawingml/2006/wordprocessingDrawing" xmlns:w10="urn:schemas-microsoft-com:office:word" xmlns:w="http://schemas.openxmlformats.org/wordprocessingml/2006/main" xmlns:w14="http://schemas.microsoft.com/office/word/2010/wordml" xmlns:w15="http://schemas.microsoft.com/office/word/2012/wordml" xmlns:w16se="http://schemas.microsoft.com/office/word/2015/wordml/symex" xmlns:wpg="http://schemas.microsoft.com/office/word/2010/wordprocessingGroup" xmlns:wpi="http://schemas.microsoft.com/office/word/2010/wordprocessingInk" xmlns:wne="http://schemas.microsoft.com/office/word/2006/wordml" xmlns:wps="http://schemas.microsoft.com/office/word/2010/wordprocessingShape" mc:Ignorable="w14 w15 w16se wp14">
   <w:footnote w:type="separator" w:id="-1">
     <w:p>
       <w:pPr>
@@ -5202,7 +5673,7 @@
 </file>
 
 <file path=word/header1.xml><?xml version="1.0" encoding="utf-8"?>
-<w:hdr xmlns:wpc="http://schemas.microsoft.com/office/word/2010/wordprocessingCanvas" xmlns:cx="http://schemas.microsoft.com/office/drawing/2014/chartex" xmlns:cx1="http://schemas.microsoft.com/office/drawing/2015/9/8/chartex" xmlns:cx2="http://schemas.microsoft.com/office/drawing/2015/10/21/chartex" xmlns:cx3="http://schemas.microsoft.com/office/drawing/2016/5/9/chartex" xmlns:cx4="http://schemas.microsoft.com/office/drawing/2016/5/10/chartex" xmlns:cx5="http://schemas.microsoft.com/office/drawing/2016/5/11/chartex" xmlns:cx6="http://schemas.microsoft.com/office/drawing/2016/5/12/chartex" xmlns:cx7="http://schemas.microsoft.com/office/drawing/2016/5/13/chartex" xmlns:cx8="http://schemas.microsoft.com/office/drawing/2016/5/14/chartex" xmlns:mc="http://schemas.openxmlformats.org/markup-compatibility/2006" xmlns:aink="http://schemas.microsoft.com/office/drawing/2016/ink" xmlns:am3d="http://schemas.microsoft.com/office/drawing/2017/model3d" xmlns:o="urn:schemas-microsoft-com:office:office" xmlns:r="http://schemas.openxmlformats.org/officeDocument/2006/relationships" xmlns:m="http://schemas.openxmlformats.org/officeDocument/2006/math" xmlns:v="urn:schemas-microsoft-com:vml" xmlns:wp14="http://schemas.microsoft.com/office/word/2010/wordprocessingDrawing" xmlns:wp="http://schemas.openxmlformats.org/drawingml/2006/wordprocessingDrawing" xmlns:w10="urn:schemas-microsoft-com:office:word" xmlns:w="http://schemas.openxmlformats.org/wordprocessingml/2006/main" xmlns:w14="http://schemas.microsoft.com/office/word/2010/wordml" xmlns:w15="http://schemas.microsoft.com/office/word/2012/wordml" xmlns:w16cid="http://schemas.microsoft.com/office/word/2016/wordml/cid" xmlns:w16se="http://schemas.microsoft.com/office/word/2015/wordml/symex" xmlns:wpg="http://schemas.microsoft.com/office/word/2010/wordprocessingGroup" xmlns:wpi="http://schemas.microsoft.com/office/word/2010/wordprocessingInk" xmlns:wne="http://schemas.microsoft.com/office/word/2006/wordml" xmlns:wps="http://schemas.microsoft.com/office/word/2010/wordprocessingShape" mc:Ignorable="w14 w15 w16se w16cid wp14">
+<w:hdr xmlns:wpc="http://schemas.microsoft.com/office/word/2010/wordprocessingCanvas" xmlns:cx="http://schemas.microsoft.com/office/drawing/2014/chartex" xmlns:mc="http://schemas.openxmlformats.org/markup-compatibility/2006" xmlns:o="urn:schemas-microsoft-com:office:office" xmlns:r="http://schemas.openxmlformats.org/officeDocument/2006/relationships" xmlns:m="http://schemas.openxmlformats.org/officeDocument/2006/math" xmlns:v="urn:schemas-microsoft-com:vml" xmlns:wp14="http://schemas.microsoft.com/office/word/2010/wordprocessingDrawing" xmlns:wp="http://schemas.openxmlformats.org/drawingml/2006/wordprocessingDrawing" xmlns:w10="urn:schemas-microsoft-com:office:word" xmlns:w="http://schemas.openxmlformats.org/wordprocessingml/2006/main" xmlns:w14="http://schemas.microsoft.com/office/word/2010/wordml" xmlns:w15="http://schemas.microsoft.com/office/word/2012/wordml" xmlns:w16se="http://schemas.microsoft.com/office/word/2015/wordml/symex" xmlns:wpg="http://schemas.microsoft.com/office/word/2010/wordprocessingGroup" xmlns:wpi="http://schemas.microsoft.com/office/word/2010/wordprocessingInk" xmlns:wne="http://schemas.microsoft.com/office/word/2006/wordml" xmlns:wps="http://schemas.microsoft.com/office/word/2010/wordprocessingShape" mc:Ignorable="w14 w15 w16se wp14">
   <w:p>
     <w:pPr>
       <w:pStyle w:val="Header"/>
@@ -5212,7 +5683,7 @@
 </file>
 
 <file path=word/header2.xml><?xml version="1.0" encoding="utf-8"?>
-<w:hdr xmlns:wpc="http://schemas.microsoft.com/office/word/2010/wordprocessingCanvas" xmlns:cx="http://schemas.microsoft.com/office/drawing/2014/chartex" xmlns:cx1="http://schemas.microsoft.com/office/drawing/2015/9/8/chartex" xmlns:cx2="http://schemas.microsoft.com/office/drawing/2015/10/21/chartex" xmlns:cx3="http://schemas.microsoft.com/office/drawing/2016/5/9/chartex" xmlns:cx4="http://schemas.microsoft.com/office/drawing/2016/5/10/chartex" xmlns:cx5="http://schemas.microsoft.com/office/drawing/2016/5/11/chartex" xmlns:cx6="http://schemas.microsoft.com/office/drawing/2016/5/12/chartex" xmlns:cx7="http://schemas.microsoft.com/office/drawing/2016/5/13/chartex" xmlns:cx8="http://schemas.microsoft.com/office/drawing/2016/5/14/chartex" xmlns:mc="http://schemas.openxmlformats.org/markup-compatibility/2006" xmlns:aink="http://schemas.microsoft.com/office/drawing/2016/ink" xmlns:am3d="http://schemas.microsoft.com/office/drawing/2017/model3d" xmlns:o="urn:schemas-microsoft-com:office:office" xmlns:r="http://schemas.openxmlformats.org/officeDocument/2006/relationships" xmlns:m="http://schemas.openxmlformats.org/officeDocument/2006/math" xmlns:v="urn:schemas-microsoft-com:vml" xmlns:wp14="http://schemas.microsoft.com/office/word/2010/wordprocessingDrawing" xmlns:wp="http://schemas.openxmlformats.org/drawingml/2006/wordprocessingDrawing" xmlns:w10="urn:schemas-microsoft-com:office:word" xmlns:w="http://schemas.openxmlformats.org/wordprocessingml/2006/main" xmlns:w14="http://schemas.microsoft.com/office/word/2010/wordml" xmlns:w15="http://schemas.microsoft.com/office/word/2012/wordml" xmlns:w16cid="http://schemas.microsoft.com/office/word/2016/wordml/cid" xmlns:w16se="http://schemas.microsoft.com/office/word/2015/wordml/symex" xmlns:wpg="http://schemas.microsoft.com/office/word/2010/wordprocessingGroup" xmlns:wpi="http://schemas.microsoft.com/office/word/2010/wordprocessingInk" xmlns:wne="http://schemas.microsoft.com/office/word/2006/wordml" xmlns:wps="http://schemas.microsoft.com/office/word/2010/wordprocessingShape" mc:Ignorable="w14 w15 w16se w16cid wp14">
+<w:hdr xmlns:wpc="http://schemas.microsoft.com/office/word/2010/wordprocessingCanvas" xmlns:cx="http://schemas.microsoft.com/office/drawing/2014/chartex" xmlns:mc="http://schemas.openxmlformats.org/markup-compatibility/2006" xmlns:o="urn:schemas-microsoft-com:office:office" xmlns:r="http://schemas.openxmlformats.org/officeDocument/2006/relationships" xmlns:m="http://schemas.openxmlformats.org/officeDocument/2006/math" xmlns:v="urn:schemas-microsoft-com:vml" xmlns:wp14="http://schemas.microsoft.com/office/word/2010/wordprocessingDrawing" xmlns:wp="http://schemas.openxmlformats.org/drawingml/2006/wordprocessingDrawing" xmlns:w10="urn:schemas-microsoft-com:office:word" xmlns:w="http://schemas.openxmlformats.org/wordprocessingml/2006/main" xmlns:w14="http://schemas.microsoft.com/office/word/2010/wordml" xmlns:w15="http://schemas.microsoft.com/office/word/2012/wordml" xmlns:w16se="http://schemas.microsoft.com/office/word/2015/wordml/symex" xmlns:wpg="http://schemas.microsoft.com/office/word/2010/wordprocessingGroup" xmlns:wpi="http://schemas.microsoft.com/office/word/2010/wordprocessingInk" xmlns:wne="http://schemas.microsoft.com/office/word/2006/wordml" xmlns:wps="http://schemas.microsoft.com/office/word/2010/wordprocessingShape" mc:Ignorable="w14 w15 w16se wp14">
   <w:tbl>
     <w:tblPr>
       <w:tblW w:w="5000" w:type="pct"/>
@@ -5297,7 +5768,7 @@
 </file>
 
 <file path=word/numbering.xml><?xml version="1.0" encoding="utf-8"?>
-<w:numbering xmlns:wpc="http://schemas.microsoft.com/office/word/2010/wordprocessingCanvas" xmlns:cx="http://schemas.microsoft.com/office/drawing/2014/chartex" xmlns:cx1="http://schemas.microsoft.com/office/drawing/2015/9/8/chartex" xmlns:cx2="http://schemas.microsoft.com/office/drawing/2015/10/21/chartex" xmlns:cx3="http://schemas.microsoft.com/office/drawing/2016/5/9/chartex" xmlns:cx4="http://schemas.microsoft.com/office/drawing/2016/5/10/chartex" xmlns:cx5="http://schemas.microsoft.com/office/drawing/2016/5/11/chartex" xmlns:cx6="http://schemas.microsoft.com/office/drawing/2016/5/12/chartex" xmlns:cx7="http://schemas.microsoft.com/office/drawing/2016/5/13/chartex" xmlns:cx8="http://schemas.microsoft.com/office/drawing/2016/5/14/chartex" xmlns:mc="http://schemas.openxmlformats.org/markup-compatibility/2006" xmlns:aink="http://schemas.microsoft.com/office/drawing/2016/ink" xmlns:am3d="http://schemas.microsoft.com/office/drawing/2017/model3d" xmlns:o="urn:schemas-microsoft-com:office:office" xmlns:r="http://schemas.openxmlformats.org/officeDocument/2006/relationships" xmlns:m="http://schemas.openxmlformats.org/officeDocument/2006/math" xmlns:v="urn:schemas-microsoft-com:vml" xmlns:wp14="http://schemas.microsoft.com/office/word/2010/wordprocessingDrawing" xmlns:wp="http://schemas.openxmlformats.org/drawingml/2006/wordprocessingDrawing" xmlns:w10="urn:schemas-microsoft-com:office:word" xmlns:w="http://schemas.openxmlformats.org/wordprocessingml/2006/main" xmlns:w14="http://schemas.microsoft.com/office/word/2010/wordml" xmlns:w15="http://schemas.microsoft.com/office/word/2012/wordml" xmlns:w16cid="http://schemas.microsoft.com/office/word/2016/wordml/cid" xmlns:w16se="http://schemas.microsoft.com/office/word/2015/wordml/symex" xmlns:wpg="http://schemas.microsoft.com/office/word/2010/wordprocessingGroup" xmlns:wpi="http://schemas.microsoft.com/office/word/2010/wordprocessingInk" xmlns:wne="http://schemas.microsoft.com/office/word/2006/wordml" xmlns:wps="http://schemas.microsoft.com/office/word/2010/wordprocessingShape" mc:Ignorable="w14 w15 w16se w16cid wp14">
+<w:numbering xmlns:wpc="http://schemas.microsoft.com/office/word/2010/wordprocessingCanvas" xmlns:cx="http://schemas.microsoft.com/office/drawing/2014/chartex" xmlns:mc="http://schemas.openxmlformats.org/markup-compatibility/2006" xmlns:o="urn:schemas-microsoft-com:office:office" xmlns:r="http://schemas.openxmlformats.org/officeDocument/2006/relationships" xmlns:m="http://schemas.openxmlformats.org/officeDocument/2006/math" xmlns:v="urn:schemas-microsoft-com:vml" xmlns:wp14="http://schemas.microsoft.com/office/word/2010/wordprocessingDrawing" xmlns:wp="http://schemas.openxmlformats.org/drawingml/2006/wordprocessingDrawing" xmlns:w10="urn:schemas-microsoft-com:office:word" xmlns:w="http://schemas.openxmlformats.org/wordprocessingml/2006/main" xmlns:w14="http://schemas.microsoft.com/office/word/2010/wordml" xmlns:w15="http://schemas.microsoft.com/office/word/2012/wordml" xmlns:w16se="http://schemas.microsoft.com/office/word/2015/wordml/symex" xmlns:wpg="http://schemas.microsoft.com/office/word/2010/wordprocessingGroup" xmlns:wpi="http://schemas.microsoft.com/office/word/2010/wordprocessingInk" xmlns:wne="http://schemas.microsoft.com/office/word/2006/wordml" xmlns:wps="http://schemas.microsoft.com/office/word/2010/wordprocessingShape" mc:Ignorable="w14 w15 w16se wp14">
   <w:abstractNum w:abstractNumId="0" w15:restartNumberingAfterBreak="0">
     <w:nsid w:val="05E66B82"/>
     <w:multiLevelType w:val="hybridMultilevel"/>
@@ -8524,7 +8995,7 @@
 </file>
 
 <file path=word/styles.xml><?xml version="1.0" encoding="utf-8"?>
-<w:styles xmlns:mc="http://schemas.openxmlformats.org/markup-compatibility/2006" xmlns:r="http://schemas.openxmlformats.org/officeDocument/2006/relationships" xmlns:w="http://schemas.openxmlformats.org/wordprocessingml/2006/main" xmlns:w14="http://schemas.microsoft.com/office/word/2010/wordml" xmlns:w15="http://schemas.microsoft.com/office/word/2012/wordml" xmlns:w16cid="http://schemas.microsoft.com/office/word/2016/wordml/cid" xmlns:w16se="http://schemas.microsoft.com/office/word/2015/wordml/symex" mc:Ignorable="w14 w15 w16se w16cid">
+<w:styles xmlns:mc="http://schemas.openxmlformats.org/markup-compatibility/2006" xmlns:r="http://schemas.openxmlformats.org/officeDocument/2006/relationships" xmlns:w="http://schemas.openxmlformats.org/wordprocessingml/2006/main" xmlns:w14="http://schemas.microsoft.com/office/word/2010/wordml" xmlns:w15="http://schemas.microsoft.com/office/word/2012/wordml" xmlns:w16se="http://schemas.microsoft.com/office/word/2015/wordml/symex" mc:Ignorable="w14 w15 w16se">
   <w:docDefaults>
     <w:rPrDefault>
       <w:rPr>
@@ -8540,7 +9011,7 @@
       </w:pPr>
     </w:pPrDefault>
   </w:docDefaults>
-  <w:latentStyles w:defLockedState="0" w:defUIPriority="99" w:defSemiHidden="0" w:defUnhideWhenUsed="0" w:defQFormat="0" w:count="375">
+  <w:latentStyles w:defLockedState="0" w:defUIPriority="99" w:defSemiHidden="0" w:defUnhideWhenUsed="0" w:defQFormat="0" w:count="371">
     <w:lsdException w:name="Normal" w:uiPriority="0" w:qFormat="1"/>
     <w:lsdException w:name="heading 1" w:uiPriority="9" w:qFormat="1"/>
     <w:lsdException w:name="heading 2" w:semiHidden="1" w:uiPriority="9" w:unhideWhenUsed="1" w:qFormat="1"/>
@@ -8912,10 +9383,6 @@
     <w:lsdException w:name="List Table 5 Dark Accent 6" w:uiPriority="50"/>
     <w:lsdException w:name="List Table 6 Colorful Accent 6" w:uiPriority="51"/>
     <w:lsdException w:name="List Table 7 Colorful Accent 6" w:uiPriority="52"/>
-    <w:lsdException w:name="Mention" w:semiHidden="1" w:unhideWhenUsed="1"/>
-    <w:lsdException w:name="Smart Hyperlink" w:semiHidden="1" w:unhideWhenUsed="1"/>
-    <w:lsdException w:name="Hashtag" w:semiHidden="1" w:unhideWhenUsed="1"/>
-    <w:lsdException w:name="Unresolved Mention" w:semiHidden="1" w:unhideWhenUsed="1"/>
   </w:latentStyles>
   <w:style w:type="paragraph" w:default="1" w:styleId="Normal">
     <w:name w:val="Normal"/>
@@ -9358,7 +9825,7 @@
 </file>
 
 <file path=word/glossary/document.xml><?xml version="1.0" encoding="utf-8"?>
-<w:glossaryDocument xmlns:wpc="http://schemas.microsoft.com/office/word/2010/wordprocessingCanvas" xmlns:cx="http://schemas.microsoft.com/office/drawing/2014/chartex" xmlns:cx1="http://schemas.microsoft.com/office/drawing/2015/9/8/chartex" xmlns:cx2="http://schemas.microsoft.com/office/drawing/2015/10/21/chartex" xmlns:cx3="http://schemas.microsoft.com/office/drawing/2016/5/9/chartex" xmlns:cx4="http://schemas.microsoft.com/office/drawing/2016/5/10/chartex" xmlns:cx5="http://schemas.microsoft.com/office/drawing/2016/5/11/chartex" xmlns:cx6="http://schemas.microsoft.com/office/drawing/2016/5/12/chartex" xmlns:cx7="http://schemas.microsoft.com/office/drawing/2016/5/13/chartex" xmlns:cx8="http://schemas.microsoft.com/office/drawing/2016/5/14/chartex" xmlns:mc="http://schemas.openxmlformats.org/markup-compatibility/2006" xmlns:aink="http://schemas.microsoft.com/office/drawing/2016/ink" xmlns:am3d="http://schemas.microsoft.com/office/drawing/2017/model3d" xmlns:o="urn:schemas-microsoft-com:office:office" xmlns:r="http://schemas.openxmlformats.org/officeDocument/2006/relationships" xmlns:m="http://schemas.openxmlformats.org/officeDocument/2006/math" xmlns:v="urn:schemas-microsoft-com:vml" xmlns:wp14="http://schemas.microsoft.com/office/word/2010/wordprocessingDrawing" xmlns:wp="http://schemas.openxmlformats.org/drawingml/2006/wordprocessingDrawing" xmlns:w10="urn:schemas-microsoft-com:office:word" xmlns:w="http://schemas.openxmlformats.org/wordprocessingml/2006/main" xmlns:w14="http://schemas.microsoft.com/office/word/2010/wordml" xmlns:w15="http://schemas.microsoft.com/office/word/2012/wordml" xmlns:w16cid="http://schemas.microsoft.com/office/word/2016/wordml/cid" xmlns:w16se="http://schemas.microsoft.com/office/word/2015/wordml/symex" xmlns:wpg="http://schemas.microsoft.com/office/word/2010/wordprocessingGroup" xmlns:wpi="http://schemas.microsoft.com/office/word/2010/wordprocessingInk" xmlns:wne="http://schemas.microsoft.com/office/word/2006/wordml" xmlns:wps="http://schemas.microsoft.com/office/word/2010/wordprocessingShape" mc:Ignorable="w14 w15 w16se w16cid wp14">
+<w:glossaryDocument xmlns:wpc="http://schemas.microsoft.com/office/word/2010/wordprocessingCanvas" xmlns:cx="http://schemas.microsoft.com/office/drawing/2014/chartex" xmlns:mc="http://schemas.openxmlformats.org/markup-compatibility/2006" xmlns:o="urn:schemas-microsoft-com:office:office" xmlns:r="http://schemas.openxmlformats.org/officeDocument/2006/relationships" xmlns:m="http://schemas.openxmlformats.org/officeDocument/2006/math" xmlns:v="urn:schemas-microsoft-com:vml" xmlns:wp14="http://schemas.microsoft.com/office/word/2010/wordprocessingDrawing" xmlns:wp="http://schemas.openxmlformats.org/drawingml/2006/wordprocessingDrawing" xmlns:w10="urn:schemas-microsoft-com:office:word" xmlns:w="http://schemas.openxmlformats.org/wordprocessingml/2006/main" xmlns:w14="http://schemas.microsoft.com/office/word/2010/wordml" xmlns:w15="http://schemas.microsoft.com/office/word/2012/wordml" xmlns:w16se="http://schemas.microsoft.com/office/word/2015/wordml/symex" xmlns:wpg="http://schemas.microsoft.com/office/word/2010/wordprocessingGroup" xmlns:wpi="http://schemas.microsoft.com/office/word/2010/wordprocessingInk" xmlns:wne="http://schemas.microsoft.com/office/word/2006/wordml" xmlns:wps="http://schemas.microsoft.com/office/word/2010/wordprocessingShape" mc:Ignorable="w14 w15 w16se wp14">
   <w:docParts>
     <w:docPart>
       <w:docPartPr>
@@ -9391,7 +9858,7 @@
 </file>
 
 <file path=word/glossary/fontTable.xml><?xml version="1.0" encoding="utf-8"?>
-<w:fonts xmlns:mc="http://schemas.openxmlformats.org/markup-compatibility/2006" xmlns:r="http://schemas.openxmlformats.org/officeDocument/2006/relationships" xmlns:w="http://schemas.openxmlformats.org/wordprocessingml/2006/main" xmlns:w14="http://schemas.microsoft.com/office/word/2010/wordml" xmlns:w15="http://schemas.microsoft.com/office/word/2012/wordml" xmlns:w16cid="http://schemas.microsoft.com/office/word/2016/wordml/cid" xmlns:w16se="http://schemas.microsoft.com/office/word/2015/wordml/symex" mc:Ignorable="w14 w15 w16se w16cid">
+<w:fonts xmlns:mc="http://schemas.openxmlformats.org/markup-compatibility/2006" xmlns:r="http://schemas.openxmlformats.org/officeDocument/2006/relationships" xmlns:w="http://schemas.openxmlformats.org/wordprocessingml/2006/main" xmlns:w14="http://schemas.microsoft.com/office/word/2010/wordml" xmlns:w15="http://schemas.microsoft.com/office/word/2012/wordml" xmlns:w16se="http://schemas.microsoft.com/office/word/2015/wordml/symex" mc:Ignorable="w14 w15 w16se">
   <w:font w:name="Symbol">
     <w:panose1 w:val="05050102010706020507"/>
     <w:charset w:val="02"/>
@@ -9474,19 +9941,19 @@
 </file>
 
 <file path=word/glossary/settings.xml><?xml version="1.0" encoding="utf-8"?>
-<w:settings xmlns:mc="http://schemas.openxmlformats.org/markup-compatibility/2006" xmlns:o="urn:schemas-microsoft-com:office:office" xmlns:r="http://schemas.openxmlformats.org/officeDocument/2006/relationships" xmlns:m="http://schemas.openxmlformats.org/officeDocument/2006/math" xmlns:v="urn:schemas-microsoft-com:vml" xmlns:w10="urn:schemas-microsoft-com:office:word" xmlns:w="http://schemas.openxmlformats.org/wordprocessingml/2006/main" xmlns:w14="http://schemas.microsoft.com/office/word/2010/wordml" xmlns:w15="http://schemas.microsoft.com/office/word/2012/wordml" xmlns:w16cid="http://schemas.microsoft.com/office/word/2016/wordml/cid" xmlns:w16se="http://schemas.microsoft.com/office/word/2015/wordml/symex" xmlns:sl="http://schemas.openxmlformats.org/schemaLibrary/2006/main" mc:Ignorable="w14 w15 w16se w16cid">
+<w:settings xmlns:mc="http://schemas.openxmlformats.org/markup-compatibility/2006" xmlns:o="urn:schemas-microsoft-com:office:office" xmlns:r="http://schemas.openxmlformats.org/officeDocument/2006/relationships" xmlns:m="http://schemas.openxmlformats.org/officeDocument/2006/math" xmlns:v="urn:schemas-microsoft-com:vml" xmlns:w10="urn:schemas-microsoft-com:office:word" xmlns:w="http://schemas.openxmlformats.org/wordprocessingml/2006/main" xmlns:w14="http://schemas.microsoft.com/office/word/2010/wordml" xmlns:w15="http://schemas.microsoft.com/office/word/2012/wordml" xmlns:w16se="http://schemas.microsoft.com/office/word/2015/wordml/symex" xmlns:sl="http://schemas.openxmlformats.org/schemaLibrary/2006/main" mc:Ignorable="w14 w15 w16se">
   <w:view w:val="normal"/>
   <w:defaultTabStop w:val="720"/>
   <w:characterSpacingControl w:val="doNotCompress"/>
   <w:compat>
     <w:useFELayout/>
     <w:compatSetting w:name="compatibilityMode" w:uri="http://schemas.microsoft.com/office/word" w:val="12"/>
-    <w:compatSetting w:name="useWord2013TrackBottomHyphenation" w:uri="http://schemas.microsoft.com/office/word" w:val="1"/>
   </w:compat>
   <w:rsids>
     <w:rsidRoot w:val="0009493C"/>
     <w:rsid w:val="00040CE9"/>
     <w:rsid w:val="00062B29"/>
+    <w:rsid w:val="0008254C"/>
     <w:rsid w:val="0009493C"/>
     <w:rsid w:val="00095FAF"/>
     <w:rsid w:val="000F73A2"/>
@@ -9505,6 +9972,7 @@
     <w:rsid w:val="0054533F"/>
     <w:rsid w:val="005D6483"/>
     <w:rsid w:val="00605ED9"/>
+    <w:rsid w:val="006758C0"/>
     <w:rsid w:val="006A5587"/>
     <w:rsid w:val="006E7B9E"/>
     <w:rsid w:val="00783296"/>
@@ -9554,7 +10022,7 @@
 </file>
 
 <file path=word/glossary/styles.xml><?xml version="1.0" encoding="utf-8"?>
-<w:styles xmlns:mc="http://schemas.openxmlformats.org/markup-compatibility/2006" xmlns:r="http://schemas.openxmlformats.org/officeDocument/2006/relationships" xmlns:w="http://schemas.openxmlformats.org/wordprocessingml/2006/main" xmlns:w14="http://schemas.microsoft.com/office/word/2010/wordml" xmlns:w15="http://schemas.microsoft.com/office/word/2012/wordml" xmlns:w16cid="http://schemas.microsoft.com/office/word/2016/wordml/cid" xmlns:w16se="http://schemas.microsoft.com/office/word/2015/wordml/symex" mc:Ignorable="w14 w15 w16se w16cid">
+<w:styles xmlns:mc="http://schemas.openxmlformats.org/markup-compatibility/2006" xmlns:r="http://schemas.openxmlformats.org/officeDocument/2006/relationships" xmlns:w="http://schemas.openxmlformats.org/wordprocessingml/2006/main" xmlns:w14="http://schemas.microsoft.com/office/word/2010/wordml" xmlns:w15="http://schemas.microsoft.com/office/word/2012/wordml" xmlns:w16se="http://schemas.microsoft.com/office/word/2015/wordml/symex" mc:Ignorable="w14 w15 w16se">
   <w:docDefaults>
     <w:rPrDefault>
       <w:rPr>
@@ -9570,7 +10038,7 @@
       </w:pPr>
     </w:pPrDefault>
   </w:docDefaults>
-  <w:latentStyles w:defLockedState="0" w:defUIPriority="99" w:defSemiHidden="0" w:defUnhideWhenUsed="0" w:defQFormat="0" w:count="375">
+  <w:latentStyles w:defLockedState="0" w:defUIPriority="99" w:defSemiHidden="0" w:defUnhideWhenUsed="0" w:defQFormat="0" w:count="371">
     <w:lsdException w:name="Normal" w:uiPriority="0" w:qFormat="1"/>
     <w:lsdException w:name="heading 1" w:uiPriority="9" w:qFormat="1"/>
     <w:lsdException w:name="heading 2" w:semiHidden="1" w:uiPriority="9" w:unhideWhenUsed="1" w:qFormat="1"/>
@@ -9942,10 +10410,6 @@
     <w:lsdException w:name="List Table 5 Dark Accent 6" w:uiPriority="50"/>
     <w:lsdException w:name="List Table 6 Colorful Accent 6" w:uiPriority="51"/>
     <w:lsdException w:name="List Table 7 Colorful Accent 6" w:uiPriority="52"/>
-    <w:lsdException w:name="Mention" w:semiHidden="1" w:unhideWhenUsed="1"/>
-    <w:lsdException w:name="Smart Hyperlink" w:semiHidden="1" w:unhideWhenUsed="1"/>
-    <w:lsdException w:name="Hashtag" w:semiHidden="1" w:unhideWhenUsed="1"/>
-    <w:lsdException w:name="Unresolved Mention" w:semiHidden="1" w:unhideWhenUsed="1"/>
   </w:latentStyles>
   <w:style w:type="paragraph" w:default="1" w:styleId="Normal">
     <w:name w:val="Normal"/>
@@ -10005,7 +10469,7 @@
 </file>
 
 <file path=word/glossary/webSettings.xml><?xml version="1.0" encoding="utf-8"?>
-<w:webSettings xmlns:mc="http://schemas.openxmlformats.org/markup-compatibility/2006" xmlns:r="http://schemas.openxmlformats.org/officeDocument/2006/relationships" xmlns:w="http://schemas.openxmlformats.org/wordprocessingml/2006/main" xmlns:w14="http://schemas.microsoft.com/office/word/2010/wordml" xmlns:w15="http://schemas.microsoft.com/office/word/2012/wordml" xmlns:w16cid="http://schemas.microsoft.com/office/word/2016/wordml/cid" xmlns:w16se="http://schemas.microsoft.com/office/word/2015/wordml/symex" mc:Ignorable="w14 w15 w16se w16cid">
+<w:webSettings xmlns:mc="http://schemas.openxmlformats.org/markup-compatibility/2006" xmlns:r="http://schemas.openxmlformats.org/officeDocument/2006/relationships" xmlns:w="http://schemas.openxmlformats.org/wordprocessingml/2006/main" xmlns:w14="http://schemas.microsoft.com/office/word/2010/wordml" xmlns:w15="http://schemas.microsoft.com/office/word/2012/wordml" xmlns:w16se="http://schemas.microsoft.com/office/word/2015/wordml/symex" mc:Ignorable="w14 w15 w16se">
   <w:optimizeForBrowser/>
   <w:allowPNG/>
 </w:webSettings>
@@ -10320,7 +10784,7 @@
 </file>
 
 <file path=customXml/itemProps2.xml><?xml version="1.0" encoding="utf-8"?>
-<ds:datastoreItem xmlns:ds="http://schemas.openxmlformats.org/officeDocument/2006/customXml" ds:itemID="{3C6CBAAA-FEE7-4B32-822F-5E23B545A4D6}">
+<ds:datastoreItem xmlns:ds="http://schemas.openxmlformats.org/officeDocument/2006/customXml" ds:itemID="{0D8B9B2D-11C0-4FF1-AA4D-BE53C9E8F969}">
   <ds:schemaRefs>
     <ds:schemaRef ds:uri="http://schemas.openxmlformats.org/officeDocument/2006/bibliography"/>
   </ds:schemaRefs>

</xml_diff>

<commit_message>
Mô tả bài toán Update
</commit_message>
<xml_diff>
--- a/02_Analysis/AnalysisDocument.docx
+++ b/02_Analysis/AnalysisDocument.docx
@@ -2097,302 +2097,336 @@
         <w:ind w:left="450"/>
         <w:rPr>
           <w:rFonts w:cs="Segoe UI"/>
+        </w:rPr>
+      </w:pPr>
+      <w:r>
+        <w:rPr>
+          <w:rFonts w:cs="Segoe UI"/>
           <w:lang w:val="vi-VN"/>
         </w:rPr>
-      </w:pPr>
-      <w:r>
-        <w:rPr>
-          <w:rFonts w:cs="Segoe UI"/>
-          <w:lang w:val="vi-VN"/>
-        </w:rPr>
-        <w:t>- sắp xếp trọng tài ( random</w:t>
-      </w:r>
-      <w:r>
-        <w:rPr>
-          <w:rFonts w:cs="Segoe UI"/>
-        </w:rPr>
-        <w:t xml:space="preserve"> )</w:t>
-      </w:r>
-      <w:r>
-        <w:rPr>
-          <w:rFonts w:cs="Segoe UI"/>
-        </w:rPr>
-        <w:t>: Tránh tình trạng mua trọng tài</w:t>
-      </w:r>
-    </w:p>
-    <w:p>
-      <w:pPr>
-        <w:ind w:left="450"/>
-        <w:rPr>
-          <w:rFonts w:cs="Segoe UI"/>
-        </w:rPr>
-      </w:pPr>
-      <w:r>
-        <w:rPr>
-          <w:rFonts w:cs="Segoe UI"/>
-          <w:lang w:val="vi-VN"/>
-        </w:rPr>
-        <w:t>- Thay đổi luật thi đấu</w:t>
-      </w:r>
-      <w:r>
-        <w:rPr>
-          <w:rFonts w:cs="Segoe UI"/>
-        </w:rPr>
-        <w:t>: Cập nhật theo tình hình giải đấu để quản lý dễ kiểm soát</w:t>
-      </w:r>
-    </w:p>
-    <w:p>
-      <w:pPr>
-        <w:ind w:left="450"/>
-        <w:rPr>
-          <w:rFonts w:cs="Segoe UI"/>
-        </w:rPr>
-      </w:pPr>
-      <w:r>
-        <w:rPr>
-          <w:rFonts w:cs="Segoe UI"/>
-          <w:lang w:val="vi-VN"/>
-        </w:rPr>
-        <w:t>- Thông kê trước từng trận đấu</w:t>
-      </w:r>
-      <w:r>
-        <w:rPr>
-          <w:rFonts w:cs="Segoe UI"/>
-        </w:rPr>
-        <w:t>: Để người quản lý có thể xem xét theo dõi theo luật thi đấu, loại những trường hợp vi phạm...</w:t>
-      </w:r>
-    </w:p>
-    <w:p>
-      <w:pPr>
-        <w:ind w:left="450"/>
-        <w:rPr>
-          <w:rFonts w:cs="Segoe UI"/>
-        </w:rPr>
-      </w:pPr>
-      <w:r>
-        <w:rPr>
-          <w:rFonts w:cs="Segoe UI"/>
-          <w:lang w:val="vi-VN"/>
-        </w:rPr>
-        <w:t>- Cập nhật kết quả vòng đấu</w:t>
-      </w:r>
-      <w:r>
-        <w:rPr>
-          <w:rFonts w:cs="Segoe UI"/>
-        </w:rPr>
-        <w:t>: Tính điểm sau từng vòng đấu</w:t>
-      </w:r>
-    </w:p>
-    <w:p>
-      <w:pPr>
-        <w:ind w:left="450"/>
-        <w:rPr>
-          <w:rFonts w:cs="Segoe UI"/>
-        </w:rPr>
-      </w:pPr>
-      <w:r>
-        <w:rPr>
-          <w:rFonts w:cs="Segoe UI"/>
-          <w:lang w:val="vi-VN"/>
-        </w:rPr>
-        <w:t>- Thị trường chuyển nhượng</w:t>
-      </w:r>
-      <w:r>
-        <w:rPr>
-          <w:rFonts w:cs="Segoe UI"/>
-        </w:rPr>
-        <w:t>: Thay đổi đội hình</w:t>
-      </w:r>
-    </w:p>
-    <w:p>
-      <w:pPr>
-        <w:ind w:left="450"/>
-        <w:rPr>
-          <w:rFonts w:cs="Segoe UI"/>
-        </w:rPr>
-      </w:pPr>
-      <w:r>
-        <w:rPr>
-          <w:rFonts w:cs="Segoe UI"/>
-          <w:lang w:val="vi-VN"/>
-        </w:rPr>
-        <w:t>- Chỉnh sửa đội bóng</w:t>
-      </w:r>
-      <w:r>
-        <w:rPr>
-          <w:rFonts w:cs="Segoe UI"/>
-        </w:rPr>
-        <w:t>: Cập nhật dữ liệu đội bóng khi có vấn đề xảy ra</w:t>
-      </w:r>
-    </w:p>
-    <w:p>
-      <w:pPr>
-        <w:ind w:left="450"/>
-        <w:rPr>
-          <w:rFonts w:cs="Segoe UI"/>
-        </w:rPr>
-      </w:pPr>
-      <w:r>
-        <w:rPr>
-          <w:rFonts w:cs="Segoe UI"/>
-          <w:lang w:val="vi-VN"/>
-        </w:rPr>
-        <w:t>- Thống kê thẻ, cập nhật thẻ sau mỗi vòng đấu</w:t>
-      </w:r>
-      <w:r>
-        <w:rPr>
-          <w:rFonts w:cs="Segoe UI"/>
-        </w:rPr>
-        <w:t>: Để giúp người dùng giám sát và áp dụng luật thi đấu trước từng vòng đấu</w:t>
-      </w:r>
-    </w:p>
-    <w:p>
-      <w:pPr>
-        <w:ind w:left="450"/>
-        <w:rPr>
-          <w:rFonts w:cs="Segoe UI"/>
-        </w:rPr>
-      </w:pPr>
-      <w:r>
-        <w:rPr>
-          <w:rFonts w:cs="Segoe UI"/>
-          <w:lang w:val="vi-VN"/>
-        </w:rPr>
-        <w:t>- Lập bảng hạng vua phá lưới</w:t>
-      </w:r>
-      <w:r>
-        <w:rPr>
-          <w:rFonts w:cs="Segoe UI"/>
-        </w:rPr>
-        <w:t>: Tìm ra cầu thủ xuất sắc</w:t>
-      </w:r>
-    </w:p>
-    <w:p>
-      <w:pPr>
-        <w:ind w:left="450"/>
-        <w:rPr>
-          <w:rFonts w:cs="Segoe UI"/>
-        </w:rPr>
-      </w:pPr>
-      <w:r>
-        <w:rPr>
-          <w:rFonts w:cs="Segoe UI"/>
-          <w:lang w:val="vi-VN"/>
-        </w:rPr>
-        <w:t>- Lập bảng xếp hạng và cập nhật sau mỗi vòng đấu</w:t>
-      </w:r>
-      <w:r>
-        <w:rPr>
-          <w:rFonts w:cs="Segoe UI"/>
-        </w:rPr>
-        <w:t>: Tìm ra đội bóng cao điểm và xuất sắc</w:t>
-      </w:r>
-    </w:p>
-    <w:p>
-      <w:pPr>
-        <w:ind w:left="450"/>
-        <w:rPr>
-          <w:rFonts w:cs="Segoe UI"/>
-        </w:rPr>
-      </w:pPr>
-      <w:r>
-        <w:rPr>
-          <w:rFonts w:cs="Segoe UI"/>
-          <w:lang w:val="vi-VN"/>
-        </w:rPr>
-        <w:t>- Tra cứu kết qủa vòng đấu</w:t>
-      </w:r>
-      <w:r>
-        <w:rPr>
-          <w:rFonts w:cs="Segoe UI"/>
-        </w:rPr>
-        <w:t xml:space="preserve"> (1)</w:t>
-      </w:r>
-    </w:p>
-    <w:p>
-      <w:pPr>
-        <w:ind w:left="450"/>
-        <w:rPr>
-          <w:rFonts w:cs="Segoe UI"/>
-        </w:rPr>
-      </w:pPr>
-      <w:r>
-        <w:rPr>
-          <w:rFonts w:cs="Segoe UI"/>
-          <w:lang w:val="vi-VN"/>
-        </w:rPr>
-        <w:lastRenderedPageBreak/>
-        <w:t>- Tra cứu thông tin cầu thủ</w:t>
-      </w:r>
-      <w:r>
-        <w:rPr>
-          <w:rFonts w:cs="Segoe UI"/>
-        </w:rPr>
-        <w:t xml:space="preserve"> (2)</w:t>
-      </w:r>
-    </w:p>
-    <w:p>
-      <w:pPr>
-        <w:ind w:left="450"/>
-        <w:rPr>
-          <w:rFonts w:cs="Segoe UI"/>
-        </w:rPr>
-      </w:pPr>
-      <w:r>
-        <w:rPr>
-          <w:rFonts w:cs="Segoe UI"/>
-          <w:lang w:val="vi-VN"/>
-        </w:rPr>
-        <w:t>- Tra cứu thông tin đội bóng</w:t>
-      </w:r>
-      <w:r>
-        <w:rPr>
-          <w:rFonts w:cs="Segoe UI"/>
-        </w:rPr>
-        <w:t>(3)</w:t>
-      </w:r>
-    </w:p>
-    <w:p>
-      <w:pPr>
-        <w:ind w:left="450"/>
-        <w:rPr>
-          <w:rFonts w:cs="Segoe UI"/>
-        </w:rPr>
-      </w:pPr>
-      <w:r>
-        <w:rPr>
-          <w:rFonts w:cs="Segoe UI"/>
-          <w:lang w:val="vi-VN"/>
-        </w:rPr>
-        <w:t>- Tra cứu bảng xếp hạng</w:t>
-      </w:r>
-      <w:r>
-        <w:rPr>
-          <w:rFonts w:cs="Segoe UI"/>
-        </w:rPr>
-        <w:t xml:space="preserve"> (4)</w:t>
-      </w:r>
-    </w:p>
-    <w:p>
-      <w:pPr>
-        <w:ind w:left="450"/>
-        <w:rPr>
-          <w:rFonts w:cs="Segoe UI"/>
-        </w:rPr>
-      </w:pPr>
-      <w:r>
-        <w:rPr>
-          <w:rFonts w:cs="Segoe UI"/>
-        </w:rPr>
-        <w:t>(1)(2)(3)(4) =&gt; Mục đích: Người qu</w:t>
+        <w:t>-</w:t>
+      </w:r>
+      <w:r>
+        <w:rPr>
+          <w:rFonts w:cs="Segoe UI"/>
+        </w:rPr>
+        <w:t xml:space="preserve"> Nhập danh sách trọng tài</w:t>
       </w:r>
       <w:bookmarkStart w:id="4" w:name="_GoBack"/>
       <w:bookmarkEnd w:id="4"/>
-      <w:r>
-        <w:rPr>
-          <w:rFonts w:cs="Segoe UI"/>
-        </w:rPr>
-        <w:t>ản lí có thể lấy được thông tin đội bóng, cầu thủ, kết quả trận đấu và xếp hạng từng đội khi cần.</w:t>
+    </w:p>
+    <w:p>
+      <w:pPr>
+        <w:ind w:left="450"/>
+        <w:rPr>
+          <w:rFonts w:cs="Segoe UI"/>
+        </w:rPr>
+      </w:pPr>
+      <w:r>
+        <w:rPr>
+          <w:rFonts w:cs="Segoe UI"/>
+        </w:rPr>
+        <w:t>-</w:t>
+      </w:r>
+      <w:r>
+        <w:rPr>
+          <w:rFonts w:cs="Segoe UI"/>
+          <w:lang w:val="vi-VN"/>
+        </w:rPr>
+        <w:t xml:space="preserve"> </w:t>
+      </w:r>
+      <w:r>
+        <w:rPr>
+          <w:rFonts w:cs="Segoe UI"/>
+        </w:rPr>
+        <w:t>S</w:t>
+      </w:r>
+      <w:r>
+        <w:rPr>
+          <w:rFonts w:cs="Segoe UI"/>
+          <w:lang w:val="vi-VN"/>
+        </w:rPr>
+        <w:t>ắp xếp trọ</w:t>
+      </w:r>
+      <w:r>
+        <w:rPr>
+          <w:rFonts w:cs="Segoe UI"/>
+          <w:lang w:val="vi-VN"/>
+        </w:rPr>
+        <w:t>ng tài</w:t>
+      </w:r>
+      <w:r>
+        <w:rPr>
+          <w:rFonts w:cs="Segoe UI"/>
+        </w:rPr>
+        <w:t>: Chọn 5 trọng tài trong danh sách trọng tài</w:t>
+      </w:r>
+    </w:p>
+    <w:p>
+      <w:pPr>
+        <w:ind w:left="450"/>
+        <w:rPr>
+          <w:rFonts w:cs="Segoe UI"/>
+        </w:rPr>
+      </w:pPr>
+      <w:r>
+        <w:rPr>
+          <w:rFonts w:cs="Segoe UI"/>
+          <w:lang w:val="vi-VN"/>
+        </w:rPr>
+        <w:t>- Thay đổi luật thi đấu</w:t>
+      </w:r>
+      <w:r>
+        <w:rPr>
+          <w:rFonts w:cs="Segoe UI"/>
+        </w:rPr>
+        <w:t>: Cập nhật theo tình hình giải đấu để quản lý dễ kiểm soát</w:t>
+      </w:r>
+    </w:p>
+    <w:p>
+      <w:pPr>
+        <w:ind w:left="450"/>
+        <w:rPr>
+          <w:rFonts w:cs="Segoe UI"/>
+        </w:rPr>
+      </w:pPr>
+      <w:r>
+        <w:rPr>
+          <w:rFonts w:cs="Segoe UI"/>
+          <w:lang w:val="vi-VN"/>
+        </w:rPr>
+        <w:t>- Thông kê trước từng trận đấu</w:t>
+      </w:r>
+      <w:r>
+        <w:rPr>
+          <w:rFonts w:cs="Segoe UI"/>
+        </w:rPr>
+        <w:t>: Để người quản lý có thể xem xét theo dõi theo luật thi đấu, loại những trường hợp vi phạm...</w:t>
+      </w:r>
+    </w:p>
+    <w:p>
+      <w:pPr>
+        <w:ind w:left="450"/>
+        <w:rPr>
+          <w:rFonts w:cs="Segoe UI"/>
+        </w:rPr>
+      </w:pPr>
+      <w:r>
+        <w:rPr>
+          <w:rFonts w:cs="Segoe UI"/>
+          <w:lang w:val="vi-VN"/>
+        </w:rPr>
+        <w:t>- Cập nhật kết quả vòng đấu</w:t>
+      </w:r>
+      <w:r>
+        <w:rPr>
+          <w:rFonts w:cs="Segoe UI"/>
+        </w:rPr>
+        <w:t>: Tính điểm sau từng vòng đấu</w:t>
+      </w:r>
+    </w:p>
+    <w:p>
+      <w:pPr>
+        <w:ind w:left="450"/>
+        <w:rPr>
+          <w:rFonts w:cs="Segoe UI"/>
+        </w:rPr>
+      </w:pPr>
+      <w:r>
+        <w:rPr>
+          <w:rFonts w:cs="Segoe UI"/>
+          <w:lang w:val="vi-VN"/>
+        </w:rPr>
+        <w:t>- Thị trường chuyển nhượng</w:t>
+      </w:r>
+      <w:r>
+        <w:rPr>
+          <w:rFonts w:cs="Segoe UI"/>
+        </w:rPr>
+        <w:t>: Thay đổi đội hình</w:t>
+      </w:r>
+    </w:p>
+    <w:p>
+      <w:pPr>
+        <w:ind w:left="450"/>
+        <w:rPr>
+          <w:rFonts w:cs="Segoe UI"/>
+        </w:rPr>
+      </w:pPr>
+      <w:r>
+        <w:rPr>
+          <w:rFonts w:cs="Segoe UI"/>
+          <w:lang w:val="vi-VN"/>
+        </w:rPr>
+        <w:t>- Chỉnh sửa đội bóng</w:t>
+      </w:r>
+      <w:r>
+        <w:rPr>
+          <w:rFonts w:cs="Segoe UI"/>
+        </w:rPr>
+        <w:t>: Cập nhật dữ liệu đội bóng khi có vấn đề xảy ra</w:t>
+      </w:r>
+    </w:p>
+    <w:p>
+      <w:pPr>
+        <w:ind w:left="450"/>
+        <w:rPr>
+          <w:rFonts w:cs="Segoe UI"/>
+        </w:rPr>
+      </w:pPr>
+      <w:r>
+        <w:rPr>
+          <w:rFonts w:cs="Segoe UI"/>
+          <w:lang w:val="vi-VN"/>
+        </w:rPr>
+        <w:t>- Thống kê thẻ, cập nhật thẻ sau mỗi vòng đấu</w:t>
+      </w:r>
+      <w:r>
+        <w:rPr>
+          <w:rFonts w:cs="Segoe UI"/>
+        </w:rPr>
+        <w:t>: Để giúp người dùng giám sát và áp dụng luật thi đấu trước từng vòng đấu</w:t>
+      </w:r>
+    </w:p>
+    <w:p>
+      <w:pPr>
+        <w:ind w:left="450"/>
+        <w:rPr>
+          <w:rFonts w:cs="Segoe UI"/>
+        </w:rPr>
+      </w:pPr>
+      <w:r>
+        <w:rPr>
+          <w:rFonts w:cs="Segoe UI"/>
+          <w:lang w:val="vi-VN"/>
+        </w:rPr>
+        <w:t>- Lập bảng hạng vua phá lưới</w:t>
+      </w:r>
+      <w:r>
+        <w:rPr>
+          <w:rFonts w:cs="Segoe UI"/>
+        </w:rPr>
+        <w:t>: Tìm ra cầu thủ xuất sắc</w:t>
+      </w:r>
+    </w:p>
+    <w:p>
+      <w:pPr>
+        <w:ind w:left="450"/>
+        <w:rPr>
+          <w:rFonts w:cs="Segoe UI"/>
+        </w:rPr>
+      </w:pPr>
+      <w:r>
+        <w:rPr>
+          <w:rFonts w:cs="Segoe UI"/>
+          <w:lang w:val="vi-VN"/>
+        </w:rPr>
+        <w:t>- Lập bảng xếp hạng và cập nhật sau mỗi vòng đấu</w:t>
+      </w:r>
+      <w:r>
+        <w:rPr>
+          <w:rFonts w:cs="Segoe UI"/>
+        </w:rPr>
+        <w:t>: Tìm ra đội bóng cao điểm và xuất sắc</w:t>
+      </w:r>
+    </w:p>
+    <w:p>
+      <w:pPr>
+        <w:ind w:left="450"/>
+        <w:rPr>
+          <w:rFonts w:cs="Segoe UI"/>
+        </w:rPr>
+      </w:pPr>
+      <w:r>
+        <w:rPr>
+          <w:rFonts w:cs="Segoe UI"/>
+          <w:lang w:val="vi-VN"/>
+        </w:rPr>
+        <w:lastRenderedPageBreak/>
+        <w:t>- Tra cứu kết qủa vòng đấu</w:t>
+      </w:r>
+      <w:r>
+        <w:rPr>
+          <w:rFonts w:cs="Segoe UI"/>
+        </w:rPr>
+        <w:t xml:space="preserve"> (1)</w:t>
+      </w:r>
+    </w:p>
+    <w:p>
+      <w:pPr>
+        <w:ind w:left="450"/>
+        <w:rPr>
+          <w:rFonts w:cs="Segoe UI"/>
+        </w:rPr>
+      </w:pPr>
+      <w:r>
+        <w:rPr>
+          <w:rFonts w:cs="Segoe UI"/>
+          <w:lang w:val="vi-VN"/>
+        </w:rPr>
+        <w:t>- Tra cứu thông tin cầu thủ</w:t>
+      </w:r>
+      <w:r>
+        <w:rPr>
+          <w:rFonts w:cs="Segoe UI"/>
+        </w:rPr>
+        <w:t xml:space="preserve"> (2)</w:t>
+      </w:r>
+    </w:p>
+    <w:p>
+      <w:pPr>
+        <w:ind w:left="450"/>
+        <w:rPr>
+          <w:rFonts w:cs="Segoe UI"/>
+        </w:rPr>
+      </w:pPr>
+      <w:r>
+        <w:rPr>
+          <w:rFonts w:cs="Segoe UI"/>
+          <w:lang w:val="vi-VN"/>
+        </w:rPr>
+        <w:t>- Tra cứu thông tin đội bóng</w:t>
+      </w:r>
+      <w:r>
+        <w:rPr>
+          <w:rFonts w:cs="Segoe UI"/>
+        </w:rPr>
+        <w:t>(3)</w:t>
+      </w:r>
+    </w:p>
+    <w:p>
+      <w:pPr>
+        <w:ind w:left="450"/>
+        <w:rPr>
+          <w:rFonts w:cs="Segoe UI"/>
+        </w:rPr>
+      </w:pPr>
+      <w:r>
+        <w:rPr>
+          <w:rFonts w:cs="Segoe UI"/>
+          <w:lang w:val="vi-VN"/>
+        </w:rPr>
+        <w:t>- Tra cứu bảng xếp hạng</w:t>
+      </w:r>
+      <w:r>
+        <w:rPr>
+          <w:rFonts w:cs="Segoe UI"/>
+        </w:rPr>
+        <w:t xml:space="preserve"> (4)</w:t>
+      </w:r>
+    </w:p>
+    <w:p>
+      <w:pPr>
+        <w:ind w:left="450"/>
+        <w:rPr>
+          <w:rFonts w:cs="Segoe UI"/>
+        </w:rPr>
+      </w:pPr>
+      <w:r>
+        <w:rPr>
+          <w:rFonts w:cs="Segoe UI"/>
+        </w:rPr>
+        <w:t>(1)(2)(3)(4) =&gt; Mục đích: Người quản lí có thể lấy được thông tin đội bóng, cầu thủ, kết quả trận đấu và xếp hạng từng đội khi cần.</w:t>
       </w:r>
     </w:p>
     <w:p>
@@ -9969,6 +10003,7 @@
     <w:rsid w:val="003468ED"/>
     <w:rsid w:val="0036061B"/>
     <w:rsid w:val="00372ECC"/>
+    <w:rsid w:val="004665DC"/>
     <w:rsid w:val="0054533F"/>
     <w:rsid w:val="005D6483"/>
     <w:rsid w:val="00605ED9"/>
@@ -9977,6 +10012,7 @@
     <w:rsid w:val="006E7B9E"/>
     <w:rsid w:val="00783296"/>
     <w:rsid w:val="00794B56"/>
+    <w:rsid w:val="007B0207"/>
     <w:rsid w:val="008155D9"/>
     <w:rsid w:val="008A4056"/>
     <w:rsid w:val="008D1406"/>
@@ -10784,7 +10820,7 @@
 </file>
 
 <file path=customXml/itemProps2.xml><?xml version="1.0" encoding="utf-8"?>
-<ds:datastoreItem xmlns:ds="http://schemas.openxmlformats.org/officeDocument/2006/customXml" ds:itemID="{0D8B9B2D-11C0-4FF1-AA4D-BE53C9E8F969}">
+<ds:datastoreItem xmlns:ds="http://schemas.openxmlformats.org/officeDocument/2006/customXml" ds:itemID="{A7F53179-E05C-4159-BA81-8FC84A4EFCC0}">
   <ds:schemaRefs>
     <ds:schemaRef ds:uri="http://schemas.openxmlformats.org/officeDocument/2006/bibliography"/>
   </ds:schemaRefs>

</xml_diff>

<commit_message>
Đặc tả yêu cầu phi cầu chức năng
</commit_message>
<xml_diff>
--- a/02_Analysis/AnalysisDocument.docx
+++ b/02_Analysis/AnalysisDocument.docx
@@ -1,6 +1,6 @@
 
 <file path=word/document.xml><?xml version="1.0" encoding="utf-8"?>
-<w:document xmlns:wpc="http://schemas.microsoft.com/office/word/2010/wordprocessingCanvas" xmlns:cx="http://schemas.microsoft.com/office/drawing/2014/chartex" xmlns:mc="http://schemas.openxmlformats.org/markup-compatibility/2006" xmlns:o="urn:schemas-microsoft-com:office:office" xmlns:r="http://schemas.openxmlformats.org/officeDocument/2006/relationships" xmlns:m="http://schemas.openxmlformats.org/officeDocument/2006/math" xmlns:v="urn:schemas-microsoft-com:vml" xmlns:wp14="http://schemas.microsoft.com/office/word/2010/wordprocessingDrawing" xmlns:wp="http://schemas.openxmlformats.org/drawingml/2006/wordprocessingDrawing" xmlns:w10="urn:schemas-microsoft-com:office:word" xmlns:w="http://schemas.openxmlformats.org/wordprocessingml/2006/main" xmlns:w14="http://schemas.microsoft.com/office/word/2010/wordml" xmlns:w15="http://schemas.microsoft.com/office/word/2012/wordml" xmlns:w16se="http://schemas.microsoft.com/office/word/2015/wordml/symex" xmlns:wpg="http://schemas.microsoft.com/office/word/2010/wordprocessingGroup" xmlns:wpi="http://schemas.microsoft.com/office/word/2010/wordprocessingInk" xmlns:wne="http://schemas.microsoft.com/office/word/2006/wordml" xmlns:wps="http://schemas.microsoft.com/office/word/2010/wordprocessingShape" mc:Ignorable="w14 w15 w16se wp14">
+<w:document xmlns:wpc="http://schemas.microsoft.com/office/word/2010/wordprocessingCanvas" xmlns:cx="http://schemas.microsoft.com/office/drawing/2014/chartex" xmlns:cx1="http://schemas.microsoft.com/office/drawing/2015/9/8/chartex" xmlns:cx2="http://schemas.microsoft.com/office/drawing/2015/10/21/chartex" xmlns:cx3="http://schemas.microsoft.com/office/drawing/2016/5/9/chartex" xmlns:cx4="http://schemas.microsoft.com/office/drawing/2016/5/10/chartex" xmlns:cx5="http://schemas.microsoft.com/office/drawing/2016/5/11/chartex" xmlns:cx6="http://schemas.microsoft.com/office/drawing/2016/5/12/chartex" xmlns:cx7="http://schemas.microsoft.com/office/drawing/2016/5/13/chartex" xmlns:cx8="http://schemas.microsoft.com/office/drawing/2016/5/14/chartex" xmlns:mc="http://schemas.openxmlformats.org/markup-compatibility/2006" xmlns:aink="http://schemas.microsoft.com/office/drawing/2016/ink" xmlns:am3d="http://schemas.microsoft.com/office/drawing/2017/model3d" xmlns:o="urn:schemas-microsoft-com:office:office" xmlns:r="http://schemas.openxmlformats.org/officeDocument/2006/relationships" xmlns:m="http://schemas.openxmlformats.org/officeDocument/2006/math" xmlns:v="urn:schemas-microsoft-com:vml" xmlns:wp14="http://schemas.microsoft.com/office/word/2010/wordprocessingDrawing" xmlns:wp="http://schemas.openxmlformats.org/drawingml/2006/wordprocessingDrawing" xmlns:w10="urn:schemas-microsoft-com:office:word" xmlns:w="http://schemas.openxmlformats.org/wordprocessingml/2006/main" xmlns:w14="http://schemas.microsoft.com/office/word/2010/wordml" xmlns:w15="http://schemas.microsoft.com/office/word/2012/wordml" xmlns:w16cid="http://schemas.microsoft.com/office/word/2016/wordml/cid" xmlns:w16se="http://schemas.microsoft.com/office/word/2015/wordml/symex" xmlns:wpg="http://schemas.microsoft.com/office/word/2010/wordprocessingGroup" xmlns:wpi="http://schemas.microsoft.com/office/word/2010/wordprocessingInk" xmlns:wne="http://schemas.microsoft.com/office/word/2006/wordml" xmlns:wps="http://schemas.microsoft.com/office/word/2010/wordprocessingShape" mc:Ignorable="w14 w15 w16se w16cid wp14">
   <w:body>
     <w:p>
       <w:pPr>
@@ -2112,54 +2112,66 @@
         </w:rPr>
         <w:t xml:space="preserve"> Nhập danh sách trọng tài</w:t>
       </w:r>
+    </w:p>
+    <w:p>
+      <w:pPr>
+        <w:ind w:left="450"/>
+        <w:rPr>
+          <w:rFonts w:cs="Segoe UI"/>
+        </w:rPr>
+      </w:pPr>
+      <w:r>
+        <w:rPr>
+          <w:rFonts w:cs="Segoe UI"/>
+        </w:rPr>
+        <w:t>-</w:t>
+      </w:r>
+      <w:r>
+        <w:rPr>
+          <w:rFonts w:cs="Segoe UI"/>
+          <w:lang w:val="vi-VN"/>
+        </w:rPr>
+        <w:t xml:space="preserve"> </w:t>
+      </w:r>
+      <w:r>
+        <w:rPr>
+          <w:rFonts w:cs="Segoe UI"/>
+        </w:rPr>
+        <w:t>S</w:t>
+      </w:r>
+      <w:r>
+        <w:rPr>
+          <w:rFonts w:cs="Segoe UI"/>
+          <w:lang w:val="vi-VN"/>
+        </w:rPr>
+        <w:t>ắp xếp trọ</w:t>
+      </w:r>
+      <w:r>
+        <w:rPr>
+          <w:rFonts w:cs="Segoe UI"/>
+          <w:lang w:val="vi-VN"/>
+        </w:rPr>
+        <w:t>ng tài</w:t>
+      </w:r>
+      <w:r>
+        <w:rPr>
+          <w:rFonts w:cs="Segoe UI"/>
+        </w:rPr>
+        <w:t xml:space="preserve">: Chọn </w:t>
+      </w:r>
+      <w:r>
+        <w:rPr>
+          <w:rFonts w:cs="Segoe UI"/>
+        </w:rPr>
+        <w:t>4</w:t>
+      </w:r>
       <w:bookmarkStart w:id="4" w:name="_GoBack"/>
       <w:bookmarkEnd w:id="4"/>
-    </w:p>
-    <w:p>
-      <w:pPr>
-        <w:ind w:left="450"/>
-        <w:rPr>
-          <w:rFonts w:cs="Segoe UI"/>
-        </w:rPr>
-      </w:pPr>
-      <w:r>
-        <w:rPr>
-          <w:rFonts w:cs="Segoe UI"/>
-        </w:rPr>
-        <w:t>-</w:t>
-      </w:r>
-      <w:r>
-        <w:rPr>
-          <w:rFonts w:cs="Segoe UI"/>
-          <w:lang w:val="vi-VN"/>
-        </w:rPr>
-        <w:t xml:space="preserve"> </w:t>
-      </w:r>
-      <w:r>
-        <w:rPr>
-          <w:rFonts w:cs="Segoe UI"/>
-        </w:rPr>
-        <w:t>S</w:t>
-      </w:r>
-      <w:r>
-        <w:rPr>
-          <w:rFonts w:cs="Segoe UI"/>
-          <w:lang w:val="vi-VN"/>
-        </w:rPr>
-        <w:t>ắp xếp trọ</w:t>
-      </w:r>
-      <w:r>
-        <w:rPr>
-          <w:rFonts w:cs="Segoe UI"/>
-          <w:lang w:val="vi-VN"/>
-        </w:rPr>
-        <w:t>ng tài</w:t>
-      </w:r>
-      <w:r>
-        <w:rPr>
-          <w:rFonts w:cs="Segoe UI"/>
-        </w:rPr>
-        <w:t>: Chọn 5 trọng tài trong danh sách trọng tài</w:t>
+      <w:r>
+        <w:rPr>
+          <w:rFonts w:cs="Segoe UI"/>
+        </w:rPr>
+        <w:t xml:space="preserve"> trọng tài trong danh sách trọng tài</w:t>
       </w:r>
     </w:p>
     <w:p>
@@ -3447,7 +3459,21 @@
           <w:rFonts w:eastAsia="Segoe UI" w:cs="Segoe UI"/>
         </w:rPr>
         <w:lastRenderedPageBreak/>
-        <w:t>Mô tả: Gồm 3 loại người dùng: người quản lí giải đấu, người quản lí đội bóng và khách. Người quản lí giải được cung cấp tài khoản riêng có quyền sử dụng tất cả các chức năng trong phần mềm. Mỗi đội bóng được cấp 1 tài khoản cho người quản lí đội bóng chịu trách nhiệm sử dụng,  các khách có thể sử dụng bình thường các chức năng không cần đăng nhập. Tài khoản của đội bóng và của khách chỉ thực hiện được các chức năng mà phần mềm cho phép.</w:t>
+        <w:t xml:space="preserve">Mô tả: Gồm 3 loại người dùng: người quản lí giải đấu, người quản lí đội bóng và khách. Người quản lí giải được cung cấp tài khoản riêng có quyền sử dụng tất cả các chức năng trong phần mềm. Mỗi đội bóng được cấp 1 tài khoản cho người quản lí đội bóng chịu trách nhiệm sử </w:t>
+      </w:r>
+      <w:proofErr w:type="gramStart"/>
+      <w:r>
+        <w:rPr>
+          <w:rFonts w:eastAsia="Segoe UI" w:cs="Segoe UI"/>
+        </w:rPr>
+        <w:t>dụng,  các</w:t>
+      </w:r>
+      <w:proofErr w:type="gramEnd"/>
+      <w:r>
+        <w:rPr>
+          <w:rFonts w:eastAsia="Segoe UI" w:cs="Segoe UI"/>
+        </w:rPr>
+        <w:t xml:space="preserve"> khách có thể sử dụng bình thường các chức năng không cần đăng nhập. Tài khoản của đội bóng và của khách chỉ thực hiện được các chức năng mà phần mềm cho phép.</w:t>
       </w:r>
     </w:p>
     <w:p>
@@ -3754,7 +3780,7 @@
         <w:rPr>
           <w:rFonts w:eastAsia="Segoe UI" w:cs="Segoe UI"/>
         </w:rPr>
-        <w:t>4.1. Radom.</w:t>
+        <w:t>Người sử dụng: Người quản lí giải</w:t>
       </w:r>
     </w:p>
     <w:p>
@@ -3768,7 +3794,7 @@
         <w:rPr>
           <w:rFonts w:eastAsia="Segoe UI" w:cs="Segoe UI"/>
         </w:rPr>
-        <w:t>Người sử dụng: Người quản lí giải.</w:t>
+        <w:t xml:space="preserve">Mô tả: người quản lí chọn 4 trọng tài trong danh sách các trọng tài. </w:t>
       </w:r>
     </w:p>
     <w:p>
@@ -3776,13 +3802,15 @@
         <w:ind w:firstLine="709"/>
         <w:rPr>
           <w:rFonts w:eastAsia="Segoe UI" w:cs="Segoe UI"/>
-        </w:rPr>
-      </w:pPr>
-      <w:r>
-        <w:rPr>
-          <w:rFonts w:eastAsia="Segoe UI" w:cs="Segoe UI"/>
-        </w:rPr>
-        <w:t xml:space="preserve">Mô tả: phần mềm tự động sắp xếp ngẫu nhiên các trọng tài bắt trong các trận đấu sau đó lưu vào cơ sở dữ liệu. </w:t>
+          <w:b/>
+        </w:rPr>
+      </w:pPr>
+      <w:r>
+        <w:rPr>
+          <w:rFonts w:eastAsia="Segoe UI" w:cs="Segoe UI"/>
+          <w:b/>
+        </w:rPr>
+        <w:t>5. Nhập danh sách các trọng tài</w:t>
       </w:r>
     </w:p>
     <w:p>
@@ -3796,7 +3824,13 @@
         <w:rPr>
           <w:rFonts w:eastAsia="Segoe UI" w:cs="Segoe UI"/>
         </w:rPr>
-        <w:t>4.2 Xuất lịch cầm còi.</w:t>
+        <w:t>Người sử dụng: Người quản lí giải</w:t>
+      </w:r>
+      <w:r>
+        <w:rPr>
+          <w:rFonts w:eastAsia="Segoe UI" w:cs="Segoe UI"/>
+        </w:rPr>
+        <w:t xml:space="preserve"> nhập vào danh sách tất cả các trọng tài đủ tiêu chuẩn cầm còi trong các trận đấu lưu vào cơ sở dữ liệu.</w:t>
       </w:r>
     </w:p>
     <w:p>
@@ -3811,6 +3845,42 @@
           <w:rFonts w:eastAsia="Segoe UI" w:cs="Segoe UI"/>
         </w:rPr>
         <w:lastRenderedPageBreak/>
+        <w:t xml:space="preserve">Mô tả: </w:t>
+      </w:r>
+      <w:r>
+        <w:rPr>
+          <w:rFonts w:eastAsia="Segoe UI" w:cs="Segoe UI"/>
+        </w:rPr>
+        <w:t xml:space="preserve">người quản lí giải nhập vào danh sách các trọng tài </w:t>
+      </w:r>
+    </w:p>
+    <w:p>
+      <w:pPr>
+        <w:ind w:firstLine="709"/>
+        <w:rPr>
+          <w:rFonts w:eastAsia="Segoe UI" w:cs="Segoe UI"/>
+          <w:b/>
+        </w:rPr>
+      </w:pPr>
+      <w:r>
+        <w:rPr>
+          <w:rFonts w:eastAsia="Segoe UI" w:cs="Segoe UI"/>
+          <w:b/>
+        </w:rPr>
+        <w:t>5. Thông tin trước trận đấu</w:t>
+      </w:r>
+    </w:p>
+    <w:p>
+      <w:pPr>
+        <w:ind w:firstLine="709"/>
+        <w:rPr>
+          <w:rFonts w:eastAsia="Segoe UI" w:cs="Segoe UI"/>
+        </w:rPr>
+      </w:pPr>
+      <w:r>
+        <w:rPr>
+          <w:rFonts w:eastAsia="Segoe UI" w:cs="Segoe UI"/>
+        </w:rPr>
         <w:t>Người sử dụng: Tất cả người dùng.</w:t>
       </w:r>
     </w:p>
@@ -3819,58 +3889,26 @@
         <w:ind w:firstLine="709"/>
         <w:rPr>
           <w:rFonts w:eastAsia="Segoe UI" w:cs="Segoe UI"/>
-        </w:rPr>
-      </w:pPr>
-      <w:r>
-        <w:rPr>
-          <w:rFonts w:eastAsia="Segoe UI" w:cs="Segoe UI"/>
-        </w:rPr>
-        <w:t>Mô tả: in ra lịch bắt các trận đấu cụ thể theo từng trọng tài hoặc theo thứ tự các trận thi đấu theo tùy yêu cầu người dùng.</w:t>
-      </w:r>
-    </w:p>
-    <w:p>
-      <w:pPr>
-        <w:ind w:firstLine="709"/>
-        <w:rPr>
-          <w:rFonts w:eastAsia="Segoe UI" w:cs="Segoe UI"/>
           <w:b/>
         </w:rPr>
       </w:pPr>
       <w:r>
         <w:rPr>
           <w:rFonts w:eastAsia="Segoe UI" w:cs="Segoe UI"/>
-          <w:b/>
-        </w:rPr>
-        <w:t>5. Thông tin trước trận đấu</w:t>
-      </w:r>
-    </w:p>
-    <w:p>
-      <w:pPr>
-        <w:ind w:firstLine="709"/>
-        <w:rPr>
-          <w:rFonts w:eastAsia="Segoe UI" w:cs="Segoe UI"/>
-        </w:rPr>
-      </w:pPr>
-      <w:r>
-        <w:rPr>
-          <w:rFonts w:eastAsia="Segoe UI" w:cs="Segoe UI"/>
-        </w:rPr>
-        <w:t>Người sử dụng: Tất cả người dùng.</w:t>
-      </w:r>
-    </w:p>
-    <w:p>
-      <w:pPr>
-        <w:ind w:firstLine="709"/>
-        <w:rPr>
-          <w:rFonts w:eastAsia="Segoe UI" w:cs="Segoe UI"/>
-          <w:b/>
-        </w:rPr>
-      </w:pPr>
-      <w:r>
-        <w:rPr>
-          <w:rFonts w:eastAsia="Segoe UI" w:cs="Segoe UI"/>
-        </w:rPr>
-        <w:t xml:space="preserve">Mô tả: in ra thông tin đội hình ra sân, đội hình dự bị, huấn luyện viên, các cầu thủ đã nhận thẻ ở trận đấu trước. </w:t>
+        </w:rPr>
+        <w:t>Mô tả: in ra thông tin đội hình ra sân, đội hình dự bị, huấn luyện viên,</w:t>
+      </w:r>
+      <w:r>
+        <w:rPr>
+          <w:rFonts w:eastAsia="Segoe UI" w:cs="Segoe UI"/>
+        </w:rPr>
+        <w:t xml:space="preserve"> trọng tài điều khiển trận đấu,</w:t>
+      </w:r>
+      <w:r>
+        <w:rPr>
+          <w:rFonts w:eastAsia="Segoe UI" w:cs="Segoe UI"/>
+        </w:rPr>
+        <w:t xml:space="preserve"> các cầu thủ đã nhận thẻ ở trận đấu trước. </w:t>
       </w:r>
     </w:p>
     <w:p>
@@ -4200,21 +4238,21 @@
         <w:rPr>
           <w:rFonts w:eastAsia="Segoe UI" w:cs="Segoe UI"/>
         </w:rPr>
+        <w:t>Người sử dụng: tất cả người dùng.</w:t>
+      </w:r>
+    </w:p>
+    <w:p>
+      <w:pPr>
+        <w:ind w:firstLine="709"/>
+        <w:rPr>
+          <w:rFonts w:eastAsia="Segoe UI" w:cs="Segoe UI"/>
+        </w:rPr>
+      </w:pPr>
+      <w:r>
+        <w:rPr>
+          <w:rFonts w:eastAsia="Segoe UI" w:cs="Segoe UI"/>
+        </w:rPr>
         <w:lastRenderedPageBreak/>
-        <w:t>Người sử dụng: tất cả người dùng.</w:t>
-      </w:r>
-    </w:p>
-    <w:p>
-      <w:pPr>
-        <w:ind w:firstLine="709"/>
-        <w:rPr>
-          <w:rFonts w:eastAsia="Segoe UI" w:cs="Segoe UI"/>
-        </w:rPr>
-      </w:pPr>
-      <w:r>
-        <w:rPr>
-          <w:rFonts w:eastAsia="Segoe UI" w:cs="Segoe UI"/>
-        </w:rPr>
         <w:t xml:space="preserve">Mô tả: người dùng nhập vào tên cầu thủ, màn hình hiển thị thông tin cầu thủ đó: tên, tuổi, câu lạc bộ, số áo, vị trí, số bàn thắng, thẻ.  </w:t>
       </w:r>
     </w:p>
@@ -4601,8 +4639,100 @@
           <w:i/>
           <w:color w:val="7030A0"/>
         </w:rPr>
+        <w:t>[Mô tả các yêu cầu phi chức năng của hệ thống bằng ngôn ngữ tự nhiên]</w:t>
+      </w:r>
+    </w:p>
+    <w:p>
+      <w:pPr>
+        <w:pStyle w:val="ListParagraph"/>
+        <w:numPr>
+          <w:ilvl w:val="0"/>
+          <w:numId w:val="31"/>
+        </w:numPr>
+        <w:rPr>
+          <w:rFonts w:eastAsia="Segoe UI" w:cs="Segoe UI"/>
+        </w:rPr>
+      </w:pPr>
+      <w:r>
+        <w:rPr>
+          <w:rFonts w:eastAsia="Segoe UI" w:cs="Segoe UI"/>
+        </w:rPr>
         <w:lastRenderedPageBreak/>
-        <w:t>[Mô tả các yêu cầu phi chức năng của hệ thống bằng ngôn ngữ tự nhiên]</w:t>
+        <w:t xml:space="preserve">Đặc tả về sản phẩm: </w:t>
+      </w:r>
+    </w:p>
+    <w:p>
+      <w:pPr>
+        <w:ind w:left="360"/>
+        <w:rPr>
+          <w:rFonts w:eastAsia="Segoe UI" w:cs="Segoe UI"/>
+        </w:rPr>
+      </w:pPr>
+      <w:r>
+        <w:rPr>
+          <w:rFonts w:eastAsia="Segoe UI" w:cs="Segoe UI"/>
+        </w:rPr>
+        <w:t>+ Phần mềm QLGBĐVĐQG phải được cài đặt bằng C# và hệ quẩn trị cơ sở dữ liệu SQL sever.</w:t>
+      </w:r>
+    </w:p>
+    <w:p>
+      <w:pPr>
+        <w:ind w:left="360"/>
+        <w:rPr>
+          <w:rFonts w:eastAsia="Segoe UI" w:cs="Segoe UI"/>
+        </w:rPr>
+      </w:pPr>
+      <w:r>
+        <w:rPr>
+          <w:rFonts w:eastAsia="Segoe UI" w:cs="Segoe UI"/>
+        </w:rPr>
+        <w:t xml:space="preserve">+ Giao diện sử dụng phải trực quan dễ sử dụng. </w:t>
+      </w:r>
+    </w:p>
+    <w:p>
+      <w:pPr>
+        <w:ind w:left="360"/>
+        <w:rPr>
+          <w:rFonts w:eastAsia="Segoe UI" w:cs="Segoe UI"/>
+        </w:rPr>
+      </w:pPr>
+      <w:r>
+        <w:rPr>
+          <w:rFonts w:eastAsia="Segoe UI" w:cs="Segoe UI"/>
+        </w:rPr>
+        <w:t xml:space="preserve">+ Phần mềm phải chạy được trên HĐH Windows 7, 8, 8.1, 10 </w:t>
+      </w:r>
+    </w:p>
+    <w:p>
+      <w:pPr>
+        <w:pStyle w:val="ListParagraph"/>
+        <w:numPr>
+          <w:ilvl w:val="0"/>
+          <w:numId w:val="31"/>
+        </w:numPr>
+        <w:rPr>
+          <w:rFonts w:eastAsia="Segoe UI" w:cs="Segoe UI"/>
+        </w:rPr>
+      </w:pPr>
+      <w:r>
+        <w:rPr>
+          <w:rFonts w:eastAsia="Segoe UI" w:cs="Segoe UI"/>
+        </w:rPr>
+        <w:t>Đặc tả về hệ thống:</w:t>
+      </w:r>
+    </w:p>
+    <w:p>
+      <w:pPr>
+        <w:ind w:left="360"/>
+        <w:rPr>
+          <w:rFonts w:eastAsia="Segoe UI" w:cs="Segoe UI"/>
+        </w:rPr>
+      </w:pPr>
+      <w:r>
+        <w:rPr>
+          <w:rFonts w:eastAsia="Segoe UI" w:cs="Segoe UI"/>
+        </w:rPr>
+        <w:t>+ Quy trình xây dựng hệ thống và các tài liệu chuyển giao phải thoả mãn các quy tắc đã được định nghĩa trong XYZCo-SP-STAN-95.</w:t>
       </w:r>
     </w:p>
     <w:p/>
@@ -5504,7 +5634,7 @@
 </file>
 
 <file path=word/endnotes.xml><?xml version="1.0" encoding="utf-8"?>
-<w:endnotes xmlns:wpc="http://schemas.microsoft.com/office/word/2010/wordprocessingCanvas" xmlns:cx="http://schemas.microsoft.com/office/drawing/2014/chartex" xmlns:mc="http://schemas.openxmlformats.org/markup-compatibility/2006" xmlns:o="urn:schemas-microsoft-com:office:office" xmlns:r="http://schemas.openxmlformats.org/officeDocument/2006/relationships" xmlns:m="http://schemas.openxmlformats.org/officeDocument/2006/math" xmlns:v="urn:schemas-microsoft-com:vml" xmlns:wp14="http://schemas.microsoft.com/office/word/2010/wordprocessingDrawing" xmlns:wp="http://schemas.openxmlformats.org/drawingml/2006/wordprocessingDrawing" xmlns:w10="urn:schemas-microsoft-com:office:word" xmlns:w="http://schemas.openxmlformats.org/wordprocessingml/2006/main" xmlns:w14="http://schemas.microsoft.com/office/word/2010/wordml" xmlns:w15="http://schemas.microsoft.com/office/word/2012/wordml" xmlns:w16se="http://schemas.microsoft.com/office/word/2015/wordml/symex" xmlns:wpg="http://schemas.microsoft.com/office/word/2010/wordprocessingGroup" xmlns:wpi="http://schemas.microsoft.com/office/word/2010/wordprocessingInk" xmlns:wne="http://schemas.microsoft.com/office/word/2006/wordml" xmlns:wps="http://schemas.microsoft.com/office/word/2010/wordprocessingShape" mc:Ignorable="w14 w15 w16se wp14">
+<w:endnotes xmlns:wpc="http://schemas.microsoft.com/office/word/2010/wordprocessingCanvas" xmlns:cx="http://schemas.microsoft.com/office/drawing/2014/chartex" xmlns:cx1="http://schemas.microsoft.com/office/drawing/2015/9/8/chartex" xmlns:cx2="http://schemas.microsoft.com/office/drawing/2015/10/21/chartex" xmlns:cx3="http://schemas.microsoft.com/office/drawing/2016/5/9/chartex" xmlns:cx4="http://schemas.microsoft.com/office/drawing/2016/5/10/chartex" xmlns:cx5="http://schemas.microsoft.com/office/drawing/2016/5/11/chartex" xmlns:cx6="http://schemas.microsoft.com/office/drawing/2016/5/12/chartex" xmlns:cx7="http://schemas.microsoft.com/office/drawing/2016/5/13/chartex" xmlns:cx8="http://schemas.microsoft.com/office/drawing/2016/5/14/chartex" xmlns:mc="http://schemas.openxmlformats.org/markup-compatibility/2006" xmlns:aink="http://schemas.microsoft.com/office/drawing/2016/ink" xmlns:am3d="http://schemas.microsoft.com/office/drawing/2017/model3d" xmlns:o="urn:schemas-microsoft-com:office:office" xmlns:r="http://schemas.openxmlformats.org/officeDocument/2006/relationships" xmlns:m="http://schemas.openxmlformats.org/officeDocument/2006/math" xmlns:v="urn:schemas-microsoft-com:vml" xmlns:wp14="http://schemas.microsoft.com/office/word/2010/wordprocessingDrawing" xmlns:wp="http://schemas.openxmlformats.org/drawingml/2006/wordprocessingDrawing" xmlns:w10="urn:schemas-microsoft-com:office:word" xmlns:w="http://schemas.openxmlformats.org/wordprocessingml/2006/main" xmlns:w14="http://schemas.microsoft.com/office/word/2010/wordml" xmlns:w15="http://schemas.microsoft.com/office/word/2012/wordml" xmlns:w16cid="http://schemas.microsoft.com/office/word/2016/wordml/cid" xmlns:w16se="http://schemas.microsoft.com/office/word/2015/wordml/symex" xmlns:wpg="http://schemas.microsoft.com/office/word/2010/wordprocessingGroup" xmlns:wpi="http://schemas.microsoft.com/office/word/2010/wordprocessingInk" xmlns:wne="http://schemas.microsoft.com/office/word/2006/wordml" xmlns:wps="http://schemas.microsoft.com/office/word/2010/wordprocessingShape" mc:Ignorable="w14 w15 w16se w16cid wp14">
   <w:endnote w:type="separator" w:id="-1">
     <w:p>
       <w:pPr>
@@ -5529,7 +5659,7 @@
 </file>
 
 <file path=word/footer1.xml><?xml version="1.0" encoding="utf-8"?>
-<w:ftr xmlns:wpc="http://schemas.microsoft.com/office/word/2010/wordprocessingCanvas" xmlns:cx="http://schemas.microsoft.com/office/drawing/2014/chartex" xmlns:mc="http://schemas.openxmlformats.org/markup-compatibility/2006" xmlns:o="urn:schemas-microsoft-com:office:office" xmlns:r="http://schemas.openxmlformats.org/officeDocument/2006/relationships" xmlns:m="http://schemas.openxmlformats.org/officeDocument/2006/math" xmlns:v="urn:schemas-microsoft-com:vml" xmlns:wp14="http://schemas.microsoft.com/office/word/2010/wordprocessingDrawing" xmlns:wp="http://schemas.openxmlformats.org/drawingml/2006/wordprocessingDrawing" xmlns:w10="urn:schemas-microsoft-com:office:word" xmlns:w="http://schemas.openxmlformats.org/wordprocessingml/2006/main" xmlns:w14="http://schemas.microsoft.com/office/word/2010/wordml" xmlns:w15="http://schemas.microsoft.com/office/word/2012/wordml" xmlns:w16se="http://schemas.microsoft.com/office/word/2015/wordml/symex" xmlns:wpg="http://schemas.microsoft.com/office/word/2010/wordprocessingGroup" xmlns:wpi="http://schemas.microsoft.com/office/word/2010/wordprocessingInk" xmlns:wne="http://schemas.microsoft.com/office/word/2006/wordml" xmlns:wps="http://schemas.microsoft.com/office/word/2010/wordprocessingShape" mc:Ignorable="w14 w15 w16se wp14">
+<w:ftr xmlns:wpc="http://schemas.microsoft.com/office/word/2010/wordprocessingCanvas" xmlns:cx="http://schemas.microsoft.com/office/drawing/2014/chartex" xmlns:cx1="http://schemas.microsoft.com/office/drawing/2015/9/8/chartex" xmlns:cx2="http://schemas.microsoft.com/office/drawing/2015/10/21/chartex" xmlns:cx3="http://schemas.microsoft.com/office/drawing/2016/5/9/chartex" xmlns:cx4="http://schemas.microsoft.com/office/drawing/2016/5/10/chartex" xmlns:cx5="http://schemas.microsoft.com/office/drawing/2016/5/11/chartex" xmlns:cx6="http://schemas.microsoft.com/office/drawing/2016/5/12/chartex" xmlns:cx7="http://schemas.microsoft.com/office/drawing/2016/5/13/chartex" xmlns:cx8="http://schemas.microsoft.com/office/drawing/2016/5/14/chartex" xmlns:mc="http://schemas.openxmlformats.org/markup-compatibility/2006" xmlns:aink="http://schemas.microsoft.com/office/drawing/2016/ink" xmlns:am3d="http://schemas.microsoft.com/office/drawing/2017/model3d" xmlns:o="urn:schemas-microsoft-com:office:office" xmlns:r="http://schemas.openxmlformats.org/officeDocument/2006/relationships" xmlns:m="http://schemas.openxmlformats.org/officeDocument/2006/math" xmlns:v="urn:schemas-microsoft-com:vml" xmlns:wp14="http://schemas.microsoft.com/office/word/2010/wordprocessingDrawing" xmlns:wp="http://schemas.openxmlformats.org/drawingml/2006/wordprocessingDrawing" xmlns:w10="urn:schemas-microsoft-com:office:word" xmlns:w="http://schemas.openxmlformats.org/wordprocessingml/2006/main" xmlns:w14="http://schemas.microsoft.com/office/word/2010/wordml" xmlns:w15="http://schemas.microsoft.com/office/word/2012/wordml" xmlns:w16cid="http://schemas.microsoft.com/office/word/2016/wordml/cid" xmlns:w16se="http://schemas.microsoft.com/office/word/2015/wordml/symex" xmlns:wpg="http://schemas.microsoft.com/office/word/2010/wordprocessingGroup" xmlns:wpi="http://schemas.microsoft.com/office/word/2010/wordprocessingInk" xmlns:wne="http://schemas.microsoft.com/office/word/2006/wordml" xmlns:wps="http://schemas.microsoft.com/office/word/2010/wordprocessingShape" mc:Ignorable="w14 w15 w16se w16cid wp14">
   <w:p>
     <w:pPr>
       <w:pStyle w:val="Footer"/>
@@ -5539,7 +5669,7 @@
 </file>
 
 <file path=word/footer2.xml><?xml version="1.0" encoding="utf-8"?>
-<w:ftr xmlns:wpc="http://schemas.microsoft.com/office/word/2010/wordprocessingCanvas" xmlns:cx="http://schemas.microsoft.com/office/drawing/2014/chartex" xmlns:mc="http://schemas.openxmlformats.org/markup-compatibility/2006" xmlns:o="urn:schemas-microsoft-com:office:office" xmlns:r="http://schemas.openxmlformats.org/officeDocument/2006/relationships" xmlns:m="http://schemas.openxmlformats.org/officeDocument/2006/math" xmlns:v="urn:schemas-microsoft-com:vml" xmlns:wp14="http://schemas.microsoft.com/office/word/2010/wordprocessingDrawing" xmlns:wp="http://schemas.openxmlformats.org/drawingml/2006/wordprocessingDrawing" xmlns:w10="urn:schemas-microsoft-com:office:word" xmlns:w="http://schemas.openxmlformats.org/wordprocessingml/2006/main" xmlns:w14="http://schemas.microsoft.com/office/word/2010/wordml" xmlns:w15="http://schemas.microsoft.com/office/word/2012/wordml" xmlns:w16se="http://schemas.microsoft.com/office/word/2015/wordml/symex" xmlns:wpg="http://schemas.microsoft.com/office/word/2010/wordprocessingGroup" xmlns:wpi="http://schemas.microsoft.com/office/word/2010/wordprocessingInk" xmlns:wne="http://schemas.microsoft.com/office/word/2006/wordml" xmlns:wps="http://schemas.microsoft.com/office/word/2010/wordprocessingShape" mc:Ignorable="w14 w15 w16se wp14">
+<w:ftr xmlns:wpc="http://schemas.microsoft.com/office/word/2010/wordprocessingCanvas" xmlns:cx="http://schemas.microsoft.com/office/drawing/2014/chartex" xmlns:cx1="http://schemas.microsoft.com/office/drawing/2015/9/8/chartex" xmlns:cx2="http://schemas.microsoft.com/office/drawing/2015/10/21/chartex" xmlns:cx3="http://schemas.microsoft.com/office/drawing/2016/5/9/chartex" xmlns:cx4="http://schemas.microsoft.com/office/drawing/2016/5/10/chartex" xmlns:cx5="http://schemas.microsoft.com/office/drawing/2016/5/11/chartex" xmlns:cx6="http://schemas.microsoft.com/office/drawing/2016/5/12/chartex" xmlns:cx7="http://schemas.microsoft.com/office/drawing/2016/5/13/chartex" xmlns:cx8="http://schemas.microsoft.com/office/drawing/2016/5/14/chartex" xmlns:mc="http://schemas.openxmlformats.org/markup-compatibility/2006" xmlns:aink="http://schemas.microsoft.com/office/drawing/2016/ink" xmlns:am3d="http://schemas.microsoft.com/office/drawing/2017/model3d" xmlns:o="urn:schemas-microsoft-com:office:office" xmlns:r="http://schemas.openxmlformats.org/officeDocument/2006/relationships" xmlns:m="http://schemas.openxmlformats.org/officeDocument/2006/math" xmlns:v="urn:schemas-microsoft-com:vml" xmlns:wp14="http://schemas.microsoft.com/office/word/2010/wordprocessingDrawing" xmlns:wp="http://schemas.openxmlformats.org/drawingml/2006/wordprocessingDrawing" xmlns:w10="urn:schemas-microsoft-com:office:word" xmlns:w="http://schemas.openxmlformats.org/wordprocessingml/2006/main" xmlns:w14="http://schemas.microsoft.com/office/word/2010/wordml" xmlns:w15="http://schemas.microsoft.com/office/word/2012/wordml" xmlns:w16cid="http://schemas.microsoft.com/office/word/2016/wordml/cid" xmlns:w16se="http://schemas.microsoft.com/office/word/2015/wordml/symex" xmlns:wpg="http://schemas.microsoft.com/office/word/2010/wordprocessingGroup" xmlns:wpi="http://schemas.microsoft.com/office/word/2010/wordprocessingInk" xmlns:wne="http://schemas.microsoft.com/office/word/2006/wordml" xmlns:wps="http://schemas.microsoft.com/office/word/2010/wordprocessingShape" mc:Ignorable="w14 w15 w16se w16cid wp14">
   <w:tbl>
     <w:tblPr>
       <w:tblW w:w="5000" w:type="pct"/>
@@ -5682,7 +5812,7 @@
 </file>
 
 <file path=word/footnotes.xml><?xml version="1.0" encoding="utf-8"?>
-<w:footnotes xmlns:wpc="http://schemas.microsoft.com/office/word/2010/wordprocessingCanvas" xmlns:cx="http://schemas.microsoft.com/office/drawing/2014/chartex" xmlns:mc="http://schemas.openxmlformats.org/markup-compatibility/2006" xmlns:o="urn:schemas-microsoft-com:office:office" xmlns:r="http://schemas.openxmlformats.org/officeDocument/2006/relationships" xmlns:m="http://schemas.openxmlformats.org/officeDocument/2006/math" xmlns:v="urn:schemas-microsoft-com:vml" xmlns:wp14="http://schemas.microsoft.com/office/word/2010/wordprocessingDrawing" xmlns:wp="http://schemas.openxmlformats.org/drawingml/2006/wordprocessingDrawing" xmlns:w10="urn:schemas-microsoft-com:office:word" xmlns:w="http://schemas.openxmlformats.org/wordprocessingml/2006/main" xmlns:w14="http://schemas.microsoft.com/office/word/2010/wordml" xmlns:w15="http://schemas.microsoft.com/office/word/2012/wordml" xmlns:w16se="http://schemas.microsoft.com/office/word/2015/wordml/symex" xmlns:wpg="http://schemas.microsoft.com/office/word/2010/wordprocessingGroup" xmlns:wpi="http://schemas.microsoft.com/office/word/2010/wordprocessingInk" xmlns:wne="http://schemas.microsoft.com/office/word/2006/wordml" xmlns:wps="http://schemas.microsoft.com/office/word/2010/wordprocessingShape" mc:Ignorable="w14 w15 w16se wp14">
+<w:footnotes xmlns:wpc="http://schemas.microsoft.com/office/word/2010/wordprocessingCanvas" xmlns:cx="http://schemas.microsoft.com/office/drawing/2014/chartex" xmlns:cx1="http://schemas.microsoft.com/office/drawing/2015/9/8/chartex" xmlns:cx2="http://schemas.microsoft.com/office/drawing/2015/10/21/chartex" xmlns:cx3="http://schemas.microsoft.com/office/drawing/2016/5/9/chartex" xmlns:cx4="http://schemas.microsoft.com/office/drawing/2016/5/10/chartex" xmlns:cx5="http://schemas.microsoft.com/office/drawing/2016/5/11/chartex" xmlns:cx6="http://schemas.microsoft.com/office/drawing/2016/5/12/chartex" xmlns:cx7="http://schemas.microsoft.com/office/drawing/2016/5/13/chartex" xmlns:cx8="http://schemas.microsoft.com/office/drawing/2016/5/14/chartex" xmlns:mc="http://schemas.openxmlformats.org/markup-compatibility/2006" xmlns:aink="http://schemas.microsoft.com/office/drawing/2016/ink" xmlns:am3d="http://schemas.microsoft.com/office/drawing/2017/model3d" xmlns:o="urn:schemas-microsoft-com:office:office" xmlns:r="http://schemas.openxmlformats.org/officeDocument/2006/relationships" xmlns:m="http://schemas.openxmlformats.org/officeDocument/2006/math" xmlns:v="urn:schemas-microsoft-com:vml" xmlns:wp14="http://schemas.microsoft.com/office/word/2010/wordprocessingDrawing" xmlns:wp="http://schemas.openxmlformats.org/drawingml/2006/wordprocessingDrawing" xmlns:w10="urn:schemas-microsoft-com:office:word" xmlns:w="http://schemas.openxmlformats.org/wordprocessingml/2006/main" xmlns:w14="http://schemas.microsoft.com/office/word/2010/wordml" xmlns:w15="http://schemas.microsoft.com/office/word/2012/wordml" xmlns:w16cid="http://schemas.microsoft.com/office/word/2016/wordml/cid" xmlns:w16se="http://schemas.microsoft.com/office/word/2015/wordml/symex" xmlns:wpg="http://schemas.microsoft.com/office/word/2010/wordprocessingGroup" xmlns:wpi="http://schemas.microsoft.com/office/word/2010/wordprocessingInk" xmlns:wne="http://schemas.microsoft.com/office/word/2006/wordml" xmlns:wps="http://schemas.microsoft.com/office/word/2010/wordprocessingShape" mc:Ignorable="w14 w15 w16se w16cid wp14">
   <w:footnote w:type="separator" w:id="-1">
     <w:p>
       <w:pPr>
@@ -5707,7 +5837,7 @@
 </file>
 
 <file path=word/header1.xml><?xml version="1.0" encoding="utf-8"?>
-<w:hdr xmlns:wpc="http://schemas.microsoft.com/office/word/2010/wordprocessingCanvas" xmlns:cx="http://schemas.microsoft.com/office/drawing/2014/chartex" xmlns:mc="http://schemas.openxmlformats.org/markup-compatibility/2006" xmlns:o="urn:schemas-microsoft-com:office:office" xmlns:r="http://schemas.openxmlformats.org/officeDocument/2006/relationships" xmlns:m="http://schemas.openxmlformats.org/officeDocument/2006/math" xmlns:v="urn:schemas-microsoft-com:vml" xmlns:wp14="http://schemas.microsoft.com/office/word/2010/wordprocessingDrawing" xmlns:wp="http://schemas.openxmlformats.org/drawingml/2006/wordprocessingDrawing" xmlns:w10="urn:schemas-microsoft-com:office:word" xmlns:w="http://schemas.openxmlformats.org/wordprocessingml/2006/main" xmlns:w14="http://schemas.microsoft.com/office/word/2010/wordml" xmlns:w15="http://schemas.microsoft.com/office/word/2012/wordml" xmlns:w16se="http://schemas.microsoft.com/office/word/2015/wordml/symex" xmlns:wpg="http://schemas.microsoft.com/office/word/2010/wordprocessingGroup" xmlns:wpi="http://schemas.microsoft.com/office/word/2010/wordprocessingInk" xmlns:wne="http://schemas.microsoft.com/office/word/2006/wordml" xmlns:wps="http://schemas.microsoft.com/office/word/2010/wordprocessingShape" mc:Ignorable="w14 w15 w16se wp14">
+<w:hdr xmlns:wpc="http://schemas.microsoft.com/office/word/2010/wordprocessingCanvas" xmlns:cx="http://schemas.microsoft.com/office/drawing/2014/chartex" xmlns:cx1="http://schemas.microsoft.com/office/drawing/2015/9/8/chartex" xmlns:cx2="http://schemas.microsoft.com/office/drawing/2015/10/21/chartex" xmlns:cx3="http://schemas.microsoft.com/office/drawing/2016/5/9/chartex" xmlns:cx4="http://schemas.microsoft.com/office/drawing/2016/5/10/chartex" xmlns:cx5="http://schemas.microsoft.com/office/drawing/2016/5/11/chartex" xmlns:cx6="http://schemas.microsoft.com/office/drawing/2016/5/12/chartex" xmlns:cx7="http://schemas.microsoft.com/office/drawing/2016/5/13/chartex" xmlns:cx8="http://schemas.microsoft.com/office/drawing/2016/5/14/chartex" xmlns:mc="http://schemas.openxmlformats.org/markup-compatibility/2006" xmlns:aink="http://schemas.microsoft.com/office/drawing/2016/ink" xmlns:am3d="http://schemas.microsoft.com/office/drawing/2017/model3d" xmlns:o="urn:schemas-microsoft-com:office:office" xmlns:r="http://schemas.openxmlformats.org/officeDocument/2006/relationships" xmlns:m="http://schemas.openxmlformats.org/officeDocument/2006/math" xmlns:v="urn:schemas-microsoft-com:vml" xmlns:wp14="http://schemas.microsoft.com/office/word/2010/wordprocessingDrawing" xmlns:wp="http://schemas.openxmlformats.org/drawingml/2006/wordprocessingDrawing" xmlns:w10="urn:schemas-microsoft-com:office:word" xmlns:w="http://schemas.openxmlformats.org/wordprocessingml/2006/main" xmlns:w14="http://schemas.microsoft.com/office/word/2010/wordml" xmlns:w15="http://schemas.microsoft.com/office/word/2012/wordml" xmlns:w16cid="http://schemas.microsoft.com/office/word/2016/wordml/cid" xmlns:w16se="http://schemas.microsoft.com/office/word/2015/wordml/symex" xmlns:wpg="http://schemas.microsoft.com/office/word/2010/wordprocessingGroup" xmlns:wpi="http://schemas.microsoft.com/office/word/2010/wordprocessingInk" xmlns:wne="http://schemas.microsoft.com/office/word/2006/wordml" xmlns:wps="http://schemas.microsoft.com/office/word/2010/wordprocessingShape" mc:Ignorable="w14 w15 w16se w16cid wp14">
   <w:p>
     <w:pPr>
       <w:pStyle w:val="Header"/>
@@ -5717,7 +5847,7 @@
 </file>
 
 <file path=word/header2.xml><?xml version="1.0" encoding="utf-8"?>
-<w:hdr xmlns:wpc="http://schemas.microsoft.com/office/word/2010/wordprocessingCanvas" xmlns:cx="http://schemas.microsoft.com/office/drawing/2014/chartex" xmlns:mc="http://schemas.openxmlformats.org/markup-compatibility/2006" xmlns:o="urn:schemas-microsoft-com:office:office" xmlns:r="http://schemas.openxmlformats.org/officeDocument/2006/relationships" xmlns:m="http://schemas.openxmlformats.org/officeDocument/2006/math" xmlns:v="urn:schemas-microsoft-com:vml" xmlns:wp14="http://schemas.microsoft.com/office/word/2010/wordprocessingDrawing" xmlns:wp="http://schemas.openxmlformats.org/drawingml/2006/wordprocessingDrawing" xmlns:w10="urn:schemas-microsoft-com:office:word" xmlns:w="http://schemas.openxmlformats.org/wordprocessingml/2006/main" xmlns:w14="http://schemas.microsoft.com/office/word/2010/wordml" xmlns:w15="http://schemas.microsoft.com/office/word/2012/wordml" xmlns:w16se="http://schemas.microsoft.com/office/word/2015/wordml/symex" xmlns:wpg="http://schemas.microsoft.com/office/word/2010/wordprocessingGroup" xmlns:wpi="http://schemas.microsoft.com/office/word/2010/wordprocessingInk" xmlns:wne="http://schemas.microsoft.com/office/word/2006/wordml" xmlns:wps="http://schemas.microsoft.com/office/word/2010/wordprocessingShape" mc:Ignorable="w14 w15 w16se wp14">
+<w:hdr xmlns:wpc="http://schemas.microsoft.com/office/word/2010/wordprocessingCanvas" xmlns:cx="http://schemas.microsoft.com/office/drawing/2014/chartex" xmlns:cx1="http://schemas.microsoft.com/office/drawing/2015/9/8/chartex" xmlns:cx2="http://schemas.microsoft.com/office/drawing/2015/10/21/chartex" xmlns:cx3="http://schemas.microsoft.com/office/drawing/2016/5/9/chartex" xmlns:cx4="http://schemas.microsoft.com/office/drawing/2016/5/10/chartex" xmlns:cx5="http://schemas.microsoft.com/office/drawing/2016/5/11/chartex" xmlns:cx6="http://schemas.microsoft.com/office/drawing/2016/5/12/chartex" xmlns:cx7="http://schemas.microsoft.com/office/drawing/2016/5/13/chartex" xmlns:cx8="http://schemas.microsoft.com/office/drawing/2016/5/14/chartex" xmlns:mc="http://schemas.openxmlformats.org/markup-compatibility/2006" xmlns:aink="http://schemas.microsoft.com/office/drawing/2016/ink" xmlns:am3d="http://schemas.microsoft.com/office/drawing/2017/model3d" xmlns:o="urn:schemas-microsoft-com:office:office" xmlns:r="http://schemas.openxmlformats.org/officeDocument/2006/relationships" xmlns:m="http://schemas.openxmlformats.org/officeDocument/2006/math" xmlns:v="urn:schemas-microsoft-com:vml" xmlns:wp14="http://schemas.microsoft.com/office/word/2010/wordprocessingDrawing" xmlns:wp="http://schemas.openxmlformats.org/drawingml/2006/wordprocessingDrawing" xmlns:w10="urn:schemas-microsoft-com:office:word" xmlns:w="http://schemas.openxmlformats.org/wordprocessingml/2006/main" xmlns:w14="http://schemas.microsoft.com/office/word/2010/wordml" xmlns:w15="http://schemas.microsoft.com/office/word/2012/wordml" xmlns:w16cid="http://schemas.microsoft.com/office/word/2016/wordml/cid" xmlns:w16se="http://schemas.microsoft.com/office/word/2015/wordml/symex" xmlns:wpg="http://schemas.microsoft.com/office/word/2010/wordprocessingGroup" xmlns:wpi="http://schemas.microsoft.com/office/word/2010/wordprocessingInk" xmlns:wne="http://schemas.microsoft.com/office/word/2006/wordml" xmlns:wps="http://schemas.microsoft.com/office/word/2010/wordprocessingShape" mc:Ignorable="w14 w15 w16se w16cid wp14">
   <w:tbl>
     <w:tblPr>
       <w:tblW w:w="5000" w:type="pct"/>
@@ -5802,7 +5932,7 @@
 </file>
 
 <file path=word/numbering.xml><?xml version="1.0" encoding="utf-8"?>
-<w:numbering xmlns:wpc="http://schemas.microsoft.com/office/word/2010/wordprocessingCanvas" xmlns:cx="http://schemas.microsoft.com/office/drawing/2014/chartex" xmlns:mc="http://schemas.openxmlformats.org/markup-compatibility/2006" xmlns:o="urn:schemas-microsoft-com:office:office" xmlns:r="http://schemas.openxmlformats.org/officeDocument/2006/relationships" xmlns:m="http://schemas.openxmlformats.org/officeDocument/2006/math" xmlns:v="urn:schemas-microsoft-com:vml" xmlns:wp14="http://schemas.microsoft.com/office/word/2010/wordprocessingDrawing" xmlns:wp="http://schemas.openxmlformats.org/drawingml/2006/wordprocessingDrawing" xmlns:w10="urn:schemas-microsoft-com:office:word" xmlns:w="http://schemas.openxmlformats.org/wordprocessingml/2006/main" xmlns:w14="http://schemas.microsoft.com/office/word/2010/wordml" xmlns:w15="http://schemas.microsoft.com/office/word/2012/wordml" xmlns:w16se="http://schemas.microsoft.com/office/word/2015/wordml/symex" xmlns:wpg="http://schemas.microsoft.com/office/word/2010/wordprocessingGroup" xmlns:wpi="http://schemas.microsoft.com/office/word/2010/wordprocessingInk" xmlns:wne="http://schemas.microsoft.com/office/word/2006/wordml" xmlns:wps="http://schemas.microsoft.com/office/word/2010/wordprocessingShape" mc:Ignorable="w14 w15 w16se wp14">
+<w:numbering xmlns:wpc="http://schemas.microsoft.com/office/word/2010/wordprocessingCanvas" xmlns:cx="http://schemas.microsoft.com/office/drawing/2014/chartex" xmlns:cx1="http://schemas.microsoft.com/office/drawing/2015/9/8/chartex" xmlns:cx2="http://schemas.microsoft.com/office/drawing/2015/10/21/chartex" xmlns:cx3="http://schemas.microsoft.com/office/drawing/2016/5/9/chartex" xmlns:cx4="http://schemas.microsoft.com/office/drawing/2016/5/10/chartex" xmlns:cx5="http://schemas.microsoft.com/office/drawing/2016/5/11/chartex" xmlns:cx6="http://schemas.microsoft.com/office/drawing/2016/5/12/chartex" xmlns:cx7="http://schemas.microsoft.com/office/drawing/2016/5/13/chartex" xmlns:cx8="http://schemas.microsoft.com/office/drawing/2016/5/14/chartex" xmlns:mc="http://schemas.openxmlformats.org/markup-compatibility/2006" xmlns:aink="http://schemas.microsoft.com/office/drawing/2016/ink" xmlns:am3d="http://schemas.microsoft.com/office/drawing/2017/model3d" xmlns:o="urn:schemas-microsoft-com:office:office" xmlns:r="http://schemas.openxmlformats.org/officeDocument/2006/relationships" xmlns:m="http://schemas.openxmlformats.org/officeDocument/2006/math" xmlns:v="urn:schemas-microsoft-com:vml" xmlns:wp14="http://schemas.microsoft.com/office/word/2010/wordprocessingDrawing" xmlns:wp="http://schemas.openxmlformats.org/drawingml/2006/wordprocessingDrawing" xmlns:w10="urn:schemas-microsoft-com:office:word" xmlns:w="http://schemas.openxmlformats.org/wordprocessingml/2006/main" xmlns:w14="http://schemas.microsoft.com/office/word/2010/wordml" xmlns:w15="http://schemas.microsoft.com/office/word/2012/wordml" xmlns:w16cid="http://schemas.microsoft.com/office/word/2016/wordml/cid" xmlns:w16se="http://schemas.microsoft.com/office/word/2015/wordml/symex" xmlns:wpg="http://schemas.microsoft.com/office/word/2010/wordprocessingGroup" xmlns:wpi="http://schemas.microsoft.com/office/word/2010/wordprocessingInk" xmlns:wne="http://schemas.microsoft.com/office/word/2006/wordml" xmlns:wps="http://schemas.microsoft.com/office/word/2010/wordprocessingShape" mc:Ignorable="w14 w15 w16se w16cid wp14">
   <w:abstractNum w:abstractNumId="0" w15:restartNumberingAfterBreak="0">
     <w:nsid w:val="05E66B82"/>
     <w:multiLevelType w:val="hybridMultilevel"/>
@@ -8850,6 +8980,118 @@
     </w:lvl>
   </w:abstractNum>
   <w:abstractNum w:abstractNumId="29" w15:restartNumberingAfterBreak="0">
+    <w:nsid w:val="765563B3"/>
+    <w:multiLevelType w:val="hybridMultilevel"/>
+    <w:tmpl w:val="72FC8D9E"/>
+    <w:lvl w:ilvl="0" w:tplc="552CEE16">
+      <w:numFmt w:val="bullet"/>
+      <w:lvlText w:val="-"/>
+      <w:lvlJc w:val="left"/>
+      <w:pPr>
+        <w:ind w:left="720" w:hanging="360"/>
+      </w:pPr>
+      <w:rPr>
+        <w:rFonts w:ascii="Segoe UI" w:eastAsia="Segoe UI" w:hAnsi="Segoe UI" w:cs="Segoe UI" w:hint="default"/>
+      </w:rPr>
+    </w:lvl>
+    <w:lvl w:ilvl="1" w:tplc="04090003">
+      <w:start w:val="1"/>
+      <w:numFmt w:val="bullet"/>
+      <w:lvlText w:val="o"/>
+      <w:lvlJc w:val="left"/>
+      <w:pPr>
+        <w:ind w:left="1440" w:hanging="360"/>
+      </w:pPr>
+      <w:rPr>
+        <w:rFonts w:ascii="Courier New" w:hAnsi="Courier New" w:cs="Courier New" w:hint="default"/>
+      </w:rPr>
+    </w:lvl>
+    <w:lvl w:ilvl="2" w:tplc="04090005">
+      <w:start w:val="1"/>
+      <w:numFmt w:val="bullet"/>
+      <w:lvlText w:val=""/>
+      <w:lvlJc w:val="left"/>
+      <w:pPr>
+        <w:ind w:left="2160" w:hanging="360"/>
+      </w:pPr>
+      <w:rPr>
+        <w:rFonts w:ascii="Wingdings" w:hAnsi="Wingdings" w:hint="default"/>
+      </w:rPr>
+    </w:lvl>
+    <w:lvl w:ilvl="3" w:tplc="04090001">
+      <w:start w:val="1"/>
+      <w:numFmt w:val="bullet"/>
+      <w:lvlText w:val=""/>
+      <w:lvlJc w:val="left"/>
+      <w:pPr>
+        <w:ind w:left="2880" w:hanging="360"/>
+      </w:pPr>
+      <w:rPr>
+        <w:rFonts w:ascii="Symbol" w:hAnsi="Symbol" w:hint="default"/>
+      </w:rPr>
+    </w:lvl>
+    <w:lvl w:ilvl="4" w:tplc="04090003">
+      <w:start w:val="1"/>
+      <w:numFmt w:val="bullet"/>
+      <w:lvlText w:val="o"/>
+      <w:lvlJc w:val="left"/>
+      <w:pPr>
+        <w:ind w:left="3600" w:hanging="360"/>
+      </w:pPr>
+      <w:rPr>
+        <w:rFonts w:ascii="Courier New" w:hAnsi="Courier New" w:cs="Courier New" w:hint="default"/>
+      </w:rPr>
+    </w:lvl>
+    <w:lvl w:ilvl="5" w:tplc="04090005">
+      <w:start w:val="1"/>
+      <w:numFmt w:val="bullet"/>
+      <w:lvlText w:val=""/>
+      <w:lvlJc w:val="left"/>
+      <w:pPr>
+        <w:ind w:left="4320" w:hanging="360"/>
+      </w:pPr>
+      <w:rPr>
+        <w:rFonts w:ascii="Wingdings" w:hAnsi="Wingdings" w:hint="default"/>
+      </w:rPr>
+    </w:lvl>
+    <w:lvl w:ilvl="6" w:tplc="04090001">
+      <w:start w:val="1"/>
+      <w:numFmt w:val="bullet"/>
+      <w:lvlText w:val=""/>
+      <w:lvlJc w:val="left"/>
+      <w:pPr>
+        <w:ind w:left="5040" w:hanging="360"/>
+      </w:pPr>
+      <w:rPr>
+        <w:rFonts w:ascii="Symbol" w:hAnsi="Symbol" w:hint="default"/>
+      </w:rPr>
+    </w:lvl>
+    <w:lvl w:ilvl="7" w:tplc="04090003">
+      <w:start w:val="1"/>
+      <w:numFmt w:val="bullet"/>
+      <w:lvlText w:val="o"/>
+      <w:lvlJc w:val="left"/>
+      <w:pPr>
+        <w:ind w:left="5760" w:hanging="360"/>
+      </w:pPr>
+      <w:rPr>
+        <w:rFonts w:ascii="Courier New" w:hAnsi="Courier New" w:cs="Courier New" w:hint="default"/>
+      </w:rPr>
+    </w:lvl>
+    <w:lvl w:ilvl="8" w:tplc="04090005">
+      <w:start w:val="1"/>
+      <w:numFmt w:val="bullet"/>
+      <w:lvlText w:val=""/>
+      <w:lvlJc w:val="left"/>
+      <w:pPr>
+        <w:ind w:left="6480" w:hanging="360"/>
+      </w:pPr>
+      <w:rPr>
+        <w:rFonts w:ascii="Wingdings" w:hAnsi="Wingdings" w:hint="default"/>
+      </w:rPr>
+    </w:lvl>
+  </w:abstractNum>
+  <w:abstractNum w:abstractNumId="30" w15:restartNumberingAfterBreak="0">
     <w:nsid w:val="795A477C"/>
     <w:multiLevelType w:val="hybridMultilevel"/>
     <w:tmpl w:val="483690AA"/>
@@ -8987,7 +9229,7 @@
     <w:abstractNumId w:val="24"/>
   </w:num>
   <w:num w:numId="18">
-    <w:abstractNumId w:val="29"/>
+    <w:abstractNumId w:val="30"/>
   </w:num>
   <w:num w:numId="19">
     <w:abstractNumId w:val="2"/>
@@ -9025,11 +9267,14 @@
   <w:num w:numId="30">
     <w:abstractNumId w:val="1"/>
   </w:num>
+  <w:num w:numId="31">
+    <w:abstractNumId w:val="29"/>
+  </w:num>
 </w:numbering>
 </file>
 
 <file path=word/styles.xml><?xml version="1.0" encoding="utf-8"?>
-<w:styles xmlns:mc="http://schemas.openxmlformats.org/markup-compatibility/2006" xmlns:r="http://schemas.openxmlformats.org/officeDocument/2006/relationships" xmlns:w="http://schemas.openxmlformats.org/wordprocessingml/2006/main" xmlns:w14="http://schemas.microsoft.com/office/word/2010/wordml" xmlns:w15="http://schemas.microsoft.com/office/word/2012/wordml" xmlns:w16se="http://schemas.microsoft.com/office/word/2015/wordml/symex" mc:Ignorable="w14 w15 w16se">
+<w:styles xmlns:mc="http://schemas.openxmlformats.org/markup-compatibility/2006" xmlns:r="http://schemas.openxmlformats.org/officeDocument/2006/relationships" xmlns:w="http://schemas.openxmlformats.org/wordprocessingml/2006/main" xmlns:w14="http://schemas.microsoft.com/office/word/2010/wordml" xmlns:w15="http://schemas.microsoft.com/office/word/2012/wordml" xmlns:w16cid="http://schemas.microsoft.com/office/word/2016/wordml/cid" xmlns:w16se="http://schemas.microsoft.com/office/word/2015/wordml/symex" mc:Ignorable="w14 w15 w16se w16cid">
   <w:docDefaults>
     <w:rPrDefault>
       <w:rPr>
@@ -9045,7 +9290,7 @@
       </w:pPr>
     </w:pPrDefault>
   </w:docDefaults>
-  <w:latentStyles w:defLockedState="0" w:defUIPriority="99" w:defSemiHidden="0" w:defUnhideWhenUsed="0" w:defQFormat="0" w:count="371">
+  <w:latentStyles w:defLockedState="0" w:defUIPriority="99" w:defSemiHidden="0" w:defUnhideWhenUsed="0" w:defQFormat="0" w:count="375">
     <w:lsdException w:name="Normal" w:uiPriority="0" w:qFormat="1"/>
     <w:lsdException w:name="heading 1" w:uiPriority="9" w:qFormat="1"/>
     <w:lsdException w:name="heading 2" w:semiHidden="1" w:uiPriority="9" w:unhideWhenUsed="1" w:qFormat="1"/>
@@ -9417,6 +9662,10 @@
     <w:lsdException w:name="List Table 5 Dark Accent 6" w:uiPriority="50"/>
     <w:lsdException w:name="List Table 6 Colorful Accent 6" w:uiPriority="51"/>
     <w:lsdException w:name="List Table 7 Colorful Accent 6" w:uiPriority="52"/>
+    <w:lsdException w:name="Mention" w:semiHidden="1" w:unhideWhenUsed="1"/>
+    <w:lsdException w:name="Smart Hyperlink" w:semiHidden="1" w:unhideWhenUsed="1"/>
+    <w:lsdException w:name="Hashtag" w:semiHidden="1" w:unhideWhenUsed="1"/>
+    <w:lsdException w:name="Unresolved Mention" w:semiHidden="1" w:unhideWhenUsed="1"/>
   </w:latentStyles>
   <w:style w:type="paragraph" w:default="1" w:styleId="Normal">
     <w:name w:val="Normal"/>
@@ -9859,7 +10108,7 @@
 </file>
 
 <file path=word/glossary/document.xml><?xml version="1.0" encoding="utf-8"?>
-<w:glossaryDocument xmlns:wpc="http://schemas.microsoft.com/office/word/2010/wordprocessingCanvas" xmlns:cx="http://schemas.microsoft.com/office/drawing/2014/chartex" xmlns:mc="http://schemas.openxmlformats.org/markup-compatibility/2006" xmlns:o="urn:schemas-microsoft-com:office:office" xmlns:r="http://schemas.openxmlformats.org/officeDocument/2006/relationships" xmlns:m="http://schemas.openxmlformats.org/officeDocument/2006/math" xmlns:v="urn:schemas-microsoft-com:vml" xmlns:wp14="http://schemas.microsoft.com/office/word/2010/wordprocessingDrawing" xmlns:wp="http://schemas.openxmlformats.org/drawingml/2006/wordprocessingDrawing" xmlns:w10="urn:schemas-microsoft-com:office:word" xmlns:w="http://schemas.openxmlformats.org/wordprocessingml/2006/main" xmlns:w14="http://schemas.microsoft.com/office/word/2010/wordml" xmlns:w15="http://schemas.microsoft.com/office/word/2012/wordml" xmlns:w16se="http://schemas.microsoft.com/office/word/2015/wordml/symex" xmlns:wpg="http://schemas.microsoft.com/office/word/2010/wordprocessingGroup" xmlns:wpi="http://schemas.microsoft.com/office/word/2010/wordprocessingInk" xmlns:wne="http://schemas.microsoft.com/office/word/2006/wordml" xmlns:wps="http://schemas.microsoft.com/office/word/2010/wordprocessingShape" mc:Ignorable="w14 w15 w16se wp14">
+<w:glossaryDocument xmlns:wpc="http://schemas.microsoft.com/office/word/2010/wordprocessingCanvas" xmlns:cx="http://schemas.microsoft.com/office/drawing/2014/chartex" xmlns:cx1="http://schemas.microsoft.com/office/drawing/2015/9/8/chartex" xmlns:cx2="http://schemas.microsoft.com/office/drawing/2015/10/21/chartex" xmlns:cx3="http://schemas.microsoft.com/office/drawing/2016/5/9/chartex" xmlns:cx4="http://schemas.microsoft.com/office/drawing/2016/5/10/chartex" xmlns:cx5="http://schemas.microsoft.com/office/drawing/2016/5/11/chartex" xmlns:cx6="http://schemas.microsoft.com/office/drawing/2016/5/12/chartex" xmlns:cx7="http://schemas.microsoft.com/office/drawing/2016/5/13/chartex" xmlns:cx8="http://schemas.microsoft.com/office/drawing/2016/5/14/chartex" xmlns:mc="http://schemas.openxmlformats.org/markup-compatibility/2006" xmlns:aink="http://schemas.microsoft.com/office/drawing/2016/ink" xmlns:am3d="http://schemas.microsoft.com/office/drawing/2017/model3d" xmlns:o="urn:schemas-microsoft-com:office:office" xmlns:r="http://schemas.openxmlformats.org/officeDocument/2006/relationships" xmlns:m="http://schemas.openxmlformats.org/officeDocument/2006/math" xmlns:v="urn:schemas-microsoft-com:vml" xmlns:wp14="http://schemas.microsoft.com/office/word/2010/wordprocessingDrawing" xmlns:wp="http://schemas.openxmlformats.org/drawingml/2006/wordprocessingDrawing" xmlns:w10="urn:schemas-microsoft-com:office:word" xmlns:w="http://schemas.openxmlformats.org/wordprocessingml/2006/main" xmlns:w14="http://schemas.microsoft.com/office/word/2010/wordml" xmlns:w15="http://schemas.microsoft.com/office/word/2012/wordml" xmlns:w16cid="http://schemas.microsoft.com/office/word/2016/wordml/cid" xmlns:w16se="http://schemas.microsoft.com/office/word/2015/wordml/symex" xmlns:wpg="http://schemas.microsoft.com/office/word/2010/wordprocessingGroup" xmlns:wpi="http://schemas.microsoft.com/office/word/2010/wordprocessingInk" xmlns:wne="http://schemas.microsoft.com/office/word/2006/wordml" xmlns:wps="http://schemas.microsoft.com/office/word/2010/wordprocessingShape" mc:Ignorable="w14 w15 w16se w16cid wp14">
   <w:docParts>
     <w:docPart>
       <w:docPartPr>
@@ -9892,7 +10141,7 @@
 </file>
 
 <file path=word/glossary/fontTable.xml><?xml version="1.0" encoding="utf-8"?>
-<w:fonts xmlns:mc="http://schemas.openxmlformats.org/markup-compatibility/2006" xmlns:r="http://schemas.openxmlformats.org/officeDocument/2006/relationships" xmlns:w="http://schemas.openxmlformats.org/wordprocessingml/2006/main" xmlns:w14="http://schemas.microsoft.com/office/word/2010/wordml" xmlns:w15="http://schemas.microsoft.com/office/word/2012/wordml" xmlns:w16se="http://schemas.microsoft.com/office/word/2015/wordml/symex" mc:Ignorable="w14 w15 w16se">
+<w:fonts xmlns:mc="http://schemas.openxmlformats.org/markup-compatibility/2006" xmlns:r="http://schemas.openxmlformats.org/officeDocument/2006/relationships" xmlns:w="http://schemas.openxmlformats.org/wordprocessingml/2006/main" xmlns:w14="http://schemas.microsoft.com/office/word/2010/wordml" xmlns:w15="http://schemas.microsoft.com/office/word/2012/wordml" xmlns:w16cid="http://schemas.microsoft.com/office/word/2016/wordml/cid" xmlns:w16se="http://schemas.microsoft.com/office/word/2015/wordml/symex" mc:Ignorable="w14 w15 w16se w16cid">
   <w:font w:name="Symbol">
     <w:panose1 w:val="05050102010706020507"/>
     <w:charset w:val="02"/>
@@ -9975,13 +10224,14 @@
 </file>
 
 <file path=word/glossary/settings.xml><?xml version="1.0" encoding="utf-8"?>
-<w:settings xmlns:mc="http://schemas.openxmlformats.org/markup-compatibility/2006" xmlns:o="urn:schemas-microsoft-com:office:office" xmlns:r="http://schemas.openxmlformats.org/officeDocument/2006/relationships" xmlns:m="http://schemas.openxmlformats.org/officeDocument/2006/math" xmlns:v="urn:schemas-microsoft-com:vml" xmlns:w10="urn:schemas-microsoft-com:office:word" xmlns:w="http://schemas.openxmlformats.org/wordprocessingml/2006/main" xmlns:w14="http://schemas.microsoft.com/office/word/2010/wordml" xmlns:w15="http://schemas.microsoft.com/office/word/2012/wordml" xmlns:w16se="http://schemas.microsoft.com/office/word/2015/wordml/symex" xmlns:sl="http://schemas.openxmlformats.org/schemaLibrary/2006/main" mc:Ignorable="w14 w15 w16se">
+<w:settings xmlns:mc="http://schemas.openxmlformats.org/markup-compatibility/2006" xmlns:o="urn:schemas-microsoft-com:office:office" xmlns:r="http://schemas.openxmlformats.org/officeDocument/2006/relationships" xmlns:m="http://schemas.openxmlformats.org/officeDocument/2006/math" xmlns:v="urn:schemas-microsoft-com:vml" xmlns:w10="urn:schemas-microsoft-com:office:word" xmlns:w="http://schemas.openxmlformats.org/wordprocessingml/2006/main" xmlns:w14="http://schemas.microsoft.com/office/word/2010/wordml" xmlns:w15="http://schemas.microsoft.com/office/word/2012/wordml" xmlns:w16cid="http://schemas.microsoft.com/office/word/2016/wordml/cid" xmlns:w16se="http://schemas.microsoft.com/office/word/2015/wordml/symex" xmlns:sl="http://schemas.openxmlformats.org/schemaLibrary/2006/main" mc:Ignorable="w14 w15 w16se w16cid">
   <w:view w:val="normal"/>
   <w:defaultTabStop w:val="720"/>
   <w:characterSpacingControl w:val="doNotCompress"/>
   <w:compat>
     <w:useFELayout/>
     <w:compatSetting w:name="compatibilityMode" w:uri="http://schemas.microsoft.com/office/word" w:val="12"/>
+    <w:compatSetting w:name="useWord2013TrackBottomHyphenation" w:uri="http://schemas.microsoft.com/office/word" w:val="1"/>
   </w:compat>
   <w:rsids>
     <w:rsidRoot w:val="0009493C"/>
@@ -9999,10 +10249,12 @@
     <w:rsid w:val="00241514"/>
     <w:rsid w:val="00257CB6"/>
     <w:rsid w:val="002E1116"/>
+    <w:rsid w:val="00310326"/>
     <w:rsid w:val="003466A5"/>
     <w:rsid w:val="003468ED"/>
     <w:rsid w:val="0036061B"/>
     <w:rsid w:val="00372ECC"/>
+    <w:rsid w:val="00404915"/>
     <w:rsid w:val="004665DC"/>
     <w:rsid w:val="0054533F"/>
     <w:rsid w:val="005D6483"/>
@@ -10058,7 +10310,7 @@
 </file>
 
 <file path=word/glossary/styles.xml><?xml version="1.0" encoding="utf-8"?>
-<w:styles xmlns:mc="http://schemas.openxmlformats.org/markup-compatibility/2006" xmlns:r="http://schemas.openxmlformats.org/officeDocument/2006/relationships" xmlns:w="http://schemas.openxmlformats.org/wordprocessingml/2006/main" xmlns:w14="http://schemas.microsoft.com/office/word/2010/wordml" xmlns:w15="http://schemas.microsoft.com/office/word/2012/wordml" xmlns:w16se="http://schemas.microsoft.com/office/word/2015/wordml/symex" mc:Ignorable="w14 w15 w16se">
+<w:styles xmlns:mc="http://schemas.openxmlformats.org/markup-compatibility/2006" xmlns:r="http://schemas.openxmlformats.org/officeDocument/2006/relationships" xmlns:w="http://schemas.openxmlformats.org/wordprocessingml/2006/main" xmlns:w14="http://schemas.microsoft.com/office/word/2010/wordml" xmlns:w15="http://schemas.microsoft.com/office/word/2012/wordml" xmlns:w16cid="http://schemas.microsoft.com/office/word/2016/wordml/cid" xmlns:w16se="http://schemas.microsoft.com/office/word/2015/wordml/symex" mc:Ignorable="w14 w15 w16se w16cid">
   <w:docDefaults>
     <w:rPrDefault>
       <w:rPr>
@@ -10074,7 +10326,7 @@
       </w:pPr>
     </w:pPrDefault>
   </w:docDefaults>
-  <w:latentStyles w:defLockedState="0" w:defUIPriority="99" w:defSemiHidden="0" w:defUnhideWhenUsed="0" w:defQFormat="0" w:count="371">
+  <w:latentStyles w:defLockedState="0" w:defUIPriority="99" w:defSemiHidden="0" w:defUnhideWhenUsed="0" w:defQFormat="0" w:count="375">
     <w:lsdException w:name="Normal" w:uiPriority="0" w:qFormat="1"/>
     <w:lsdException w:name="heading 1" w:uiPriority="9" w:qFormat="1"/>
     <w:lsdException w:name="heading 2" w:semiHidden="1" w:uiPriority="9" w:unhideWhenUsed="1" w:qFormat="1"/>
@@ -10446,6 +10698,10 @@
     <w:lsdException w:name="List Table 5 Dark Accent 6" w:uiPriority="50"/>
     <w:lsdException w:name="List Table 6 Colorful Accent 6" w:uiPriority="51"/>
     <w:lsdException w:name="List Table 7 Colorful Accent 6" w:uiPriority="52"/>
+    <w:lsdException w:name="Mention" w:semiHidden="1" w:unhideWhenUsed="1"/>
+    <w:lsdException w:name="Smart Hyperlink" w:semiHidden="1" w:unhideWhenUsed="1"/>
+    <w:lsdException w:name="Hashtag" w:semiHidden="1" w:unhideWhenUsed="1"/>
+    <w:lsdException w:name="Unresolved Mention" w:semiHidden="1" w:unhideWhenUsed="1"/>
   </w:latentStyles>
   <w:style w:type="paragraph" w:default="1" w:styleId="Normal">
     <w:name w:val="Normal"/>
@@ -10505,7 +10761,7 @@
 </file>
 
 <file path=word/glossary/webSettings.xml><?xml version="1.0" encoding="utf-8"?>
-<w:webSettings xmlns:mc="http://schemas.openxmlformats.org/markup-compatibility/2006" xmlns:r="http://schemas.openxmlformats.org/officeDocument/2006/relationships" xmlns:w="http://schemas.openxmlformats.org/wordprocessingml/2006/main" xmlns:w14="http://schemas.microsoft.com/office/word/2010/wordml" xmlns:w15="http://schemas.microsoft.com/office/word/2012/wordml" xmlns:w16se="http://schemas.microsoft.com/office/word/2015/wordml/symex" mc:Ignorable="w14 w15 w16se">
+<w:webSettings xmlns:mc="http://schemas.openxmlformats.org/markup-compatibility/2006" xmlns:r="http://schemas.openxmlformats.org/officeDocument/2006/relationships" xmlns:w="http://schemas.openxmlformats.org/wordprocessingml/2006/main" xmlns:w14="http://schemas.microsoft.com/office/word/2010/wordml" xmlns:w15="http://schemas.microsoft.com/office/word/2012/wordml" xmlns:w16cid="http://schemas.microsoft.com/office/word/2016/wordml/cid" xmlns:w16se="http://schemas.microsoft.com/office/word/2015/wordml/symex" mc:Ignorable="w14 w15 w16se w16cid">
   <w:optimizeForBrowser/>
   <w:allowPNG/>
 </w:webSettings>
@@ -10820,7 +11076,7 @@
 </file>
 
 <file path=customXml/itemProps2.xml><?xml version="1.0" encoding="utf-8"?>
-<ds:datastoreItem xmlns:ds="http://schemas.openxmlformats.org/officeDocument/2006/customXml" ds:itemID="{A7F53179-E05C-4159-BA81-8FC84A4EFCC0}">
+<ds:datastoreItem xmlns:ds="http://schemas.openxmlformats.org/officeDocument/2006/customXml" ds:itemID="{7CD8C400-11BD-4930-AD11-A04C1ED47CA2}">
   <ds:schemaRefs>
     <ds:schemaRef ds:uri="http://schemas.openxmlformats.org/officeDocument/2006/bibliography"/>
   </ds:schemaRefs>

</xml_diff>

<commit_message>
Prototype tra cứu bảng xếp hạng
</commit_message>
<xml_diff>
--- a/02_Analysis/AnalysisDocument.docx
+++ b/02_Analysis/AnalysisDocument.docx
@@ -1,6 +1,6 @@
 
 <file path=word/document.xml><?xml version="1.0" encoding="utf-8"?>
-<w:document xmlns:wpc="http://schemas.microsoft.com/office/word/2010/wordprocessingCanvas" xmlns:cx="http://schemas.microsoft.com/office/drawing/2014/chartex" xmlns:mc="http://schemas.openxmlformats.org/markup-compatibility/2006" xmlns:o="urn:schemas-microsoft-com:office:office" xmlns:r="http://schemas.openxmlformats.org/officeDocument/2006/relationships" xmlns:m="http://schemas.openxmlformats.org/officeDocument/2006/math" xmlns:v="urn:schemas-microsoft-com:vml" xmlns:wp14="http://schemas.microsoft.com/office/word/2010/wordprocessingDrawing" xmlns:wp="http://schemas.openxmlformats.org/drawingml/2006/wordprocessingDrawing" xmlns:w10="urn:schemas-microsoft-com:office:word" xmlns:w="http://schemas.openxmlformats.org/wordprocessingml/2006/main" xmlns:w14="http://schemas.microsoft.com/office/word/2010/wordml" xmlns:w15="http://schemas.microsoft.com/office/word/2012/wordml" xmlns:w16se="http://schemas.microsoft.com/office/word/2015/wordml/symex" xmlns:wpg="http://schemas.microsoft.com/office/word/2010/wordprocessingGroup" xmlns:wpi="http://schemas.microsoft.com/office/word/2010/wordprocessingInk" xmlns:wne="http://schemas.microsoft.com/office/word/2006/wordml" xmlns:wps="http://schemas.microsoft.com/office/word/2010/wordprocessingShape" mc:Ignorable="w14 w15 w16se wp14">
+<w:document xmlns:wpc="http://schemas.microsoft.com/office/word/2010/wordprocessingCanvas" xmlns:cx="http://schemas.microsoft.com/office/drawing/2014/chartex" xmlns:cx1="http://schemas.microsoft.com/office/drawing/2015/9/8/chartex" xmlns:cx2="http://schemas.microsoft.com/office/drawing/2015/10/21/chartex" xmlns:cx3="http://schemas.microsoft.com/office/drawing/2016/5/9/chartex" xmlns:cx4="http://schemas.microsoft.com/office/drawing/2016/5/10/chartex" xmlns:cx5="http://schemas.microsoft.com/office/drawing/2016/5/11/chartex" xmlns:cx6="http://schemas.microsoft.com/office/drawing/2016/5/12/chartex" xmlns:cx7="http://schemas.microsoft.com/office/drawing/2016/5/13/chartex" xmlns:cx8="http://schemas.microsoft.com/office/drawing/2016/5/14/chartex" xmlns:mc="http://schemas.openxmlformats.org/markup-compatibility/2006" xmlns:aink="http://schemas.microsoft.com/office/drawing/2016/ink" xmlns:am3d="http://schemas.microsoft.com/office/drawing/2017/model3d" xmlns:o="urn:schemas-microsoft-com:office:office" xmlns:r="http://schemas.openxmlformats.org/officeDocument/2006/relationships" xmlns:m="http://schemas.openxmlformats.org/officeDocument/2006/math" xmlns:v="urn:schemas-microsoft-com:vml" xmlns:wp14="http://schemas.microsoft.com/office/word/2010/wordprocessingDrawing" xmlns:wp="http://schemas.openxmlformats.org/drawingml/2006/wordprocessingDrawing" xmlns:w10="urn:schemas-microsoft-com:office:word" xmlns:w="http://schemas.openxmlformats.org/wordprocessingml/2006/main" xmlns:w14="http://schemas.microsoft.com/office/word/2010/wordml" xmlns:w15="http://schemas.microsoft.com/office/word/2012/wordml" xmlns:w16cid="http://schemas.microsoft.com/office/word/2016/wordml/cid" xmlns:w16se="http://schemas.microsoft.com/office/word/2015/wordml/symex" xmlns:wpg="http://schemas.microsoft.com/office/word/2010/wordprocessingGroup" xmlns:wpi="http://schemas.microsoft.com/office/word/2010/wordprocessingInk" xmlns:wne="http://schemas.microsoft.com/office/word/2006/wordml" xmlns:wps="http://schemas.microsoft.com/office/word/2010/wordprocessingShape" mc:Ignorable="w14 w15 w16se w16cid wp14">
   <w:body>
     <w:p>
       <w:pPr>
@@ -11,14 +11,6 @@
           <w:sz w:val="44"/>
         </w:rPr>
       </w:pPr>
-      <w:r>
-        <w:rPr>
-          <w:rFonts w:cs="Segoe UI"/>
-          <w:b/>
-          <w:sz w:val="44"/>
-        </w:rPr>
-        <w:t>X`</w:t>
-      </w:r>
       <w:r>
         <w:rPr>
           <w:rFonts w:cs="Segoe UI"/>
@@ -414,7 +406,7 @@
     </w:p>
     <w:p>
       <w:pPr>
-        <w:pStyle w:val="TOC1"/>
+        <w:pStyle w:val="Mucluc1"/>
         <w:rPr>
           <w:rFonts w:asciiTheme="minorHAnsi" w:eastAsiaTheme="minorEastAsia" w:hAnsiTheme="minorHAnsi"/>
           <w:b w:val="0"/>
@@ -434,7 +426,7 @@
       <w:hyperlink w:anchor="_Toc383891031" w:history="1">
         <w:r>
           <w:rPr>
-            <w:rStyle w:val="Hyperlink"/>
+            <w:rStyle w:val="Siuktni"/>
             <w:rFonts w:cs="Segoe UI"/>
             <w:noProof/>
           </w:rPr>
@@ -492,7 +484,7 @@
     </w:p>
     <w:p>
       <w:pPr>
-        <w:pStyle w:val="TOC1"/>
+        <w:pStyle w:val="Mucluc1"/>
         <w:tabs>
           <w:tab w:val="left" w:pos="432"/>
         </w:tabs>
@@ -506,7 +498,7 @@
       <w:hyperlink w:anchor="_Toc383891032" w:history="1">
         <w:r>
           <w:rPr>
-            <w:rStyle w:val="Hyperlink"/>
+            <w:rStyle w:val="Siuktni"/>
             <w:rFonts w:cs="Segoe UI"/>
             <w:noProof/>
           </w:rPr>
@@ -523,7 +515,7 @@
         </w:r>
         <w:r>
           <w:rPr>
-            <w:rStyle w:val="Hyperlink"/>
+            <w:rStyle w:val="Siuktni"/>
             <w:noProof/>
           </w:rPr>
           <w:t>Thông tin nhóm</w:t>
@@ -580,7 +572,7 @@
     </w:p>
     <w:p>
       <w:pPr>
-        <w:pStyle w:val="TOC1"/>
+        <w:pStyle w:val="Mucluc1"/>
         <w:tabs>
           <w:tab w:val="left" w:pos="432"/>
         </w:tabs>
@@ -594,7 +586,7 @@
       <w:hyperlink w:anchor="_Toc383891033" w:history="1">
         <w:r>
           <w:rPr>
-            <w:rStyle w:val="Hyperlink"/>
+            <w:rStyle w:val="Siuktni"/>
             <w:rFonts w:cs="Segoe UI"/>
             <w:noProof/>
           </w:rPr>
@@ -611,27 +603,11 @@
         </w:r>
         <w:r>
           <w:rPr>
-            <w:rStyle w:val="Hyperlink"/>
+            <w:rStyle w:val="Siuktni"/>
             <w:rFonts w:cs="Segoe UI"/>
             <w:noProof/>
           </w:rPr>
-          <w:t xml:space="preserve">Mô tả bài </w:t>
-        </w:r>
-        <w:r>
-          <w:rPr>
-            <w:rStyle w:val="Hyperlink"/>
-            <w:rFonts w:cs="Segoe UI"/>
-            <w:noProof/>
-          </w:rPr>
-          <w:t>t</w:t>
-        </w:r>
-        <w:r>
-          <w:rPr>
-            <w:rStyle w:val="Hyperlink"/>
-            <w:rFonts w:cs="Segoe UI"/>
-            <w:noProof/>
-          </w:rPr>
-          <w:t>oán</w:t>
+          <w:t>Mô tả bài toán</w:t>
         </w:r>
         <w:r>
           <w:rPr>
@@ -685,7 +661,7 @@
     </w:p>
     <w:p>
       <w:pPr>
-        <w:pStyle w:val="TOC1"/>
+        <w:pStyle w:val="Mucluc1"/>
         <w:tabs>
           <w:tab w:val="left" w:pos="432"/>
         </w:tabs>
@@ -699,7 +675,7 @@
       <w:hyperlink w:anchor="_Toc383891034" w:history="1">
         <w:r>
           <w:rPr>
-            <w:rStyle w:val="Hyperlink"/>
+            <w:rStyle w:val="Siuktni"/>
             <w:rFonts w:cs="Segoe UI"/>
             <w:noProof/>
           </w:rPr>
@@ -716,7 +692,7 @@
         </w:r>
         <w:r>
           <w:rPr>
-            <w:rStyle w:val="Hyperlink"/>
+            <w:rStyle w:val="Siuktni"/>
             <w:rFonts w:cs="Segoe UI"/>
             <w:noProof/>
           </w:rPr>
@@ -774,7 +750,7 @@
     </w:p>
     <w:p>
       <w:pPr>
-        <w:pStyle w:val="TOC1"/>
+        <w:pStyle w:val="Mucluc1"/>
         <w:tabs>
           <w:tab w:val="left" w:pos="432"/>
         </w:tabs>
@@ -788,7 +764,7 @@
       <w:hyperlink w:anchor="_Toc383891035" w:history="1">
         <w:r>
           <w:rPr>
-            <w:rStyle w:val="Hyperlink"/>
+            <w:rStyle w:val="Siuktni"/>
             <w:rFonts w:cs="Segoe UI"/>
             <w:noProof/>
           </w:rPr>
@@ -805,7 +781,7 @@
         </w:r>
         <w:r>
           <w:rPr>
-            <w:rStyle w:val="Hyperlink"/>
+            <w:rStyle w:val="Siuktni"/>
             <w:rFonts w:cs="Segoe UI"/>
             <w:noProof/>
           </w:rPr>
@@ -863,7 +839,7 @@
     </w:p>
     <w:p>
       <w:pPr>
-        <w:pStyle w:val="TOC1"/>
+        <w:pStyle w:val="Mucluc1"/>
         <w:tabs>
           <w:tab w:val="left" w:pos="432"/>
         </w:tabs>
@@ -877,7 +853,7 @@
       <w:hyperlink w:anchor="_Toc383891036" w:history="1">
         <w:r>
           <w:rPr>
-            <w:rStyle w:val="Hyperlink"/>
+            <w:rStyle w:val="Siuktni"/>
             <w:rFonts w:cs="Segoe UI"/>
             <w:noProof/>
           </w:rPr>
@@ -894,7 +870,7 @@
         </w:r>
         <w:r>
           <w:rPr>
-            <w:rStyle w:val="Hyperlink"/>
+            <w:rStyle w:val="Siuktni"/>
             <w:noProof/>
           </w:rPr>
           <w:t>Bản mẫu (Prototype)</w:t>
@@ -951,7 +927,7 @@
     </w:p>
     <w:p>
       <w:pPr>
-        <w:pStyle w:val="TOCHeading"/>
+        <w:pStyle w:val="uMucluc"/>
       </w:pPr>
       <w:r>
         <w:rPr>
@@ -1023,7 +999,7 @@
     </w:p>
     <w:p>
       <w:pPr>
-        <w:pStyle w:val="Heading1"/>
+        <w:pStyle w:val="u1"/>
         <w:rPr>
           <w:rFonts w:cs="Segoe UI"/>
           <w:color w:val="000000" w:themeColor="text1"/>
@@ -1068,7 +1044,7 @@
     </w:p>
     <w:p>
       <w:pPr>
-        <w:pStyle w:val="ListParagraph"/>
+        <w:pStyle w:val="oancuaDanhsach"/>
         <w:numPr>
           <w:ilvl w:val="0"/>
           <w:numId w:val="3"/>
@@ -1094,7 +1070,7 @@
     </w:p>
     <w:p>
       <w:pPr>
-        <w:pStyle w:val="ListParagraph"/>
+        <w:pStyle w:val="oancuaDanhsach"/>
         <w:numPr>
           <w:ilvl w:val="0"/>
           <w:numId w:val="3"/>
@@ -1129,7 +1105,7 @@
                 </w:p>
                 <w:p>
                   <w:pPr>
-                    <w:pStyle w:val="ListParagraph"/>
+                    <w:pStyle w:val="oancuaDanhsach"/>
                     <w:numPr>
                       <w:ilvl w:val="0"/>
                       <w:numId w:val="2"/>
@@ -1181,7 +1157,7 @@
     </w:p>
     <w:p>
       <w:pPr>
-        <w:pStyle w:val="ListParagraph"/>
+        <w:pStyle w:val="oancuaDanhsach"/>
         <w:numPr>
           <w:ilvl w:val="1"/>
           <w:numId w:val="3"/>
@@ -1205,7 +1181,7 @@
     </w:p>
     <w:p>
       <w:pPr>
-        <w:pStyle w:val="ListParagraph"/>
+        <w:pStyle w:val="oancuaDanhsach"/>
         <w:numPr>
           <w:ilvl w:val="1"/>
           <w:numId w:val="3"/>
@@ -1226,7 +1202,7 @@
     </w:p>
     <w:p>
       <w:pPr>
-        <w:pStyle w:val="ListParagraph"/>
+        <w:pStyle w:val="oancuaDanhsach"/>
         <w:numPr>
           <w:ilvl w:val="1"/>
           <w:numId w:val="3"/>
@@ -1244,7 +1220,7 @@
     </w:p>
     <w:p>
       <w:pPr>
-        <w:pStyle w:val="ListParagraph"/>
+        <w:pStyle w:val="oancuaDanhsach"/>
         <w:numPr>
           <w:ilvl w:val="1"/>
           <w:numId w:val="3"/>
@@ -1268,7 +1244,7 @@
     </w:p>
     <w:p>
       <w:pPr>
-        <w:pStyle w:val="ListParagraph"/>
+        <w:pStyle w:val="oancuaDanhsach"/>
         <w:numPr>
           <w:ilvl w:val="1"/>
           <w:numId w:val="3"/>
@@ -1292,7 +1268,7 @@
     </w:p>
     <w:p>
       <w:pPr>
-        <w:pStyle w:val="ListParagraph"/>
+        <w:pStyle w:val="oancuaDanhsach"/>
         <w:numPr>
           <w:ilvl w:val="0"/>
           <w:numId w:val="3"/>
@@ -1345,7 +1321,7 @@
     </w:p>
     <w:p>
       <w:pPr>
-        <w:pStyle w:val="Heading1"/>
+        <w:pStyle w:val="u1"/>
         <w:numPr>
           <w:ilvl w:val="0"/>
           <w:numId w:val="1"/>
@@ -1394,7 +1370,7 @@
       <w:hyperlink r:id="rId14" w:history="1">
         <w:r>
           <w:rPr>
-            <w:rStyle w:val="Hyperlink"/>
+            <w:rStyle w:val="Siuktni"/>
             <w:rFonts w:cs="Segoe UI"/>
             <w:color w:val="0000FF"/>
           </w:rPr>
@@ -1974,7 +1950,7 @@
     </w:p>
     <w:p>
       <w:pPr>
-        <w:pStyle w:val="Heading1"/>
+        <w:pStyle w:val="u1"/>
         <w:numPr>
           <w:ilvl w:val="0"/>
           <w:numId w:val="1"/>
@@ -2561,16 +2537,7 @@
           <w:rFonts w:cs="Segoe UI"/>
           <w:lang w:val="vi-VN"/>
         </w:rPr>
-        <w:t xml:space="preserve">       - Các ràng buộc thiết kế và triển khai: Ngô</w:t>
-      </w:r>
-      <w:bookmarkStart w:id="4" w:name="_GoBack"/>
-      <w:bookmarkEnd w:id="4"/>
-      <w:r>
-        <w:rPr>
-          <w:rFonts w:cs="Segoe UI"/>
-          <w:lang w:val="vi-VN"/>
-        </w:rPr>
-        <w:t>n ngữ lập trình C# và hệ quản trị cơ sở dữ liệu SQL</w:t>
+        <w:t xml:space="preserve">       - Các ràng buộc thiết kế và triển khai: Ngôn ngữ lập trình C# và hệ quản trị cơ sở dữ liệu SQL</w:t>
       </w:r>
       <w:r>
         <w:rPr>
@@ -2594,7 +2561,7 @@
     </w:p>
     <w:p>
       <w:pPr>
-        <w:pStyle w:val="Heading1"/>
+        <w:pStyle w:val="u1"/>
         <w:numPr>
           <w:ilvl w:val="0"/>
           <w:numId w:val="1"/>
@@ -2604,7 +2571,7 @@
           <w:rFonts w:cs="Segoe UI"/>
         </w:rPr>
       </w:pPr>
-      <w:bookmarkStart w:id="5" w:name="_Toc383891034"/>
+      <w:bookmarkStart w:id="4" w:name="_Toc383891034"/>
       <w:r>
         <w:rPr>
           <w:rFonts w:cs="Segoe UI"/>
@@ -2612,11 +2579,11 @@
         <w:lastRenderedPageBreak/>
         <w:t>Tổng quan yêu cầu</w:t>
       </w:r>
-      <w:bookmarkEnd w:id="5"/>
-    </w:p>
-    <w:p>
-      <w:pPr>
-        <w:pStyle w:val="Heading4"/>
+      <w:bookmarkEnd w:id="4"/>
+    </w:p>
+    <w:p>
+      <w:pPr>
+        <w:pStyle w:val="u4"/>
         <w:numPr>
           <w:ilvl w:val="1"/>
           <w:numId w:val="1"/>
@@ -2657,7 +2624,7 @@
     </w:p>
     <w:p>
       <w:pPr>
-        <w:pStyle w:val="ListParagraph"/>
+        <w:pStyle w:val="oancuaDanhsach"/>
         <w:ind w:left="0" w:firstLine="709"/>
         <w:rPr>
           <w:rFonts w:cs="Segoe UI"/>
@@ -3370,7 +3337,7 @@
     </w:p>
     <w:p>
       <w:pPr>
-        <w:pStyle w:val="Heading4"/>
+        <w:pStyle w:val="u4"/>
         <w:numPr>
           <w:ilvl w:val="1"/>
           <w:numId w:val="1"/>
@@ -3399,7 +3366,7 @@
     </w:p>
     <w:p>
       <w:pPr>
-        <w:pStyle w:val="ListParagraph"/>
+        <w:pStyle w:val="oancuaDanhsach"/>
         <w:numPr>
           <w:ilvl w:val="2"/>
           <w:numId w:val="1"/>
@@ -4581,7 +4548,7 @@
     </w:p>
     <w:p>
       <w:pPr>
-        <w:pStyle w:val="ListParagraph"/>
+        <w:pStyle w:val="oancuaDanhsach"/>
         <w:numPr>
           <w:ilvl w:val="2"/>
           <w:numId w:val="1"/>
@@ -4664,7 +4631,7 @@
     </w:p>
     <w:p>
       <w:pPr>
-        <w:pStyle w:val="ListParagraph"/>
+        <w:pStyle w:val="oancuaDanhsach"/>
         <w:numPr>
           <w:ilvl w:val="0"/>
           <w:numId w:val="5"/>
@@ -4725,7 +4692,7 @@
     </w:p>
     <w:p>
       <w:pPr>
-        <w:pStyle w:val="ListParagraph"/>
+        <w:pStyle w:val="oancuaDanhsach"/>
         <w:numPr>
           <w:ilvl w:val="0"/>
           <w:numId w:val="5"/>
@@ -4758,7 +4725,7 @@
     <w:p/>
     <w:p>
       <w:pPr>
-        <w:pStyle w:val="Heading1"/>
+        <w:pStyle w:val="u1"/>
         <w:rPr>
           <w:sz w:val="144"/>
           <w:szCs w:val="144"/>
@@ -4770,7 +4737,7 @@
     </w:p>
     <w:p>
       <w:pPr>
-        <w:pStyle w:val="Heading1"/>
+        <w:pStyle w:val="u1"/>
         <w:numPr>
           <w:ilvl w:val="0"/>
           <w:numId w:val="1"/>
@@ -4780,7 +4747,7 @@
           <w:rFonts w:cs="Segoe UI"/>
         </w:rPr>
       </w:pPr>
-      <w:bookmarkStart w:id="6" w:name="_Toc383891035"/>
+      <w:bookmarkStart w:id="5" w:name="_Toc383891035"/>
       <w:r>
         <w:rPr>
           <w:rFonts w:cs="Segoe UI"/>
@@ -4800,11 +4767,11 @@
         </w:rPr>
         <w:t xml:space="preserve"> tả yêu cầu</w:t>
       </w:r>
-      <w:bookmarkEnd w:id="6"/>
-    </w:p>
-    <w:p>
-      <w:pPr>
-        <w:pStyle w:val="Heading4"/>
+      <w:bookmarkEnd w:id="5"/>
+    </w:p>
+    <w:p>
+      <w:pPr>
+        <w:pStyle w:val="u4"/>
         <w:numPr>
           <w:ilvl w:val="1"/>
           <w:numId w:val="1"/>
@@ -4912,7 +4879,7 @@
     </w:p>
     <w:p>
       <w:pPr>
-        <w:pStyle w:val="Heading4"/>
+        <w:pStyle w:val="u4"/>
         <w:numPr>
           <w:ilvl w:val="1"/>
           <w:numId w:val="1"/>
@@ -5440,7 +5407,7 @@
           </w:tcPr>
           <w:p>
             <w:pPr>
-              <w:pStyle w:val="ListParagraph"/>
+              <w:pStyle w:val="oancuaDanhsach"/>
               <w:numPr>
                 <w:ilvl w:val="3"/>
                 <w:numId w:val="1"/>
@@ -5461,7 +5428,7 @@
           </w:p>
           <w:p>
             <w:pPr>
-              <w:pStyle w:val="ListParagraph"/>
+              <w:pStyle w:val="oancuaDanhsach"/>
               <w:numPr>
                 <w:ilvl w:val="3"/>
                 <w:numId w:val="1"/>
@@ -5482,7 +5449,7 @@
           </w:p>
           <w:p>
             <w:pPr>
-              <w:pStyle w:val="ListParagraph"/>
+              <w:pStyle w:val="oancuaDanhsach"/>
               <w:numPr>
                 <w:ilvl w:val="3"/>
                 <w:numId w:val="1"/>
@@ -5503,7 +5470,7 @@
           </w:p>
           <w:p>
             <w:pPr>
-              <w:pStyle w:val="ListParagraph"/>
+              <w:pStyle w:val="oancuaDanhsach"/>
               <w:numPr>
                 <w:ilvl w:val="3"/>
                 <w:numId w:val="1"/>
@@ -5531,7 +5498,7 @@
           </w:p>
           <w:p>
             <w:pPr>
-              <w:pStyle w:val="ListParagraph"/>
+              <w:pStyle w:val="oancuaDanhsach"/>
               <w:numPr>
                 <w:ilvl w:val="3"/>
                 <w:numId w:val="1"/>
@@ -5606,7 +5573,7 @@
           </w:tcPr>
           <w:p>
             <w:pPr>
-              <w:pStyle w:val="ListParagraph"/>
+              <w:pStyle w:val="oancuaDanhsach"/>
               <w:numPr>
                 <w:ilvl w:val="6"/>
                 <w:numId w:val="1"/>
@@ -5633,7 +5600,7 @@
           </w:p>
           <w:p>
             <w:pPr>
-              <w:pStyle w:val="ListParagraph"/>
+              <w:pStyle w:val="oancuaDanhsach"/>
               <w:numPr>
                 <w:ilvl w:val="6"/>
                 <w:numId w:val="1"/>
@@ -5700,7 +5667,7 @@
           </w:tcPr>
           <w:p>
             <w:pPr>
-              <w:pStyle w:val="ListParagraph"/>
+              <w:pStyle w:val="oancuaDanhsach"/>
               <w:numPr>
                 <w:ilvl w:val="0"/>
                 <w:numId w:val="6"/>
@@ -5722,7 +5689,7 @@
           </w:p>
           <w:p>
             <w:pPr>
-              <w:pStyle w:val="ListParagraph"/>
+              <w:pStyle w:val="oancuaDanhsach"/>
               <w:numPr>
                 <w:ilvl w:val="0"/>
                 <w:numId w:val="6"/>
@@ -6319,7 +6286,7 @@
           </w:tcPr>
           <w:p>
             <w:pPr>
-              <w:pStyle w:val="ListParagraph"/>
+              <w:pStyle w:val="oancuaDanhsach"/>
               <w:numPr>
                 <w:ilvl w:val="0"/>
                 <w:numId w:val="19"/>
@@ -6355,7 +6322,7 @@
           </w:p>
           <w:p>
             <w:pPr>
-              <w:pStyle w:val="ListParagraph"/>
+              <w:pStyle w:val="oancuaDanhsach"/>
               <w:numPr>
                 <w:ilvl w:val="0"/>
                 <w:numId w:val="19"/>
@@ -6377,7 +6344,7 @@
           </w:p>
           <w:p>
             <w:pPr>
-              <w:pStyle w:val="ListParagraph"/>
+              <w:pStyle w:val="oancuaDanhsach"/>
               <w:numPr>
                 <w:ilvl w:val="0"/>
                 <w:numId w:val="19"/>
@@ -6399,7 +6366,7 @@
           </w:p>
           <w:p>
             <w:pPr>
-              <w:pStyle w:val="ListParagraph"/>
+              <w:pStyle w:val="oancuaDanhsach"/>
               <w:numPr>
                 <w:ilvl w:val="0"/>
                 <w:numId w:val="19"/>
@@ -6421,7 +6388,7 @@
           </w:p>
           <w:p>
             <w:pPr>
-              <w:pStyle w:val="ListParagraph"/>
+              <w:pStyle w:val="oancuaDanhsach"/>
               <w:numPr>
                 <w:ilvl w:val="0"/>
                 <w:numId w:val="19"/>
@@ -6490,7 +6457,7 @@
           </w:tcPr>
           <w:p>
             <w:pPr>
-              <w:pStyle w:val="ListParagraph"/>
+              <w:pStyle w:val="oancuaDanhsach"/>
               <w:numPr>
                 <w:ilvl w:val="0"/>
                 <w:numId w:val="20"/>
@@ -6511,7 +6478,7 @@
           </w:p>
           <w:p>
             <w:pPr>
-              <w:pStyle w:val="ListParagraph"/>
+              <w:pStyle w:val="oancuaDanhsach"/>
               <w:numPr>
                 <w:ilvl w:val="0"/>
                 <w:numId w:val="20"/>
@@ -6532,7 +6499,7 @@
           </w:p>
           <w:p>
             <w:pPr>
-              <w:pStyle w:val="ListParagraph"/>
+              <w:pStyle w:val="oancuaDanhsach"/>
               <w:numPr>
                 <w:ilvl w:val="0"/>
                 <w:numId w:val="20"/>
@@ -6600,7 +6567,7 @@
           </w:tcPr>
           <w:p>
             <w:pPr>
-              <w:pStyle w:val="ListParagraph"/>
+              <w:pStyle w:val="oancuaDanhsach"/>
               <w:numPr>
                 <w:ilvl w:val="0"/>
                 <w:numId w:val="21"/>
@@ -6622,7 +6589,7 @@
           </w:p>
           <w:p>
             <w:pPr>
-              <w:pStyle w:val="ListParagraph"/>
+              <w:pStyle w:val="oancuaDanhsach"/>
               <w:numPr>
                 <w:ilvl w:val="0"/>
                 <w:numId w:val="21"/>
@@ -7119,7 +7086,7 @@
           </w:tcPr>
           <w:p>
             <w:pPr>
-              <w:pStyle w:val="ListParagraph"/>
+              <w:pStyle w:val="oancuaDanhsach"/>
               <w:numPr>
                 <w:ilvl w:val="0"/>
                 <w:numId w:val="7"/>
@@ -7141,7 +7108,7 @@
           </w:p>
           <w:p>
             <w:pPr>
-              <w:pStyle w:val="ListParagraph"/>
+              <w:pStyle w:val="oancuaDanhsach"/>
               <w:numPr>
                 <w:ilvl w:val="0"/>
                 <w:numId w:val="7"/>
@@ -7163,7 +7130,7 @@
           </w:p>
           <w:p>
             <w:pPr>
-              <w:pStyle w:val="ListParagraph"/>
+              <w:pStyle w:val="oancuaDanhsach"/>
               <w:numPr>
                 <w:ilvl w:val="0"/>
                 <w:numId w:val="7"/>
@@ -7185,7 +7152,7 @@
           </w:p>
           <w:p>
             <w:pPr>
-              <w:pStyle w:val="ListParagraph"/>
+              <w:pStyle w:val="oancuaDanhsach"/>
               <w:numPr>
                 <w:ilvl w:val="0"/>
                 <w:numId w:val="7"/>
@@ -7207,7 +7174,7 @@
           </w:p>
           <w:p>
             <w:pPr>
-              <w:pStyle w:val="ListParagraph"/>
+              <w:pStyle w:val="oancuaDanhsach"/>
               <w:numPr>
                 <w:ilvl w:val="0"/>
                 <w:numId w:val="7"/>
@@ -7276,7 +7243,7 @@
           </w:tcPr>
           <w:p>
             <w:pPr>
-              <w:pStyle w:val="ListParagraph"/>
+              <w:pStyle w:val="oancuaDanhsach"/>
               <w:numPr>
                 <w:ilvl w:val="0"/>
                 <w:numId w:val="8"/>
@@ -7297,7 +7264,7 @@
           </w:p>
           <w:p>
             <w:pPr>
-              <w:pStyle w:val="ListParagraph"/>
+              <w:pStyle w:val="oancuaDanhsach"/>
               <w:numPr>
                 <w:ilvl w:val="0"/>
                 <w:numId w:val="8"/>
@@ -7318,7 +7285,7 @@
           </w:p>
           <w:p>
             <w:pPr>
-              <w:pStyle w:val="ListParagraph"/>
+              <w:pStyle w:val="oancuaDanhsach"/>
               <w:numPr>
                 <w:ilvl w:val="0"/>
                 <w:numId w:val="8"/>
@@ -7386,7 +7353,7 @@
           </w:tcPr>
           <w:p>
             <w:pPr>
-              <w:pStyle w:val="ListParagraph"/>
+              <w:pStyle w:val="oancuaDanhsach"/>
               <w:numPr>
                 <w:ilvl w:val="0"/>
                 <w:numId w:val="9"/>
@@ -7408,7 +7375,7 @@
           </w:p>
           <w:p>
             <w:pPr>
-              <w:pStyle w:val="ListParagraph"/>
+              <w:pStyle w:val="oancuaDanhsach"/>
               <w:numPr>
                 <w:ilvl w:val="0"/>
                 <w:numId w:val="9"/>
@@ -7908,7 +7875,7 @@
           </w:tcPr>
           <w:p>
             <w:pPr>
-              <w:pStyle w:val="ListParagraph"/>
+              <w:pStyle w:val="oancuaDanhsach"/>
               <w:numPr>
                 <w:ilvl w:val="0"/>
                 <w:numId w:val="10"/>
@@ -7930,7 +7897,7 @@
           </w:p>
           <w:p>
             <w:pPr>
-              <w:pStyle w:val="ListParagraph"/>
+              <w:pStyle w:val="oancuaDanhsach"/>
               <w:numPr>
                 <w:ilvl w:val="0"/>
                 <w:numId w:val="10"/>
@@ -7959,7 +7926,7 @@
           </w:p>
           <w:p>
             <w:pPr>
-              <w:pStyle w:val="ListParagraph"/>
+              <w:pStyle w:val="oancuaDanhsach"/>
               <w:numPr>
                 <w:ilvl w:val="0"/>
                 <w:numId w:val="10"/>
@@ -7981,7 +7948,7 @@
           </w:p>
           <w:p>
             <w:pPr>
-              <w:pStyle w:val="ListParagraph"/>
+              <w:pStyle w:val="oancuaDanhsach"/>
               <w:numPr>
                 <w:ilvl w:val="0"/>
                 <w:numId w:val="10"/>
@@ -8003,7 +7970,7 @@
           </w:p>
           <w:p>
             <w:pPr>
-              <w:pStyle w:val="ListParagraph"/>
+              <w:pStyle w:val="oancuaDanhsach"/>
               <w:numPr>
                 <w:ilvl w:val="0"/>
                 <w:numId w:val="10"/>
@@ -8072,7 +8039,7 @@
           </w:tcPr>
           <w:p>
             <w:pPr>
-              <w:pStyle w:val="ListParagraph"/>
+              <w:pStyle w:val="oancuaDanhsach"/>
               <w:numPr>
                 <w:ilvl w:val="0"/>
                 <w:numId w:val="15"/>
@@ -8093,7 +8060,7 @@
           </w:p>
           <w:p>
             <w:pPr>
-              <w:pStyle w:val="ListParagraph"/>
+              <w:pStyle w:val="oancuaDanhsach"/>
               <w:numPr>
                 <w:ilvl w:val="0"/>
                 <w:numId w:val="15"/>
@@ -8161,7 +8128,7 @@
           </w:tcPr>
           <w:p>
             <w:pPr>
-              <w:pStyle w:val="ListParagraph"/>
+              <w:pStyle w:val="oancuaDanhsach"/>
               <w:numPr>
                 <w:ilvl w:val="0"/>
                 <w:numId w:val="11"/>
@@ -8183,7 +8150,7 @@
           </w:p>
           <w:p>
             <w:pPr>
-              <w:pStyle w:val="ListParagraph"/>
+              <w:pStyle w:val="oancuaDanhsach"/>
               <w:numPr>
                 <w:ilvl w:val="0"/>
                 <w:numId w:val="11"/>
@@ -8680,7 +8647,7 @@
           </w:tcPr>
           <w:p>
             <w:pPr>
-              <w:pStyle w:val="ListParagraph"/>
+              <w:pStyle w:val="oancuaDanhsach"/>
               <w:numPr>
                 <w:ilvl w:val="0"/>
                 <w:numId w:val="22"/>
@@ -8702,7 +8669,7 @@
           </w:p>
           <w:p>
             <w:pPr>
-              <w:pStyle w:val="ListParagraph"/>
+              <w:pStyle w:val="oancuaDanhsach"/>
               <w:numPr>
                 <w:ilvl w:val="0"/>
                 <w:numId w:val="22"/>
@@ -8724,7 +8691,7 @@
           </w:p>
           <w:p>
             <w:pPr>
-              <w:pStyle w:val="ListParagraph"/>
+              <w:pStyle w:val="oancuaDanhsach"/>
               <w:numPr>
                 <w:ilvl w:val="0"/>
                 <w:numId w:val="22"/>
@@ -8760,7 +8727,7 @@
           </w:p>
           <w:p>
             <w:pPr>
-              <w:pStyle w:val="ListParagraph"/>
+              <w:pStyle w:val="oancuaDanhsach"/>
               <w:numPr>
                 <w:ilvl w:val="0"/>
                 <w:numId w:val="22"/>
@@ -8782,7 +8749,7 @@
           </w:p>
           <w:p>
             <w:pPr>
-              <w:pStyle w:val="ListParagraph"/>
+              <w:pStyle w:val="oancuaDanhsach"/>
               <w:numPr>
                 <w:ilvl w:val="0"/>
                 <w:numId w:val="22"/>
@@ -8804,7 +8771,7 @@
           </w:p>
           <w:p>
             <w:pPr>
-              <w:pStyle w:val="ListParagraph"/>
+              <w:pStyle w:val="oancuaDanhsach"/>
               <w:numPr>
                 <w:ilvl w:val="0"/>
                 <w:numId w:val="22"/>
@@ -8935,7 +8902,7 @@
           </w:tcPr>
           <w:p>
             <w:pPr>
-              <w:pStyle w:val="ListParagraph"/>
+              <w:pStyle w:val="oancuaDanhsach"/>
               <w:numPr>
                 <w:ilvl w:val="0"/>
                 <w:numId w:val="22"/>
@@ -8957,7 +8924,7 @@
           </w:p>
           <w:p>
             <w:pPr>
-              <w:pStyle w:val="ListParagraph"/>
+              <w:pStyle w:val="oancuaDanhsach"/>
               <w:numPr>
                 <w:ilvl w:val="0"/>
                 <w:numId w:val="22"/>
@@ -9457,7 +9424,7 @@
           </w:tcPr>
           <w:p>
             <w:pPr>
-              <w:pStyle w:val="ListParagraph"/>
+              <w:pStyle w:val="oancuaDanhsach"/>
               <w:numPr>
                 <w:ilvl w:val="0"/>
                 <w:numId w:val="12"/>
@@ -9527,7 +9494,7 @@
           </w:tcPr>
           <w:p>
             <w:pPr>
-              <w:pStyle w:val="ListParagraph"/>
+              <w:pStyle w:val="oancuaDanhsach"/>
               <w:numPr>
                 <w:ilvl w:val="0"/>
                 <w:numId w:val="13"/>
@@ -9595,7 +9562,7 @@
           </w:tcPr>
           <w:p>
             <w:pPr>
-              <w:pStyle w:val="ListParagraph"/>
+              <w:pStyle w:val="oancuaDanhsach"/>
               <w:numPr>
                 <w:ilvl w:val="0"/>
                 <w:numId w:val="14"/>
@@ -9617,7 +9584,7 @@
           </w:p>
           <w:p>
             <w:pPr>
-              <w:pStyle w:val="ListParagraph"/>
+              <w:pStyle w:val="oancuaDanhsach"/>
               <w:numPr>
                 <w:ilvl w:val="0"/>
                 <w:numId w:val="14"/>
@@ -10117,7 +10084,7 @@
           </w:tcPr>
           <w:p>
             <w:pPr>
-              <w:pStyle w:val="ListParagraph"/>
+              <w:pStyle w:val="oancuaDanhsach"/>
               <w:numPr>
                 <w:ilvl w:val="0"/>
                 <w:numId w:val="16"/>
@@ -10139,7 +10106,7 @@
           </w:p>
           <w:p>
             <w:pPr>
-              <w:pStyle w:val="ListParagraph"/>
+              <w:pStyle w:val="oancuaDanhsach"/>
               <w:numPr>
                 <w:ilvl w:val="0"/>
                 <w:numId w:val="16"/>
@@ -10161,7 +10128,7 @@
           </w:p>
           <w:p>
             <w:pPr>
-              <w:pStyle w:val="ListParagraph"/>
+              <w:pStyle w:val="oancuaDanhsach"/>
               <w:numPr>
                 <w:ilvl w:val="0"/>
                 <w:numId w:val="16"/>
@@ -10183,7 +10150,7 @@
           </w:p>
           <w:p>
             <w:pPr>
-              <w:pStyle w:val="ListParagraph"/>
+              <w:pStyle w:val="oancuaDanhsach"/>
               <w:numPr>
                 <w:ilvl w:val="0"/>
                 <w:numId w:val="16"/>
@@ -10205,7 +10172,7 @@
           </w:p>
           <w:p>
             <w:pPr>
-              <w:pStyle w:val="ListParagraph"/>
+              <w:pStyle w:val="oancuaDanhsach"/>
               <w:numPr>
                 <w:ilvl w:val="0"/>
                 <w:numId w:val="16"/>
@@ -10274,7 +10241,7 @@
           </w:tcPr>
           <w:p>
             <w:pPr>
-              <w:pStyle w:val="ListParagraph"/>
+              <w:pStyle w:val="oancuaDanhsach"/>
               <w:numPr>
                 <w:ilvl w:val="0"/>
                 <w:numId w:val="17"/>
@@ -10295,7 +10262,7 @@
           </w:p>
           <w:p>
             <w:pPr>
-              <w:pStyle w:val="ListParagraph"/>
+              <w:pStyle w:val="oancuaDanhsach"/>
               <w:numPr>
                 <w:ilvl w:val="0"/>
                 <w:numId w:val="17"/>
@@ -10363,7 +10330,7 @@
           </w:tcPr>
           <w:p>
             <w:pPr>
-              <w:pStyle w:val="ListParagraph"/>
+              <w:pStyle w:val="oancuaDanhsach"/>
               <w:numPr>
                 <w:ilvl w:val="0"/>
                 <w:numId w:val="18"/>
@@ -10385,7 +10352,7 @@
           </w:p>
           <w:p>
             <w:pPr>
-              <w:pStyle w:val="ListParagraph"/>
+              <w:pStyle w:val="oancuaDanhsach"/>
               <w:numPr>
                 <w:ilvl w:val="0"/>
                 <w:numId w:val="18"/>
@@ -10886,7 +10853,7 @@
           </w:tcPr>
           <w:p>
             <w:pPr>
-              <w:pStyle w:val="ListParagraph"/>
+              <w:pStyle w:val="oancuaDanhsach"/>
               <w:numPr>
                 <w:ilvl w:val="0"/>
                 <w:numId w:val="23"/>
@@ -10908,7 +10875,7 @@
           </w:p>
           <w:p>
             <w:pPr>
-              <w:pStyle w:val="ListParagraph"/>
+              <w:pStyle w:val="oancuaDanhsach"/>
               <w:numPr>
                 <w:ilvl w:val="0"/>
                 <w:numId w:val="23"/>
@@ -10930,7 +10897,7 @@
           </w:p>
           <w:p>
             <w:pPr>
-              <w:pStyle w:val="ListParagraph"/>
+              <w:pStyle w:val="oancuaDanhsach"/>
               <w:numPr>
                 <w:ilvl w:val="0"/>
                 <w:numId w:val="23"/>
@@ -10952,7 +10919,7 @@
           </w:p>
           <w:p>
             <w:pPr>
-              <w:pStyle w:val="ListParagraph"/>
+              <w:pStyle w:val="oancuaDanhsach"/>
               <w:numPr>
                 <w:ilvl w:val="0"/>
                 <w:numId w:val="23"/>
@@ -10974,7 +10941,7 @@
           </w:p>
           <w:p>
             <w:pPr>
-              <w:pStyle w:val="ListParagraph"/>
+              <w:pStyle w:val="oancuaDanhsach"/>
               <w:numPr>
                 <w:ilvl w:val="0"/>
                 <w:numId w:val="23"/>
@@ -10996,7 +10963,7 @@
           </w:p>
           <w:p>
             <w:pPr>
-              <w:pStyle w:val="ListParagraph"/>
+              <w:pStyle w:val="oancuaDanhsach"/>
               <w:numPr>
                 <w:ilvl w:val="0"/>
                 <w:numId w:val="23"/>
@@ -11018,7 +10985,7 @@
           </w:p>
           <w:p>
             <w:pPr>
-              <w:pStyle w:val="ListParagraph"/>
+              <w:pStyle w:val="oancuaDanhsach"/>
               <w:numPr>
                 <w:ilvl w:val="0"/>
                 <w:numId w:val="23"/>
@@ -11087,7 +11054,7 @@
           </w:tcPr>
           <w:p>
             <w:pPr>
-              <w:pStyle w:val="ListParagraph"/>
+              <w:pStyle w:val="oancuaDanhsach"/>
               <w:numPr>
                 <w:ilvl w:val="0"/>
                 <w:numId w:val="24"/>
@@ -11108,7 +11075,7 @@
           </w:p>
           <w:p>
             <w:pPr>
-              <w:pStyle w:val="ListParagraph"/>
+              <w:pStyle w:val="oancuaDanhsach"/>
               <w:numPr>
                 <w:ilvl w:val="0"/>
                 <w:numId w:val="24"/>
@@ -11176,7 +11143,7 @@
           </w:tcPr>
           <w:p>
             <w:pPr>
-              <w:pStyle w:val="ListParagraph"/>
+              <w:pStyle w:val="oancuaDanhsach"/>
               <w:numPr>
                 <w:ilvl w:val="0"/>
                 <w:numId w:val="25"/>
@@ -11198,7 +11165,7 @@
           </w:p>
           <w:p>
             <w:pPr>
-              <w:pStyle w:val="ListParagraph"/>
+              <w:pStyle w:val="oancuaDanhsach"/>
               <w:numPr>
                 <w:ilvl w:val="0"/>
                 <w:numId w:val="25"/>
@@ -11698,7 +11665,7 @@
           </w:tcPr>
           <w:p>
             <w:pPr>
-              <w:pStyle w:val="ListParagraph"/>
+              <w:pStyle w:val="oancuaDanhsach"/>
               <w:numPr>
                 <w:ilvl w:val="0"/>
                 <w:numId w:val="26"/>
@@ -11720,7 +11687,7 @@
           </w:p>
           <w:p>
             <w:pPr>
-              <w:pStyle w:val="ListParagraph"/>
+              <w:pStyle w:val="oancuaDanhsach"/>
               <w:numPr>
                 <w:ilvl w:val="0"/>
                 <w:numId w:val="26"/>
@@ -11742,7 +11709,7 @@
           </w:p>
           <w:p>
             <w:pPr>
-              <w:pStyle w:val="ListParagraph"/>
+              <w:pStyle w:val="oancuaDanhsach"/>
               <w:numPr>
                 <w:ilvl w:val="0"/>
                 <w:numId w:val="26"/>
@@ -11764,7 +11731,7 @@
           </w:p>
           <w:p>
             <w:pPr>
-              <w:pStyle w:val="ListParagraph"/>
+              <w:pStyle w:val="oancuaDanhsach"/>
               <w:numPr>
                 <w:ilvl w:val="0"/>
                 <w:numId w:val="26"/>
@@ -11786,7 +11753,7 @@
           </w:p>
           <w:p>
             <w:pPr>
-              <w:pStyle w:val="ListParagraph"/>
+              <w:pStyle w:val="oancuaDanhsach"/>
               <w:numPr>
                 <w:ilvl w:val="0"/>
                 <w:numId w:val="26"/>
@@ -11808,7 +11775,7 @@
           </w:p>
           <w:p>
             <w:pPr>
-              <w:pStyle w:val="ListParagraph"/>
+              <w:pStyle w:val="oancuaDanhsach"/>
               <w:numPr>
                 <w:ilvl w:val="0"/>
                 <w:numId w:val="26"/>
@@ -11830,7 +11797,7 @@
           </w:p>
           <w:p>
             <w:pPr>
-              <w:pStyle w:val="ListParagraph"/>
+              <w:pStyle w:val="oancuaDanhsach"/>
               <w:numPr>
                 <w:ilvl w:val="0"/>
                 <w:numId w:val="26"/>
@@ -11899,7 +11866,7 @@
           </w:tcPr>
           <w:p>
             <w:pPr>
-              <w:pStyle w:val="ListParagraph"/>
+              <w:pStyle w:val="oancuaDanhsach"/>
               <w:numPr>
                 <w:ilvl w:val="0"/>
                 <w:numId w:val="27"/>
@@ -11920,7 +11887,7 @@
           </w:p>
           <w:p>
             <w:pPr>
-              <w:pStyle w:val="ListParagraph"/>
+              <w:pStyle w:val="oancuaDanhsach"/>
               <w:numPr>
                 <w:ilvl w:val="0"/>
                 <w:numId w:val="27"/>
@@ -11989,7 +11956,7 @@
           </w:tcPr>
           <w:p>
             <w:pPr>
-              <w:pStyle w:val="ListParagraph"/>
+              <w:pStyle w:val="oancuaDanhsach"/>
               <w:numPr>
                 <w:ilvl w:val="0"/>
                 <w:numId w:val="28"/>
@@ -12011,7 +11978,7 @@
           </w:p>
           <w:p>
             <w:pPr>
-              <w:pStyle w:val="ListParagraph"/>
+              <w:pStyle w:val="oancuaDanhsach"/>
               <w:numPr>
                 <w:ilvl w:val="0"/>
                 <w:numId w:val="28"/>
@@ -12511,7 +12478,7 @@
           </w:tcPr>
           <w:p>
             <w:pPr>
-              <w:pStyle w:val="ListParagraph"/>
+              <w:pStyle w:val="oancuaDanhsach"/>
               <w:numPr>
                 <w:ilvl w:val="0"/>
                 <w:numId w:val="29"/>
@@ -12580,7 +12547,7 @@
           </w:tcPr>
           <w:p>
             <w:pPr>
-              <w:pStyle w:val="ListParagraph"/>
+              <w:pStyle w:val="oancuaDanhsach"/>
               <w:numPr>
                 <w:ilvl w:val="0"/>
                 <w:numId w:val="30"/>
@@ -12648,7 +12615,7 @@
           </w:tcPr>
           <w:p>
             <w:pPr>
-              <w:pStyle w:val="ListParagraph"/>
+              <w:pStyle w:val="oancuaDanhsach"/>
               <w:numPr>
                 <w:ilvl w:val="0"/>
                 <w:numId w:val="31"/>
@@ -12670,7 +12637,7 @@
           </w:p>
           <w:p>
             <w:pPr>
-              <w:pStyle w:val="ListParagraph"/>
+              <w:pStyle w:val="oancuaDanhsach"/>
               <w:numPr>
                 <w:ilvl w:val="0"/>
                 <w:numId w:val="31"/>
@@ -13170,7 +13137,7 @@
           </w:tcPr>
           <w:p>
             <w:pPr>
-              <w:pStyle w:val="ListParagraph"/>
+              <w:pStyle w:val="oancuaDanhsach"/>
               <w:numPr>
                 <w:ilvl w:val="0"/>
                 <w:numId w:val="32"/>
@@ -13192,7 +13159,7 @@
           </w:p>
           <w:p>
             <w:pPr>
-              <w:pStyle w:val="ListParagraph"/>
+              <w:pStyle w:val="oancuaDanhsach"/>
               <w:numPr>
                 <w:ilvl w:val="0"/>
                 <w:numId w:val="32"/>
@@ -13214,7 +13181,7 @@
           </w:p>
           <w:p>
             <w:pPr>
-              <w:pStyle w:val="ListParagraph"/>
+              <w:pStyle w:val="oancuaDanhsach"/>
               <w:numPr>
                 <w:ilvl w:val="0"/>
                 <w:numId w:val="32"/>
@@ -13237,7 +13204,7 @@
           </w:p>
           <w:p>
             <w:pPr>
-              <w:pStyle w:val="ListParagraph"/>
+              <w:pStyle w:val="oancuaDanhsach"/>
               <w:numPr>
                 <w:ilvl w:val="0"/>
                 <w:numId w:val="32"/>
@@ -13259,7 +13226,7 @@
           </w:p>
           <w:p>
             <w:pPr>
-              <w:pStyle w:val="ListParagraph"/>
+              <w:pStyle w:val="oancuaDanhsach"/>
               <w:numPr>
                 <w:ilvl w:val="0"/>
                 <w:numId w:val="32"/>
@@ -13281,7 +13248,7 @@
           </w:p>
           <w:p>
             <w:pPr>
-              <w:pStyle w:val="ListParagraph"/>
+              <w:pStyle w:val="oancuaDanhsach"/>
               <w:numPr>
                 <w:ilvl w:val="0"/>
                 <w:numId w:val="32"/>
@@ -13351,7 +13318,7 @@
           </w:tcPr>
           <w:p>
             <w:pPr>
-              <w:pStyle w:val="ListParagraph"/>
+              <w:pStyle w:val="oancuaDanhsach"/>
               <w:numPr>
                 <w:ilvl w:val="0"/>
                 <w:numId w:val="33"/>
@@ -13419,7 +13386,7 @@
           </w:tcPr>
           <w:p>
             <w:pPr>
-              <w:pStyle w:val="ListParagraph"/>
+              <w:pStyle w:val="oancuaDanhsach"/>
               <w:numPr>
                 <w:ilvl w:val="0"/>
                 <w:numId w:val="34"/>
@@ -13441,7 +13408,7 @@
           </w:p>
           <w:p>
             <w:pPr>
-              <w:pStyle w:val="ListParagraph"/>
+              <w:pStyle w:val="oancuaDanhsach"/>
               <w:numPr>
                 <w:ilvl w:val="0"/>
                 <w:numId w:val="34"/>
@@ -13479,17 +13446,14 @@
     <w:p/>
     <w:p>
       <w:pPr>
-        <w:pStyle w:val="Heading1"/>
+        <w:pStyle w:val="u1"/>
         <w:numPr>
           <w:ilvl w:val="0"/>
           <w:numId w:val="1"/>
         </w:numPr>
         <w:ind w:left="0"/>
-        <w:rPr>
-          <w:rFonts w:cs="Segoe UI"/>
-        </w:rPr>
-      </w:pPr>
-      <w:bookmarkStart w:id="7" w:name="_Toc383891036"/>
+      </w:pPr>
+      <w:bookmarkStart w:id="6" w:name="_Toc383891036"/>
       <w:r>
         <w:t>Bản m</w:t>
       </w:r>
@@ -13502,55 +13466,64 @@
       <w:r>
         <w:t xml:space="preserve"> (Prototype)</w:t>
       </w:r>
-      <w:bookmarkEnd w:id="7"/>
-    </w:p>
-    <w:p>
-      <w:pPr>
-        <w:rPr>
-          <w:b/>
-          <w:color w:val="FF0000"/>
-        </w:rPr>
-      </w:pPr>
-    </w:p>
-    <w:p>
-      <w:pPr>
-        <w:pStyle w:val="ListParagraph"/>
+      <w:bookmarkEnd w:id="6"/>
+    </w:p>
+    <w:p>
+      <w:pPr>
+        <w:pStyle w:val="oancuaDanhsach"/>
         <w:numPr>
           <w:ilvl w:val="0"/>
-          <w:numId w:val="4"/>
+          <w:numId w:val="5"/>
         </w:numPr>
-        <w:rPr>
-          <w:rFonts w:cs="Segoe UI"/>
-          <w:i/>
-          <w:color w:val="7030A0"/>
-        </w:rPr>
-      </w:pPr>
-      <w:r>
-        <w:rPr>
-          <w:rFonts w:cs="Segoe UI"/>
-          <w:i/>
-          <w:color w:val="7030A0"/>
-        </w:rPr>
-        <w:t>Nhóm sinh viên trình bày hình vẽ prototype, wireframe của phần mề</w:t>
-      </w:r>
-      <w:r>
-        <w:rPr>
-          <w:rFonts w:cs="Segoe UI"/>
-          <w:i/>
-          <w:color w:val="7030A0"/>
-        </w:rPr>
-        <w:t>m</w:t>
-      </w:r>
-      <w:r>
-        <w:rPr>
-          <w:rFonts w:cs="Segoe UI"/>
-          <w:i/>
-          <w:color w:val="7030A0"/>
-        </w:rPr>
-        <w:t xml:space="preserve"> ở mục này, có thể sử dụng các công cụ Pencil, Axure RP, Balsamiq Mockups, … để thực hiện.</w:t>
-      </w:r>
-    </w:p>
-    <w:p/>
+      </w:pPr>
+      <w:r>
+        <w:t>Tra cứu bảng xếp hạng mùa giải.</w:t>
+      </w:r>
+      <w:bookmarkStart w:id="7" w:name="_GoBack"/>
+      <w:bookmarkEnd w:id="7"/>
+    </w:p>
+    <w:p>
+      <w:r>
+        <w:rPr>
+          <w:noProof/>
+        </w:rPr>
+        <w:drawing>
+          <wp:inline distT="0" distB="0" distL="0" distR="0" wp14:anchorId="41135297" wp14:editId="1D5445AC">
+            <wp:extent cx="5857143" cy="3485714"/>
+            <wp:effectExtent l="0" t="0" r="0" b="635"/>
+            <wp:docPr id="3" name="Hình ảnh 3"/>
+            <wp:cNvGraphicFramePr>
+              <a:graphicFrameLocks xmlns:a="http://schemas.openxmlformats.org/drawingml/2006/main" noChangeAspect="1"/>
+            </wp:cNvGraphicFramePr>
+            <a:graphic xmlns:a="http://schemas.openxmlformats.org/drawingml/2006/main">
+              <a:graphicData uri="http://schemas.openxmlformats.org/drawingml/2006/picture">
+                <pic:pic xmlns:pic="http://schemas.openxmlformats.org/drawingml/2006/picture">
+                  <pic:nvPicPr>
+                    <pic:cNvPr id="1" name=""/>
+                    <pic:cNvPicPr/>
+                  </pic:nvPicPr>
+                  <pic:blipFill>
+                    <a:blip r:embed="rId16"/>
+                    <a:stretch>
+                      <a:fillRect/>
+                    </a:stretch>
+                  </pic:blipFill>
+                  <pic:spPr>
+                    <a:xfrm>
+                      <a:off x="0" y="0"/>
+                      <a:ext cx="5857143" cy="3485714"/>
+                    </a:xfrm>
+                    <a:prstGeom prst="rect">
+                      <a:avLst/>
+                    </a:prstGeom>
+                  </pic:spPr>
+                </pic:pic>
+              </a:graphicData>
+            </a:graphic>
+          </wp:inline>
+        </w:drawing>
+      </w:r>
+    </w:p>
     <w:sectPr>
       <w:pgSz w:w="12240" w:h="15840"/>
       <w:pgMar w:top="1080" w:right="1080" w:bottom="1080" w:left="1080" w:header="720" w:footer="720" w:gutter="0"/>
@@ -13562,7 +13535,7 @@
 </file>
 
 <file path=word/endnotes.xml><?xml version="1.0" encoding="utf-8"?>
-<w:endnotes xmlns:wpc="http://schemas.microsoft.com/office/word/2010/wordprocessingCanvas" xmlns:cx="http://schemas.microsoft.com/office/drawing/2014/chartex" xmlns:mc="http://schemas.openxmlformats.org/markup-compatibility/2006" xmlns:o="urn:schemas-microsoft-com:office:office" xmlns:r="http://schemas.openxmlformats.org/officeDocument/2006/relationships" xmlns:m="http://schemas.openxmlformats.org/officeDocument/2006/math" xmlns:v="urn:schemas-microsoft-com:vml" xmlns:wp14="http://schemas.microsoft.com/office/word/2010/wordprocessingDrawing" xmlns:wp="http://schemas.openxmlformats.org/drawingml/2006/wordprocessingDrawing" xmlns:w10="urn:schemas-microsoft-com:office:word" xmlns:w="http://schemas.openxmlformats.org/wordprocessingml/2006/main" xmlns:w14="http://schemas.microsoft.com/office/word/2010/wordml" xmlns:w15="http://schemas.microsoft.com/office/word/2012/wordml" xmlns:w16se="http://schemas.microsoft.com/office/word/2015/wordml/symex" xmlns:wpg="http://schemas.microsoft.com/office/word/2010/wordprocessingGroup" xmlns:wpi="http://schemas.microsoft.com/office/word/2010/wordprocessingInk" xmlns:wne="http://schemas.microsoft.com/office/word/2006/wordml" xmlns:wps="http://schemas.microsoft.com/office/word/2010/wordprocessingShape" mc:Ignorable="w14 w15 w16se wp14">
+<w:endnotes xmlns:wpc="http://schemas.microsoft.com/office/word/2010/wordprocessingCanvas" xmlns:cx="http://schemas.microsoft.com/office/drawing/2014/chartex" xmlns:cx1="http://schemas.microsoft.com/office/drawing/2015/9/8/chartex" xmlns:cx2="http://schemas.microsoft.com/office/drawing/2015/10/21/chartex" xmlns:cx3="http://schemas.microsoft.com/office/drawing/2016/5/9/chartex" xmlns:cx4="http://schemas.microsoft.com/office/drawing/2016/5/10/chartex" xmlns:cx5="http://schemas.microsoft.com/office/drawing/2016/5/11/chartex" xmlns:cx6="http://schemas.microsoft.com/office/drawing/2016/5/12/chartex" xmlns:cx7="http://schemas.microsoft.com/office/drawing/2016/5/13/chartex" xmlns:cx8="http://schemas.microsoft.com/office/drawing/2016/5/14/chartex" xmlns:mc="http://schemas.openxmlformats.org/markup-compatibility/2006" xmlns:aink="http://schemas.microsoft.com/office/drawing/2016/ink" xmlns:am3d="http://schemas.microsoft.com/office/drawing/2017/model3d" xmlns:o="urn:schemas-microsoft-com:office:office" xmlns:r="http://schemas.openxmlformats.org/officeDocument/2006/relationships" xmlns:m="http://schemas.openxmlformats.org/officeDocument/2006/math" xmlns:v="urn:schemas-microsoft-com:vml" xmlns:wp14="http://schemas.microsoft.com/office/word/2010/wordprocessingDrawing" xmlns:wp="http://schemas.openxmlformats.org/drawingml/2006/wordprocessingDrawing" xmlns:w10="urn:schemas-microsoft-com:office:word" xmlns:w="http://schemas.openxmlformats.org/wordprocessingml/2006/main" xmlns:w14="http://schemas.microsoft.com/office/word/2010/wordml" xmlns:w15="http://schemas.microsoft.com/office/word/2012/wordml" xmlns:w16cid="http://schemas.microsoft.com/office/word/2016/wordml/cid" xmlns:w16se="http://schemas.microsoft.com/office/word/2015/wordml/symex" xmlns:wpg="http://schemas.microsoft.com/office/word/2010/wordprocessingGroup" xmlns:wpi="http://schemas.microsoft.com/office/word/2010/wordprocessingInk" xmlns:wne="http://schemas.microsoft.com/office/word/2006/wordml" xmlns:wps="http://schemas.microsoft.com/office/word/2010/wordprocessingShape" mc:Ignorable="w14 w15 w16se w16cid wp14">
   <w:endnote w:type="separator" w:id="-1">
     <w:p>
       <w:pPr>
@@ -13587,17 +13560,17 @@
 </file>
 
 <file path=word/footer1.xml><?xml version="1.0" encoding="utf-8"?>
-<w:ftr xmlns:wpc="http://schemas.microsoft.com/office/word/2010/wordprocessingCanvas" xmlns:cx="http://schemas.microsoft.com/office/drawing/2014/chartex" xmlns:mc="http://schemas.openxmlformats.org/markup-compatibility/2006" xmlns:o="urn:schemas-microsoft-com:office:office" xmlns:r="http://schemas.openxmlformats.org/officeDocument/2006/relationships" xmlns:m="http://schemas.openxmlformats.org/officeDocument/2006/math" xmlns:v="urn:schemas-microsoft-com:vml" xmlns:wp14="http://schemas.microsoft.com/office/word/2010/wordprocessingDrawing" xmlns:wp="http://schemas.openxmlformats.org/drawingml/2006/wordprocessingDrawing" xmlns:w10="urn:schemas-microsoft-com:office:word" xmlns:w="http://schemas.openxmlformats.org/wordprocessingml/2006/main" xmlns:w14="http://schemas.microsoft.com/office/word/2010/wordml" xmlns:w15="http://schemas.microsoft.com/office/word/2012/wordml" xmlns:w16se="http://schemas.microsoft.com/office/word/2015/wordml/symex" xmlns:wpg="http://schemas.microsoft.com/office/word/2010/wordprocessingGroup" xmlns:wpi="http://schemas.microsoft.com/office/word/2010/wordprocessingInk" xmlns:wne="http://schemas.microsoft.com/office/word/2006/wordml" xmlns:wps="http://schemas.microsoft.com/office/word/2010/wordprocessingShape" mc:Ignorable="w14 w15 w16se wp14">
+<w:ftr xmlns:wpc="http://schemas.microsoft.com/office/word/2010/wordprocessingCanvas" xmlns:cx="http://schemas.microsoft.com/office/drawing/2014/chartex" xmlns:cx1="http://schemas.microsoft.com/office/drawing/2015/9/8/chartex" xmlns:cx2="http://schemas.microsoft.com/office/drawing/2015/10/21/chartex" xmlns:cx3="http://schemas.microsoft.com/office/drawing/2016/5/9/chartex" xmlns:cx4="http://schemas.microsoft.com/office/drawing/2016/5/10/chartex" xmlns:cx5="http://schemas.microsoft.com/office/drawing/2016/5/11/chartex" xmlns:cx6="http://schemas.microsoft.com/office/drawing/2016/5/12/chartex" xmlns:cx7="http://schemas.microsoft.com/office/drawing/2016/5/13/chartex" xmlns:cx8="http://schemas.microsoft.com/office/drawing/2016/5/14/chartex" xmlns:mc="http://schemas.openxmlformats.org/markup-compatibility/2006" xmlns:aink="http://schemas.microsoft.com/office/drawing/2016/ink" xmlns:am3d="http://schemas.microsoft.com/office/drawing/2017/model3d" xmlns:o="urn:schemas-microsoft-com:office:office" xmlns:r="http://schemas.openxmlformats.org/officeDocument/2006/relationships" xmlns:m="http://schemas.openxmlformats.org/officeDocument/2006/math" xmlns:v="urn:schemas-microsoft-com:vml" xmlns:wp14="http://schemas.microsoft.com/office/word/2010/wordprocessingDrawing" xmlns:wp="http://schemas.openxmlformats.org/drawingml/2006/wordprocessingDrawing" xmlns:w10="urn:schemas-microsoft-com:office:word" xmlns:w="http://schemas.openxmlformats.org/wordprocessingml/2006/main" xmlns:w14="http://schemas.microsoft.com/office/word/2010/wordml" xmlns:w15="http://schemas.microsoft.com/office/word/2012/wordml" xmlns:w16cid="http://schemas.microsoft.com/office/word/2016/wordml/cid" xmlns:w16se="http://schemas.microsoft.com/office/word/2015/wordml/symex" xmlns:wpg="http://schemas.microsoft.com/office/word/2010/wordprocessingGroup" xmlns:wpi="http://schemas.microsoft.com/office/word/2010/wordprocessingInk" xmlns:wne="http://schemas.microsoft.com/office/word/2006/wordml" xmlns:wps="http://schemas.microsoft.com/office/word/2010/wordprocessingShape" mc:Ignorable="w14 w15 w16se w16cid wp14">
   <w:p>
     <w:pPr>
-      <w:pStyle w:val="Footer"/>
+      <w:pStyle w:val="Chntrang"/>
     </w:pPr>
   </w:p>
 </w:ftr>
 </file>
 
 <file path=word/footer2.xml><?xml version="1.0" encoding="utf-8"?>
-<w:ftr xmlns:wpc="http://schemas.microsoft.com/office/word/2010/wordprocessingCanvas" xmlns:cx="http://schemas.microsoft.com/office/drawing/2014/chartex" xmlns:mc="http://schemas.openxmlformats.org/markup-compatibility/2006" xmlns:o="urn:schemas-microsoft-com:office:office" xmlns:r="http://schemas.openxmlformats.org/officeDocument/2006/relationships" xmlns:m="http://schemas.openxmlformats.org/officeDocument/2006/math" xmlns:v="urn:schemas-microsoft-com:vml" xmlns:wp14="http://schemas.microsoft.com/office/word/2010/wordprocessingDrawing" xmlns:wp="http://schemas.openxmlformats.org/drawingml/2006/wordprocessingDrawing" xmlns:w10="urn:schemas-microsoft-com:office:word" xmlns:w="http://schemas.openxmlformats.org/wordprocessingml/2006/main" xmlns:w14="http://schemas.microsoft.com/office/word/2010/wordml" xmlns:w15="http://schemas.microsoft.com/office/word/2012/wordml" xmlns:w16se="http://schemas.microsoft.com/office/word/2015/wordml/symex" xmlns:wpg="http://schemas.microsoft.com/office/word/2010/wordprocessingGroup" xmlns:wpi="http://schemas.microsoft.com/office/word/2010/wordprocessingInk" xmlns:wne="http://schemas.microsoft.com/office/word/2006/wordml" xmlns:wps="http://schemas.microsoft.com/office/word/2010/wordprocessingShape" mc:Ignorable="w14 w15 w16se wp14">
+<w:ftr xmlns:wpc="http://schemas.microsoft.com/office/word/2010/wordprocessingCanvas" xmlns:cx="http://schemas.microsoft.com/office/drawing/2014/chartex" xmlns:cx1="http://schemas.microsoft.com/office/drawing/2015/9/8/chartex" xmlns:cx2="http://schemas.microsoft.com/office/drawing/2015/10/21/chartex" xmlns:cx3="http://schemas.microsoft.com/office/drawing/2016/5/9/chartex" xmlns:cx4="http://schemas.microsoft.com/office/drawing/2016/5/10/chartex" xmlns:cx5="http://schemas.microsoft.com/office/drawing/2016/5/11/chartex" xmlns:cx6="http://schemas.microsoft.com/office/drawing/2016/5/12/chartex" xmlns:cx7="http://schemas.microsoft.com/office/drawing/2016/5/13/chartex" xmlns:cx8="http://schemas.microsoft.com/office/drawing/2016/5/14/chartex" xmlns:mc="http://schemas.openxmlformats.org/markup-compatibility/2006" xmlns:aink="http://schemas.microsoft.com/office/drawing/2016/ink" xmlns:am3d="http://schemas.microsoft.com/office/drawing/2017/model3d" xmlns:o="urn:schemas-microsoft-com:office:office" xmlns:r="http://schemas.openxmlformats.org/officeDocument/2006/relationships" xmlns:m="http://schemas.openxmlformats.org/officeDocument/2006/math" xmlns:v="urn:schemas-microsoft-com:vml" xmlns:wp14="http://schemas.microsoft.com/office/word/2010/wordprocessingDrawing" xmlns:wp="http://schemas.openxmlformats.org/drawingml/2006/wordprocessingDrawing" xmlns:w10="urn:schemas-microsoft-com:office:word" xmlns:w="http://schemas.openxmlformats.org/wordprocessingml/2006/main" xmlns:w14="http://schemas.microsoft.com/office/word/2010/wordml" xmlns:w15="http://schemas.microsoft.com/office/word/2012/wordml" xmlns:w16cid="http://schemas.microsoft.com/office/word/2016/wordml/cid" xmlns:w16se="http://schemas.microsoft.com/office/word/2015/wordml/symex" xmlns:wpg="http://schemas.microsoft.com/office/word/2010/wordprocessingGroup" xmlns:wpi="http://schemas.microsoft.com/office/word/2010/wordprocessingInk" xmlns:wne="http://schemas.microsoft.com/office/word/2006/wordml" xmlns:wps="http://schemas.microsoft.com/office/word/2010/wordprocessingShape" mc:Ignorable="w14 w15 w16se w16cid wp14">
   <w:tbl>
     <w:tblPr>
       <w:tblW w:w="5000" w:type="pct"/>
@@ -13623,7 +13596,7 @@
         </w:tcPr>
         <w:p>
           <w:pPr>
-            <w:pStyle w:val="Footer"/>
+            <w:pStyle w:val="Chntrang"/>
             <w:spacing w:before="0"/>
             <w:rPr>
               <w:rFonts w:cs="Segoe UI"/>
@@ -13642,6 +13615,7 @@
               <w:dataBinding w:prefixMappings="xmlns:ns0='http://schemas.openxmlformats.org/officeDocument/2006/extended-properties'" w:xpath="/ns0:Properties[1]/ns0:Company[1]" w:storeItemID="{6668398D-A668-4E3E-A5EB-62B293D839F1}"/>
               <w:text/>
             </w:sdtPr>
+            <w:sdtEndPr/>
             <w:sdtContent>
               <w:r>
                 <w:rPr>
@@ -13684,7 +13658,7 @@
         </w:tcPr>
         <w:p>
           <w:pPr>
-            <w:pStyle w:val="Header"/>
+            <w:pStyle w:val="utrang"/>
             <w:spacing w:before="0"/>
             <w:jc w:val="center"/>
             <w:rPr>
@@ -13732,14 +13706,14 @@
   </w:tbl>
   <w:p>
     <w:pPr>
-      <w:pStyle w:val="Footer"/>
+      <w:pStyle w:val="Chntrang"/>
     </w:pPr>
   </w:p>
 </w:ftr>
 </file>
 
 <file path=word/footnotes.xml><?xml version="1.0" encoding="utf-8"?>
-<w:footnotes xmlns:wpc="http://schemas.microsoft.com/office/word/2010/wordprocessingCanvas" xmlns:cx="http://schemas.microsoft.com/office/drawing/2014/chartex" xmlns:mc="http://schemas.openxmlformats.org/markup-compatibility/2006" xmlns:o="urn:schemas-microsoft-com:office:office" xmlns:r="http://schemas.openxmlformats.org/officeDocument/2006/relationships" xmlns:m="http://schemas.openxmlformats.org/officeDocument/2006/math" xmlns:v="urn:schemas-microsoft-com:vml" xmlns:wp14="http://schemas.microsoft.com/office/word/2010/wordprocessingDrawing" xmlns:wp="http://schemas.openxmlformats.org/drawingml/2006/wordprocessingDrawing" xmlns:w10="urn:schemas-microsoft-com:office:word" xmlns:w="http://schemas.openxmlformats.org/wordprocessingml/2006/main" xmlns:w14="http://schemas.microsoft.com/office/word/2010/wordml" xmlns:w15="http://schemas.microsoft.com/office/word/2012/wordml" xmlns:w16se="http://schemas.microsoft.com/office/word/2015/wordml/symex" xmlns:wpg="http://schemas.microsoft.com/office/word/2010/wordprocessingGroup" xmlns:wpi="http://schemas.microsoft.com/office/word/2010/wordprocessingInk" xmlns:wne="http://schemas.microsoft.com/office/word/2006/wordml" xmlns:wps="http://schemas.microsoft.com/office/word/2010/wordprocessingShape" mc:Ignorable="w14 w15 w16se wp14">
+<w:footnotes xmlns:wpc="http://schemas.microsoft.com/office/word/2010/wordprocessingCanvas" xmlns:cx="http://schemas.microsoft.com/office/drawing/2014/chartex" xmlns:cx1="http://schemas.microsoft.com/office/drawing/2015/9/8/chartex" xmlns:cx2="http://schemas.microsoft.com/office/drawing/2015/10/21/chartex" xmlns:cx3="http://schemas.microsoft.com/office/drawing/2016/5/9/chartex" xmlns:cx4="http://schemas.microsoft.com/office/drawing/2016/5/10/chartex" xmlns:cx5="http://schemas.microsoft.com/office/drawing/2016/5/11/chartex" xmlns:cx6="http://schemas.microsoft.com/office/drawing/2016/5/12/chartex" xmlns:cx7="http://schemas.microsoft.com/office/drawing/2016/5/13/chartex" xmlns:cx8="http://schemas.microsoft.com/office/drawing/2016/5/14/chartex" xmlns:mc="http://schemas.openxmlformats.org/markup-compatibility/2006" xmlns:aink="http://schemas.microsoft.com/office/drawing/2016/ink" xmlns:am3d="http://schemas.microsoft.com/office/drawing/2017/model3d" xmlns:o="urn:schemas-microsoft-com:office:office" xmlns:r="http://schemas.openxmlformats.org/officeDocument/2006/relationships" xmlns:m="http://schemas.openxmlformats.org/officeDocument/2006/math" xmlns:v="urn:schemas-microsoft-com:vml" xmlns:wp14="http://schemas.microsoft.com/office/word/2010/wordprocessingDrawing" xmlns:wp="http://schemas.openxmlformats.org/drawingml/2006/wordprocessingDrawing" xmlns:w10="urn:schemas-microsoft-com:office:word" xmlns:w="http://schemas.openxmlformats.org/wordprocessingml/2006/main" xmlns:w14="http://schemas.microsoft.com/office/word/2010/wordml" xmlns:w15="http://schemas.microsoft.com/office/word/2012/wordml" xmlns:w16cid="http://schemas.microsoft.com/office/word/2016/wordml/cid" xmlns:w16se="http://schemas.microsoft.com/office/word/2015/wordml/symex" xmlns:wpg="http://schemas.microsoft.com/office/word/2010/wordprocessingGroup" xmlns:wpi="http://schemas.microsoft.com/office/word/2010/wordprocessingInk" xmlns:wne="http://schemas.microsoft.com/office/word/2006/wordml" xmlns:wps="http://schemas.microsoft.com/office/word/2010/wordprocessingShape" mc:Ignorable="w14 w15 w16se w16cid wp14">
   <w:footnote w:type="separator" w:id="-1">
     <w:p>
       <w:pPr>
@@ -13764,17 +13738,17 @@
 </file>
 
 <file path=word/header1.xml><?xml version="1.0" encoding="utf-8"?>
-<w:hdr xmlns:wpc="http://schemas.microsoft.com/office/word/2010/wordprocessingCanvas" xmlns:cx="http://schemas.microsoft.com/office/drawing/2014/chartex" xmlns:mc="http://schemas.openxmlformats.org/markup-compatibility/2006" xmlns:o="urn:schemas-microsoft-com:office:office" xmlns:r="http://schemas.openxmlformats.org/officeDocument/2006/relationships" xmlns:m="http://schemas.openxmlformats.org/officeDocument/2006/math" xmlns:v="urn:schemas-microsoft-com:vml" xmlns:wp14="http://schemas.microsoft.com/office/word/2010/wordprocessingDrawing" xmlns:wp="http://schemas.openxmlformats.org/drawingml/2006/wordprocessingDrawing" xmlns:w10="urn:schemas-microsoft-com:office:word" xmlns:w="http://schemas.openxmlformats.org/wordprocessingml/2006/main" xmlns:w14="http://schemas.microsoft.com/office/word/2010/wordml" xmlns:w15="http://schemas.microsoft.com/office/word/2012/wordml" xmlns:w16se="http://schemas.microsoft.com/office/word/2015/wordml/symex" xmlns:wpg="http://schemas.microsoft.com/office/word/2010/wordprocessingGroup" xmlns:wpi="http://schemas.microsoft.com/office/word/2010/wordprocessingInk" xmlns:wne="http://schemas.microsoft.com/office/word/2006/wordml" xmlns:wps="http://schemas.microsoft.com/office/word/2010/wordprocessingShape" mc:Ignorable="w14 w15 w16se wp14">
+<w:hdr xmlns:wpc="http://schemas.microsoft.com/office/word/2010/wordprocessingCanvas" xmlns:cx="http://schemas.microsoft.com/office/drawing/2014/chartex" xmlns:cx1="http://schemas.microsoft.com/office/drawing/2015/9/8/chartex" xmlns:cx2="http://schemas.microsoft.com/office/drawing/2015/10/21/chartex" xmlns:cx3="http://schemas.microsoft.com/office/drawing/2016/5/9/chartex" xmlns:cx4="http://schemas.microsoft.com/office/drawing/2016/5/10/chartex" xmlns:cx5="http://schemas.microsoft.com/office/drawing/2016/5/11/chartex" xmlns:cx6="http://schemas.microsoft.com/office/drawing/2016/5/12/chartex" xmlns:cx7="http://schemas.microsoft.com/office/drawing/2016/5/13/chartex" xmlns:cx8="http://schemas.microsoft.com/office/drawing/2016/5/14/chartex" xmlns:mc="http://schemas.openxmlformats.org/markup-compatibility/2006" xmlns:aink="http://schemas.microsoft.com/office/drawing/2016/ink" xmlns:am3d="http://schemas.microsoft.com/office/drawing/2017/model3d" xmlns:o="urn:schemas-microsoft-com:office:office" xmlns:r="http://schemas.openxmlformats.org/officeDocument/2006/relationships" xmlns:m="http://schemas.openxmlformats.org/officeDocument/2006/math" xmlns:v="urn:schemas-microsoft-com:vml" xmlns:wp14="http://schemas.microsoft.com/office/word/2010/wordprocessingDrawing" xmlns:wp="http://schemas.openxmlformats.org/drawingml/2006/wordprocessingDrawing" xmlns:w10="urn:schemas-microsoft-com:office:word" xmlns:w="http://schemas.openxmlformats.org/wordprocessingml/2006/main" xmlns:w14="http://schemas.microsoft.com/office/word/2010/wordml" xmlns:w15="http://schemas.microsoft.com/office/word/2012/wordml" xmlns:w16cid="http://schemas.microsoft.com/office/word/2016/wordml/cid" xmlns:w16se="http://schemas.microsoft.com/office/word/2015/wordml/symex" xmlns:wpg="http://schemas.microsoft.com/office/word/2010/wordprocessingGroup" xmlns:wpi="http://schemas.microsoft.com/office/word/2010/wordprocessingInk" xmlns:wne="http://schemas.microsoft.com/office/word/2006/wordml" xmlns:wps="http://schemas.microsoft.com/office/word/2010/wordprocessingShape" mc:Ignorable="w14 w15 w16se w16cid wp14">
   <w:p>
     <w:pPr>
-      <w:pStyle w:val="Header"/>
+      <w:pStyle w:val="utrang"/>
     </w:pPr>
   </w:p>
 </w:hdr>
 </file>
 
 <file path=word/header2.xml><?xml version="1.0" encoding="utf-8"?>
-<w:hdr xmlns:wpc="http://schemas.microsoft.com/office/word/2010/wordprocessingCanvas" xmlns:cx="http://schemas.microsoft.com/office/drawing/2014/chartex" xmlns:mc="http://schemas.openxmlformats.org/markup-compatibility/2006" xmlns:o="urn:schemas-microsoft-com:office:office" xmlns:r="http://schemas.openxmlformats.org/officeDocument/2006/relationships" xmlns:m="http://schemas.openxmlformats.org/officeDocument/2006/math" xmlns:v="urn:schemas-microsoft-com:vml" xmlns:wp14="http://schemas.microsoft.com/office/word/2010/wordprocessingDrawing" xmlns:wp="http://schemas.openxmlformats.org/drawingml/2006/wordprocessingDrawing" xmlns:w10="urn:schemas-microsoft-com:office:word" xmlns:w="http://schemas.openxmlformats.org/wordprocessingml/2006/main" xmlns:w14="http://schemas.microsoft.com/office/word/2010/wordml" xmlns:w15="http://schemas.microsoft.com/office/word/2012/wordml" xmlns:w16se="http://schemas.microsoft.com/office/word/2015/wordml/symex" xmlns:wpg="http://schemas.microsoft.com/office/word/2010/wordprocessingGroup" xmlns:wpi="http://schemas.microsoft.com/office/word/2010/wordprocessingInk" xmlns:wne="http://schemas.microsoft.com/office/word/2006/wordml" xmlns:wps="http://schemas.microsoft.com/office/word/2010/wordprocessingShape" mc:Ignorable="w14 w15 w16se wp14">
+<w:hdr xmlns:wpc="http://schemas.microsoft.com/office/word/2010/wordprocessingCanvas" xmlns:cx="http://schemas.microsoft.com/office/drawing/2014/chartex" xmlns:cx1="http://schemas.microsoft.com/office/drawing/2015/9/8/chartex" xmlns:cx2="http://schemas.microsoft.com/office/drawing/2015/10/21/chartex" xmlns:cx3="http://schemas.microsoft.com/office/drawing/2016/5/9/chartex" xmlns:cx4="http://schemas.microsoft.com/office/drawing/2016/5/10/chartex" xmlns:cx5="http://schemas.microsoft.com/office/drawing/2016/5/11/chartex" xmlns:cx6="http://schemas.microsoft.com/office/drawing/2016/5/12/chartex" xmlns:cx7="http://schemas.microsoft.com/office/drawing/2016/5/13/chartex" xmlns:cx8="http://schemas.microsoft.com/office/drawing/2016/5/14/chartex" xmlns:mc="http://schemas.openxmlformats.org/markup-compatibility/2006" xmlns:aink="http://schemas.microsoft.com/office/drawing/2016/ink" xmlns:am3d="http://schemas.microsoft.com/office/drawing/2017/model3d" xmlns:o="urn:schemas-microsoft-com:office:office" xmlns:r="http://schemas.openxmlformats.org/officeDocument/2006/relationships" xmlns:m="http://schemas.openxmlformats.org/officeDocument/2006/math" xmlns:v="urn:schemas-microsoft-com:vml" xmlns:wp14="http://schemas.microsoft.com/office/word/2010/wordprocessingDrawing" xmlns:wp="http://schemas.openxmlformats.org/drawingml/2006/wordprocessingDrawing" xmlns:w10="urn:schemas-microsoft-com:office:word" xmlns:w="http://schemas.openxmlformats.org/wordprocessingml/2006/main" xmlns:w14="http://schemas.microsoft.com/office/word/2010/wordml" xmlns:w15="http://schemas.microsoft.com/office/word/2012/wordml" xmlns:w16cid="http://schemas.microsoft.com/office/word/2016/wordml/cid" xmlns:w16se="http://schemas.microsoft.com/office/word/2015/wordml/symex" xmlns:wpg="http://schemas.microsoft.com/office/word/2010/wordprocessingGroup" xmlns:wpi="http://schemas.microsoft.com/office/word/2010/wordprocessingInk" xmlns:wne="http://schemas.microsoft.com/office/word/2006/wordml" xmlns:wps="http://schemas.microsoft.com/office/word/2010/wordprocessingShape" mc:Ignorable="w14 w15 w16se w16cid wp14">
   <w:tbl>
     <w:tblPr>
       <w:tblW w:w="5000" w:type="pct"/>
@@ -13804,7 +13778,7 @@
         </w:tcPr>
         <w:p>
           <w:pPr>
-            <w:pStyle w:val="Header"/>
+            <w:pStyle w:val="utrang"/>
             <w:spacing w:before="0"/>
             <w:jc w:val="center"/>
             <w:rPr>
@@ -13829,7 +13803,7 @@
         </w:tcPr>
         <w:p>
           <w:pPr>
-            <w:pStyle w:val="Header"/>
+            <w:pStyle w:val="utrang"/>
             <w:spacing w:before="0"/>
             <w:jc w:val="right"/>
             <w:rPr>
@@ -13852,14 +13826,14 @@
   </w:tbl>
   <w:p>
     <w:pPr>
-      <w:pStyle w:val="Header"/>
+      <w:pStyle w:val="utrang"/>
     </w:pPr>
   </w:p>
 </w:hdr>
 </file>
 
 <file path=word/numbering.xml><?xml version="1.0" encoding="utf-8"?>
-<w:numbering xmlns:wpc="http://schemas.microsoft.com/office/word/2010/wordprocessingCanvas" xmlns:cx="http://schemas.microsoft.com/office/drawing/2014/chartex" xmlns:mc="http://schemas.openxmlformats.org/markup-compatibility/2006" xmlns:o="urn:schemas-microsoft-com:office:office" xmlns:r="http://schemas.openxmlformats.org/officeDocument/2006/relationships" xmlns:m="http://schemas.openxmlformats.org/officeDocument/2006/math" xmlns:v="urn:schemas-microsoft-com:vml" xmlns:wp14="http://schemas.microsoft.com/office/word/2010/wordprocessingDrawing" xmlns:wp="http://schemas.openxmlformats.org/drawingml/2006/wordprocessingDrawing" xmlns:w10="urn:schemas-microsoft-com:office:word" xmlns:w="http://schemas.openxmlformats.org/wordprocessingml/2006/main" xmlns:w14="http://schemas.microsoft.com/office/word/2010/wordml" xmlns:w15="http://schemas.microsoft.com/office/word/2012/wordml" xmlns:w16se="http://schemas.microsoft.com/office/word/2015/wordml/symex" xmlns:wpg="http://schemas.microsoft.com/office/word/2010/wordprocessingGroup" xmlns:wpi="http://schemas.microsoft.com/office/word/2010/wordprocessingInk" xmlns:wne="http://schemas.microsoft.com/office/word/2006/wordml" xmlns:wps="http://schemas.microsoft.com/office/word/2010/wordprocessingShape" mc:Ignorable="w14 w15 w16se wp14">
+<w:numbering xmlns:wpc="http://schemas.microsoft.com/office/word/2010/wordprocessingCanvas" xmlns:cx="http://schemas.microsoft.com/office/drawing/2014/chartex" xmlns:cx1="http://schemas.microsoft.com/office/drawing/2015/9/8/chartex" xmlns:cx2="http://schemas.microsoft.com/office/drawing/2015/10/21/chartex" xmlns:cx3="http://schemas.microsoft.com/office/drawing/2016/5/9/chartex" xmlns:cx4="http://schemas.microsoft.com/office/drawing/2016/5/10/chartex" xmlns:cx5="http://schemas.microsoft.com/office/drawing/2016/5/11/chartex" xmlns:cx6="http://schemas.microsoft.com/office/drawing/2016/5/12/chartex" xmlns:cx7="http://schemas.microsoft.com/office/drawing/2016/5/13/chartex" xmlns:cx8="http://schemas.microsoft.com/office/drawing/2016/5/14/chartex" xmlns:mc="http://schemas.openxmlformats.org/markup-compatibility/2006" xmlns:aink="http://schemas.microsoft.com/office/drawing/2016/ink" xmlns:am3d="http://schemas.microsoft.com/office/drawing/2017/model3d" xmlns:o="urn:schemas-microsoft-com:office:office" xmlns:r="http://schemas.openxmlformats.org/officeDocument/2006/relationships" xmlns:m="http://schemas.openxmlformats.org/officeDocument/2006/math" xmlns:v="urn:schemas-microsoft-com:vml" xmlns:wp14="http://schemas.microsoft.com/office/word/2010/wordprocessingDrawing" xmlns:wp="http://schemas.openxmlformats.org/drawingml/2006/wordprocessingDrawing" xmlns:w10="urn:schemas-microsoft-com:office:word" xmlns:w="http://schemas.openxmlformats.org/wordprocessingml/2006/main" xmlns:w14="http://schemas.microsoft.com/office/word/2010/wordml" xmlns:w15="http://schemas.microsoft.com/office/word/2012/wordml" xmlns:w16cid="http://schemas.microsoft.com/office/word/2016/wordml/cid" xmlns:w16se="http://schemas.microsoft.com/office/word/2015/wordml/symex" xmlns:wpg="http://schemas.microsoft.com/office/word/2010/wordprocessingGroup" xmlns:wpi="http://schemas.microsoft.com/office/word/2010/wordprocessingInk" xmlns:wne="http://schemas.microsoft.com/office/word/2006/wordml" xmlns:wps="http://schemas.microsoft.com/office/word/2010/wordprocessingShape" mc:Ignorable="w14 w15 w16se w16cid wp14">
   <w:abstractNum w:abstractNumId="0" w15:restartNumberingAfterBreak="0">
     <w:nsid w:val="03DC3D4D"/>
     <w:multiLevelType w:val="hybridMultilevel"/>
@@ -17112,7 +17086,7 @@
 </file>
 
 <file path=word/styles.xml><?xml version="1.0" encoding="utf-8"?>
-<w:styles xmlns:mc="http://schemas.openxmlformats.org/markup-compatibility/2006" xmlns:r="http://schemas.openxmlformats.org/officeDocument/2006/relationships" xmlns:w="http://schemas.openxmlformats.org/wordprocessingml/2006/main" xmlns:w14="http://schemas.microsoft.com/office/word/2010/wordml" xmlns:w15="http://schemas.microsoft.com/office/word/2012/wordml" xmlns:w16se="http://schemas.microsoft.com/office/word/2015/wordml/symex" mc:Ignorable="w14 w15 w16se">
+<w:styles xmlns:mc="http://schemas.openxmlformats.org/markup-compatibility/2006" xmlns:r="http://schemas.openxmlformats.org/officeDocument/2006/relationships" xmlns:w="http://schemas.openxmlformats.org/wordprocessingml/2006/main" xmlns:w14="http://schemas.microsoft.com/office/word/2010/wordml" xmlns:w15="http://schemas.microsoft.com/office/word/2012/wordml" xmlns:w16cid="http://schemas.microsoft.com/office/word/2016/wordml/cid" xmlns:w16se="http://schemas.microsoft.com/office/word/2015/wordml/symex" mc:Ignorable="w14 w15 w16se w16cid">
   <w:docDefaults>
     <w:rPrDefault>
       <w:rPr>
@@ -17128,7 +17102,7 @@
       </w:pPr>
     </w:pPrDefault>
   </w:docDefaults>
-  <w:latentStyles w:defLockedState="0" w:defUIPriority="99" w:defSemiHidden="0" w:defUnhideWhenUsed="0" w:defQFormat="0" w:count="371">
+  <w:latentStyles w:defLockedState="0" w:defUIPriority="99" w:defSemiHidden="0" w:defUnhideWhenUsed="0" w:defQFormat="0" w:count="375">
     <w:lsdException w:name="Normal" w:uiPriority="0" w:qFormat="1"/>
     <w:lsdException w:name="heading 1" w:uiPriority="9" w:qFormat="1"/>
     <w:lsdException w:name="heading 2" w:semiHidden="1" w:uiPriority="9" w:unhideWhenUsed="1" w:qFormat="1"/>
@@ -17234,7 +17208,6 @@
     <w:lsdException w:name="HTML Sample" w:semiHidden="1" w:unhideWhenUsed="1"/>
     <w:lsdException w:name="HTML Typewriter" w:semiHidden="1" w:unhideWhenUsed="1"/>
     <w:lsdException w:name="HTML Variable" w:semiHidden="1" w:unhideWhenUsed="1"/>
-    <w:lsdException w:name="Normal Table" w:semiHidden="1" w:unhideWhenUsed="1"/>
     <w:lsdException w:name="annotation subject" w:semiHidden="1" w:unhideWhenUsed="1"/>
     <w:lsdException w:name="No List" w:semiHidden="1" w:unhideWhenUsed="1"/>
     <w:lsdException w:name="Outline List 1" w:semiHidden="1" w:unhideWhenUsed="1"/>
@@ -17278,10 +17251,8 @@
     <w:lsdException w:name="Table Elegant" w:semiHidden="1" w:unhideWhenUsed="1"/>
     <w:lsdException w:name="Table Professional" w:semiHidden="1" w:unhideWhenUsed="1"/>
     <w:lsdException w:name="Table Subtle 1" w:semiHidden="1" w:unhideWhenUsed="1"/>
-    <w:lsdException w:name="Table Subtle 2" w:semiHidden="1" w:unhideWhenUsed="1"/>
     <w:lsdException w:name="Table Web 1" w:semiHidden="1" w:unhideWhenUsed="1"/>
     <w:lsdException w:name="Table Web 2" w:semiHidden="1" w:unhideWhenUsed="1"/>
-    <w:lsdException w:name="Table Web 3" w:semiHidden="1" w:unhideWhenUsed="1"/>
     <w:lsdException w:name="Balloon Text" w:semiHidden="1" w:unhideWhenUsed="1"/>
     <w:lsdException w:name="Table Grid" w:uiPriority="59"/>
     <w:lsdException w:name="Table Theme" w:semiHidden="1" w:unhideWhenUsed="1"/>
@@ -17500,8 +17471,12 @@
     <w:lsdException w:name="List Table 5 Dark Accent 6" w:uiPriority="50"/>
     <w:lsdException w:name="List Table 6 Colorful Accent 6" w:uiPriority="51"/>
     <w:lsdException w:name="List Table 7 Colorful Accent 6" w:uiPriority="52"/>
+    <w:lsdException w:name="Mention" w:semiHidden="1" w:unhideWhenUsed="1"/>
+    <w:lsdException w:name="Smart Hyperlink" w:semiHidden="1" w:unhideWhenUsed="1"/>
+    <w:lsdException w:name="Hashtag" w:semiHidden="1" w:unhideWhenUsed="1"/>
+    <w:lsdException w:name="Unresolved Mention" w:semiHidden="1" w:unhideWhenUsed="1"/>
   </w:latentStyles>
-  <w:style w:type="paragraph" w:default="1" w:styleId="Normal">
+  <w:style w:type="paragraph" w:default="1" w:styleId="Binhthng">
     <w:name w:val="Normal"/>
     <w:qFormat/>
     <w:rsid w:val="00283143"/>
@@ -17512,11 +17487,11 @@
       <w:sz w:val="24"/>
     </w:rPr>
   </w:style>
-  <w:style w:type="paragraph" w:styleId="Heading1">
+  <w:style w:type="paragraph" w:styleId="u1">
     <w:name w:val="heading 1"/>
-    <w:basedOn w:val="Normal"/>
-    <w:next w:val="Normal"/>
-    <w:link w:val="Heading1Char"/>
+    <w:basedOn w:val="Binhthng"/>
+    <w:next w:val="Binhthng"/>
+    <w:link w:val="u1Char"/>
     <w:uiPriority w:val="9"/>
     <w:qFormat/>
     <w:rsid w:val="00A9186E"/>
@@ -17535,11 +17510,11 @@
       <w:szCs w:val="28"/>
     </w:rPr>
   </w:style>
-  <w:style w:type="paragraph" w:styleId="Heading2">
+  <w:style w:type="paragraph" w:styleId="u2">
     <w:name w:val="heading 2"/>
-    <w:basedOn w:val="Normal"/>
-    <w:next w:val="Normal"/>
-    <w:link w:val="Heading2Char"/>
+    <w:basedOn w:val="Binhthng"/>
+    <w:next w:val="Binhthng"/>
+    <w:link w:val="u2Char"/>
     <w:uiPriority w:val="9"/>
     <w:unhideWhenUsed/>
     <w:qFormat/>
@@ -17558,11 +17533,11 @@
       <w:szCs w:val="26"/>
     </w:rPr>
   </w:style>
-  <w:style w:type="paragraph" w:styleId="Heading3">
+  <w:style w:type="paragraph" w:styleId="u3">
     <w:name w:val="heading 3"/>
-    <w:basedOn w:val="Normal"/>
-    <w:next w:val="Normal"/>
-    <w:link w:val="Heading3Char"/>
+    <w:basedOn w:val="Binhthng"/>
+    <w:next w:val="Binhthng"/>
+    <w:link w:val="u3Char"/>
     <w:uiPriority w:val="9"/>
     <w:unhideWhenUsed/>
     <w:qFormat/>
@@ -17578,11 +17553,11 @@
       <w:bCs/>
     </w:rPr>
   </w:style>
-  <w:style w:type="paragraph" w:styleId="Heading4">
+  <w:style w:type="paragraph" w:styleId="u4">
     <w:name w:val="heading 4"/>
-    <w:basedOn w:val="Normal"/>
-    <w:next w:val="Normal"/>
-    <w:link w:val="Heading4Char"/>
+    <w:basedOn w:val="Binhthng"/>
+    <w:next w:val="Binhthng"/>
+    <w:link w:val="u4Char"/>
     <w:uiPriority w:val="9"/>
     <w:unhideWhenUsed/>
     <w:qFormat/>
@@ -17602,13 +17577,13 @@
       <w:color w:val="4F81BD" w:themeColor="accent1"/>
     </w:rPr>
   </w:style>
-  <w:style w:type="character" w:default="1" w:styleId="DefaultParagraphFont">
+  <w:style w:type="character" w:default="1" w:styleId="Phngmcinhcuaoanvn">
     <w:name w:val="Default Paragraph Font"/>
     <w:uiPriority w:val="1"/>
     <w:semiHidden/>
     <w:unhideWhenUsed/>
   </w:style>
-  <w:style w:type="table" w:default="1" w:styleId="TableNormal">
+  <w:style w:type="table" w:default="1" w:styleId="BangThngthng">
     <w:name w:val="Normal Table"/>
     <w:uiPriority w:val="99"/>
     <w:semiHidden/>
@@ -17623,16 +17598,16 @@
       </w:tblCellMar>
     </w:tblPr>
   </w:style>
-  <w:style w:type="numbering" w:default="1" w:styleId="NoList">
+  <w:style w:type="numbering" w:default="1" w:styleId="Khngco">
     <w:name w:val="No List"/>
     <w:uiPriority w:val="99"/>
     <w:semiHidden/>
     <w:unhideWhenUsed/>
   </w:style>
-  <w:style w:type="paragraph" w:styleId="Header">
+  <w:style w:type="paragraph" w:styleId="utrang">
     <w:name w:val="header"/>
-    <w:basedOn w:val="Normal"/>
-    <w:link w:val="HeaderChar"/>
+    <w:basedOn w:val="Binhthng"/>
+    <w:link w:val="utrangChar"/>
     <w:uiPriority w:val="99"/>
     <w:unhideWhenUsed/>
     <w:rsid w:val="00A54510"/>
@@ -17644,17 +17619,17 @@
       <w:spacing w:after="0" w:line="240" w:lineRule="auto"/>
     </w:pPr>
   </w:style>
-  <w:style w:type="character" w:customStyle="1" w:styleId="HeaderChar">
-    <w:name w:val="Header Char"/>
-    <w:basedOn w:val="DefaultParagraphFont"/>
-    <w:link w:val="Header"/>
+  <w:style w:type="character" w:customStyle="1" w:styleId="utrangChar">
+    <w:name w:val="Đầu trang Char"/>
+    <w:basedOn w:val="Phngmcinhcuaoanvn"/>
+    <w:link w:val="utrang"/>
     <w:uiPriority w:val="99"/>
     <w:rsid w:val="00A54510"/>
   </w:style>
-  <w:style w:type="paragraph" w:styleId="Footer">
+  <w:style w:type="paragraph" w:styleId="Chntrang">
     <w:name w:val="footer"/>
-    <w:basedOn w:val="Normal"/>
-    <w:link w:val="FooterChar"/>
+    <w:basedOn w:val="Binhthng"/>
+    <w:link w:val="ChntrangChar"/>
     <w:uiPriority w:val="99"/>
     <w:unhideWhenUsed/>
     <w:rsid w:val="00A54510"/>
@@ -17666,17 +17641,17 @@
       <w:spacing w:after="0" w:line="240" w:lineRule="auto"/>
     </w:pPr>
   </w:style>
-  <w:style w:type="character" w:customStyle="1" w:styleId="FooterChar">
-    <w:name w:val="Footer Char"/>
-    <w:basedOn w:val="DefaultParagraphFont"/>
-    <w:link w:val="Footer"/>
+  <w:style w:type="character" w:customStyle="1" w:styleId="ChntrangChar">
+    <w:name w:val="Chân trang Char"/>
+    <w:basedOn w:val="Phngmcinhcuaoanvn"/>
+    <w:link w:val="Chntrang"/>
     <w:uiPriority w:val="99"/>
     <w:rsid w:val="00A54510"/>
   </w:style>
-  <w:style w:type="paragraph" w:styleId="BalloonText">
+  <w:style w:type="paragraph" w:styleId="Bongchuthich">
     <w:name w:val="Balloon Text"/>
-    <w:basedOn w:val="Normal"/>
-    <w:link w:val="BalloonTextChar"/>
+    <w:basedOn w:val="Binhthng"/>
+    <w:link w:val="BongchuthichChar"/>
     <w:uiPriority w:val="99"/>
     <w:semiHidden/>
     <w:unhideWhenUsed/>
@@ -17690,10 +17665,10 @@
       <w:szCs w:val="16"/>
     </w:rPr>
   </w:style>
-  <w:style w:type="character" w:customStyle="1" w:styleId="BalloonTextChar">
-    <w:name w:val="Balloon Text Char"/>
-    <w:basedOn w:val="DefaultParagraphFont"/>
-    <w:link w:val="BalloonText"/>
+  <w:style w:type="character" w:customStyle="1" w:styleId="BongchuthichChar">
+    <w:name w:val="Bóng chú thích Char"/>
+    <w:basedOn w:val="Phngmcinhcuaoanvn"/>
+    <w:link w:val="Bongchuthich"/>
     <w:uiPriority w:val="99"/>
     <w:semiHidden/>
     <w:rsid w:val="00A54510"/>
@@ -17703,10 +17678,10 @@
       <w:szCs w:val="16"/>
     </w:rPr>
   </w:style>
-  <w:style w:type="character" w:customStyle="1" w:styleId="Heading1Char">
-    <w:name w:val="Heading 1 Char"/>
-    <w:basedOn w:val="DefaultParagraphFont"/>
-    <w:link w:val="Heading1"/>
+  <w:style w:type="character" w:customStyle="1" w:styleId="u1Char">
+    <w:name w:val="Đầu đề 1 Char"/>
+    <w:basedOn w:val="Phngmcinhcuaoanvn"/>
+    <w:link w:val="u1"/>
     <w:uiPriority w:val="9"/>
     <w:rsid w:val="00A9186E"/>
     <w:rPr>
@@ -17718,10 +17693,10 @@
       <w:szCs w:val="28"/>
     </w:rPr>
   </w:style>
-  <w:style w:type="character" w:customStyle="1" w:styleId="Heading2Char">
-    <w:name w:val="Heading 2 Char"/>
-    <w:basedOn w:val="DefaultParagraphFont"/>
-    <w:link w:val="Heading2"/>
+  <w:style w:type="character" w:customStyle="1" w:styleId="u2Char">
+    <w:name w:val="Đầu đề 2 Char"/>
+    <w:basedOn w:val="Phngmcinhcuaoanvn"/>
+    <w:link w:val="u2"/>
     <w:uiPriority w:val="9"/>
     <w:rsid w:val="00025192"/>
     <w:rPr>
@@ -17733,10 +17708,10 @@
       <w:szCs w:val="26"/>
     </w:rPr>
   </w:style>
-  <w:style w:type="character" w:customStyle="1" w:styleId="Heading3Char">
-    <w:name w:val="Heading 3 Char"/>
-    <w:basedOn w:val="DefaultParagraphFont"/>
-    <w:link w:val="Heading3"/>
+  <w:style w:type="character" w:customStyle="1" w:styleId="u3Char">
+    <w:name w:val="Đầu đề 3 Char"/>
+    <w:basedOn w:val="Phngmcinhcuaoanvn"/>
+    <w:link w:val="u3"/>
     <w:uiPriority w:val="9"/>
     <w:rsid w:val="00DC7D03"/>
     <w:rPr>
@@ -17745,9 +17720,9 @@
       <w:bCs/>
     </w:rPr>
   </w:style>
-  <w:style w:type="paragraph" w:styleId="ListParagraph">
+  <w:style w:type="paragraph" w:styleId="oancuaDanhsach">
     <w:name w:val="List Paragraph"/>
-    <w:basedOn w:val="Normal"/>
+    <w:basedOn w:val="Binhthng"/>
     <w:uiPriority w:val="34"/>
     <w:qFormat/>
     <w:rsid w:val="00C05253"/>
@@ -17756,10 +17731,10 @@
       <w:contextualSpacing/>
     </w:pPr>
   </w:style>
-  <w:style w:type="paragraph" w:styleId="TOCHeading">
+  <w:style w:type="paragraph" w:styleId="uMucluc">
     <w:name w:val="TOC Heading"/>
-    <w:basedOn w:val="Heading1"/>
-    <w:next w:val="Normal"/>
+    <w:basedOn w:val="u1"/>
+    <w:next w:val="Binhthng"/>
     <w:uiPriority w:val="39"/>
     <w:unhideWhenUsed/>
     <w:qFormat/>
@@ -17774,10 +17749,10 @@
       <w:lang w:eastAsia="ja-JP"/>
     </w:rPr>
   </w:style>
-  <w:style w:type="paragraph" w:styleId="TOC1">
+  <w:style w:type="paragraph" w:styleId="Mucluc1">
     <w:name w:val="toc 1"/>
-    <w:basedOn w:val="Normal"/>
-    <w:next w:val="Normal"/>
+    <w:basedOn w:val="Binhthng"/>
+    <w:next w:val="Binhthng"/>
     <w:autoRedefine/>
     <w:uiPriority w:val="39"/>
     <w:unhideWhenUsed/>
@@ -17792,10 +17767,10 @@
       <w:sz w:val="26"/>
     </w:rPr>
   </w:style>
-  <w:style w:type="paragraph" w:styleId="TOC2">
+  <w:style w:type="paragraph" w:styleId="Mucluc2">
     <w:name w:val="toc 2"/>
-    <w:basedOn w:val="Normal"/>
-    <w:next w:val="Normal"/>
+    <w:basedOn w:val="Binhthng"/>
+    <w:next w:val="Binhthng"/>
     <w:autoRedefine/>
     <w:uiPriority w:val="39"/>
     <w:unhideWhenUsed/>
@@ -17804,9 +17779,9 @@
       <w:ind w:left="216"/>
     </w:pPr>
   </w:style>
-  <w:style w:type="character" w:styleId="Hyperlink">
+  <w:style w:type="character" w:styleId="Siuktni">
     <w:name w:val="Hyperlink"/>
-    <w:basedOn w:val="DefaultParagraphFont"/>
+    <w:basedOn w:val="Phngmcinhcuaoanvn"/>
     <w:uiPriority w:val="99"/>
     <w:unhideWhenUsed/>
     <w:rsid w:val="00025192"/>
@@ -17815,10 +17790,10 @@
       <w:u w:val="single"/>
     </w:rPr>
   </w:style>
-  <w:style w:type="paragraph" w:styleId="Caption">
+  <w:style w:type="paragraph" w:styleId="Chuthich">
     <w:name w:val="caption"/>
-    <w:basedOn w:val="Normal"/>
-    <w:next w:val="Normal"/>
+    <w:basedOn w:val="Binhthng"/>
+    <w:next w:val="Binhthng"/>
     <w:uiPriority w:val="35"/>
     <w:unhideWhenUsed/>
     <w:qFormat/>
@@ -17832,10 +17807,10 @@
       <w:szCs w:val="18"/>
     </w:rPr>
   </w:style>
-  <w:style w:type="paragraph" w:styleId="TOC3">
+  <w:style w:type="paragraph" w:styleId="Mucluc3">
     <w:name w:val="toc 3"/>
-    <w:basedOn w:val="Normal"/>
-    <w:next w:val="Normal"/>
+    <w:basedOn w:val="Binhthng"/>
+    <w:next w:val="Binhthng"/>
     <w:autoRedefine/>
     <w:uiPriority w:val="39"/>
     <w:unhideWhenUsed/>
@@ -17852,13 +17827,13 @@
   </w:style>
   <w:style w:type="character" w:customStyle="1" w:styleId="hp">
     <w:name w:val="hp"/>
-    <w:basedOn w:val="DefaultParagraphFont"/>
+    <w:basedOn w:val="Phngmcinhcuaoanvn"/>
     <w:rsid w:val="005476BF"/>
   </w:style>
-  <w:style w:type="paragraph" w:styleId="FootnoteText">
+  <w:style w:type="paragraph" w:styleId="VnbanCcchu">
     <w:name w:val="footnote text"/>
-    <w:basedOn w:val="Normal"/>
-    <w:link w:val="FootnoteTextChar"/>
+    <w:basedOn w:val="Binhthng"/>
+    <w:link w:val="VnbanCcchuChar"/>
     <w:uiPriority w:val="99"/>
     <w:semiHidden/>
     <w:unhideWhenUsed/>
@@ -17871,10 +17846,10 @@
       <w:szCs w:val="20"/>
     </w:rPr>
   </w:style>
-  <w:style w:type="character" w:customStyle="1" w:styleId="FootnoteTextChar">
-    <w:name w:val="Footnote Text Char"/>
-    <w:basedOn w:val="DefaultParagraphFont"/>
-    <w:link w:val="FootnoteText"/>
+  <w:style w:type="character" w:customStyle="1" w:styleId="VnbanCcchuChar">
+    <w:name w:val="Văn bản Cước chú Char"/>
+    <w:basedOn w:val="Phngmcinhcuaoanvn"/>
+    <w:link w:val="VnbanCcchu"/>
     <w:uiPriority w:val="99"/>
     <w:semiHidden/>
     <w:rsid w:val="002A2A44"/>
@@ -17883,9 +17858,9 @@
       <w:szCs w:val="20"/>
     </w:rPr>
   </w:style>
-  <w:style w:type="character" w:styleId="FootnoteReference">
+  <w:style w:type="character" w:styleId="ThamchiuCcchu">
     <w:name w:val="footnote reference"/>
-    <w:basedOn w:val="DefaultParagraphFont"/>
+    <w:basedOn w:val="Phngmcinhcuaoanvn"/>
     <w:uiPriority w:val="99"/>
     <w:semiHidden/>
     <w:unhideWhenUsed/>
@@ -17894,9 +17869,9 @@
       <w:vertAlign w:val="superscript"/>
     </w:rPr>
   </w:style>
-  <w:style w:type="character" w:styleId="PlaceholderText">
+  <w:style w:type="character" w:styleId="VnbanChdanhsn">
     <w:name w:val="Placeholder Text"/>
-    <w:basedOn w:val="DefaultParagraphFont"/>
+    <w:basedOn w:val="Phngmcinhcuaoanvn"/>
     <w:uiPriority w:val="99"/>
     <w:semiHidden/>
     <w:rsid w:val="00630988"/>
@@ -17904,9 +17879,9 @@
       <w:color w:val="808080"/>
     </w:rPr>
   </w:style>
-  <w:style w:type="table" w:styleId="TableGrid">
+  <w:style w:type="table" w:styleId="LiBang">
     <w:name w:val="Table Grid"/>
-    <w:basedOn w:val="TableNormal"/>
+    <w:basedOn w:val="BangThngthng"/>
     <w:uiPriority w:val="59"/>
     <w:rsid w:val="00D52D8E"/>
     <w:pPr>
@@ -17923,10 +17898,10 @@
       </w:tblBorders>
     </w:tblPr>
   </w:style>
-  <w:style w:type="character" w:customStyle="1" w:styleId="Heading4Char">
-    <w:name w:val="Heading 4 Char"/>
-    <w:basedOn w:val="DefaultParagraphFont"/>
-    <w:link w:val="Heading4"/>
+  <w:style w:type="character" w:customStyle="1" w:styleId="u4Char">
+    <w:name w:val="Đầu đề 4 Char"/>
+    <w:basedOn w:val="Phngmcinhcuaoanvn"/>
+    <w:link w:val="u4"/>
     <w:uiPriority w:val="9"/>
     <w:rsid w:val="009B1018"/>
     <w:rPr>
@@ -17942,7 +17917,7 @@
 </file>
 
 <file path=word/glossary/document.xml><?xml version="1.0" encoding="utf-8"?>
-<w:glossaryDocument xmlns:wpc="http://schemas.microsoft.com/office/word/2010/wordprocessingCanvas" xmlns:cx="http://schemas.microsoft.com/office/drawing/2014/chartex" xmlns:mc="http://schemas.openxmlformats.org/markup-compatibility/2006" xmlns:o="urn:schemas-microsoft-com:office:office" xmlns:r="http://schemas.openxmlformats.org/officeDocument/2006/relationships" xmlns:m="http://schemas.openxmlformats.org/officeDocument/2006/math" xmlns:v="urn:schemas-microsoft-com:vml" xmlns:wp14="http://schemas.microsoft.com/office/word/2010/wordprocessingDrawing" xmlns:wp="http://schemas.openxmlformats.org/drawingml/2006/wordprocessingDrawing" xmlns:w10="urn:schemas-microsoft-com:office:word" xmlns:w="http://schemas.openxmlformats.org/wordprocessingml/2006/main" xmlns:w14="http://schemas.microsoft.com/office/word/2010/wordml" xmlns:w15="http://schemas.microsoft.com/office/word/2012/wordml" xmlns:w16se="http://schemas.microsoft.com/office/word/2015/wordml/symex" xmlns:wpg="http://schemas.microsoft.com/office/word/2010/wordprocessingGroup" xmlns:wpi="http://schemas.microsoft.com/office/word/2010/wordprocessingInk" xmlns:wne="http://schemas.microsoft.com/office/word/2006/wordml" xmlns:wps="http://schemas.microsoft.com/office/word/2010/wordprocessingShape" mc:Ignorable="w14 w15 w16se wp14">
+<w:glossaryDocument xmlns:wpc="http://schemas.microsoft.com/office/word/2010/wordprocessingCanvas" xmlns:cx="http://schemas.microsoft.com/office/drawing/2014/chartex" xmlns:cx1="http://schemas.microsoft.com/office/drawing/2015/9/8/chartex" xmlns:cx2="http://schemas.microsoft.com/office/drawing/2015/10/21/chartex" xmlns:cx3="http://schemas.microsoft.com/office/drawing/2016/5/9/chartex" xmlns:cx4="http://schemas.microsoft.com/office/drawing/2016/5/10/chartex" xmlns:cx5="http://schemas.microsoft.com/office/drawing/2016/5/11/chartex" xmlns:cx6="http://schemas.microsoft.com/office/drawing/2016/5/12/chartex" xmlns:cx7="http://schemas.microsoft.com/office/drawing/2016/5/13/chartex" xmlns:cx8="http://schemas.microsoft.com/office/drawing/2016/5/14/chartex" xmlns:mc="http://schemas.openxmlformats.org/markup-compatibility/2006" xmlns:aink="http://schemas.microsoft.com/office/drawing/2016/ink" xmlns:am3d="http://schemas.microsoft.com/office/drawing/2017/model3d" xmlns:o="urn:schemas-microsoft-com:office:office" xmlns:r="http://schemas.openxmlformats.org/officeDocument/2006/relationships" xmlns:m="http://schemas.openxmlformats.org/officeDocument/2006/math" xmlns:v="urn:schemas-microsoft-com:vml" xmlns:wp14="http://schemas.microsoft.com/office/word/2010/wordprocessingDrawing" xmlns:wp="http://schemas.openxmlformats.org/drawingml/2006/wordprocessingDrawing" xmlns:w10="urn:schemas-microsoft-com:office:word" xmlns:w="http://schemas.openxmlformats.org/wordprocessingml/2006/main" xmlns:w14="http://schemas.microsoft.com/office/word/2010/wordml" xmlns:w15="http://schemas.microsoft.com/office/word/2012/wordml" xmlns:w16cid="http://schemas.microsoft.com/office/word/2016/wordml/cid" xmlns:w16se="http://schemas.microsoft.com/office/word/2015/wordml/symex" xmlns:wpg="http://schemas.microsoft.com/office/word/2010/wordprocessingGroup" xmlns:wpi="http://schemas.microsoft.com/office/word/2010/wordprocessingInk" xmlns:wne="http://schemas.microsoft.com/office/word/2006/wordml" xmlns:wps="http://schemas.microsoft.com/office/word/2010/wordprocessingShape" mc:Ignorable="w14 w15 w16se w16cid wp14">
   <w:docParts>
     <w:docPart>
       <w:docPartPr>
@@ -17975,7 +17950,7 @@
 </file>
 
 <file path=word/glossary/fontTable.xml><?xml version="1.0" encoding="utf-8"?>
-<w:fonts xmlns:mc="http://schemas.openxmlformats.org/markup-compatibility/2006" xmlns:r="http://schemas.openxmlformats.org/officeDocument/2006/relationships" xmlns:w="http://schemas.openxmlformats.org/wordprocessingml/2006/main" xmlns:w14="http://schemas.microsoft.com/office/word/2010/wordml" xmlns:w15="http://schemas.microsoft.com/office/word/2012/wordml" xmlns:w16se="http://schemas.microsoft.com/office/word/2015/wordml/symex" mc:Ignorable="w14 w15 w16se">
+<w:fonts xmlns:mc="http://schemas.openxmlformats.org/markup-compatibility/2006" xmlns:r="http://schemas.openxmlformats.org/officeDocument/2006/relationships" xmlns:w="http://schemas.openxmlformats.org/wordprocessingml/2006/main" xmlns:w14="http://schemas.microsoft.com/office/word/2010/wordml" xmlns:w15="http://schemas.microsoft.com/office/word/2012/wordml" xmlns:w16cid="http://schemas.microsoft.com/office/word/2016/wordml/cid" xmlns:w16se="http://schemas.microsoft.com/office/word/2015/wordml/symex" mc:Ignorable="w14 w15 w16se w16cid">
   <w:font w:name="Times New Roman">
     <w:panose1 w:val="02020603050405020304"/>
     <w:charset w:val="00"/>
@@ -18058,13 +18033,14 @@
 </file>
 
 <file path=word/glossary/settings.xml><?xml version="1.0" encoding="utf-8"?>
-<w:settings xmlns:mc="http://schemas.openxmlformats.org/markup-compatibility/2006" xmlns:o="urn:schemas-microsoft-com:office:office" xmlns:r="http://schemas.openxmlformats.org/officeDocument/2006/relationships" xmlns:m="http://schemas.openxmlformats.org/officeDocument/2006/math" xmlns:v="urn:schemas-microsoft-com:vml" xmlns:w10="urn:schemas-microsoft-com:office:word" xmlns:w="http://schemas.openxmlformats.org/wordprocessingml/2006/main" xmlns:w14="http://schemas.microsoft.com/office/word/2010/wordml" xmlns:w15="http://schemas.microsoft.com/office/word/2012/wordml" xmlns:w16se="http://schemas.microsoft.com/office/word/2015/wordml/symex" xmlns:sl="http://schemas.openxmlformats.org/schemaLibrary/2006/main" mc:Ignorable="w14 w15 w16se">
+<w:settings xmlns:mc="http://schemas.openxmlformats.org/markup-compatibility/2006" xmlns:o="urn:schemas-microsoft-com:office:office" xmlns:r="http://schemas.openxmlformats.org/officeDocument/2006/relationships" xmlns:m="http://schemas.openxmlformats.org/officeDocument/2006/math" xmlns:v="urn:schemas-microsoft-com:vml" xmlns:w10="urn:schemas-microsoft-com:office:word" xmlns:w="http://schemas.openxmlformats.org/wordprocessingml/2006/main" xmlns:w14="http://schemas.microsoft.com/office/word/2010/wordml" xmlns:w15="http://schemas.microsoft.com/office/word/2012/wordml" xmlns:w16cid="http://schemas.microsoft.com/office/word/2016/wordml/cid" xmlns:w16se="http://schemas.microsoft.com/office/word/2015/wordml/symex" xmlns:sl="http://schemas.openxmlformats.org/schemaLibrary/2006/main" mc:Ignorable="w14 w15 w16se w16cid">
   <w:view w:val="normal"/>
   <w:defaultTabStop w:val="720"/>
   <w:characterSpacingControl w:val="doNotCompress"/>
   <w:compat>
     <w:useFELayout/>
     <w:compatSetting w:name="compatibilityMode" w:uri="http://schemas.microsoft.com/office/word" w:val="12"/>
+    <w:compatSetting w:name="useWord2013TrackBottomHyphenation" w:uri="http://schemas.microsoft.com/office/word" w:val="1"/>
   </w:compat>
   <w:rsids>
     <w:rsidRoot w:val="0009493C"/>
@@ -18090,6 +18066,7 @@
     <w:rsid w:val="00372ECC"/>
     <w:rsid w:val="00404915"/>
     <w:rsid w:val="004665DC"/>
+    <w:rsid w:val="004942FA"/>
     <w:rsid w:val="0054533F"/>
     <w:rsid w:val="005D6483"/>
     <w:rsid w:val="00605ED9"/>
@@ -18146,7 +18123,7 @@
 </file>
 
 <file path=word/glossary/styles.xml><?xml version="1.0" encoding="utf-8"?>
-<w:styles xmlns:mc="http://schemas.openxmlformats.org/markup-compatibility/2006" xmlns:r="http://schemas.openxmlformats.org/officeDocument/2006/relationships" xmlns:w="http://schemas.openxmlformats.org/wordprocessingml/2006/main" xmlns:w14="http://schemas.microsoft.com/office/word/2010/wordml" xmlns:w15="http://schemas.microsoft.com/office/word/2012/wordml" xmlns:w16se="http://schemas.microsoft.com/office/word/2015/wordml/symex" mc:Ignorable="w14 w15 w16se">
+<w:styles xmlns:mc="http://schemas.openxmlformats.org/markup-compatibility/2006" xmlns:r="http://schemas.openxmlformats.org/officeDocument/2006/relationships" xmlns:w="http://schemas.openxmlformats.org/wordprocessingml/2006/main" xmlns:w14="http://schemas.microsoft.com/office/word/2010/wordml" xmlns:w15="http://schemas.microsoft.com/office/word/2012/wordml" xmlns:w16cid="http://schemas.microsoft.com/office/word/2016/wordml/cid" xmlns:w16se="http://schemas.microsoft.com/office/word/2015/wordml/symex" mc:Ignorable="w14 w15 w16se w16cid">
   <w:docDefaults>
     <w:rPrDefault>
       <w:rPr>
@@ -18162,7 +18139,7 @@
       </w:pPr>
     </w:pPrDefault>
   </w:docDefaults>
-  <w:latentStyles w:defLockedState="0" w:defUIPriority="99" w:defSemiHidden="0" w:defUnhideWhenUsed="0" w:defQFormat="0" w:count="371">
+  <w:latentStyles w:defLockedState="0" w:defUIPriority="99" w:defSemiHidden="0" w:defUnhideWhenUsed="0" w:defQFormat="0" w:count="375">
     <w:lsdException w:name="Normal" w:uiPriority="0" w:qFormat="1"/>
     <w:lsdException w:name="heading 1" w:uiPriority="9" w:qFormat="1"/>
     <w:lsdException w:name="heading 2" w:semiHidden="1" w:uiPriority="9" w:unhideWhenUsed="1" w:qFormat="1"/>
@@ -18268,7 +18245,6 @@
     <w:lsdException w:name="HTML Sample" w:semiHidden="1" w:unhideWhenUsed="1"/>
     <w:lsdException w:name="HTML Typewriter" w:semiHidden="1" w:unhideWhenUsed="1"/>
     <w:lsdException w:name="HTML Variable" w:semiHidden="1" w:unhideWhenUsed="1"/>
-    <w:lsdException w:name="Normal Table" w:semiHidden="1" w:unhideWhenUsed="1"/>
     <w:lsdException w:name="annotation subject" w:semiHidden="1" w:unhideWhenUsed="1"/>
     <w:lsdException w:name="No List" w:semiHidden="1" w:unhideWhenUsed="1"/>
     <w:lsdException w:name="Outline List 1" w:semiHidden="1" w:unhideWhenUsed="1"/>
@@ -18312,10 +18288,8 @@
     <w:lsdException w:name="Table Elegant" w:semiHidden="1" w:unhideWhenUsed="1"/>
     <w:lsdException w:name="Table Professional" w:semiHidden="1" w:unhideWhenUsed="1"/>
     <w:lsdException w:name="Table Subtle 1" w:semiHidden="1" w:unhideWhenUsed="1"/>
-    <w:lsdException w:name="Table Subtle 2" w:semiHidden="1" w:unhideWhenUsed="1"/>
     <w:lsdException w:name="Table Web 1" w:semiHidden="1" w:unhideWhenUsed="1"/>
     <w:lsdException w:name="Table Web 2" w:semiHidden="1" w:unhideWhenUsed="1"/>
-    <w:lsdException w:name="Table Web 3" w:semiHidden="1" w:unhideWhenUsed="1"/>
     <w:lsdException w:name="Balloon Text" w:semiHidden="1" w:unhideWhenUsed="1"/>
     <w:lsdException w:name="Table Grid" w:uiPriority="59"/>
     <w:lsdException w:name="Table Theme" w:semiHidden="1" w:unhideWhenUsed="1"/>
@@ -18534,19 +18508,23 @@
     <w:lsdException w:name="List Table 5 Dark Accent 6" w:uiPriority="50"/>
     <w:lsdException w:name="List Table 6 Colorful Accent 6" w:uiPriority="51"/>
     <w:lsdException w:name="List Table 7 Colorful Accent 6" w:uiPriority="52"/>
+    <w:lsdException w:name="Mention" w:semiHidden="1" w:unhideWhenUsed="1"/>
+    <w:lsdException w:name="Smart Hyperlink" w:semiHidden="1" w:unhideWhenUsed="1"/>
+    <w:lsdException w:name="Hashtag" w:semiHidden="1" w:unhideWhenUsed="1"/>
+    <w:lsdException w:name="Unresolved Mention" w:semiHidden="1" w:unhideWhenUsed="1"/>
   </w:latentStyles>
-  <w:style w:type="paragraph" w:default="1" w:styleId="Normal">
+  <w:style w:type="paragraph" w:default="1" w:styleId="Binhthng">
     <w:name w:val="Normal"/>
     <w:qFormat/>
     <w:rsid w:val="00095FAF"/>
   </w:style>
-  <w:style w:type="character" w:default="1" w:styleId="DefaultParagraphFont">
+  <w:style w:type="character" w:default="1" w:styleId="Phngmcinhcuaoanvn">
     <w:name w:val="Default Paragraph Font"/>
     <w:uiPriority w:val="1"/>
     <w:semiHidden/>
     <w:unhideWhenUsed/>
   </w:style>
-  <w:style w:type="table" w:default="1" w:styleId="TableNormal">
+  <w:style w:type="table" w:default="1" w:styleId="BangThngthng">
     <w:name w:val="Normal Table"/>
     <w:uiPriority w:val="99"/>
     <w:semiHidden/>
@@ -18561,7 +18539,7 @@
       </w:tblCellMar>
     </w:tblPr>
   </w:style>
-  <w:style w:type="numbering" w:default="1" w:styleId="NoList">
+  <w:style w:type="numbering" w:default="1" w:styleId="Khngco">
     <w:name w:val="No List"/>
     <w:uiPriority w:val="99"/>
     <w:semiHidden/>
@@ -18579,9 +18557,9 @@
     <w:name w:val="F576C7DDF11448C39C0022C1D17F41AF"/>
     <w:rsid w:val="0009493C"/>
   </w:style>
-  <w:style w:type="character" w:styleId="PlaceholderText">
+  <w:style w:type="character" w:styleId="VnbanChdanhsn">
     <w:name w:val="Placeholder Text"/>
-    <w:basedOn w:val="DefaultParagraphFont"/>
+    <w:basedOn w:val="Phngmcinhcuaoanvn"/>
     <w:uiPriority w:val="99"/>
     <w:semiHidden/>
     <w:rsid w:val="00F518AA"/>
@@ -18593,7 +18571,7 @@
 </file>
 
 <file path=word/glossary/webSettings.xml><?xml version="1.0" encoding="utf-8"?>
-<w:webSettings xmlns:mc="http://schemas.openxmlformats.org/markup-compatibility/2006" xmlns:r="http://schemas.openxmlformats.org/officeDocument/2006/relationships" xmlns:w="http://schemas.openxmlformats.org/wordprocessingml/2006/main" xmlns:w14="http://schemas.microsoft.com/office/word/2010/wordml" xmlns:w15="http://schemas.microsoft.com/office/word/2012/wordml" xmlns:w16se="http://schemas.microsoft.com/office/word/2015/wordml/symex" mc:Ignorable="w14 w15 w16se">
+<w:webSettings xmlns:mc="http://schemas.openxmlformats.org/markup-compatibility/2006" xmlns:r="http://schemas.openxmlformats.org/officeDocument/2006/relationships" xmlns:w="http://schemas.openxmlformats.org/wordprocessingml/2006/main" xmlns:w14="http://schemas.microsoft.com/office/word/2010/wordml" xmlns:w15="http://schemas.microsoft.com/office/word/2012/wordml" xmlns:w16cid="http://schemas.microsoft.com/office/word/2016/wordml/cid" xmlns:w16se="http://schemas.microsoft.com/office/word/2015/wordml/symex" mc:Ignorable="w14 w15 w16se w16cid">
   <w:optimizeForBrowser/>
   <w:allowPNG/>
 </w:webSettings>
@@ -18908,7 +18886,7 @@
 </file>
 
 <file path=customXml/itemProps2.xml><?xml version="1.0" encoding="utf-8"?>
-<ds:datastoreItem xmlns:ds="http://schemas.openxmlformats.org/officeDocument/2006/customXml" ds:itemID="{539C3DD4-DEE6-4B02-B76C-3A4D2E463B82}">
+<ds:datastoreItem xmlns:ds="http://schemas.openxmlformats.org/officeDocument/2006/customXml" ds:itemID="{F34CC4A2-3907-4606-AF0C-ED2A605A7A6C}">
   <ds:schemaRefs>
     <ds:schemaRef ds:uri="http://schemas.openxmlformats.org/officeDocument/2006/bibliography"/>
   </ds:schemaRefs>

</xml_diff>

<commit_message>
Prototype danh mục tra cứu
</commit_message>
<xml_diff>
--- a/02_Analysis/AnalysisDocument.docx
+++ b/02_Analysis/AnalysisDocument.docx
@@ -13477,7 +13477,10 @@
         </w:numPr>
       </w:pPr>
       <w:r>
-        <w:t>Tra cứu bảng xếp hạng mùa giải.</w:t>
+        <w:t>Tra cứu bảng xếp hạng mùa giải</w:t>
+      </w:r>
+      <w:r>
+        <w:t>:</w:t>
       </w:r>
       <w:bookmarkStart w:id="7" w:name="_GoBack"/>
       <w:bookmarkEnd w:id="7"/>
@@ -13512,6 +13515,61 @@
                     <a:xfrm>
                       <a:off x="0" y="0"/>
                       <a:ext cx="5857143" cy="3485714"/>
+                    </a:xfrm>
+                    <a:prstGeom prst="rect">
+                      <a:avLst/>
+                    </a:prstGeom>
+                  </pic:spPr>
+                </pic:pic>
+              </a:graphicData>
+            </a:graphic>
+          </wp:inline>
+        </w:drawing>
+      </w:r>
+    </w:p>
+    <w:p>
+      <w:pPr>
+        <w:pStyle w:val="oancuaDanhsach"/>
+        <w:numPr>
+          <w:ilvl w:val="0"/>
+          <w:numId w:val="5"/>
+        </w:numPr>
+      </w:pPr>
+      <w:r>
+        <w:lastRenderedPageBreak/>
+        <w:t xml:space="preserve">Bảng tra cứu thông tin: </w:t>
+      </w:r>
+    </w:p>
+    <w:p>
+      <w:r>
+        <w:rPr>
+          <w:noProof/>
+        </w:rPr>
+        <w:drawing>
+          <wp:inline distT="0" distB="0" distL="0" distR="0" wp14:anchorId="0D1B3DD7" wp14:editId="69200DFC">
+            <wp:extent cx="3095238" cy="3114286"/>
+            <wp:effectExtent l="0" t="0" r="0" b="0"/>
+            <wp:docPr id="4" name="Hình ảnh 4"/>
+            <wp:cNvGraphicFramePr>
+              <a:graphicFrameLocks xmlns:a="http://schemas.openxmlformats.org/drawingml/2006/main" noChangeAspect="1"/>
+            </wp:cNvGraphicFramePr>
+            <a:graphic xmlns:a="http://schemas.openxmlformats.org/drawingml/2006/main">
+              <a:graphicData uri="http://schemas.openxmlformats.org/drawingml/2006/picture">
+                <pic:pic xmlns:pic="http://schemas.openxmlformats.org/drawingml/2006/picture">
+                  <pic:nvPicPr>
+                    <pic:cNvPr id="1" name=""/>
+                    <pic:cNvPicPr/>
+                  </pic:nvPicPr>
+                  <pic:blipFill>
+                    <a:blip r:embed="rId17"/>
+                    <a:stretch>
+                      <a:fillRect/>
+                    </a:stretch>
+                  </pic:blipFill>
+                  <pic:spPr>
+                    <a:xfrm>
+                      <a:off x="0" y="0"/>
+                      <a:ext cx="3095238" cy="3114286"/>
                     </a:xfrm>
                     <a:prstGeom prst="rect">
                       <a:avLst/>
@@ -17208,6 +17266,7 @@
     <w:lsdException w:name="HTML Sample" w:semiHidden="1" w:unhideWhenUsed="1"/>
     <w:lsdException w:name="HTML Typewriter" w:semiHidden="1" w:unhideWhenUsed="1"/>
     <w:lsdException w:name="HTML Variable" w:semiHidden="1" w:unhideWhenUsed="1"/>
+    <w:lsdException w:name="Normal Table" w:semiHidden="1" w:unhideWhenUsed="1"/>
     <w:lsdException w:name="annotation subject" w:semiHidden="1" w:unhideWhenUsed="1"/>
     <w:lsdException w:name="No List" w:semiHidden="1" w:unhideWhenUsed="1"/>
     <w:lsdException w:name="Outline List 1" w:semiHidden="1" w:unhideWhenUsed="1"/>
@@ -17251,8 +17310,10 @@
     <w:lsdException w:name="Table Elegant" w:semiHidden="1" w:unhideWhenUsed="1"/>
     <w:lsdException w:name="Table Professional" w:semiHidden="1" w:unhideWhenUsed="1"/>
     <w:lsdException w:name="Table Subtle 1" w:semiHidden="1" w:unhideWhenUsed="1"/>
+    <w:lsdException w:name="Table Subtle 2" w:semiHidden="1" w:unhideWhenUsed="1"/>
     <w:lsdException w:name="Table Web 1" w:semiHidden="1" w:unhideWhenUsed="1"/>
     <w:lsdException w:name="Table Web 2" w:semiHidden="1" w:unhideWhenUsed="1"/>
+    <w:lsdException w:name="Table Web 3" w:semiHidden="1" w:unhideWhenUsed="1"/>
     <w:lsdException w:name="Balloon Text" w:semiHidden="1" w:unhideWhenUsed="1"/>
     <w:lsdException w:name="Table Grid" w:uiPriority="59"/>
     <w:lsdException w:name="Table Theme" w:semiHidden="1" w:unhideWhenUsed="1"/>
@@ -18064,6 +18125,7 @@
     <w:rsid w:val="003468ED"/>
     <w:rsid w:val="0036061B"/>
     <w:rsid w:val="00372ECC"/>
+    <w:rsid w:val="0038013C"/>
     <w:rsid w:val="00404915"/>
     <w:rsid w:val="004665DC"/>
     <w:rsid w:val="004942FA"/>
@@ -18245,6 +18307,7 @@
     <w:lsdException w:name="HTML Sample" w:semiHidden="1" w:unhideWhenUsed="1"/>
     <w:lsdException w:name="HTML Typewriter" w:semiHidden="1" w:unhideWhenUsed="1"/>
     <w:lsdException w:name="HTML Variable" w:semiHidden="1" w:unhideWhenUsed="1"/>
+    <w:lsdException w:name="Normal Table" w:semiHidden="1" w:unhideWhenUsed="1"/>
     <w:lsdException w:name="annotation subject" w:semiHidden="1" w:unhideWhenUsed="1"/>
     <w:lsdException w:name="No List" w:semiHidden="1" w:unhideWhenUsed="1"/>
     <w:lsdException w:name="Outline List 1" w:semiHidden="1" w:unhideWhenUsed="1"/>
@@ -18288,8 +18351,10 @@
     <w:lsdException w:name="Table Elegant" w:semiHidden="1" w:unhideWhenUsed="1"/>
     <w:lsdException w:name="Table Professional" w:semiHidden="1" w:unhideWhenUsed="1"/>
     <w:lsdException w:name="Table Subtle 1" w:semiHidden="1" w:unhideWhenUsed="1"/>
+    <w:lsdException w:name="Table Subtle 2" w:semiHidden="1" w:unhideWhenUsed="1"/>
     <w:lsdException w:name="Table Web 1" w:semiHidden="1" w:unhideWhenUsed="1"/>
     <w:lsdException w:name="Table Web 2" w:semiHidden="1" w:unhideWhenUsed="1"/>
+    <w:lsdException w:name="Table Web 3" w:semiHidden="1" w:unhideWhenUsed="1"/>
     <w:lsdException w:name="Balloon Text" w:semiHidden="1" w:unhideWhenUsed="1"/>
     <w:lsdException w:name="Table Grid" w:uiPriority="59"/>
     <w:lsdException w:name="Table Theme" w:semiHidden="1" w:unhideWhenUsed="1"/>
@@ -18886,7 +18951,7 @@
 </file>
 
 <file path=customXml/itemProps2.xml><?xml version="1.0" encoding="utf-8"?>
-<ds:datastoreItem xmlns:ds="http://schemas.openxmlformats.org/officeDocument/2006/customXml" ds:itemID="{F34CC4A2-3907-4606-AF0C-ED2A605A7A6C}">
+<ds:datastoreItem xmlns:ds="http://schemas.openxmlformats.org/officeDocument/2006/customXml" ds:itemID="{A42A4D21-6516-4865-8C6C-797084D71841}">
   <ds:schemaRefs>
     <ds:schemaRef ds:uri="http://schemas.openxmlformats.org/officeDocument/2006/bibliography"/>
   </ds:schemaRefs>

</xml_diff>

<commit_message>
Tra cứu thông tin cầu thủ
</commit_message>
<xml_diff>
--- a/02_Analysis/AnalysisDocument.docx
+++ b/02_Analysis/AnalysisDocument.docx
@@ -1,6 +1,6 @@
 
 <file path=word/document.xml><?xml version="1.0" encoding="utf-8"?>
-<w:document xmlns:wpc="http://schemas.microsoft.com/office/word/2010/wordprocessingCanvas" xmlns:cx="http://schemas.microsoft.com/office/drawing/2014/chartex" xmlns:mc="http://schemas.openxmlformats.org/markup-compatibility/2006" xmlns:o="urn:schemas-microsoft-com:office:office" xmlns:r="http://schemas.openxmlformats.org/officeDocument/2006/relationships" xmlns:m="http://schemas.openxmlformats.org/officeDocument/2006/math" xmlns:v="urn:schemas-microsoft-com:vml" xmlns:wp14="http://schemas.microsoft.com/office/word/2010/wordprocessingDrawing" xmlns:wp="http://schemas.openxmlformats.org/drawingml/2006/wordprocessingDrawing" xmlns:w10="urn:schemas-microsoft-com:office:word" xmlns:w="http://schemas.openxmlformats.org/wordprocessingml/2006/main" xmlns:w14="http://schemas.microsoft.com/office/word/2010/wordml" xmlns:w15="http://schemas.microsoft.com/office/word/2012/wordml" xmlns:w16se="http://schemas.microsoft.com/office/word/2015/wordml/symex" xmlns:wpg="http://schemas.microsoft.com/office/word/2010/wordprocessingGroup" xmlns:wpi="http://schemas.microsoft.com/office/word/2010/wordprocessingInk" xmlns:wne="http://schemas.microsoft.com/office/word/2006/wordml" xmlns:wps="http://schemas.microsoft.com/office/word/2010/wordprocessingShape" mc:Ignorable="w14 w15 w16se wp14">
+<w:document xmlns:wpc="http://schemas.microsoft.com/office/word/2010/wordprocessingCanvas" xmlns:cx="http://schemas.microsoft.com/office/drawing/2014/chartex" xmlns:cx1="http://schemas.microsoft.com/office/drawing/2015/9/8/chartex" xmlns:cx2="http://schemas.microsoft.com/office/drawing/2015/10/21/chartex" xmlns:cx3="http://schemas.microsoft.com/office/drawing/2016/5/9/chartex" xmlns:cx4="http://schemas.microsoft.com/office/drawing/2016/5/10/chartex" xmlns:cx5="http://schemas.microsoft.com/office/drawing/2016/5/11/chartex" xmlns:cx6="http://schemas.microsoft.com/office/drawing/2016/5/12/chartex" xmlns:cx7="http://schemas.microsoft.com/office/drawing/2016/5/13/chartex" xmlns:cx8="http://schemas.microsoft.com/office/drawing/2016/5/14/chartex" xmlns:mc="http://schemas.openxmlformats.org/markup-compatibility/2006" xmlns:aink="http://schemas.microsoft.com/office/drawing/2016/ink" xmlns:am3d="http://schemas.microsoft.com/office/drawing/2017/model3d" xmlns:o="urn:schemas-microsoft-com:office:office" xmlns:r="http://schemas.openxmlformats.org/officeDocument/2006/relationships" xmlns:m="http://schemas.openxmlformats.org/officeDocument/2006/math" xmlns:v="urn:schemas-microsoft-com:vml" xmlns:wp14="http://schemas.microsoft.com/office/word/2010/wordprocessingDrawing" xmlns:wp="http://schemas.openxmlformats.org/drawingml/2006/wordprocessingDrawing" xmlns:w10="urn:schemas-microsoft-com:office:word" xmlns:w="http://schemas.openxmlformats.org/wordprocessingml/2006/main" xmlns:w14="http://schemas.microsoft.com/office/word/2010/wordml" xmlns:w15="http://schemas.microsoft.com/office/word/2012/wordml" xmlns:w16cid="http://schemas.microsoft.com/office/word/2016/wordml/cid" xmlns:w16se="http://schemas.microsoft.com/office/word/2015/wordml/symex" xmlns:wpg="http://schemas.microsoft.com/office/word/2010/wordprocessingGroup" xmlns:wpi="http://schemas.microsoft.com/office/word/2010/wordprocessingInk" xmlns:wne="http://schemas.microsoft.com/office/word/2006/wordml" xmlns:wps="http://schemas.microsoft.com/office/word/2010/wordprocessingShape" mc:Ignorable="w14 w15 w16se w16cid wp14">
   <w:body>
     <w:p>
       <w:pPr>
@@ -406,7 +406,7 @@
     </w:p>
     <w:p>
       <w:pPr>
-        <w:pStyle w:val="TOC1"/>
+        <w:pStyle w:val="Mucluc1"/>
         <w:rPr>
           <w:rFonts w:asciiTheme="minorHAnsi" w:eastAsiaTheme="minorEastAsia" w:hAnsiTheme="minorHAnsi"/>
           <w:b w:val="0"/>
@@ -426,7 +426,7 @@
       <w:hyperlink w:anchor="_Toc383891031" w:history="1">
         <w:r>
           <w:rPr>
-            <w:rStyle w:val="Hyperlink"/>
+            <w:rStyle w:val="Siuktni"/>
             <w:rFonts w:cs="Segoe UI"/>
             <w:noProof/>
           </w:rPr>
@@ -484,7 +484,7 @@
     </w:p>
     <w:p>
       <w:pPr>
-        <w:pStyle w:val="TOC1"/>
+        <w:pStyle w:val="Mucluc1"/>
         <w:tabs>
           <w:tab w:val="left" w:pos="432"/>
         </w:tabs>
@@ -498,7 +498,7 @@
       <w:hyperlink w:anchor="_Toc383891032" w:history="1">
         <w:r>
           <w:rPr>
-            <w:rStyle w:val="Hyperlink"/>
+            <w:rStyle w:val="Siuktni"/>
             <w:rFonts w:cs="Segoe UI"/>
             <w:noProof/>
           </w:rPr>
@@ -515,7 +515,7 @@
         </w:r>
         <w:r>
           <w:rPr>
-            <w:rStyle w:val="Hyperlink"/>
+            <w:rStyle w:val="Siuktni"/>
             <w:noProof/>
           </w:rPr>
           <w:t>Thông tin nhóm</w:t>
@@ -572,7 +572,7 @@
     </w:p>
     <w:p>
       <w:pPr>
-        <w:pStyle w:val="TOC1"/>
+        <w:pStyle w:val="Mucluc1"/>
         <w:tabs>
           <w:tab w:val="left" w:pos="432"/>
         </w:tabs>
@@ -586,7 +586,7 @@
       <w:hyperlink w:anchor="_Toc383891033" w:history="1">
         <w:r>
           <w:rPr>
-            <w:rStyle w:val="Hyperlink"/>
+            <w:rStyle w:val="Siuktni"/>
             <w:rFonts w:cs="Segoe UI"/>
             <w:noProof/>
           </w:rPr>
@@ -603,7 +603,7 @@
         </w:r>
         <w:r>
           <w:rPr>
-            <w:rStyle w:val="Hyperlink"/>
+            <w:rStyle w:val="Siuktni"/>
             <w:rFonts w:cs="Segoe UI"/>
             <w:noProof/>
           </w:rPr>
@@ -661,7 +661,7 @@
     </w:p>
     <w:p>
       <w:pPr>
-        <w:pStyle w:val="TOC1"/>
+        <w:pStyle w:val="Mucluc1"/>
         <w:tabs>
           <w:tab w:val="left" w:pos="432"/>
         </w:tabs>
@@ -675,7 +675,7 @@
       <w:hyperlink w:anchor="_Toc383891034" w:history="1">
         <w:r>
           <w:rPr>
-            <w:rStyle w:val="Hyperlink"/>
+            <w:rStyle w:val="Siuktni"/>
             <w:rFonts w:cs="Segoe UI"/>
             <w:noProof/>
           </w:rPr>
@@ -692,7 +692,7 @@
         </w:r>
         <w:r>
           <w:rPr>
-            <w:rStyle w:val="Hyperlink"/>
+            <w:rStyle w:val="Siuktni"/>
             <w:rFonts w:cs="Segoe UI"/>
             <w:noProof/>
           </w:rPr>
@@ -750,7 +750,7 @@
     </w:p>
     <w:p>
       <w:pPr>
-        <w:pStyle w:val="TOC1"/>
+        <w:pStyle w:val="Mucluc1"/>
         <w:tabs>
           <w:tab w:val="left" w:pos="432"/>
         </w:tabs>
@@ -764,7 +764,7 @@
       <w:hyperlink w:anchor="_Toc383891035" w:history="1">
         <w:r>
           <w:rPr>
-            <w:rStyle w:val="Hyperlink"/>
+            <w:rStyle w:val="Siuktni"/>
             <w:rFonts w:cs="Segoe UI"/>
             <w:noProof/>
           </w:rPr>
@@ -781,7 +781,7 @@
         </w:r>
         <w:r>
           <w:rPr>
-            <w:rStyle w:val="Hyperlink"/>
+            <w:rStyle w:val="Siuktni"/>
             <w:rFonts w:cs="Segoe UI"/>
             <w:noProof/>
           </w:rPr>
@@ -839,7 +839,7 @@
     </w:p>
     <w:p>
       <w:pPr>
-        <w:pStyle w:val="TOC1"/>
+        <w:pStyle w:val="Mucluc1"/>
         <w:tabs>
           <w:tab w:val="left" w:pos="432"/>
         </w:tabs>
@@ -853,7 +853,7 @@
       <w:hyperlink w:anchor="_Toc383891036" w:history="1">
         <w:r>
           <w:rPr>
-            <w:rStyle w:val="Hyperlink"/>
+            <w:rStyle w:val="Siuktni"/>
             <w:rFonts w:cs="Segoe UI"/>
             <w:noProof/>
           </w:rPr>
@@ -870,7 +870,7 @@
         </w:r>
         <w:r>
           <w:rPr>
-            <w:rStyle w:val="Hyperlink"/>
+            <w:rStyle w:val="Siuktni"/>
             <w:noProof/>
           </w:rPr>
           <w:t>Bản mẫu (Prototype)</w:t>
@@ -927,7 +927,7 @@
     </w:p>
     <w:p>
       <w:pPr>
-        <w:pStyle w:val="TOCHeading"/>
+        <w:pStyle w:val="uMucluc"/>
       </w:pPr>
       <w:r>
         <w:rPr>
@@ -999,7 +999,7 @@
     </w:p>
     <w:p>
       <w:pPr>
-        <w:pStyle w:val="Heading1"/>
+        <w:pStyle w:val="u1"/>
         <w:rPr>
           <w:rFonts w:cs="Segoe UI"/>
           <w:color w:val="000000" w:themeColor="text1"/>
@@ -1044,7 +1044,7 @@
     </w:p>
     <w:p>
       <w:pPr>
-        <w:pStyle w:val="ListParagraph"/>
+        <w:pStyle w:val="oancuaDanhsach"/>
         <w:numPr>
           <w:ilvl w:val="0"/>
           <w:numId w:val="3"/>
@@ -1070,7 +1070,7 @@
     </w:p>
     <w:p>
       <w:pPr>
-        <w:pStyle w:val="ListParagraph"/>
+        <w:pStyle w:val="oancuaDanhsach"/>
         <w:numPr>
           <w:ilvl w:val="0"/>
           <w:numId w:val="3"/>
@@ -1105,7 +1105,7 @@
                 </w:p>
                 <w:p>
                   <w:pPr>
-                    <w:pStyle w:val="ListParagraph"/>
+                    <w:pStyle w:val="oancuaDanhsach"/>
                     <w:numPr>
                       <w:ilvl w:val="0"/>
                       <w:numId w:val="2"/>
@@ -1157,7 +1157,7 @@
     </w:p>
     <w:p>
       <w:pPr>
-        <w:pStyle w:val="ListParagraph"/>
+        <w:pStyle w:val="oancuaDanhsach"/>
         <w:numPr>
           <w:ilvl w:val="1"/>
           <w:numId w:val="3"/>
@@ -1181,7 +1181,7 @@
     </w:p>
     <w:p>
       <w:pPr>
-        <w:pStyle w:val="ListParagraph"/>
+        <w:pStyle w:val="oancuaDanhsach"/>
         <w:numPr>
           <w:ilvl w:val="1"/>
           <w:numId w:val="3"/>
@@ -1202,7 +1202,7 @@
     </w:p>
     <w:p>
       <w:pPr>
-        <w:pStyle w:val="ListParagraph"/>
+        <w:pStyle w:val="oancuaDanhsach"/>
         <w:numPr>
           <w:ilvl w:val="1"/>
           <w:numId w:val="3"/>
@@ -1220,7 +1220,7 @@
     </w:p>
     <w:p>
       <w:pPr>
-        <w:pStyle w:val="ListParagraph"/>
+        <w:pStyle w:val="oancuaDanhsach"/>
         <w:numPr>
           <w:ilvl w:val="1"/>
           <w:numId w:val="3"/>
@@ -1244,7 +1244,7 @@
     </w:p>
     <w:p>
       <w:pPr>
-        <w:pStyle w:val="ListParagraph"/>
+        <w:pStyle w:val="oancuaDanhsach"/>
         <w:numPr>
           <w:ilvl w:val="1"/>
           <w:numId w:val="3"/>
@@ -1268,7 +1268,7 @@
     </w:p>
     <w:p>
       <w:pPr>
-        <w:pStyle w:val="ListParagraph"/>
+        <w:pStyle w:val="oancuaDanhsach"/>
         <w:numPr>
           <w:ilvl w:val="0"/>
           <w:numId w:val="3"/>
@@ -1321,7 +1321,7 @@
     </w:p>
     <w:p>
       <w:pPr>
-        <w:pStyle w:val="Heading1"/>
+        <w:pStyle w:val="u1"/>
         <w:numPr>
           <w:ilvl w:val="0"/>
           <w:numId w:val="1"/>
@@ -1377,7 +1377,7 @@
       <w:hyperlink r:id="rId14" w:history="1">
         <w:r>
           <w:rPr>
-            <w:rStyle w:val="Hyperlink"/>
+            <w:rStyle w:val="Siuktni"/>
             <w:rFonts w:cs="Segoe UI"/>
             <w:b/>
           </w:rPr>
@@ -2018,7 +2018,7 @@
     </w:p>
     <w:p>
       <w:pPr>
-        <w:pStyle w:val="Heading1"/>
+        <w:pStyle w:val="u1"/>
         <w:numPr>
           <w:ilvl w:val="0"/>
           <w:numId w:val="1"/>
@@ -2629,7 +2629,7 @@
     </w:p>
     <w:p>
       <w:pPr>
-        <w:pStyle w:val="Heading1"/>
+        <w:pStyle w:val="u1"/>
         <w:numPr>
           <w:ilvl w:val="0"/>
           <w:numId w:val="1"/>
@@ -2651,7 +2651,7 @@
     </w:p>
     <w:p>
       <w:pPr>
-        <w:pStyle w:val="Heading4"/>
+        <w:pStyle w:val="u4"/>
         <w:numPr>
           <w:ilvl w:val="1"/>
           <w:numId w:val="1"/>
@@ -2692,7 +2692,7 @@
     </w:p>
     <w:p>
       <w:pPr>
-        <w:pStyle w:val="ListParagraph"/>
+        <w:pStyle w:val="oancuaDanhsach"/>
         <w:ind w:left="0" w:firstLine="709"/>
         <w:rPr>
           <w:rFonts w:cs="Segoe UI"/>
@@ -3413,7 +3413,7 @@
     </w:p>
     <w:p>
       <w:pPr>
-        <w:pStyle w:val="Heading4"/>
+        <w:pStyle w:val="u4"/>
         <w:numPr>
           <w:ilvl w:val="1"/>
           <w:numId w:val="1"/>
@@ -3443,7 +3443,7 @@
     </w:p>
     <w:p>
       <w:pPr>
-        <w:pStyle w:val="ListParagraph"/>
+        <w:pStyle w:val="oancuaDanhsach"/>
         <w:numPr>
           <w:ilvl w:val="2"/>
           <w:numId w:val="1"/>
@@ -4741,7 +4741,7 @@
     </w:p>
     <w:p>
       <w:pPr>
-        <w:pStyle w:val="ListParagraph"/>
+        <w:pStyle w:val="oancuaDanhsach"/>
         <w:numPr>
           <w:ilvl w:val="2"/>
           <w:numId w:val="1"/>
@@ -4808,7 +4808,7 @@
     </w:p>
     <w:p>
       <w:pPr>
-        <w:pStyle w:val="ListParagraph"/>
+        <w:pStyle w:val="oancuaDanhsach"/>
         <w:numPr>
           <w:ilvl w:val="0"/>
           <w:numId w:val="5"/>
@@ -4874,7 +4874,7 @@
     </w:p>
     <w:p>
       <w:pPr>
-        <w:pStyle w:val="Heading1"/>
+        <w:pStyle w:val="u1"/>
         <w:numPr>
           <w:ilvl w:val="0"/>
           <w:numId w:val="1"/>
@@ -4908,7 +4908,7 @@
     </w:p>
     <w:p>
       <w:pPr>
-        <w:pStyle w:val="Heading4"/>
+        <w:pStyle w:val="u4"/>
         <w:numPr>
           <w:ilvl w:val="1"/>
           <w:numId w:val="1"/>
@@ -5030,7 +5030,7 @@
     </w:p>
     <w:p>
       <w:pPr>
-        <w:pStyle w:val="Heading4"/>
+        <w:pStyle w:val="u4"/>
         <w:numPr>
           <w:ilvl w:val="1"/>
           <w:numId w:val="1"/>
@@ -5546,7 +5546,7 @@
           </w:tcPr>
           <w:p>
             <w:pPr>
-              <w:pStyle w:val="ListParagraph"/>
+              <w:pStyle w:val="oancuaDanhsach"/>
               <w:numPr>
                 <w:ilvl w:val="3"/>
                 <w:numId w:val="1"/>
@@ -5567,7 +5567,7 @@
           </w:p>
           <w:p>
             <w:pPr>
-              <w:pStyle w:val="ListParagraph"/>
+              <w:pStyle w:val="oancuaDanhsach"/>
               <w:numPr>
                 <w:ilvl w:val="3"/>
                 <w:numId w:val="1"/>
@@ -5588,7 +5588,7 @@
           </w:p>
           <w:p>
             <w:pPr>
-              <w:pStyle w:val="ListParagraph"/>
+              <w:pStyle w:val="oancuaDanhsach"/>
               <w:numPr>
                 <w:ilvl w:val="3"/>
                 <w:numId w:val="1"/>
@@ -5609,7 +5609,7 @@
           </w:p>
           <w:p>
             <w:pPr>
-              <w:pStyle w:val="ListParagraph"/>
+              <w:pStyle w:val="oancuaDanhsach"/>
               <w:numPr>
                 <w:ilvl w:val="3"/>
                 <w:numId w:val="1"/>
@@ -5637,7 +5637,7 @@
           </w:p>
           <w:p>
             <w:pPr>
-              <w:pStyle w:val="ListParagraph"/>
+              <w:pStyle w:val="oancuaDanhsach"/>
               <w:numPr>
                 <w:ilvl w:val="3"/>
                 <w:numId w:val="1"/>
@@ -5712,7 +5712,7 @@
           </w:tcPr>
           <w:p>
             <w:pPr>
-              <w:pStyle w:val="ListParagraph"/>
+              <w:pStyle w:val="oancuaDanhsach"/>
               <w:numPr>
                 <w:ilvl w:val="6"/>
                 <w:numId w:val="1"/>
@@ -5739,7 +5739,7 @@
           </w:p>
           <w:p>
             <w:pPr>
-              <w:pStyle w:val="ListParagraph"/>
+              <w:pStyle w:val="oancuaDanhsach"/>
               <w:numPr>
                 <w:ilvl w:val="6"/>
                 <w:numId w:val="1"/>
@@ -5806,7 +5806,7 @@
           </w:tcPr>
           <w:p>
             <w:pPr>
-              <w:pStyle w:val="ListParagraph"/>
+              <w:pStyle w:val="oancuaDanhsach"/>
               <w:numPr>
                 <w:ilvl w:val="0"/>
                 <w:numId w:val="6"/>
@@ -5828,7 +5828,7 @@
           </w:p>
           <w:p>
             <w:pPr>
-              <w:pStyle w:val="ListParagraph"/>
+              <w:pStyle w:val="oancuaDanhsach"/>
               <w:numPr>
                 <w:ilvl w:val="0"/>
                 <w:numId w:val="6"/>
@@ -6432,7 +6432,7 @@
           </w:tcPr>
           <w:p>
             <w:pPr>
-              <w:pStyle w:val="ListParagraph"/>
+              <w:pStyle w:val="oancuaDanhsach"/>
               <w:numPr>
                 <w:ilvl w:val="0"/>
                 <w:numId w:val="19"/>
@@ -6468,7 +6468,7 @@
           </w:p>
           <w:p>
             <w:pPr>
-              <w:pStyle w:val="ListParagraph"/>
+              <w:pStyle w:val="oancuaDanhsach"/>
               <w:numPr>
                 <w:ilvl w:val="0"/>
                 <w:numId w:val="19"/>
@@ -6490,7 +6490,7 @@
           </w:p>
           <w:p>
             <w:pPr>
-              <w:pStyle w:val="ListParagraph"/>
+              <w:pStyle w:val="oancuaDanhsach"/>
               <w:numPr>
                 <w:ilvl w:val="0"/>
                 <w:numId w:val="19"/>
@@ -6512,7 +6512,7 @@
           </w:p>
           <w:p>
             <w:pPr>
-              <w:pStyle w:val="ListParagraph"/>
+              <w:pStyle w:val="oancuaDanhsach"/>
               <w:numPr>
                 <w:ilvl w:val="0"/>
                 <w:numId w:val="19"/>
@@ -6534,7 +6534,7 @@
           </w:p>
           <w:p>
             <w:pPr>
-              <w:pStyle w:val="ListParagraph"/>
+              <w:pStyle w:val="oancuaDanhsach"/>
               <w:numPr>
                 <w:ilvl w:val="0"/>
                 <w:numId w:val="19"/>
@@ -6603,7 +6603,7 @@
           </w:tcPr>
           <w:p>
             <w:pPr>
-              <w:pStyle w:val="ListParagraph"/>
+              <w:pStyle w:val="oancuaDanhsach"/>
               <w:numPr>
                 <w:ilvl w:val="0"/>
                 <w:numId w:val="20"/>
@@ -6624,7 +6624,7 @@
           </w:p>
           <w:p>
             <w:pPr>
-              <w:pStyle w:val="ListParagraph"/>
+              <w:pStyle w:val="oancuaDanhsach"/>
               <w:numPr>
                 <w:ilvl w:val="0"/>
                 <w:numId w:val="20"/>
@@ -6645,7 +6645,7 @@
           </w:p>
           <w:p>
             <w:pPr>
-              <w:pStyle w:val="ListParagraph"/>
+              <w:pStyle w:val="oancuaDanhsach"/>
               <w:numPr>
                 <w:ilvl w:val="0"/>
                 <w:numId w:val="20"/>
@@ -6713,7 +6713,7 @@
           </w:tcPr>
           <w:p>
             <w:pPr>
-              <w:pStyle w:val="ListParagraph"/>
+              <w:pStyle w:val="oancuaDanhsach"/>
               <w:numPr>
                 <w:ilvl w:val="0"/>
                 <w:numId w:val="21"/>
@@ -6735,7 +6735,7 @@
           </w:p>
           <w:p>
             <w:pPr>
-              <w:pStyle w:val="ListParagraph"/>
+              <w:pStyle w:val="oancuaDanhsach"/>
               <w:numPr>
                 <w:ilvl w:val="0"/>
                 <w:numId w:val="21"/>
@@ -7232,7 +7232,7 @@
           </w:tcPr>
           <w:p>
             <w:pPr>
-              <w:pStyle w:val="ListParagraph"/>
+              <w:pStyle w:val="oancuaDanhsach"/>
               <w:numPr>
                 <w:ilvl w:val="0"/>
                 <w:numId w:val="7"/>
@@ -7254,7 +7254,7 @@
           </w:p>
           <w:p>
             <w:pPr>
-              <w:pStyle w:val="ListParagraph"/>
+              <w:pStyle w:val="oancuaDanhsach"/>
               <w:numPr>
                 <w:ilvl w:val="0"/>
                 <w:numId w:val="7"/>
@@ -7276,7 +7276,7 @@
           </w:p>
           <w:p>
             <w:pPr>
-              <w:pStyle w:val="ListParagraph"/>
+              <w:pStyle w:val="oancuaDanhsach"/>
               <w:numPr>
                 <w:ilvl w:val="0"/>
                 <w:numId w:val="7"/>
@@ -7298,7 +7298,7 @@
           </w:p>
           <w:p>
             <w:pPr>
-              <w:pStyle w:val="ListParagraph"/>
+              <w:pStyle w:val="oancuaDanhsach"/>
               <w:numPr>
                 <w:ilvl w:val="0"/>
                 <w:numId w:val="7"/>
@@ -7320,7 +7320,7 @@
           </w:p>
           <w:p>
             <w:pPr>
-              <w:pStyle w:val="ListParagraph"/>
+              <w:pStyle w:val="oancuaDanhsach"/>
               <w:numPr>
                 <w:ilvl w:val="0"/>
                 <w:numId w:val="7"/>
@@ -7389,7 +7389,7 @@
           </w:tcPr>
           <w:p>
             <w:pPr>
-              <w:pStyle w:val="ListParagraph"/>
+              <w:pStyle w:val="oancuaDanhsach"/>
               <w:numPr>
                 <w:ilvl w:val="0"/>
                 <w:numId w:val="8"/>
@@ -7410,7 +7410,7 @@
           </w:p>
           <w:p>
             <w:pPr>
-              <w:pStyle w:val="ListParagraph"/>
+              <w:pStyle w:val="oancuaDanhsach"/>
               <w:numPr>
                 <w:ilvl w:val="0"/>
                 <w:numId w:val="8"/>
@@ -7431,7 +7431,7 @@
           </w:p>
           <w:p>
             <w:pPr>
-              <w:pStyle w:val="ListParagraph"/>
+              <w:pStyle w:val="oancuaDanhsach"/>
               <w:numPr>
                 <w:ilvl w:val="0"/>
                 <w:numId w:val="8"/>
@@ -7499,7 +7499,7 @@
           </w:tcPr>
           <w:p>
             <w:pPr>
-              <w:pStyle w:val="ListParagraph"/>
+              <w:pStyle w:val="oancuaDanhsach"/>
               <w:numPr>
                 <w:ilvl w:val="0"/>
                 <w:numId w:val="9"/>
@@ -7521,7 +7521,7 @@
           </w:p>
           <w:p>
             <w:pPr>
-              <w:pStyle w:val="ListParagraph"/>
+              <w:pStyle w:val="oancuaDanhsach"/>
               <w:numPr>
                 <w:ilvl w:val="0"/>
                 <w:numId w:val="9"/>
@@ -8021,7 +8021,7 @@
           </w:tcPr>
           <w:p>
             <w:pPr>
-              <w:pStyle w:val="ListParagraph"/>
+              <w:pStyle w:val="oancuaDanhsach"/>
               <w:numPr>
                 <w:ilvl w:val="0"/>
                 <w:numId w:val="10"/>
@@ -8043,7 +8043,7 @@
           </w:p>
           <w:p>
             <w:pPr>
-              <w:pStyle w:val="ListParagraph"/>
+              <w:pStyle w:val="oancuaDanhsach"/>
               <w:numPr>
                 <w:ilvl w:val="0"/>
                 <w:numId w:val="10"/>
@@ -8072,7 +8072,7 @@
           </w:p>
           <w:p>
             <w:pPr>
-              <w:pStyle w:val="ListParagraph"/>
+              <w:pStyle w:val="oancuaDanhsach"/>
               <w:numPr>
                 <w:ilvl w:val="0"/>
                 <w:numId w:val="10"/>
@@ -8094,7 +8094,7 @@
           </w:p>
           <w:p>
             <w:pPr>
-              <w:pStyle w:val="ListParagraph"/>
+              <w:pStyle w:val="oancuaDanhsach"/>
               <w:numPr>
                 <w:ilvl w:val="0"/>
                 <w:numId w:val="10"/>
@@ -8116,7 +8116,7 @@
           </w:p>
           <w:p>
             <w:pPr>
-              <w:pStyle w:val="ListParagraph"/>
+              <w:pStyle w:val="oancuaDanhsach"/>
               <w:numPr>
                 <w:ilvl w:val="0"/>
                 <w:numId w:val="10"/>
@@ -8185,7 +8185,7 @@
           </w:tcPr>
           <w:p>
             <w:pPr>
-              <w:pStyle w:val="ListParagraph"/>
+              <w:pStyle w:val="oancuaDanhsach"/>
               <w:numPr>
                 <w:ilvl w:val="0"/>
                 <w:numId w:val="15"/>
@@ -8206,7 +8206,7 @@
           </w:p>
           <w:p>
             <w:pPr>
-              <w:pStyle w:val="ListParagraph"/>
+              <w:pStyle w:val="oancuaDanhsach"/>
               <w:numPr>
                 <w:ilvl w:val="0"/>
                 <w:numId w:val="15"/>
@@ -8274,7 +8274,7 @@
           </w:tcPr>
           <w:p>
             <w:pPr>
-              <w:pStyle w:val="ListParagraph"/>
+              <w:pStyle w:val="oancuaDanhsach"/>
               <w:numPr>
                 <w:ilvl w:val="0"/>
                 <w:numId w:val="11"/>
@@ -8296,7 +8296,7 @@
           </w:p>
           <w:p>
             <w:pPr>
-              <w:pStyle w:val="ListParagraph"/>
+              <w:pStyle w:val="oancuaDanhsach"/>
               <w:numPr>
                 <w:ilvl w:val="0"/>
                 <w:numId w:val="11"/>
@@ -8793,7 +8793,7 @@
           </w:tcPr>
           <w:p>
             <w:pPr>
-              <w:pStyle w:val="ListParagraph"/>
+              <w:pStyle w:val="oancuaDanhsach"/>
               <w:numPr>
                 <w:ilvl w:val="0"/>
                 <w:numId w:val="22"/>
@@ -8815,7 +8815,7 @@
           </w:p>
           <w:p>
             <w:pPr>
-              <w:pStyle w:val="ListParagraph"/>
+              <w:pStyle w:val="oancuaDanhsach"/>
               <w:numPr>
                 <w:ilvl w:val="0"/>
                 <w:numId w:val="22"/>
@@ -8837,7 +8837,7 @@
           </w:p>
           <w:p>
             <w:pPr>
-              <w:pStyle w:val="ListParagraph"/>
+              <w:pStyle w:val="oancuaDanhsach"/>
               <w:numPr>
                 <w:ilvl w:val="0"/>
                 <w:numId w:val="22"/>
@@ -8873,7 +8873,7 @@
           </w:p>
           <w:p>
             <w:pPr>
-              <w:pStyle w:val="ListParagraph"/>
+              <w:pStyle w:val="oancuaDanhsach"/>
               <w:numPr>
                 <w:ilvl w:val="0"/>
                 <w:numId w:val="22"/>
@@ -8895,7 +8895,7 @@
           </w:p>
           <w:p>
             <w:pPr>
-              <w:pStyle w:val="ListParagraph"/>
+              <w:pStyle w:val="oancuaDanhsach"/>
               <w:numPr>
                 <w:ilvl w:val="0"/>
                 <w:numId w:val="22"/>
@@ -8917,7 +8917,7 @@
           </w:p>
           <w:p>
             <w:pPr>
-              <w:pStyle w:val="ListParagraph"/>
+              <w:pStyle w:val="oancuaDanhsach"/>
               <w:numPr>
                 <w:ilvl w:val="0"/>
                 <w:numId w:val="22"/>
@@ -9048,7 +9048,7 @@
           </w:tcPr>
           <w:p>
             <w:pPr>
-              <w:pStyle w:val="ListParagraph"/>
+              <w:pStyle w:val="oancuaDanhsach"/>
               <w:numPr>
                 <w:ilvl w:val="0"/>
                 <w:numId w:val="22"/>
@@ -9070,7 +9070,7 @@
           </w:p>
           <w:p>
             <w:pPr>
-              <w:pStyle w:val="ListParagraph"/>
+              <w:pStyle w:val="oancuaDanhsach"/>
               <w:numPr>
                 <w:ilvl w:val="0"/>
                 <w:numId w:val="22"/>
@@ -9570,7 +9570,7 @@
           </w:tcPr>
           <w:p>
             <w:pPr>
-              <w:pStyle w:val="ListParagraph"/>
+              <w:pStyle w:val="oancuaDanhsach"/>
               <w:numPr>
                 <w:ilvl w:val="0"/>
                 <w:numId w:val="12"/>
@@ -9640,7 +9640,7 @@
           </w:tcPr>
           <w:p>
             <w:pPr>
-              <w:pStyle w:val="ListParagraph"/>
+              <w:pStyle w:val="oancuaDanhsach"/>
               <w:numPr>
                 <w:ilvl w:val="0"/>
                 <w:numId w:val="13"/>
@@ -9708,7 +9708,7 @@
           </w:tcPr>
           <w:p>
             <w:pPr>
-              <w:pStyle w:val="ListParagraph"/>
+              <w:pStyle w:val="oancuaDanhsach"/>
               <w:numPr>
                 <w:ilvl w:val="0"/>
                 <w:numId w:val="14"/>
@@ -9730,7 +9730,7 @@
           </w:p>
           <w:p>
             <w:pPr>
-              <w:pStyle w:val="ListParagraph"/>
+              <w:pStyle w:val="oancuaDanhsach"/>
               <w:numPr>
                 <w:ilvl w:val="0"/>
                 <w:numId w:val="14"/>
@@ -10230,7 +10230,7 @@
           </w:tcPr>
           <w:p>
             <w:pPr>
-              <w:pStyle w:val="ListParagraph"/>
+              <w:pStyle w:val="oancuaDanhsach"/>
               <w:numPr>
                 <w:ilvl w:val="0"/>
                 <w:numId w:val="16"/>
@@ -10252,7 +10252,7 @@
           </w:p>
           <w:p>
             <w:pPr>
-              <w:pStyle w:val="ListParagraph"/>
+              <w:pStyle w:val="oancuaDanhsach"/>
               <w:numPr>
                 <w:ilvl w:val="0"/>
                 <w:numId w:val="16"/>
@@ -10274,7 +10274,7 @@
           </w:p>
           <w:p>
             <w:pPr>
-              <w:pStyle w:val="ListParagraph"/>
+              <w:pStyle w:val="oancuaDanhsach"/>
               <w:numPr>
                 <w:ilvl w:val="0"/>
                 <w:numId w:val="16"/>
@@ -10296,7 +10296,7 @@
           </w:p>
           <w:p>
             <w:pPr>
-              <w:pStyle w:val="ListParagraph"/>
+              <w:pStyle w:val="oancuaDanhsach"/>
               <w:numPr>
                 <w:ilvl w:val="0"/>
                 <w:numId w:val="16"/>
@@ -10318,7 +10318,7 @@
           </w:p>
           <w:p>
             <w:pPr>
-              <w:pStyle w:val="ListParagraph"/>
+              <w:pStyle w:val="oancuaDanhsach"/>
               <w:numPr>
                 <w:ilvl w:val="0"/>
                 <w:numId w:val="16"/>
@@ -10387,7 +10387,7 @@
           </w:tcPr>
           <w:p>
             <w:pPr>
-              <w:pStyle w:val="ListParagraph"/>
+              <w:pStyle w:val="oancuaDanhsach"/>
               <w:numPr>
                 <w:ilvl w:val="0"/>
                 <w:numId w:val="17"/>
@@ -10408,7 +10408,7 @@
           </w:p>
           <w:p>
             <w:pPr>
-              <w:pStyle w:val="ListParagraph"/>
+              <w:pStyle w:val="oancuaDanhsach"/>
               <w:numPr>
                 <w:ilvl w:val="0"/>
                 <w:numId w:val="17"/>
@@ -10476,7 +10476,7 @@
           </w:tcPr>
           <w:p>
             <w:pPr>
-              <w:pStyle w:val="ListParagraph"/>
+              <w:pStyle w:val="oancuaDanhsach"/>
               <w:numPr>
                 <w:ilvl w:val="0"/>
                 <w:numId w:val="18"/>
@@ -10498,7 +10498,7 @@
           </w:p>
           <w:p>
             <w:pPr>
-              <w:pStyle w:val="ListParagraph"/>
+              <w:pStyle w:val="oancuaDanhsach"/>
               <w:numPr>
                 <w:ilvl w:val="0"/>
                 <w:numId w:val="18"/>
@@ -10999,7 +10999,7 @@
           </w:tcPr>
           <w:p>
             <w:pPr>
-              <w:pStyle w:val="ListParagraph"/>
+              <w:pStyle w:val="oancuaDanhsach"/>
               <w:numPr>
                 <w:ilvl w:val="0"/>
                 <w:numId w:val="23"/>
@@ -11021,7 +11021,7 @@
           </w:p>
           <w:p>
             <w:pPr>
-              <w:pStyle w:val="ListParagraph"/>
+              <w:pStyle w:val="oancuaDanhsach"/>
               <w:numPr>
                 <w:ilvl w:val="0"/>
                 <w:numId w:val="23"/>
@@ -11043,7 +11043,7 @@
           </w:p>
           <w:p>
             <w:pPr>
-              <w:pStyle w:val="ListParagraph"/>
+              <w:pStyle w:val="oancuaDanhsach"/>
               <w:numPr>
                 <w:ilvl w:val="0"/>
                 <w:numId w:val="23"/>
@@ -11065,7 +11065,7 @@
           </w:p>
           <w:p>
             <w:pPr>
-              <w:pStyle w:val="ListParagraph"/>
+              <w:pStyle w:val="oancuaDanhsach"/>
               <w:numPr>
                 <w:ilvl w:val="0"/>
                 <w:numId w:val="23"/>
@@ -11087,7 +11087,7 @@
           </w:p>
           <w:p>
             <w:pPr>
-              <w:pStyle w:val="ListParagraph"/>
+              <w:pStyle w:val="oancuaDanhsach"/>
               <w:numPr>
                 <w:ilvl w:val="0"/>
                 <w:numId w:val="23"/>
@@ -11109,7 +11109,7 @@
           </w:p>
           <w:p>
             <w:pPr>
-              <w:pStyle w:val="ListParagraph"/>
+              <w:pStyle w:val="oancuaDanhsach"/>
               <w:numPr>
                 <w:ilvl w:val="0"/>
                 <w:numId w:val="23"/>
@@ -11131,7 +11131,7 @@
           </w:p>
           <w:p>
             <w:pPr>
-              <w:pStyle w:val="ListParagraph"/>
+              <w:pStyle w:val="oancuaDanhsach"/>
               <w:numPr>
                 <w:ilvl w:val="0"/>
                 <w:numId w:val="23"/>
@@ -11200,7 +11200,7 @@
           </w:tcPr>
           <w:p>
             <w:pPr>
-              <w:pStyle w:val="ListParagraph"/>
+              <w:pStyle w:val="oancuaDanhsach"/>
               <w:numPr>
                 <w:ilvl w:val="0"/>
                 <w:numId w:val="24"/>
@@ -11221,7 +11221,7 @@
           </w:p>
           <w:p>
             <w:pPr>
-              <w:pStyle w:val="ListParagraph"/>
+              <w:pStyle w:val="oancuaDanhsach"/>
               <w:numPr>
                 <w:ilvl w:val="0"/>
                 <w:numId w:val="24"/>
@@ -11289,7 +11289,7 @@
           </w:tcPr>
           <w:p>
             <w:pPr>
-              <w:pStyle w:val="ListParagraph"/>
+              <w:pStyle w:val="oancuaDanhsach"/>
               <w:numPr>
                 <w:ilvl w:val="0"/>
                 <w:numId w:val="25"/>
@@ -11311,7 +11311,7 @@
           </w:p>
           <w:p>
             <w:pPr>
-              <w:pStyle w:val="ListParagraph"/>
+              <w:pStyle w:val="oancuaDanhsach"/>
               <w:numPr>
                 <w:ilvl w:val="0"/>
                 <w:numId w:val="25"/>
@@ -11811,7 +11811,7 @@
           </w:tcPr>
           <w:p>
             <w:pPr>
-              <w:pStyle w:val="ListParagraph"/>
+              <w:pStyle w:val="oancuaDanhsach"/>
               <w:numPr>
                 <w:ilvl w:val="0"/>
                 <w:numId w:val="26"/>
@@ -11833,7 +11833,7 @@
           </w:p>
           <w:p>
             <w:pPr>
-              <w:pStyle w:val="ListParagraph"/>
+              <w:pStyle w:val="oancuaDanhsach"/>
               <w:numPr>
                 <w:ilvl w:val="0"/>
                 <w:numId w:val="26"/>
@@ -11855,7 +11855,7 @@
           </w:p>
           <w:p>
             <w:pPr>
-              <w:pStyle w:val="ListParagraph"/>
+              <w:pStyle w:val="oancuaDanhsach"/>
               <w:numPr>
                 <w:ilvl w:val="0"/>
                 <w:numId w:val="26"/>
@@ -11877,7 +11877,7 @@
           </w:p>
           <w:p>
             <w:pPr>
-              <w:pStyle w:val="ListParagraph"/>
+              <w:pStyle w:val="oancuaDanhsach"/>
               <w:numPr>
                 <w:ilvl w:val="0"/>
                 <w:numId w:val="26"/>
@@ -11899,7 +11899,7 @@
           </w:p>
           <w:p>
             <w:pPr>
-              <w:pStyle w:val="ListParagraph"/>
+              <w:pStyle w:val="oancuaDanhsach"/>
               <w:numPr>
                 <w:ilvl w:val="0"/>
                 <w:numId w:val="26"/>
@@ -11921,7 +11921,7 @@
           </w:p>
           <w:p>
             <w:pPr>
-              <w:pStyle w:val="ListParagraph"/>
+              <w:pStyle w:val="oancuaDanhsach"/>
               <w:numPr>
                 <w:ilvl w:val="0"/>
                 <w:numId w:val="26"/>
@@ -11943,7 +11943,7 @@
           </w:p>
           <w:p>
             <w:pPr>
-              <w:pStyle w:val="ListParagraph"/>
+              <w:pStyle w:val="oancuaDanhsach"/>
               <w:numPr>
                 <w:ilvl w:val="0"/>
                 <w:numId w:val="26"/>
@@ -12012,7 +12012,7 @@
           </w:tcPr>
           <w:p>
             <w:pPr>
-              <w:pStyle w:val="ListParagraph"/>
+              <w:pStyle w:val="oancuaDanhsach"/>
               <w:numPr>
                 <w:ilvl w:val="0"/>
                 <w:numId w:val="27"/>
@@ -12033,7 +12033,7 @@
           </w:p>
           <w:p>
             <w:pPr>
-              <w:pStyle w:val="ListParagraph"/>
+              <w:pStyle w:val="oancuaDanhsach"/>
               <w:numPr>
                 <w:ilvl w:val="0"/>
                 <w:numId w:val="27"/>
@@ -12102,7 +12102,7 @@
           </w:tcPr>
           <w:p>
             <w:pPr>
-              <w:pStyle w:val="ListParagraph"/>
+              <w:pStyle w:val="oancuaDanhsach"/>
               <w:numPr>
                 <w:ilvl w:val="0"/>
                 <w:numId w:val="28"/>
@@ -12124,7 +12124,7 @@
           </w:p>
           <w:p>
             <w:pPr>
-              <w:pStyle w:val="ListParagraph"/>
+              <w:pStyle w:val="oancuaDanhsach"/>
               <w:numPr>
                 <w:ilvl w:val="0"/>
                 <w:numId w:val="28"/>
@@ -12624,7 +12624,7 @@
           </w:tcPr>
           <w:p>
             <w:pPr>
-              <w:pStyle w:val="ListParagraph"/>
+              <w:pStyle w:val="oancuaDanhsach"/>
               <w:numPr>
                 <w:ilvl w:val="0"/>
                 <w:numId w:val="29"/>
@@ -12693,7 +12693,7 @@
           </w:tcPr>
           <w:p>
             <w:pPr>
-              <w:pStyle w:val="ListParagraph"/>
+              <w:pStyle w:val="oancuaDanhsach"/>
               <w:numPr>
                 <w:ilvl w:val="0"/>
                 <w:numId w:val="30"/>
@@ -12761,7 +12761,7 @@
           </w:tcPr>
           <w:p>
             <w:pPr>
-              <w:pStyle w:val="ListParagraph"/>
+              <w:pStyle w:val="oancuaDanhsach"/>
               <w:numPr>
                 <w:ilvl w:val="0"/>
                 <w:numId w:val="31"/>
@@ -12783,7 +12783,7 @@
           </w:p>
           <w:p>
             <w:pPr>
-              <w:pStyle w:val="ListParagraph"/>
+              <w:pStyle w:val="oancuaDanhsach"/>
               <w:numPr>
                 <w:ilvl w:val="0"/>
                 <w:numId w:val="31"/>
@@ -13283,7 +13283,7 @@
           </w:tcPr>
           <w:p>
             <w:pPr>
-              <w:pStyle w:val="ListParagraph"/>
+              <w:pStyle w:val="oancuaDanhsach"/>
               <w:numPr>
                 <w:ilvl w:val="0"/>
                 <w:numId w:val="32"/>
@@ -13305,7 +13305,7 @@
           </w:p>
           <w:p>
             <w:pPr>
-              <w:pStyle w:val="ListParagraph"/>
+              <w:pStyle w:val="oancuaDanhsach"/>
               <w:numPr>
                 <w:ilvl w:val="0"/>
                 <w:numId w:val="32"/>
@@ -13327,7 +13327,7 @@
           </w:p>
           <w:p>
             <w:pPr>
-              <w:pStyle w:val="ListParagraph"/>
+              <w:pStyle w:val="oancuaDanhsach"/>
               <w:numPr>
                 <w:ilvl w:val="0"/>
                 <w:numId w:val="32"/>
@@ -13350,7 +13350,7 @@
           </w:p>
           <w:p>
             <w:pPr>
-              <w:pStyle w:val="ListParagraph"/>
+              <w:pStyle w:val="oancuaDanhsach"/>
               <w:numPr>
                 <w:ilvl w:val="0"/>
                 <w:numId w:val="32"/>
@@ -13372,7 +13372,7 @@
           </w:p>
           <w:p>
             <w:pPr>
-              <w:pStyle w:val="ListParagraph"/>
+              <w:pStyle w:val="oancuaDanhsach"/>
               <w:numPr>
                 <w:ilvl w:val="0"/>
                 <w:numId w:val="32"/>
@@ -13394,7 +13394,7 @@
           </w:p>
           <w:p>
             <w:pPr>
-              <w:pStyle w:val="ListParagraph"/>
+              <w:pStyle w:val="oancuaDanhsach"/>
               <w:numPr>
                 <w:ilvl w:val="0"/>
                 <w:numId w:val="32"/>
@@ -13464,7 +13464,7 @@
           </w:tcPr>
           <w:p>
             <w:pPr>
-              <w:pStyle w:val="ListParagraph"/>
+              <w:pStyle w:val="oancuaDanhsach"/>
               <w:numPr>
                 <w:ilvl w:val="0"/>
                 <w:numId w:val="33"/>
@@ -13532,7 +13532,7 @@
           </w:tcPr>
           <w:p>
             <w:pPr>
-              <w:pStyle w:val="ListParagraph"/>
+              <w:pStyle w:val="oancuaDanhsach"/>
               <w:numPr>
                 <w:ilvl w:val="0"/>
                 <w:numId w:val="34"/>
@@ -13554,7 +13554,7 @@
           </w:p>
           <w:p>
             <w:pPr>
-              <w:pStyle w:val="ListParagraph"/>
+              <w:pStyle w:val="oancuaDanhsach"/>
               <w:numPr>
                 <w:ilvl w:val="0"/>
                 <w:numId w:val="34"/>
@@ -13688,7 +13688,7 @@
     <w:p/>
     <w:p>
       <w:pPr>
-        <w:pStyle w:val="Heading1"/>
+        <w:pStyle w:val="u1"/>
         <w:numPr>
           <w:ilvl w:val="0"/>
           <w:numId w:val="1"/>
@@ -13713,7 +13713,7 @@
     </w:p>
     <w:p>
       <w:pPr>
-        <w:pStyle w:val="ListParagraph"/>
+        <w:pStyle w:val="oancuaDanhsach"/>
         <w:numPr>
           <w:ilvl w:val="0"/>
           <w:numId w:val="5"/>
@@ -13780,7 +13780,7 @@
     <w:p/>
     <w:p>
       <w:pPr>
-        <w:pStyle w:val="ListParagraph"/>
+        <w:pStyle w:val="oancuaDanhsach"/>
         <w:numPr>
           <w:ilvl w:val="0"/>
           <w:numId w:val="5"/>
@@ -13836,7 +13836,7 @@
     <w:p/>
     <w:p>
       <w:pPr>
-        <w:pStyle w:val="ListParagraph"/>
+        <w:pStyle w:val="oancuaDanhsach"/>
         <w:numPr>
           <w:ilvl w:val="0"/>
           <w:numId w:val="5"/>
@@ -13891,7 +13891,7 @@
     <w:p/>
     <w:p>
       <w:pPr>
-        <w:pStyle w:val="ListParagraph"/>
+        <w:pStyle w:val="oancuaDanhsach"/>
         <w:numPr>
           <w:ilvl w:val="0"/>
           <w:numId w:val="5"/>
@@ -13947,7 +13947,7 @@
     <w:p/>
     <w:p>
       <w:pPr>
-        <w:pStyle w:val="ListParagraph"/>
+        <w:pStyle w:val="oancuaDanhsach"/>
         <w:numPr>
           <w:ilvl w:val="0"/>
           <w:numId w:val="5"/>
@@ -14001,7 +14001,7 @@
     </w:p>
     <w:p>
       <w:pPr>
-        <w:pStyle w:val="ListParagraph"/>
+        <w:pStyle w:val="oancuaDanhsach"/>
         <w:numPr>
           <w:ilvl w:val="0"/>
           <w:numId w:val="5"/>
@@ -14014,7 +14014,7 @@
     </w:p>
     <w:p>
       <w:pPr>
-        <w:pStyle w:val="ListParagraph"/>
+        <w:pStyle w:val="oancuaDanhsach"/>
       </w:pPr>
       <w:r>
         <w:rPr>
@@ -14060,7 +14060,7 @@
     <w:p/>
     <w:p>
       <w:pPr>
-        <w:pStyle w:val="ListParagraph"/>
+        <w:pStyle w:val="oancuaDanhsach"/>
         <w:numPr>
           <w:ilvl w:val="0"/>
           <w:numId w:val="5"/>
@@ -14114,7 +14114,7 @@
     </w:p>
     <w:p>
       <w:pPr>
-        <w:pStyle w:val="ListParagraph"/>
+        <w:pStyle w:val="oancuaDanhsach"/>
         <w:numPr>
           <w:ilvl w:val="0"/>
           <w:numId w:val="5"/>
@@ -14178,6 +14178,64 @@
           </wp:inline>
         </w:drawing>
       </w:r>
+    </w:p>
+    <w:p>
+      <w:pPr>
+        <w:pStyle w:val="oancuaDanhsach"/>
+        <w:numPr>
+          <w:ilvl w:val="0"/>
+          <w:numId w:val="5"/>
+        </w:numPr>
+      </w:pPr>
+      <w:r>
+        <w:lastRenderedPageBreak/>
+        <w:t>Tra cứu thông tin cầu thủ:</w:t>
+      </w:r>
+    </w:p>
+    <w:p>
+      <w:pPr>
+        <w:ind w:left="360"/>
+      </w:pPr>
+      <w:r>
+        <w:rPr>
+          <w:noProof/>
+        </w:rPr>
+        <w:drawing>
+          <wp:inline distT="0" distB="0" distL="0" distR="0" wp14:anchorId="59084C34" wp14:editId="2E60503E">
+            <wp:extent cx="3647619" cy="3019048"/>
+            <wp:effectExtent l="0" t="0" r="0" b="0"/>
+            <wp:docPr id="7" name="Hình ảnh 7"/>
+            <wp:cNvGraphicFramePr>
+              <a:graphicFrameLocks xmlns:a="http://schemas.openxmlformats.org/drawingml/2006/main" noChangeAspect="1"/>
+            </wp:cNvGraphicFramePr>
+            <a:graphic xmlns:a="http://schemas.openxmlformats.org/drawingml/2006/main">
+              <a:graphicData uri="http://schemas.openxmlformats.org/drawingml/2006/picture">
+                <pic:pic xmlns:pic="http://schemas.openxmlformats.org/drawingml/2006/picture">
+                  <pic:nvPicPr>
+                    <pic:cNvPr id="1" name=""/>
+                    <pic:cNvPicPr/>
+                  </pic:nvPicPr>
+                  <pic:blipFill>
+                    <a:blip r:embed="rId24"/>
+                    <a:stretch>
+                      <a:fillRect/>
+                    </a:stretch>
+                  </pic:blipFill>
+                  <pic:spPr>
+                    <a:xfrm>
+                      <a:off x="0" y="0"/>
+                      <a:ext cx="3647619" cy="3019048"/>
+                    </a:xfrm>
+                    <a:prstGeom prst="rect">
+                      <a:avLst/>
+                    </a:prstGeom>
+                  </pic:spPr>
+                </pic:pic>
+              </a:graphicData>
+            </a:graphic>
+          </wp:inline>
+        </w:drawing>
+      </w:r>
       <w:bookmarkStart w:id="7" w:name="_GoBack"/>
       <w:bookmarkEnd w:id="7"/>
     </w:p>
@@ -14192,7 +14250,7 @@
 </file>
 
 <file path=word/endnotes.xml><?xml version="1.0" encoding="utf-8"?>
-<w:endnotes xmlns:wpc="http://schemas.microsoft.com/office/word/2010/wordprocessingCanvas" xmlns:cx="http://schemas.microsoft.com/office/drawing/2014/chartex" xmlns:mc="http://schemas.openxmlformats.org/markup-compatibility/2006" xmlns:o="urn:schemas-microsoft-com:office:office" xmlns:r="http://schemas.openxmlformats.org/officeDocument/2006/relationships" xmlns:m="http://schemas.openxmlformats.org/officeDocument/2006/math" xmlns:v="urn:schemas-microsoft-com:vml" xmlns:wp14="http://schemas.microsoft.com/office/word/2010/wordprocessingDrawing" xmlns:wp="http://schemas.openxmlformats.org/drawingml/2006/wordprocessingDrawing" xmlns:w10="urn:schemas-microsoft-com:office:word" xmlns:w="http://schemas.openxmlformats.org/wordprocessingml/2006/main" xmlns:w14="http://schemas.microsoft.com/office/word/2010/wordml" xmlns:w15="http://schemas.microsoft.com/office/word/2012/wordml" xmlns:w16se="http://schemas.microsoft.com/office/word/2015/wordml/symex" xmlns:wpg="http://schemas.microsoft.com/office/word/2010/wordprocessingGroup" xmlns:wpi="http://schemas.microsoft.com/office/word/2010/wordprocessingInk" xmlns:wne="http://schemas.microsoft.com/office/word/2006/wordml" xmlns:wps="http://schemas.microsoft.com/office/word/2010/wordprocessingShape" mc:Ignorable="w14 w15 w16se wp14">
+<w:endnotes xmlns:wpc="http://schemas.microsoft.com/office/word/2010/wordprocessingCanvas" xmlns:cx="http://schemas.microsoft.com/office/drawing/2014/chartex" xmlns:cx1="http://schemas.microsoft.com/office/drawing/2015/9/8/chartex" xmlns:cx2="http://schemas.microsoft.com/office/drawing/2015/10/21/chartex" xmlns:cx3="http://schemas.microsoft.com/office/drawing/2016/5/9/chartex" xmlns:cx4="http://schemas.microsoft.com/office/drawing/2016/5/10/chartex" xmlns:cx5="http://schemas.microsoft.com/office/drawing/2016/5/11/chartex" xmlns:cx6="http://schemas.microsoft.com/office/drawing/2016/5/12/chartex" xmlns:cx7="http://schemas.microsoft.com/office/drawing/2016/5/13/chartex" xmlns:cx8="http://schemas.microsoft.com/office/drawing/2016/5/14/chartex" xmlns:mc="http://schemas.openxmlformats.org/markup-compatibility/2006" xmlns:aink="http://schemas.microsoft.com/office/drawing/2016/ink" xmlns:am3d="http://schemas.microsoft.com/office/drawing/2017/model3d" xmlns:o="urn:schemas-microsoft-com:office:office" xmlns:r="http://schemas.openxmlformats.org/officeDocument/2006/relationships" xmlns:m="http://schemas.openxmlformats.org/officeDocument/2006/math" xmlns:v="urn:schemas-microsoft-com:vml" xmlns:wp14="http://schemas.microsoft.com/office/word/2010/wordprocessingDrawing" xmlns:wp="http://schemas.openxmlformats.org/drawingml/2006/wordprocessingDrawing" xmlns:w10="urn:schemas-microsoft-com:office:word" xmlns:w="http://schemas.openxmlformats.org/wordprocessingml/2006/main" xmlns:w14="http://schemas.microsoft.com/office/word/2010/wordml" xmlns:w15="http://schemas.microsoft.com/office/word/2012/wordml" xmlns:w16cid="http://schemas.microsoft.com/office/word/2016/wordml/cid" xmlns:w16se="http://schemas.microsoft.com/office/word/2015/wordml/symex" xmlns:wpg="http://schemas.microsoft.com/office/word/2010/wordprocessingGroup" xmlns:wpi="http://schemas.microsoft.com/office/word/2010/wordprocessingInk" xmlns:wne="http://schemas.microsoft.com/office/word/2006/wordml" xmlns:wps="http://schemas.microsoft.com/office/word/2010/wordprocessingShape" mc:Ignorable="w14 w15 w16se w16cid wp14">
   <w:endnote w:type="separator" w:id="-1">
     <w:p>
       <w:pPr>
@@ -14217,17 +14275,17 @@
 </file>
 
 <file path=word/footer1.xml><?xml version="1.0" encoding="utf-8"?>
-<w:ftr xmlns:wpc="http://schemas.microsoft.com/office/word/2010/wordprocessingCanvas" xmlns:cx="http://schemas.microsoft.com/office/drawing/2014/chartex" xmlns:mc="http://schemas.openxmlformats.org/markup-compatibility/2006" xmlns:o="urn:schemas-microsoft-com:office:office" xmlns:r="http://schemas.openxmlformats.org/officeDocument/2006/relationships" xmlns:m="http://schemas.openxmlformats.org/officeDocument/2006/math" xmlns:v="urn:schemas-microsoft-com:vml" xmlns:wp14="http://schemas.microsoft.com/office/word/2010/wordprocessingDrawing" xmlns:wp="http://schemas.openxmlformats.org/drawingml/2006/wordprocessingDrawing" xmlns:w10="urn:schemas-microsoft-com:office:word" xmlns:w="http://schemas.openxmlformats.org/wordprocessingml/2006/main" xmlns:w14="http://schemas.microsoft.com/office/word/2010/wordml" xmlns:w15="http://schemas.microsoft.com/office/word/2012/wordml" xmlns:w16se="http://schemas.microsoft.com/office/word/2015/wordml/symex" xmlns:wpg="http://schemas.microsoft.com/office/word/2010/wordprocessingGroup" xmlns:wpi="http://schemas.microsoft.com/office/word/2010/wordprocessingInk" xmlns:wne="http://schemas.microsoft.com/office/word/2006/wordml" xmlns:wps="http://schemas.microsoft.com/office/word/2010/wordprocessingShape" mc:Ignorable="w14 w15 w16se wp14">
+<w:ftr xmlns:wpc="http://schemas.microsoft.com/office/word/2010/wordprocessingCanvas" xmlns:cx="http://schemas.microsoft.com/office/drawing/2014/chartex" xmlns:cx1="http://schemas.microsoft.com/office/drawing/2015/9/8/chartex" xmlns:cx2="http://schemas.microsoft.com/office/drawing/2015/10/21/chartex" xmlns:cx3="http://schemas.microsoft.com/office/drawing/2016/5/9/chartex" xmlns:cx4="http://schemas.microsoft.com/office/drawing/2016/5/10/chartex" xmlns:cx5="http://schemas.microsoft.com/office/drawing/2016/5/11/chartex" xmlns:cx6="http://schemas.microsoft.com/office/drawing/2016/5/12/chartex" xmlns:cx7="http://schemas.microsoft.com/office/drawing/2016/5/13/chartex" xmlns:cx8="http://schemas.microsoft.com/office/drawing/2016/5/14/chartex" xmlns:mc="http://schemas.openxmlformats.org/markup-compatibility/2006" xmlns:aink="http://schemas.microsoft.com/office/drawing/2016/ink" xmlns:am3d="http://schemas.microsoft.com/office/drawing/2017/model3d" xmlns:o="urn:schemas-microsoft-com:office:office" xmlns:r="http://schemas.openxmlformats.org/officeDocument/2006/relationships" xmlns:m="http://schemas.openxmlformats.org/officeDocument/2006/math" xmlns:v="urn:schemas-microsoft-com:vml" xmlns:wp14="http://schemas.microsoft.com/office/word/2010/wordprocessingDrawing" xmlns:wp="http://schemas.openxmlformats.org/drawingml/2006/wordprocessingDrawing" xmlns:w10="urn:schemas-microsoft-com:office:word" xmlns:w="http://schemas.openxmlformats.org/wordprocessingml/2006/main" xmlns:w14="http://schemas.microsoft.com/office/word/2010/wordml" xmlns:w15="http://schemas.microsoft.com/office/word/2012/wordml" xmlns:w16cid="http://schemas.microsoft.com/office/word/2016/wordml/cid" xmlns:w16se="http://schemas.microsoft.com/office/word/2015/wordml/symex" xmlns:wpg="http://schemas.microsoft.com/office/word/2010/wordprocessingGroup" xmlns:wpi="http://schemas.microsoft.com/office/word/2010/wordprocessingInk" xmlns:wne="http://schemas.microsoft.com/office/word/2006/wordml" xmlns:wps="http://schemas.microsoft.com/office/word/2010/wordprocessingShape" mc:Ignorable="w14 w15 w16se w16cid wp14">
   <w:p>
     <w:pPr>
-      <w:pStyle w:val="Footer"/>
+      <w:pStyle w:val="Chntrang"/>
     </w:pPr>
   </w:p>
 </w:ftr>
 </file>
 
 <file path=word/footer2.xml><?xml version="1.0" encoding="utf-8"?>
-<w:ftr xmlns:wpc="http://schemas.microsoft.com/office/word/2010/wordprocessingCanvas" xmlns:cx="http://schemas.microsoft.com/office/drawing/2014/chartex" xmlns:mc="http://schemas.openxmlformats.org/markup-compatibility/2006" xmlns:o="urn:schemas-microsoft-com:office:office" xmlns:r="http://schemas.openxmlformats.org/officeDocument/2006/relationships" xmlns:m="http://schemas.openxmlformats.org/officeDocument/2006/math" xmlns:v="urn:schemas-microsoft-com:vml" xmlns:wp14="http://schemas.microsoft.com/office/word/2010/wordprocessingDrawing" xmlns:wp="http://schemas.openxmlformats.org/drawingml/2006/wordprocessingDrawing" xmlns:w10="urn:schemas-microsoft-com:office:word" xmlns:w="http://schemas.openxmlformats.org/wordprocessingml/2006/main" xmlns:w14="http://schemas.microsoft.com/office/word/2010/wordml" xmlns:w15="http://schemas.microsoft.com/office/word/2012/wordml" xmlns:w16se="http://schemas.microsoft.com/office/word/2015/wordml/symex" xmlns:wpg="http://schemas.microsoft.com/office/word/2010/wordprocessingGroup" xmlns:wpi="http://schemas.microsoft.com/office/word/2010/wordprocessingInk" xmlns:wne="http://schemas.microsoft.com/office/word/2006/wordml" xmlns:wps="http://schemas.microsoft.com/office/word/2010/wordprocessingShape" mc:Ignorable="w14 w15 w16se wp14">
+<w:ftr xmlns:wpc="http://schemas.microsoft.com/office/word/2010/wordprocessingCanvas" xmlns:cx="http://schemas.microsoft.com/office/drawing/2014/chartex" xmlns:cx1="http://schemas.microsoft.com/office/drawing/2015/9/8/chartex" xmlns:cx2="http://schemas.microsoft.com/office/drawing/2015/10/21/chartex" xmlns:cx3="http://schemas.microsoft.com/office/drawing/2016/5/9/chartex" xmlns:cx4="http://schemas.microsoft.com/office/drawing/2016/5/10/chartex" xmlns:cx5="http://schemas.microsoft.com/office/drawing/2016/5/11/chartex" xmlns:cx6="http://schemas.microsoft.com/office/drawing/2016/5/12/chartex" xmlns:cx7="http://schemas.microsoft.com/office/drawing/2016/5/13/chartex" xmlns:cx8="http://schemas.microsoft.com/office/drawing/2016/5/14/chartex" xmlns:mc="http://schemas.openxmlformats.org/markup-compatibility/2006" xmlns:aink="http://schemas.microsoft.com/office/drawing/2016/ink" xmlns:am3d="http://schemas.microsoft.com/office/drawing/2017/model3d" xmlns:o="urn:schemas-microsoft-com:office:office" xmlns:r="http://schemas.openxmlformats.org/officeDocument/2006/relationships" xmlns:m="http://schemas.openxmlformats.org/officeDocument/2006/math" xmlns:v="urn:schemas-microsoft-com:vml" xmlns:wp14="http://schemas.microsoft.com/office/word/2010/wordprocessingDrawing" xmlns:wp="http://schemas.openxmlformats.org/drawingml/2006/wordprocessingDrawing" xmlns:w10="urn:schemas-microsoft-com:office:word" xmlns:w="http://schemas.openxmlformats.org/wordprocessingml/2006/main" xmlns:w14="http://schemas.microsoft.com/office/word/2010/wordml" xmlns:w15="http://schemas.microsoft.com/office/word/2012/wordml" xmlns:w16cid="http://schemas.microsoft.com/office/word/2016/wordml/cid" xmlns:w16se="http://schemas.microsoft.com/office/word/2015/wordml/symex" xmlns:wpg="http://schemas.microsoft.com/office/word/2010/wordprocessingGroup" xmlns:wpi="http://schemas.microsoft.com/office/word/2010/wordprocessingInk" xmlns:wne="http://schemas.microsoft.com/office/word/2006/wordml" xmlns:wps="http://schemas.microsoft.com/office/word/2010/wordprocessingShape" mc:Ignorable="w14 w15 w16se w16cid wp14">
   <w:tbl>
     <w:tblPr>
       <w:tblW w:w="5000" w:type="pct"/>
@@ -14253,7 +14311,7 @@
         </w:tcPr>
         <w:p>
           <w:pPr>
-            <w:pStyle w:val="Footer"/>
+            <w:pStyle w:val="Chntrang"/>
             <w:spacing w:before="0"/>
             <w:rPr>
               <w:rFonts w:cs="Segoe UI"/>
@@ -14315,7 +14373,7 @@
         </w:tcPr>
         <w:p>
           <w:pPr>
-            <w:pStyle w:val="Header"/>
+            <w:pStyle w:val="utrang"/>
             <w:spacing w:before="0"/>
             <w:jc w:val="center"/>
             <w:rPr>
@@ -14363,14 +14421,14 @@
   </w:tbl>
   <w:p>
     <w:pPr>
-      <w:pStyle w:val="Footer"/>
+      <w:pStyle w:val="Chntrang"/>
     </w:pPr>
   </w:p>
 </w:ftr>
 </file>
 
 <file path=word/footnotes.xml><?xml version="1.0" encoding="utf-8"?>
-<w:footnotes xmlns:wpc="http://schemas.microsoft.com/office/word/2010/wordprocessingCanvas" xmlns:cx="http://schemas.microsoft.com/office/drawing/2014/chartex" xmlns:mc="http://schemas.openxmlformats.org/markup-compatibility/2006" xmlns:o="urn:schemas-microsoft-com:office:office" xmlns:r="http://schemas.openxmlformats.org/officeDocument/2006/relationships" xmlns:m="http://schemas.openxmlformats.org/officeDocument/2006/math" xmlns:v="urn:schemas-microsoft-com:vml" xmlns:wp14="http://schemas.microsoft.com/office/word/2010/wordprocessingDrawing" xmlns:wp="http://schemas.openxmlformats.org/drawingml/2006/wordprocessingDrawing" xmlns:w10="urn:schemas-microsoft-com:office:word" xmlns:w="http://schemas.openxmlformats.org/wordprocessingml/2006/main" xmlns:w14="http://schemas.microsoft.com/office/word/2010/wordml" xmlns:w15="http://schemas.microsoft.com/office/word/2012/wordml" xmlns:w16se="http://schemas.microsoft.com/office/word/2015/wordml/symex" xmlns:wpg="http://schemas.microsoft.com/office/word/2010/wordprocessingGroup" xmlns:wpi="http://schemas.microsoft.com/office/word/2010/wordprocessingInk" xmlns:wne="http://schemas.microsoft.com/office/word/2006/wordml" xmlns:wps="http://schemas.microsoft.com/office/word/2010/wordprocessingShape" mc:Ignorable="w14 w15 w16se wp14">
+<w:footnotes xmlns:wpc="http://schemas.microsoft.com/office/word/2010/wordprocessingCanvas" xmlns:cx="http://schemas.microsoft.com/office/drawing/2014/chartex" xmlns:cx1="http://schemas.microsoft.com/office/drawing/2015/9/8/chartex" xmlns:cx2="http://schemas.microsoft.com/office/drawing/2015/10/21/chartex" xmlns:cx3="http://schemas.microsoft.com/office/drawing/2016/5/9/chartex" xmlns:cx4="http://schemas.microsoft.com/office/drawing/2016/5/10/chartex" xmlns:cx5="http://schemas.microsoft.com/office/drawing/2016/5/11/chartex" xmlns:cx6="http://schemas.microsoft.com/office/drawing/2016/5/12/chartex" xmlns:cx7="http://schemas.microsoft.com/office/drawing/2016/5/13/chartex" xmlns:cx8="http://schemas.microsoft.com/office/drawing/2016/5/14/chartex" xmlns:mc="http://schemas.openxmlformats.org/markup-compatibility/2006" xmlns:aink="http://schemas.microsoft.com/office/drawing/2016/ink" xmlns:am3d="http://schemas.microsoft.com/office/drawing/2017/model3d" xmlns:o="urn:schemas-microsoft-com:office:office" xmlns:r="http://schemas.openxmlformats.org/officeDocument/2006/relationships" xmlns:m="http://schemas.openxmlformats.org/officeDocument/2006/math" xmlns:v="urn:schemas-microsoft-com:vml" xmlns:wp14="http://schemas.microsoft.com/office/word/2010/wordprocessingDrawing" xmlns:wp="http://schemas.openxmlformats.org/drawingml/2006/wordprocessingDrawing" xmlns:w10="urn:schemas-microsoft-com:office:word" xmlns:w="http://schemas.openxmlformats.org/wordprocessingml/2006/main" xmlns:w14="http://schemas.microsoft.com/office/word/2010/wordml" xmlns:w15="http://schemas.microsoft.com/office/word/2012/wordml" xmlns:w16cid="http://schemas.microsoft.com/office/word/2016/wordml/cid" xmlns:w16se="http://schemas.microsoft.com/office/word/2015/wordml/symex" xmlns:wpg="http://schemas.microsoft.com/office/word/2010/wordprocessingGroup" xmlns:wpi="http://schemas.microsoft.com/office/word/2010/wordprocessingInk" xmlns:wne="http://schemas.microsoft.com/office/word/2006/wordml" xmlns:wps="http://schemas.microsoft.com/office/word/2010/wordprocessingShape" mc:Ignorable="w14 w15 w16se w16cid wp14">
   <w:footnote w:type="separator" w:id="-1">
     <w:p>
       <w:pPr>
@@ -14395,17 +14453,17 @@
 </file>
 
 <file path=word/header1.xml><?xml version="1.0" encoding="utf-8"?>
-<w:hdr xmlns:wpc="http://schemas.microsoft.com/office/word/2010/wordprocessingCanvas" xmlns:cx="http://schemas.microsoft.com/office/drawing/2014/chartex" xmlns:mc="http://schemas.openxmlformats.org/markup-compatibility/2006" xmlns:o="urn:schemas-microsoft-com:office:office" xmlns:r="http://schemas.openxmlformats.org/officeDocument/2006/relationships" xmlns:m="http://schemas.openxmlformats.org/officeDocument/2006/math" xmlns:v="urn:schemas-microsoft-com:vml" xmlns:wp14="http://schemas.microsoft.com/office/word/2010/wordprocessingDrawing" xmlns:wp="http://schemas.openxmlformats.org/drawingml/2006/wordprocessingDrawing" xmlns:w10="urn:schemas-microsoft-com:office:word" xmlns:w="http://schemas.openxmlformats.org/wordprocessingml/2006/main" xmlns:w14="http://schemas.microsoft.com/office/word/2010/wordml" xmlns:w15="http://schemas.microsoft.com/office/word/2012/wordml" xmlns:w16se="http://schemas.microsoft.com/office/word/2015/wordml/symex" xmlns:wpg="http://schemas.microsoft.com/office/word/2010/wordprocessingGroup" xmlns:wpi="http://schemas.microsoft.com/office/word/2010/wordprocessingInk" xmlns:wne="http://schemas.microsoft.com/office/word/2006/wordml" xmlns:wps="http://schemas.microsoft.com/office/word/2010/wordprocessingShape" mc:Ignorable="w14 w15 w16se wp14">
+<w:hdr xmlns:wpc="http://schemas.microsoft.com/office/word/2010/wordprocessingCanvas" xmlns:cx="http://schemas.microsoft.com/office/drawing/2014/chartex" xmlns:cx1="http://schemas.microsoft.com/office/drawing/2015/9/8/chartex" xmlns:cx2="http://schemas.microsoft.com/office/drawing/2015/10/21/chartex" xmlns:cx3="http://schemas.microsoft.com/office/drawing/2016/5/9/chartex" xmlns:cx4="http://schemas.microsoft.com/office/drawing/2016/5/10/chartex" xmlns:cx5="http://schemas.microsoft.com/office/drawing/2016/5/11/chartex" xmlns:cx6="http://schemas.microsoft.com/office/drawing/2016/5/12/chartex" xmlns:cx7="http://schemas.microsoft.com/office/drawing/2016/5/13/chartex" xmlns:cx8="http://schemas.microsoft.com/office/drawing/2016/5/14/chartex" xmlns:mc="http://schemas.openxmlformats.org/markup-compatibility/2006" xmlns:aink="http://schemas.microsoft.com/office/drawing/2016/ink" xmlns:am3d="http://schemas.microsoft.com/office/drawing/2017/model3d" xmlns:o="urn:schemas-microsoft-com:office:office" xmlns:r="http://schemas.openxmlformats.org/officeDocument/2006/relationships" xmlns:m="http://schemas.openxmlformats.org/officeDocument/2006/math" xmlns:v="urn:schemas-microsoft-com:vml" xmlns:wp14="http://schemas.microsoft.com/office/word/2010/wordprocessingDrawing" xmlns:wp="http://schemas.openxmlformats.org/drawingml/2006/wordprocessingDrawing" xmlns:w10="urn:schemas-microsoft-com:office:word" xmlns:w="http://schemas.openxmlformats.org/wordprocessingml/2006/main" xmlns:w14="http://schemas.microsoft.com/office/word/2010/wordml" xmlns:w15="http://schemas.microsoft.com/office/word/2012/wordml" xmlns:w16cid="http://schemas.microsoft.com/office/word/2016/wordml/cid" xmlns:w16se="http://schemas.microsoft.com/office/word/2015/wordml/symex" xmlns:wpg="http://schemas.microsoft.com/office/word/2010/wordprocessingGroup" xmlns:wpi="http://schemas.microsoft.com/office/word/2010/wordprocessingInk" xmlns:wne="http://schemas.microsoft.com/office/word/2006/wordml" xmlns:wps="http://schemas.microsoft.com/office/word/2010/wordprocessingShape" mc:Ignorable="w14 w15 w16se w16cid wp14">
   <w:p>
     <w:pPr>
-      <w:pStyle w:val="Header"/>
+      <w:pStyle w:val="utrang"/>
     </w:pPr>
   </w:p>
 </w:hdr>
 </file>
 
 <file path=word/header2.xml><?xml version="1.0" encoding="utf-8"?>
-<w:hdr xmlns:wpc="http://schemas.microsoft.com/office/word/2010/wordprocessingCanvas" xmlns:cx="http://schemas.microsoft.com/office/drawing/2014/chartex" xmlns:mc="http://schemas.openxmlformats.org/markup-compatibility/2006" xmlns:o="urn:schemas-microsoft-com:office:office" xmlns:r="http://schemas.openxmlformats.org/officeDocument/2006/relationships" xmlns:m="http://schemas.openxmlformats.org/officeDocument/2006/math" xmlns:v="urn:schemas-microsoft-com:vml" xmlns:wp14="http://schemas.microsoft.com/office/word/2010/wordprocessingDrawing" xmlns:wp="http://schemas.openxmlformats.org/drawingml/2006/wordprocessingDrawing" xmlns:w10="urn:schemas-microsoft-com:office:word" xmlns:w="http://schemas.openxmlformats.org/wordprocessingml/2006/main" xmlns:w14="http://schemas.microsoft.com/office/word/2010/wordml" xmlns:w15="http://schemas.microsoft.com/office/word/2012/wordml" xmlns:w16se="http://schemas.microsoft.com/office/word/2015/wordml/symex" xmlns:wpg="http://schemas.microsoft.com/office/word/2010/wordprocessingGroup" xmlns:wpi="http://schemas.microsoft.com/office/word/2010/wordprocessingInk" xmlns:wne="http://schemas.microsoft.com/office/word/2006/wordml" xmlns:wps="http://schemas.microsoft.com/office/word/2010/wordprocessingShape" mc:Ignorable="w14 w15 w16se wp14">
+<w:hdr xmlns:wpc="http://schemas.microsoft.com/office/word/2010/wordprocessingCanvas" xmlns:cx="http://schemas.microsoft.com/office/drawing/2014/chartex" xmlns:cx1="http://schemas.microsoft.com/office/drawing/2015/9/8/chartex" xmlns:cx2="http://schemas.microsoft.com/office/drawing/2015/10/21/chartex" xmlns:cx3="http://schemas.microsoft.com/office/drawing/2016/5/9/chartex" xmlns:cx4="http://schemas.microsoft.com/office/drawing/2016/5/10/chartex" xmlns:cx5="http://schemas.microsoft.com/office/drawing/2016/5/11/chartex" xmlns:cx6="http://schemas.microsoft.com/office/drawing/2016/5/12/chartex" xmlns:cx7="http://schemas.microsoft.com/office/drawing/2016/5/13/chartex" xmlns:cx8="http://schemas.microsoft.com/office/drawing/2016/5/14/chartex" xmlns:mc="http://schemas.openxmlformats.org/markup-compatibility/2006" xmlns:aink="http://schemas.microsoft.com/office/drawing/2016/ink" xmlns:am3d="http://schemas.microsoft.com/office/drawing/2017/model3d" xmlns:o="urn:schemas-microsoft-com:office:office" xmlns:r="http://schemas.openxmlformats.org/officeDocument/2006/relationships" xmlns:m="http://schemas.openxmlformats.org/officeDocument/2006/math" xmlns:v="urn:schemas-microsoft-com:vml" xmlns:wp14="http://schemas.microsoft.com/office/word/2010/wordprocessingDrawing" xmlns:wp="http://schemas.openxmlformats.org/drawingml/2006/wordprocessingDrawing" xmlns:w10="urn:schemas-microsoft-com:office:word" xmlns:w="http://schemas.openxmlformats.org/wordprocessingml/2006/main" xmlns:w14="http://schemas.microsoft.com/office/word/2010/wordml" xmlns:w15="http://schemas.microsoft.com/office/word/2012/wordml" xmlns:w16cid="http://schemas.microsoft.com/office/word/2016/wordml/cid" xmlns:w16se="http://schemas.microsoft.com/office/word/2015/wordml/symex" xmlns:wpg="http://schemas.microsoft.com/office/word/2010/wordprocessingGroup" xmlns:wpi="http://schemas.microsoft.com/office/word/2010/wordprocessingInk" xmlns:wne="http://schemas.microsoft.com/office/word/2006/wordml" xmlns:wps="http://schemas.microsoft.com/office/word/2010/wordprocessingShape" mc:Ignorable="w14 w15 w16se w16cid wp14">
   <w:tbl>
     <w:tblPr>
       <w:tblW w:w="5000" w:type="pct"/>
@@ -14435,7 +14493,7 @@
         </w:tcPr>
         <w:p>
           <w:pPr>
-            <w:pStyle w:val="Header"/>
+            <w:pStyle w:val="utrang"/>
             <w:spacing w:before="0"/>
             <w:jc w:val="center"/>
             <w:rPr>
@@ -14460,7 +14518,7 @@
         </w:tcPr>
         <w:p>
           <w:pPr>
-            <w:pStyle w:val="Header"/>
+            <w:pStyle w:val="utrang"/>
             <w:spacing w:before="0"/>
             <w:jc w:val="right"/>
             <w:rPr>
@@ -14483,14 +14541,14 @@
   </w:tbl>
   <w:p>
     <w:pPr>
-      <w:pStyle w:val="Header"/>
+      <w:pStyle w:val="utrang"/>
     </w:pPr>
   </w:p>
 </w:hdr>
 </file>
 
 <file path=word/numbering.xml><?xml version="1.0" encoding="utf-8"?>
-<w:numbering xmlns:wpc="http://schemas.microsoft.com/office/word/2010/wordprocessingCanvas" xmlns:cx="http://schemas.microsoft.com/office/drawing/2014/chartex" xmlns:mc="http://schemas.openxmlformats.org/markup-compatibility/2006" xmlns:o="urn:schemas-microsoft-com:office:office" xmlns:r="http://schemas.openxmlformats.org/officeDocument/2006/relationships" xmlns:m="http://schemas.openxmlformats.org/officeDocument/2006/math" xmlns:v="urn:schemas-microsoft-com:vml" xmlns:wp14="http://schemas.microsoft.com/office/word/2010/wordprocessingDrawing" xmlns:wp="http://schemas.openxmlformats.org/drawingml/2006/wordprocessingDrawing" xmlns:w10="urn:schemas-microsoft-com:office:word" xmlns:w="http://schemas.openxmlformats.org/wordprocessingml/2006/main" xmlns:w14="http://schemas.microsoft.com/office/word/2010/wordml" xmlns:w15="http://schemas.microsoft.com/office/word/2012/wordml" xmlns:w16se="http://schemas.microsoft.com/office/word/2015/wordml/symex" xmlns:wpg="http://schemas.microsoft.com/office/word/2010/wordprocessingGroup" xmlns:wpi="http://schemas.microsoft.com/office/word/2010/wordprocessingInk" xmlns:wne="http://schemas.microsoft.com/office/word/2006/wordml" xmlns:wps="http://schemas.microsoft.com/office/word/2010/wordprocessingShape" mc:Ignorable="w14 w15 w16se wp14">
+<w:numbering xmlns:wpc="http://schemas.microsoft.com/office/word/2010/wordprocessingCanvas" xmlns:cx="http://schemas.microsoft.com/office/drawing/2014/chartex" xmlns:cx1="http://schemas.microsoft.com/office/drawing/2015/9/8/chartex" xmlns:cx2="http://schemas.microsoft.com/office/drawing/2015/10/21/chartex" xmlns:cx3="http://schemas.microsoft.com/office/drawing/2016/5/9/chartex" xmlns:cx4="http://schemas.microsoft.com/office/drawing/2016/5/10/chartex" xmlns:cx5="http://schemas.microsoft.com/office/drawing/2016/5/11/chartex" xmlns:cx6="http://schemas.microsoft.com/office/drawing/2016/5/12/chartex" xmlns:cx7="http://schemas.microsoft.com/office/drawing/2016/5/13/chartex" xmlns:cx8="http://schemas.microsoft.com/office/drawing/2016/5/14/chartex" xmlns:mc="http://schemas.openxmlformats.org/markup-compatibility/2006" xmlns:aink="http://schemas.microsoft.com/office/drawing/2016/ink" xmlns:am3d="http://schemas.microsoft.com/office/drawing/2017/model3d" xmlns:o="urn:schemas-microsoft-com:office:office" xmlns:r="http://schemas.openxmlformats.org/officeDocument/2006/relationships" xmlns:m="http://schemas.openxmlformats.org/officeDocument/2006/math" xmlns:v="urn:schemas-microsoft-com:vml" xmlns:wp14="http://schemas.microsoft.com/office/word/2010/wordprocessingDrawing" xmlns:wp="http://schemas.openxmlformats.org/drawingml/2006/wordprocessingDrawing" xmlns:w10="urn:schemas-microsoft-com:office:word" xmlns:w="http://schemas.openxmlformats.org/wordprocessingml/2006/main" xmlns:w14="http://schemas.microsoft.com/office/word/2010/wordml" xmlns:w15="http://schemas.microsoft.com/office/word/2012/wordml" xmlns:w16cid="http://schemas.microsoft.com/office/word/2016/wordml/cid" xmlns:w16se="http://schemas.microsoft.com/office/word/2015/wordml/symex" xmlns:wpg="http://schemas.microsoft.com/office/word/2010/wordprocessingGroup" xmlns:wpi="http://schemas.microsoft.com/office/word/2010/wordprocessingInk" xmlns:wne="http://schemas.microsoft.com/office/word/2006/wordml" xmlns:wps="http://schemas.microsoft.com/office/word/2010/wordprocessingShape" mc:Ignorable="w14 w15 w16se w16cid wp14">
   <w:abstractNum w:abstractNumId="0" w15:restartNumberingAfterBreak="0">
     <w:nsid w:val="03DC3D4D"/>
     <w:multiLevelType w:val="hybridMultilevel"/>
@@ -17743,7 +17801,7 @@
 </file>
 
 <file path=word/styles.xml><?xml version="1.0" encoding="utf-8"?>
-<w:styles xmlns:mc="http://schemas.openxmlformats.org/markup-compatibility/2006" xmlns:r="http://schemas.openxmlformats.org/officeDocument/2006/relationships" xmlns:w="http://schemas.openxmlformats.org/wordprocessingml/2006/main" xmlns:w14="http://schemas.microsoft.com/office/word/2010/wordml" xmlns:w15="http://schemas.microsoft.com/office/word/2012/wordml" xmlns:w16se="http://schemas.microsoft.com/office/word/2015/wordml/symex" mc:Ignorable="w14 w15 w16se">
+<w:styles xmlns:mc="http://schemas.openxmlformats.org/markup-compatibility/2006" xmlns:r="http://schemas.openxmlformats.org/officeDocument/2006/relationships" xmlns:w="http://schemas.openxmlformats.org/wordprocessingml/2006/main" xmlns:w14="http://schemas.microsoft.com/office/word/2010/wordml" xmlns:w15="http://schemas.microsoft.com/office/word/2012/wordml" xmlns:w16cid="http://schemas.microsoft.com/office/word/2016/wordml/cid" xmlns:w16se="http://schemas.microsoft.com/office/word/2015/wordml/symex" mc:Ignorable="w14 w15 w16se w16cid">
   <w:docDefaults>
     <w:rPrDefault>
       <w:rPr>
@@ -17759,7 +17817,7 @@
       </w:pPr>
     </w:pPrDefault>
   </w:docDefaults>
-  <w:latentStyles w:defLockedState="0" w:defUIPriority="99" w:defSemiHidden="0" w:defUnhideWhenUsed="0" w:defQFormat="0" w:count="371">
+  <w:latentStyles w:defLockedState="0" w:defUIPriority="99" w:defSemiHidden="0" w:defUnhideWhenUsed="0" w:defQFormat="0" w:count="375">
     <w:lsdException w:name="Normal" w:uiPriority="0" w:qFormat="1"/>
     <w:lsdException w:name="heading 1" w:uiPriority="9" w:qFormat="1"/>
     <w:lsdException w:name="heading 2" w:semiHidden="1" w:uiPriority="9" w:unhideWhenUsed="1" w:qFormat="1"/>
@@ -17865,7 +17923,6 @@
     <w:lsdException w:name="HTML Sample" w:semiHidden="1" w:unhideWhenUsed="1"/>
     <w:lsdException w:name="HTML Typewriter" w:semiHidden="1" w:unhideWhenUsed="1"/>
     <w:lsdException w:name="HTML Variable" w:semiHidden="1" w:unhideWhenUsed="1"/>
-    <w:lsdException w:name="Normal Table" w:semiHidden="1" w:unhideWhenUsed="1"/>
     <w:lsdException w:name="annotation subject" w:semiHidden="1" w:unhideWhenUsed="1"/>
     <w:lsdException w:name="No List" w:semiHidden="1" w:unhideWhenUsed="1"/>
     <w:lsdException w:name="Outline List 1" w:semiHidden="1" w:unhideWhenUsed="1"/>
@@ -17909,10 +17966,8 @@
     <w:lsdException w:name="Table Elegant" w:semiHidden="1" w:unhideWhenUsed="1"/>
     <w:lsdException w:name="Table Professional" w:semiHidden="1" w:unhideWhenUsed="1"/>
     <w:lsdException w:name="Table Subtle 1" w:semiHidden="1" w:unhideWhenUsed="1"/>
-    <w:lsdException w:name="Table Subtle 2" w:semiHidden="1" w:unhideWhenUsed="1"/>
     <w:lsdException w:name="Table Web 1" w:semiHidden="1" w:unhideWhenUsed="1"/>
     <w:lsdException w:name="Table Web 2" w:semiHidden="1" w:unhideWhenUsed="1"/>
-    <w:lsdException w:name="Table Web 3" w:semiHidden="1" w:unhideWhenUsed="1"/>
     <w:lsdException w:name="Balloon Text" w:semiHidden="1" w:unhideWhenUsed="1"/>
     <w:lsdException w:name="Table Grid" w:uiPriority="59"/>
     <w:lsdException w:name="Table Theme" w:semiHidden="1" w:unhideWhenUsed="1"/>
@@ -18131,8 +18186,12 @@
     <w:lsdException w:name="List Table 5 Dark Accent 6" w:uiPriority="50"/>
     <w:lsdException w:name="List Table 6 Colorful Accent 6" w:uiPriority="51"/>
     <w:lsdException w:name="List Table 7 Colorful Accent 6" w:uiPriority="52"/>
+    <w:lsdException w:name="Mention" w:semiHidden="1" w:unhideWhenUsed="1"/>
+    <w:lsdException w:name="Smart Hyperlink" w:semiHidden="1" w:unhideWhenUsed="1"/>
+    <w:lsdException w:name="Hashtag" w:semiHidden="1" w:unhideWhenUsed="1"/>
+    <w:lsdException w:name="Unresolved Mention" w:semiHidden="1" w:unhideWhenUsed="1"/>
   </w:latentStyles>
-  <w:style w:type="paragraph" w:default="1" w:styleId="Normal">
+  <w:style w:type="paragraph" w:default="1" w:styleId="Binhthng">
     <w:name w:val="Normal"/>
     <w:qFormat/>
     <w:rsid w:val="00283143"/>
@@ -18143,11 +18202,11 @@
       <w:sz w:val="24"/>
     </w:rPr>
   </w:style>
-  <w:style w:type="paragraph" w:styleId="Heading1">
+  <w:style w:type="paragraph" w:styleId="u1">
     <w:name w:val="heading 1"/>
-    <w:basedOn w:val="Normal"/>
-    <w:next w:val="Normal"/>
-    <w:link w:val="Heading1Char"/>
+    <w:basedOn w:val="Binhthng"/>
+    <w:next w:val="Binhthng"/>
+    <w:link w:val="u1Char"/>
     <w:uiPriority w:val="9"/>
     <w:qFormat/>
     <w:rsid w:val="00A9186E"/>
@@ -18166,11 +18225,11 @@
       <w:szCs w:val="28"/>
     </w:rPr>
   </w:style>
-  <w:style w:type="paragraph" w:styleId="Heading2">
+  <w:style w:type="paragraph" w:styleId="u2">
     <w:name w:val="heading 2"/>
-    <w:basedOn w:val="Normal"/>
-    <w:next w:val="Normal"/>
-    <w:link w:val="Heading2Char"/>
+    <w:basedOn w:val="Binhthng"/>
+    <w:next w:val="Binhthng"/>
+    <w:link w:val="u2Char"/>
     <w:uiPriority w:val="9"/>
     <w:unhideWhenUsed/>
     <w:qFormat/>
@@ -18189,11 +18248,11 @@
       <w:szCs w:val="26"/>
     </w:rPr>
   </w:style>
-  <w:style w:type="paragraph" w:styleId="Heading3">
+  <w:style w:type="paragraph" w:styleId="u3">
     <w:name w:val="heading 3"/>
-    <w:basedOn w:val="Normal"/>
-    <w:next w:val="Normal"/>
-    <w:link w:val="Heading3Char"/>
+    <w:basedOn w:val="Binhthng"/>
+    <w:next w:val="Binhthng"/>
+    <w:link w:val="u3Char"/>
     <w:uiPriority w:val="9"/>
     <w:unhideWhenUsed/>
     <w:qFormat/>
@@ -18209,11 +18268,11 @@
       <w:bCs/>
     </w:rPr>
   </w:style>
-  <w:style w:type="paragraph" w:styleId="Heading4">
+  <w:style w:type="paragraph" w:styleId="u4">
     <w:name w:val="heading 4"/>
-    <w:basedOn w:val="Normal"/>
-    <w:next w:val="Normal"/>
-    <w:link w:val="Heading4Char"/>
+    <w:basedOn w:val="Binhthng"/>
+    <w:next w:val="Binhthng"/>
+    <w:link w:val="u4Char"/>
     <w:uiPriority w:val="9"/>
     <w:unhideWhenUsed/>
     <w:qFormat/>
@@ -18233,13 +18292,13 @@
       <w:color w:val="4F81BD" w:themeColor="accent1"/>
     </w:rPr>
   </w:style>
-  <w:style w:type="character" w:default="1" w:styleId="DefaultParagraphFont">
+  <w:style w:type="character" w:default="1" w:styleId="Phngmcinhcuaoanvn">
     <w:name w:val="Default Paragraph Font"/>
     <w:uiPriority w:val="1"/>
     <w:semiHidden/>
     <w:unhideWhenUsed/>
   </w:style>
-  <w:style w:type="table" w:default="1" w:styleId="TableNormal">
+  <w:style w:type="table" w:default="1" w:styleId="BangThngthng">
     <w:name w:val="Normal Table"/>
     <w:uiPriority w:val="99"/>
     <w:semiHidden/>
@@ -18254,16 +18313,16 @@
       </w:tblCellMar>
     </w:tblPr>
   </w:style>
-  <w:style w:type="numbering" w:default="1" w:styleId="NoList">
+  <w:style w:type="numbering" w:default="1" w:styleId="Khngco">
     <w:name w:val="No List"/>
     <w:uiPriority w:val="99"/>
     <w:semiHidden/>
     <w:unhideWhenUsed/>
   </w:style>
-  <w:style w:type="paragraph" w:styleId="Header">
+  <w:style w:type="paragraph" w:styleId="utrang">
     <w:name w:val="header"/>
-    <w:basedOn w:val="Normal"/>
-    <w:link w:val="HeaderChar"/>
+    <w:basedOn w:val="Binhthng"/>
+    <w:link w:val="utrangChar"/>
     <w:uiPriority w:val="99"/>
     <w:unhideWhenUsed/>
     <w:rsid w:val="00A54510"/>
@@ -18275,17 +18334,17 @@
       <w:spacing w:after="0" w:line="240" w:lineRule="auto"/>
     </w:pPr>
   </w:style>
-  <w:style w:type="character" w:customStyle="1" w:styleId="HeaderChar">
-    <w:name w:val="Header Char"/>
-    <w:basedOn w:val="DefaultParagraphFont"/>
-    <w:link w:val="Header"/>
+  <w:style w:type="character" w:customStyle="1" w:styleId="utrangChar">
+    <w:name w:val="Đầu trang Char"/>
+    <w:basedOn w:val="Phngmcinhcuaoanvn"/>
+    <w:link w:val="utrang"/>
     <w:uiPriority w:val="99"/>
     <w:rsid w:val="00A54510"/>
   </w:style>
-  <w:style w:type="paragraph" w:styleId="Footer">
+  <w:style w:type="paragraph" w:styleId="Chntrang">
     <w:name w:val="footer"/>
-    <w:basedOn w:val="Normal"/>
-    <w:link w:val="FooterChar"/>
+    <w:basedOn w:val="Binhthng"/>
+    <w:link w:val="ChntrangChar"/>
     <w:uiPriority w:val="99"/>
     <w:unhideWhenUsed/>
     <w:rsid w:val="00A54510"/>
@@ -18297,17 +18356,17 @@
       <w:spacing w:after="0" w:line="240" w:lineRule="auto"/>
     </w:pPr>
   </w:style>
-  <w:style w:type="character" w:customStyle="1" w:styleId="FooterChar">
-    <w:name w:val="Footer Char"/>
-    <w:basedOn w:val="DefaultParagraphFont"/>
-    <w:link w:val="Footer"/>
+  <w:style w:type="character" w:customStyle="1" w:styleId="ChntrangChar">
+    <w:name w:val="Chân trang Char"/>
+    <w:basedOn w:val="Phngmcinhcuaoanvn"/>
+    <w:link w:val="Chntrang"/>
     <w:uiPriority w:val="99"/>
     <w:rsid w:val="00A54510"/>
   </w:style>
-  <w:style w:type="paragraph" w:styleId="BalloonText">
+  <w:style w:type="paragraph" w:styleId="Bongchuthich">
     <w:name w:val="Balloon Text"/>
-    <w:basedOn w:val="Normal"/>
-    <w:link w:val="BalloonTextChar"/>
+    <w:basedOn w:val="Binhthng"/>
+    <w:link w:val="BongchuthichChar"/>
     <w:uiPriority w:val="99"/>
     <w:semiHidden/>
     <w:unhideWhenUsed/>
@@ -18321,10 +18380,10 @@
       <w:szCs w:val="16"/>
     </w:rPr>
   </w:style>
-  <w:style w:type="character" w:customStyle="1" w:styleId="BalloonTextChar">
-    <w:name w:val="Balloon Text Char"/>
-    <w:basedOn w:val="DefaultParagraphFont"/>
-    <w:link w:val="BalloonText"/>
+  <w:style w:type="character" w:customStyle="1" w:styleId="BongchuthichChar">
+    <w:name w:val="Bóng chú thích Char"/>
+    <w:basedOn w:val="Phngmcinhcuaoanvn"/>
+    <w:link w:val="Bongchuthich"/>
     <w:uiPriority w:val="99"/>
     <w:semiHidden/>
     <w:rsid w:val="00A54510"/>
@@ -18334,10 +18393,10 @@
       <w:szCs w:val="16"/>
     </w:rPr>
   </w:style>
-  <w:style w:type="character" w:customStyle="1" w:styleId="Heading1Char">
-    <w:name w:val="Heading 1 Char"/>
-    <w:basedOn w:val="DefaultParagraphFont"/>
-    <w:link w:val="Heading1"/>
+  <w:style w:type="character" w:customStyle="1" w:styleId="u1Char">
+    <w:name w:val="Đầu đề 1 Char"/>
+    <w:basedOn w:val="Phngmcinhcuaoanvn"/>
+    <w:link w:val="u1"/>
     <w:uiPriority w:val="9"/>
     <w:rsid w:val="00A9186E"/>
     <w:rPr>
@@ -18349,10 +18408,10 @@
       <w:szCs w:val="28"/>
     </w:rPr>
   </w:style>
-  <w:style w:type="character" w:customStyle="1" w:styleId="Heading2Char">
-    <w:name w:val="Heading 2 Char"/>
-    <w:basedOn w:val="DefaultParagraphFont"/>
-    <w:link w:val="Heading2"/>
+  <w:style w:type="character" w:customStyle="1" w:styleId="u2Char">
+    <w:name w:val="Đầu đề 2 Char"/>
+    <w:basedOn w:val="Phngmcinhcuaoanvn"/>
+    <w:link w:val="u2"/>
     <w:uiPriority w:val="9"/>
     <w:rsid w:val="00025192"/>
     <w:rPr>
@@ -18364,10 +18423,10 @@
       <w:szCs w:val="26"/>
     </w:rPr>
   </w:style>
-  <w:style w:type="character" w:customStyle="1" w:styleId="Heading3Char">
-    <w:name w:val="Heading 3 Char"/>
-    <w:basedOn w:val="DefaultParagraphFont"/>
-    <w:link w:val="Heading3"/>
+  <w:style w:type="character" w:customStyle="1" w:styleId="u3Char">
+    <w:name w:val="Đầu đề 3 Char"/>
+    <w:basedOn w:val="Phngmcinhcuaoanvn"/>
+    <w:link w:val="u3"/>
     <w:uiPriority w:val="9"/>
     <w:rsid w:val="00DC7D03"/>
     <w:rPr>
@@ -18376,9 +18435,9 @@
       <w:bCs/>
     </w:rPr>
   </w:style>
-  <w:style w:type="paragraph" w:styleId="ListParagraph">
+  <w:style w:type="paragraph" w:styleId="oancuaDanhsach">
     <w:name w:val="List Paragraph"/>
-    <w:basedOn w:val="Normal"/>
+    <w:basedOn w:val="Binhthng"/>
     <w:uiPriority w:val="34"/>
     <w:qFormat/>
     <w:rsid w:val="00C05253"/>
@@ -18387,10 +18446,10 @@
       <w:contextualSpacing/>
     </w:pPr>
   </w:style>
-  <w:style w:type="paragraph" w:styleId="TOCHeading">
+  <w:style w:type="paragraph" w:styleId="uMucluc">
     <w:name w:val="TOC Heading"/>
-    <w:basedOn w:val="Heading1"/>
-    <w:next w:val="Normal"/>
+    <w:basedOn w:val="u1"/>
+    <w:next w:val="Binhthng"/>
     <w:uiPriority w:val="39"/>
     <w:unhideWhenUsed/>
     <w:qFormat/>
@@ -18405,10 +18464,10 @@
       <w:lang w:eastAsia="ja-JP"/>
     </w:rPr>
   </w:style>
-  <w:style w:type="paragraph" w:styleId="TOC1">
+  <w:style w:type="paragraph" w:styleId="Mucluc1">
     <w:name w:val="toc 1"/>
-    <w:basedOn w:val="Normal"/>
-    <w:next w:val="Normal"/>
+    <w:basedOn w:val="Binhthng"/>
+    <w:next w:val="Binhthng"/>
     <w:autoRedefine/>
     <w:uiPriority w:val="39"/>
     <w:unhideWhenUsed/>
@@ -18423,10 +18482,10 @@
       <w:sz w:val="26"/>
     </w:rPr>
   </w:style>
-  <w:style w:type="paragraph" w:styleId="TOC2">
+  <w:style w:type="paragraph" w:styleId="Mucluc2">
     <w:name w:val="toc 2"/>
-    <w:basedOn w:val="Normal"/>
-    <w:next w:val="Normal"/>
+    <w:basedOn w:val="Binhthng"/>
+    <w:next w:val="Binhthng"/>
     <w:autoRedefine/>
     <w:uiPriority w:val="39"/>
     <w:unhideWhenUsed/>
@@ -18435,9 +18494,9 @@
       <w:ind w:left="216"/>
     </w:pPr>
   </w:style>
-  <w:style w:type="character" w:styleId="Hyperlink">
+  <w:style w:type="character" w:styleId="Siuktni">
     <w:name w:val="Hyperlink"/>
-    <w:basedOn w:val="DefaultParagraphFont"/>
+    <w:basedOn w:val="Phngmcinhcuaoanvn"/>
     <w:uiPriority w:val="99"/>
     <w:unhideWhenUsed/>
     <w:rsid w:val="00025192"/>
@@ -18446,10 +18505,10 @@
       <w:u w:val="single"/>
     </w:rPr>
   </w:style>
-  <w:style w:type="paragraph" w:styleId="Caption">
+  <w:style w:type="paragraph" w:styleId="Chuthich">
     <w:name w:val="caption"/>
-    <w:basedOn w:val="Normal"/>
-    <w:next w:val="Normal"/>
+    <w:basedOn w:val="Binhthng"/>
+    <w:next w:val="Binhthng"/>
     <w:uiPriority w:val="35"/>
     <w:unhideWhenUsed/>
     <w:qFormat/>
@@ -18463,10 +18522,10 @@
       <w:szCs w:val="18"/>
     </w:rPr>
   </w:style>
-  <w:style w:type="paragraph" w:styleId="TOC3">
+  <w:style w:type="paragraph" w:styleId="Mucluc3">
     <w:name w:val="toc 3"/>
-    <w:basedOn w:val="Normal"/>
-    <w:next w:val="Normal"/>
+    <w:basedOn w:val="Binhthng"/>
+    <w:next w:val="Binhthng"/>
     <w:autoRedefine/>
     <w:uiPriority w:val="39"/>
     <w:unhideWhenUsed/>
@@ -18483,13 +18542,13 @@
   </w:style>
   <w:style w:type="character" w:customStyle="1" w:styleId="hp">
     <w:name w:val="hp"/>
-    <w:basedOn w:val="DefaultParagraphFont"/>
+    <w:basedOn w:val="Phngmcinhcuaoanvn"/>
     <w:rsid w:val="005476BF"/>
   </w:style>
-  <w:style w:type="paragraph" w:styleId="FootnoteText">
+  <w:style w:type="paragraph" w:styleId="VnbanCcchu">
     <w:name w:val="footnote text"/>
-    <w:basedOn w:val="Normal"/>
-    <w:link w:val="FootnoteTextChar"/>
+    <w:basedOn w:val="Binhthng"/>
+    <w:link w:val="VnbanCcchuChar"/>
     <w:uiPriority w:val="99"/>
     <w:semiHidden/>
     <w:unhideWhenUsed/>
@@ -18502,10 +18561,10 @@
       <w:szCs w:val="20"/>
     </w:rPr>
   </w:style>
-  <w:style w:type="character" w:customStyle="1" w:styleId="FootnoteTextChar">
-    <w:name w:val="Footnote Text Char"/>
-    <w:basedOn w:val="DefaultParagraphFont"/>
-    <w:link w:val="FootnoteText"/>
+  <w:style w:type="character" w:customStyle="1" w:styleId="VnbanCcchuChar">
+    <w:name w:val="Văn bản Cước chú Char"/>
+    <w:basedOn w:val="Phngmcinhcuaoanvn"/>
+    <w:link w:val="VnbanCcchu"/>
     <w:uiPriority w:val="99"/>
     <w:semiHidden/>
     <w:rsid w:val="002A2A44"/>
@@ -18514,9 +18573,9 @@
       <w:szCs w:val="20"/>
     </w:rPr>
   </w:style>
-  <w:style w:type="character" w:styleId="FootnoteReference">
+  <w:style w:type="character" w:styleId="ThamchiuCcchu">
     <w:name w:val="footnote reference"/>
-    <w:basedOn w:val="DefaultParagraphFont"/>
+    <w:basedOn w:val="Phngmcinhcuaoanvn"/>
     <w:uiPriority w:val="99"/>
     <w:semiHidden/>
     <w:unhideWhenUsed/>
@@ -18525,9 +18584,9 @@
       <w:vertAlign w:val="superscript"/>
     </w:rPr>
   </w:style>
-  <w:style w:type="character" w:styleId="PlaceholderText">
+  <w:style w:type="character" w:styleId="VnbanChdanhsn">
     <w:name w:val="Placeholder Text"/>
-    <w:basedOn w:val="DefaultParagraphFont"/>
+    <w:basedOn w:val="Phngmcinhcuaoanvn"/>
     <w:uiPriority w:val="99"/>
     <w:semiHidden/>
     <w:rsid w:val="00630988"/>
@@ -18535,9 +18594,9 @@
       <w:color w:val="808080"/>
     </w:rPr>
   </w:style>
-  <w:style w:type="table" w:styleId="TableGrid">
+  <w:style w:type="table" w:styleId="LiBang">
     <w:name w:val="Table Grid"/>
-    <w:basedOn w:val="TableNormal"/>
+    <w:basedOn w:val="BangThngthng"/>
     <w:uiPriority w:val="59"/>
     <w:rsid w:val="00D52D8E"/>
     <w:pPr>
@@ -18554,10 +18613,10 @@
       </w:tblBorders>
     </w:tblPr>
   </w:style>
-  <w:style w:type="character" w:customStyle="1" w:styleId="Heading4Char">
-    <w:name w:val="Heading 4 Char"/>
-    <w:basedOn w:val="DefaultParagraphFont"/>
-    <w:link w:val="Heading4"/>
+  <w:style w:type="character" w:customStyle="1" w:styleId="u4Char">
+    <w:name w:val="Đầu đề 4 Char"/>
+    <w:basedOn w:val="Phngmcinhcuaoanvn"/>
+    <w:link w:val="u4"/>
     <w:uiPriority w:val="9"/>
     <w:rsid w:val="009B1018"/>
     <w:rPr>
@@ -18573,7 +18632,7 @@
 </file>
 
 <file path=word/glossary/document.xml><?xml version="1.0" encoding="utf-8"?>
-<w:glossaryDocument xmlns:wpc="http://schemas.microsoft.com/office/word/2010/wordprocessingCanvas" xmlns:cx="http://schemas.microsoft.com/office/drawing/2014/chartex" xmlns:mc="http://schemas.openxmlformats.org/markup-compatibility/2006" xmlns:o="urn:schemas-microsoft-com:office:office" xmlns:r="http://schemas.openxmlformats.org/officeDocument/2006/relationships" xmlns:m="http://schemas.openxmlformats.org/officeDocument/2006/math" xmlns:v="urn:schemas-microsoft-com:vml" xmlns:wp14="http://schemas.microsoft.com/office/word/2010/wordprocessingDrawing" xmlns:wp="http://schemas.openxmlformats.org/drawingml/2006/wordprocessingDrawing" xmlns:w10="urn:schemas-microsoft-com:office:word" xmlns:w="http://schemas.openxmlformats.org/wordprocessingml/2006/main" xmlns:w14="http://schemas.microsoft.com/office/word/2010/wordml" xmlns:w15="http://schemas.microsoft.com/office/word/2012/wordml" xmlns:w16se="http://schemas.microsoft.com/office/word/2015/wordml/symex" xmlns:wpg="http://schemas.microsoft.com/office/word/2010/wordprocessingGroup" xmlns:wpi="http://schemas.microsoft.com/office/word/2010/wordprocessingInk" xmlns:wne="http://schemas.microsoft.com/office/word/2006/wordml" xmlns:wps="http://schemas.microsoft.com/office/word/2010/wordprocessingShape" mc:Ignorable="w14 w15 w16se wp14">
+<w:glossaryDocument xmlns:wpc="http://schemas.microsoft.com/office/word/2010/wordprocessingCanvas" xmlns:cx="http://schemas.microsoft.com/office/drawing/2014/chartex" xmlns:cx1="http://schemas.microsoft.com/office/drawing/2015/9/8/chartex" xmlns:cx2="http://schemas.microsoft.com/office/drawing/2015/10/21/chartex" xmlns:cx3="http://schemas.microsoft.com/office/drawing/2016/5/9/chartex" xmlns:cx4="http://schemas.microsoft.com/office/drawing/2016/5/10/chartex" xmlns:cx5="http://schemas.microsoft.com/office/drawing/2016/5/11/chartex" xmlns:cx6="http://schemas.microsoft.com/office/drawing/2016/5/12/chartex" xmlns:cx7="http://schemas.microsoft.com/office/drawing/2016/5/13/chartex" xmlns:cx8="http://schemas.microsoft.com/office/drawing/2016/5/14/chartex" xmlns:mc="http://schemas.openxmlformats.org/markup-compatibility/2006" xmlns:aink="http://schemas.microsoft.com/office/drawing/2016/ink" xmlns:am3d="http://schemas.microsoft.com/office/drawing/2017/model3d" xmlns:o="urn:schemas-microsoft-com:office:office" xmlns:r="http://schemas.openxmlformats.org/officeDocument/2006/relationships" xmlns:m="http://schemas.openxmlformats.org/officeDocument/2006/math" xmlns:v="urn:schemas-microsoft-com:vml" xmlns:wp14="http://schemas.microsoft.com/office/word/2010/wordprocessingDrawing" xmlns:wp="http://schemas.openxmlformats.org/drawingml/2006/wordprocessingDrawing" xmlns:w10="urn:schemas-microsoft-com:office:word" xmlns:w="http://schemas.openxmlformats.org/wordprocessingml/2006/main" xmlns:w14="http://schemas.microsoft.com/office/word/2010/wordml" xmlns:w15="http://schemas.microsoft.com/office/word/2012/wordml" xmlns:w16cid="http://schemas.microsoft.com/office/word/2016/wordml/cid" xmlns:w16se="http://schemas.microsoft.com/office/word/2015/wordml/symex" xmlns:wpg="http://schemas.microsoft.com/office/word/2010/wordprocessingGroup" xmlns:wpi="http://schemas.microsoft.com/office/word/2010/wordprocessingInk" xmlns:wne="http://schemas.microsoft.com/office/word/2006/wordml" xmlns:wps="http://schemas.microsoft.com/office/word/2010/wordprocessingShape" mc:Ignorable="w14 w15 w16se w16cid wp14">
   <w:docParts>
     <w:docPart>
       <w:docPartPr>
@@ -18606,7 +18665,7 @@
 </file>
 
 <file path=word/glossary/fontTable.xml><?xml version="1.0" encoding="utf-8"?>
-<w:fonts xmlns:mc="http://schemas.openxmlformats.org/markup-compatibility/2006" xmlns:r="http://schemas.openxmlformats.org/officeDocument/2006/relationships" xmlns:w="http://schemas.openxmlformats.org/wordprocessingml/2006/main" xmlns:w14="http://schemas.microsoft.com/office/word/2010/wordml" xmlns:w15="http://schemas.microsoft.com/office/word/2012/wordml" xmlns:w16se="http://schemas.microsoft.com/office/word/2015/wordml/symex" mc:Ignorable="w14 w15 w16se">
+<w:fonts xmlns:mc="http://schemas.openxmlformats.org/markup-compatibility/2006" xmlns:r="http://schemas.openxmlformats.org/officeDocument/2006/relationships" xmlns:w="http://schemas.openxmlformats.org/wordprocessingml/2006/main" xmlns:w14="http://schemas.microsoft.com/office/word/2010/wordml" xmlns:w15="http://schemas.microsoft.com/office/word/2012/wordml" xmlns:w16cid="http://schemas.microsoft.com/office/word/2016/wordml/cid" xmlns:w16se="http://schemas.microsoft.com/office/word/2015/wordml/symex" mc:Ignorable="w14 w15 w16se w16cid">
   <w:font w:name="Times New Roman">
     <w:panose1 w:val="02020603050405020304"/>
     <w:charset w:val="00"/>
@@ -18689,13 +18748,14 @@
 </file>
 
 <file path=word/glossary/settings.xml><?xml version="1.0" encoding="utf-8"?>
-<w:settings xmlns:mc="http://schemas.openxmlformats.org/markup-compatibility/2006" xmlns:o="urn:schemas-microsoft-com:office:office" xmlns:r="http://schemas.openxmlformats.org/officeDocument/2006/relationships" xmlns:m="http://schemas.openxmlformats.org/officeDocument/2006/math" xmlns:v="urn:schemas-microsoft-com:vml" xmlns:w10="urn:schemas-microsoft-com:office:word" xmlns:w="http://schemas.openxmlformats.org/wordprocessingml/2006/main" xmlns:w14="http://schemas.microsoft.com/office/word/2010/wordml" xmlns:w15="http://schemas.microsoft.com/office/word/2012/wordml" xmlns:w16se="http://schemas.microsoft.com/office/word/2015/wordml/symex" xmlns:sl="http://schemas.openxmlformats.org/schemaLibrary/2006/main" mc:Ignorable="w14 w15 w16se">
+<w:settings xmlns:mc="http://schemas.openxmlformats.org/markup-compatibility/2006" xmlns:o="urn:schemas-microsoft-com:office:office" xmlns:r="http://schemas.openxmlformats.org/officeDocument/2006/relationships" xmlns:m="http://schemas.openxmlformats.org/officeDocument/2006/math" xmlns:v="urn:schemas-microsoft-com:vml" xmlns:w10="urn:schemas-microsoft-com:office:word" xmlns:w="http://schemas.openxmlformats.org/wordprocessingml/2006/main" xmlns:w14="http://schemas.microsoft.com/office/word/2010/wordml" xmlns:w15="http://schemas.microsoft.com/office/word/2012/wordml" xmlns:w16cid="http://schemas.microsoft.com/office/word/2016/wordml/cid" xmlns:w16se="http://schemas.microsoft.com/office/word/2015/wordml/symex" xmlns:sl="http://schemas.openxmlformats.org/schemaLibrary/2006/main" mc:Ignorable="w14 w15 w16se w16cid">
   <w:view w:val="normal"/>
   <w:defaultTabStop w:val="720"/>
   <w:characterSpacingControl w:val="doNotCompress"/>
   <w:compat>
     <w:useFELayout/>
     <w:compatSetting w:name="compatibilityMode" w:uri="http://schemas.microsoft.com/office/word" w:val="12"/>
+    <w:compatSetting w:name="useWord2013TrackBottomHyphenation" w:uri="http://schemas.microsoft.com/office/word" w:val="1"/>
   </w:compat>
   <w:rsids>
     <w:rsidRoot w:val="0009493C"/>
@@ -18755,6 +18815,7 @@
     <w:rsid w:val="00DB34F6"/>
     <w:rsid w:val="00DC3C80"/>
     <w:rsid w:val="00E2039E"/>
+    <w:rsid w:val="00E32E59"/>
     <w:rsid w:val="00E60812"/>
     <w:rsid w:val="00E974A7"/>
     <w:rsid w:val="00EE1EE2"/>
@@ -18784,7 +18845,7 @@
 </file>
 
 <file path=word/glossary/styles.xml><?xml version="1.0" encoding="utf-8"?>
-<w:styles xmlns:mc="http://schemas.openxmlformats.org/markup-compatibility/2006" xmlns:r="http://schemas.openxmlformats.org/officeDocument/2006/relationships" xmlns:w="http://schemas.openxmlformats.org/wordprocessingml/2006/main" xmlns:w14="http://schemas.microsoft.com/office/word/2010/wordml" xmlns:w15="http://schemas.microsoft.com/office/word/2012/wordml" xmlns:w16se="http://schemas.microsoft.com/office/word/2015/wordml/symex" mc:Ignorable="w14 w15 w16se">
+<w:styles xmlns:mc="http://schemas.openxmlformats.org/markup-compatibility/2006" xmlns:r="http://schemas.openxmlformats.org/officeDocument/2006/relationships" xmlns:w="http://schemas.openxmlformats.org/wordprocessingml/2006/main" xmlns:w14="http://schemas.microsoft.com/office/word/2010/wordml" xmlns:w15="http://schemas.microsoft.com/office/word/2012/wordml" xmlns:w16cid="http://schemas.microsoft.com/office/word/2016/wordml/cid" xmlns:w16se="http://schemas.microsoft.com/office/word/2015/wordml/symex" mc:Ignorable="w14 w15 w16se w16cid">
   <w:docDefaults>
     <w:rPrDefault>
       <w:rPr>
@@ -18800,7 +18861,7 @@
       </w:pPr>
     </w:pPrDefault>
   </w:docDefaults>
-  <w:latentStyles w:defLockedState="0" w:defUIPriority="99" w:defSemiHidden="0" w:defUnhideWhenUsed="0" w:defQFormat="0" w:count="371">
+  <w:latentStyles w:defLockedState="0" w:defUIPriority="99" w:defSemiHidden="0" w:defUnhideWhenUsed="0" w:defQFormat="0" w:count="375">
     <w:lsdException w:name="Normal" w:uiPriority="0" w:qFormat="1"/>
     <w:lsdException w:name="heading 1" w:uiPriority="9" w:qFormat="1"/>
     <w:lsdException w:name="heading 2" w:semiHidden="1" w:uiPriority="9" w:unhideWhenUsed="1" w:qFormat="1"/>
@@ -18906,7 +18967,6 @@
     <w:lsdException w:name="HTML Sample" w:semiHidden="1" w:unhideWhenUsed="1"/>
     <w:lsdException w:name="HTML Typewriter" w:semiHidden="1" w:unhideWhenUsed="1"/>
     <w:lsdException w:name="HTML Variable" w:semiHidden="1" w:unhideWhenUsed="1"/>
-    <w:lsdException w:name="Normal Table" w:semiHidden="1" w:unhideWhenUsed="1"/>
     <w:lsdException w:name="annotation subject" w:semiHidden="1" w:unhideWhenUsed="1"/>
     <w:lsdException w:name="No List" w:semiHidden="1" w:unhideWhenUsed="1"/>
     <w:lsdException w:name="Outline List 1" w:semiHidden="1" w:unhideWhenUsed="1"/>
@@ -18950,10 +19010,8 @@
     <w:lsdException w:name="Table Elegant" w:semiHidden="1" w:unhideWhenUsed="1"/>
     <w:lsdException w:name="Table Professional" w:semiHidden="1" w:unhideWhenUsed="1"/>
     <w:lsdException w:name="Table Subtle 1" w:semiHidden="1" w:unhideWhenUsed="1"/>
-    <w:lsdException w:name="Table Subtle 2" w:semiHidden="1" w:unhideWhenUsed="1"/>
     <w:lsdException w:name="Table Web 1" w:semiHidden="1" w:unhideWhenUsed="1"/>
     <w:lsdException w:name="Table Web 2" w:semiHidden="1" w:unhideWhenUsed="1"/>
-    <w:lsdException w:name="Table Web 3" w:semiHidden="1" w:unhideWhenUsed="1"/>
     <w:lsdException w:name="Balloon Text" w:semiHidden="1" w:unhideWhenUsed="1"/>
     <w:lsdException w:name="Table Grid" w:uiPriority="59"/>
     <w:lsdException w:name="Table Theme" w:semiHidden="1" w:unhideWhenUsed="1"/>
@@ -19172,19 +19230,23 @@
     <w:lsdException w:name="List Table 5 Dark Accent 6" w:uiPriority="50"/>
     <w:lsdException w:name="List Table 6 Colorful Accent 6" w:uiPriority="51"/>
     <w:lsdException w:name="List Table 7 Colorful Accent 6" w:uiPriority="52"/>
+    <w:lsdException w:name="Mention" w:semiHidden="1" w:unhideWhenUsed="1"/>
+    <w:lsdException w:name="Smart Hyperlink" w:semiHidden="1" w:unhideWhenUsed="1"/>
+    <w:lsdException w:name="Hashtag" w:semiHidden="1" w:unhideWhenUsed="1"/>
+    <w:lsdException w:name="Unresolved Mention" w:semiHidden="1" w:unhideWhenUsed="1"/>
   </w:latentStyles>
-  <w:style w:type="paragraph" w:default="1" w:styleId="Normal">
+  <w:style w:type="paragraph" w:default="1" w:styleId="Binhthng">
     <w:name w:val="Normal"/>
     <w:qFormat/>
     <w:rsid w:val="00095FAF"/>
   </w:style>
-  <w:style w:type="character" w:default="1" w:styleId="DefaultParagraphFont">
+  <w:style w:type="character" w:default="1" w:styleId="Phngmcinhcuaoanvn">
     <w:name w:val="Default Paragraph Font"/>
     <w:uiPriority w:val="1"/>
     <w:semiHidden/>
     <w:unhideWhenUsed/>
   </w:style>
-  <w:style w:type="table" w:default="1" w:styleId="TableNormal">
+  <w:style w:type="table" w:default="1" w:styleId="BangThngthng">
     <w:name w:val="Normal Table"/>
     <w:uiPriority w:val="99"/>
     <w:semiHidden/>
@@ -19199,7 +19261,7 @@
       </w:tblCellMar>
     </w:tblPr>
   </w:style>
-  <w:style w:type="numbering" w:default="1" w:styleId="NoList">
+  <w:style w:type="numbering" w:default="1" w:styleId="Khngco">
     <w:name w:val="No List"/>
     <w:uiPriority w:val="99"/>
     <w:semiHidden/>
@@ -19217,9 +19279,9 @@
     <w:name w:val="F576C7DDF11448C39C0022C1D17F41AF"/>
     <w:rsid w:val="0009493C"/>
   </w:style>
-  <w:style w:type="character" w:styleId="PlaceholderText">
+  <w:style w:type="character" w:styleId="VnbanChdanhsn">
     <w:name w:val="Placeholder Text"/>
-    <w:basedOn w:val="DefaultParagraphFont"/>
+    <w:basedOn w:val="Phngmcinhcuaoanvn"/>
     <w:uiPriority w:val="99"/>
     <w:semiHidden/>
     <w:rsid w:val="00F518AA"/>
@@ -19231,7 +19293,7 @@
 </file>
 
 <file path=word/glossary/webSettings.xml><?xml version="1.0" encoding="utf-8"?>
-<w:webSettings xmlns:mc="http://schemas.openxmlformats.org/markup-compatibility/2006" xmlns:r="http://schemas.openxmlformats.org/officeDocument/2006/relationships" xmlns:w="http://schemas.openxmlformats.org/wordprocessingml/2006/main" xmlns:w14="http://schemas.microsoft.com/office/word/2010/wordml" xmlns:w15="http://schemas.microsoft.com/office/word/2012/wordml" xmlns:w16se="http://schemas.microsoft.com/office/word/2015/wordml/symex" mc:Ignorable="w14 w15 w16se">
+<w:webSettings xmlns:mc="http://schemas.openxmlformats.org/markup-compatibility/2006" xmlns:r="http://schemas.openxmlformats.org/officeDocument/2006/relationships" xmlns:w="http://schemas.openxmlformats.org/wordprocessingml/2006/main" xmlns:w14="http://schemas.microsoft.com/office/word/2010/wordml" xmlns:w15="http://schemas.microsoft.com/office/word/2012/wordml" xmlns:w16cid="http://schemas.microsoft.com/office/word/2016/wordml/cid" xmlns:w16se="http://schemas.microsoft.com/office/word/2015/wordml/symex" mc:Ignorable="w14 w15 w16se w16cid">
   <w:optimizeForBrowser/>
   <w:allowPNG/>
 </w:webSettings>
@@ -19546,7 +19608,7 @@
 </file>
 
 <file path=customXml/itemProps2.xml><?xml version="1.0" encoding="utf-8"?>
-<ds:datastoreItem xmlns:ds="http://schemas.openxmlformats.org/officeDocument/2006/customXml" ds:itemID="{70CED4A4-6ACF-4A09-B419-168C01190BC8}">
+<ds:datastoreItem xmlns:ds="http://schemas.openxmlformats.org/officeDocument/2006/customXml" ds:itemID="{3225E199-8B42-4C27-962D-14A579079788}">
   <ds:schemaRefs>
     <ds:schemaRef ds:uri="http://schemas.openxmlformats.org/officeDocument/2006/bibliography"/>
   </ds:schemaRefs>

</xml_diff>

<commit_message>
Prototype tra cứu lịch thi đấu
</commit_message>
<xml_diff>
--- a/02_Analysis/AnalysisDocument.docx
+++ b/02_Analysis/AnalysisDocument.docx
@@ -14225,6 +14225,63 @@
                     <a:xfrm>
                       <a:off x="0" y="0"/>
                       <a:ext cx="3647619" cy="3019048"/>
+                    </a:xfrm>
+                    <a:prstGeom prst="rect">
+                      <a:avLst/>
+                    </a:prstGeom>
+                  </pic:spPr>
+                </pic:pic>
+              </a:graphicData>
+            </a:graphic>
+          </wp:inline>
+        </w:drawing>
+      </w:r>
+    </w:p>
+    <w:p>
+      <w:pPr>
+        <w:pStyle w:val="oancuaDanhsach"/>
+        <w:numPr>
+          <w:ilvl w:val="0"/>
+          <w:numId w:val="5"/>
+        </w:numPr>
+      </w:pPr>
+      <w:r>
+        <w:t>Tra cứu lịch thi đấu:</w:t>
+      </w:r>
+    </w:p>
+    <w:p>
+      <w:pPr>
+        <w:ind w:left="360"/>
+      </w:pPr>
+      <w:r>
+        <w:rPr>
+          <w:noProof/>
+        </w:rPr>
+        <w:drawing>
+          <wp:inline distT="0" distB="0" distL="0" distR="0" wp14:anchorId="13A01FF5" wp14:editId="00F6C0BE">
+            <wp:extent cx="4276190" cy="3628571"/>
+            <wp:effectExtent l="0" t="0" r="0" b="0"/>
+            <wp:docPr id="11" name="Hình ảnh 11"/>
+            <wp:cNvGraphicFramePr>
+              <a:graphicFrameLocks xmlns:a="http://schemas.openxmlformats.org/drawingml/2006/main" noChangeAspect="1"/>
+            </wp:cNvGraphicFramePr>
+            <a:graphic xmlns:a="http://schemas.openxmlformats.org/drawingml/2006/main">
+              <a:graphicData uri="http://schemas.openxmlformats.org/drawingml/2006/picture">
+                <pic:pic xmlns:pic="http://schemas.openxmlformats.org/drawingml/2006/picture">
+                  <pic:nvPicPr>
+                    <pic:cNvPr id="1" name=""/>
+                    <pic:cNvPicPr/>
+                  </pic:nvPicPr>
+                  <pic:blipFill>
+                    <a:blip r:embed="rId25"/>
+                    <a:stretch>
+                      <a:fillRect/>
+                    </a:stretch>
+                  </pic:blipFill>
+                  <pic:spPr>
+                    <a:xfrm>
+                      <a:off x="0" y="0"/>
+                      <a:ext cx="4276190" cy="3628571"/>
                     </a:xfrm>
                     <a:prstGeom prst="rect">
                       <a:avLst/>
@@ -18797,6 +18854,7 @@
     <w:rsid w:val="00783296"/>
     <w:rsid w:val="00794B56"/>
     <w:rsid w:val="007B0207"/>
+    <w:rsid w:val="008144AD"/>
     <w:rsid w:val="008155D9"/>
     <w:rsid w:val="008A4056"/>
     <w:rsid w:val="008D1406"/>
@@ -18815,7 +18873,6 @@
     <w:rsid w:val="00DB34F6"/>
     <w:rsid w:val="00DC3C80"/>
     <w:rsid w:val="00E2039E"/>
-    <w:rsid w:val="00E32E59"/>
     <w:rsid w:val="00E60812"/>
     <w:rsid w:val="00E974A7"/>
     <w:rsid w:val="00EE1EE2"/>
@@ -19608,7 +19665,7 @@
 </file>
 
 <file path=customXml/itemProps2.xml><?xml version="1.0" encoding="utf-8"?>
-<ds:datastoreItem xmlns:ds="http://schemas.openxmlformats.org/officeDocument/2006/customXml" ds:itemID="{3225E199-8B42-4C27-962D-14A579079788}">
+<ds:datastoreItem xmlns:ds="http://schemas.openxmlformats.org/officeDocument/2006/customXml" ds:itemID="{37F435FF-820F-4AC0-8D89-F16D2180A425}">
   <ds:schemaRefs>
     <ds:schemaRef ds:uri="http://schemas.openxmlformats.org/officeDocument/2006/bibliography"/>
   </ds:schemaRefs>

</xml_diff>

<commit_message>
Prototype tra cứu thông tin đội bóng
</commit_message>
<xml_diff>
--- a/02_Analysis/AnalysisDocument.docx
+++ b/02_Analysis/AnalysisDocument.docx
@@ -14282,6 +14282,80 @@
                     <a:xfrm>
                       <a:off x="0" y="0"/>
                       <a:ext cx="4276190" cy="3628571"/>
+                    </a:xfrm>
+                    <a:prstGeom prst="rect">
+                      <a:avLst/>
+                    </a:prstGeom>
+                  </pic:spPr>
+                </pic:pic>
+              </a:graphicData>
+            </a:graphic>
+          </wp:inline>
+        </w:drawing>
+      </w:r>
+    </w:p>
+    <w:p>
+      <w:pPr>
+        <w:ind w:left="360"/>
+      </w:pPr>
+    </w:p>
+    <w:p>
+      <w:pPr>
+        <w:ind w:left="360"/>
+      </w:pPr>
+    </w:p>
+    <w:p>
+      <w:pPr>
+        <w:pStyle w:val="oancuaDanhsach"/>
+        <w:numPr>
+          <w:ilvl w:val="0"/>
+          <w:numId w:val="5"/>
+        </w:numPr>
+      </w:pPr>
+      <w:r>
+        <w:lastRenderedPageBreak/>
+        <w:t>Tra cứu thông tin đội bóng:</w:t>
+      </w:r>
+    </w:p>
+    <w:p>
+      <w:pPr>
+        <w:ind w:left="360"/>
+      </w:pPr>
+      <w:r>
+        <w:rPr>
+          <w:noProof/>
+        </w:rPr>
+        <w:drawing>
+          <wp:inline distT="0" distB="0" distL="0" distR="0" wp14:anchorId="262667F5" wp14:editId="7BE0803F">
+            <wp:extent cx="4410075" cy="4905375"/>
+            <wp:effectExtent l="0" t="0" r="0" b="0"/>
+            <wp:docPr id="12" name="Hình ảnh 12"/>
+            <wp:cNvGraphicFramePr>
+              <a:graphicFrameLocks xmlns:a="http://schemas.openxmlformats.org/drawingml/2006/main" noChangeAspect="1"/>
+            </wp:cNvGraphicFramePr>
+            <a:graphic xmlns:a="http://schemas.openxmlformats.org/drawingml/2006/main">
+              <a:graphicData uri="http://schemas.openxmlformats.org/drawingml/2006/picture">
+                <pic:pic xmlns:pic="http://schemas.openxmlformats.org/drawingml/2006/picture">
+                  <pic:nvPicPr>
+                    <pic:cNvPr id="12" name="aaa.png"/>
+                    <pic:cNvPicPr/>
+                  </pic:nvPicPr>
+                  <pic:blipFill>
+                    <a:blip r:embed="rId26">
+                      <a:extLst>
+                        <a:ext uri="{28A0092B-C50C-407E-A947-70E740481C1C}">
+                          <a14:useLocalDpi xmlns:a14="http://schemas.microsoft.com/office/drawing/2010/main" val="0"/>
+                        </a:ext>
+                      </a:extLst>
+                    </a:blip>
+                    <a:stretch>
+                      <a:fillRect/>
+                    </a:stretch>
+                  </pic:blipFill>
+                  <pic:spPr>
+                    <a:xfrm>
+                      <a:off x="0" y="0"/>
+                      <a:ext cx="4410075" cy="4905375"/>
                     </a:xfrm>
                     <a:prstGeom prst="rect">
                       <a:avLst/>
@@ -18854,7 +18928,6 @@
     <w:rsid w:val="00783296"/>
     <w:rsid w:val="00794B56"/>
     <w:rsid w:val="007B0207"/>
-    <w:rsid w:val="008144AD"/>
     <w:rsid w:val="008155D9"/>
     <w:rsid w:val="008A4056"/>
     <w:rsid w:val="008D1406"/>
@@ -18874,6 +18947,7 @@
     <w:rsid w:val="00DC3C80"/>
     <w:rsid w:val="00E2039E"/>
     <w:rsid w:val="00E60812"/>
+    <w:rsid w:val="00E807D4"/>
     <w:rsid w:val="00E974A7"/>
     <w:rsid w:val="00EE1EE2"/>
     <w:rsid w:val="00F010B2"/>
@@ -19665,7 +19739,7 @@
 </file>
 
 <file path=customXml/itemProps2.xml><?xml version="1.0" encoding="utf-8"?>
-<ds:datastoreItem xmlns:ds="http://schemas.openxmlformats.org/officeDocument/2006/customXml" ds:itemID="{37F435FF-820F-4AC0-8D89-F16D2180A425}">
+<ds:datastoreItem xmlns:ds="http://schemas.openxmlformats.org/officeDocument/2006/customXml" ds:itemID="{8FEAF258-3390-45E7-8658-DD17F26061C6}">
   <ds:schemaRefs>
     <ds:schemaRef ds:uri="http://schemas.openxmlformats.org/officeDocument/2006/bibliography"/>
   </ds:schemaRefs>

</xml_diff>

<commit_message>
Tổng hợp tài liệu phân tích
</commit_message>
<xml_diff>
--- a/02_Analysis/AnalysisDocument.docx
+++ b/02_Analysis/AnalysisDocument.docx
@@ -11,6 +11,8 @@
           <w:sz w:val="44"/>
         </w:rPr>
       </w:pPr>
+      <w:bookmarkStart w:id="0" w:name="_GoBack"/>
+      <w:bookmarkEnd w:id="0"/>
       <w:r>
         <w:rPr>
           <w:rFonts w:cs="Segoe UI"/>
@@ -1005,8 +1007,8 @@
           <w:color w:val="000000" w:themeColor="text1"/>
         </w:rPr>
       </w:pPr>
-      <w:bookmarkStart w:id="0" w:name="_Toc337453954"/>
-      <w:bookmarkStart w:id="1" w:name="_Toc383891031"/>
+      <w:bookmarkStart w:id="1" w:name="_Toc337453954"/>
+      <w:bookmarkStart w:id="2" w:name="_Toc383891031"/>
       <w:r>
         <w:rPr>
           <w:rFonts w:cs="Segoe UI"/>
@@ -1014,8 +1016,8 @@
         </w:rPr>
         <w:t>Các nội dung chính</w:t>
       </w:r>
-      <w:bookmarkEnd w:id="0"/>
       <w:bookmarkEnd w:id="1"/>
+      <w:bookmarkEnd w:id="2"/>
     </w:p>
     <w:p>
       <w:pPr>
@@ -1331,12 +1333,12 @@
           <w:rFonts w:cs="Segoe UI"/>
         </w:rPr>
       </w:pPr>
-      <w:bookmarkStart w:id="2" w:name="_Toc383891032"/>
+      <w:bookmarkStart w:id="3" w:name="_Toc383891032"/>
       <w:r>
         <w:lastRenderedPageBreak/>
         <w:t>Thông tin nhóm</w:t>
       </w:r>
-      <w:bookmarkEnd w:id="2"/>
+      <w:bookmarkEnd w:id="3"/>
     </w:p>
     <w:p>
       <w:pPr>
@@ -2028,7 +2030,7 @@
           <w:rFonts w:cs="Segoe UI"/>
         </w:rPr>
       </w:pPr>
-      <w:bookmarkStart w:id="3" w:name="_Toc383891033"/>
+      <w:bookmarkStart w:id="4" w:name="_Toc383891033"/>
       <w:r>
         <w:rPr>
           <w:rFonts w:cs="Segoe UI"/>
@@ -2036,7 +2038,7 @@
         <w:lastRenderedPageBreak/>
         <w:t>Mô tả bài toán</w:t>
       </w:r>
-      <w:bookmarkEnd w:id="3"/>
+      <w:bookmarkEnd w:id="4"/>
     </w:p>
     <w:p>
       <w:pPr>
@@ -2639,7 +2641,7 @@
           <w:rFonts w:cs="Segoe UI"/>
         </w:rPr>
       </w:pPr>
-      <w:bookmarkStart w:id="4" w:name="_Toc383891034"/>
+      <w:bookmarkStart w:id="5" w:name="_Toc383891034"/>
       <w:r>
         <w:rPr>
           <w:rFonts w:cs="Segoe UI"/>
@@ -2647,7 +2649,7 @@
         <w:lastRenderedPageBreak/>
         <w:t>Tổng quan yêu cầu</w:t>
       </w:r>
-      <w:bookmarkEnd w:id="4"/>
+      <w:bookmarkEnd w:id="5"/>
     </w:p>
     <w:p>
       <w:pPr>
@@ -4884,7 +4886,7 @@
           <w:rFonts w:cs="Segoe UI"/>
         </w:rPr>
       </w:pPr>
-      <w:bookmarkStart w:id="5" w:name="_Toc383891035"/>
+      <w:bookmarkStart w:id="6" w:name="_Toc383891035"/>
       <w:r>
         <w:rPr>
           <w:rFonts w:cs="Segoe UI"/>
@@ -4904,7 +4906,7 @@
         </w:rPr>
         <w:t xml:space="preserve"> tả yêu cầu</w:t>
       </w:r>
-      <w:bookmarkEnd w:id="5"/>
+      <w:bookmarkEnd w:id="6"/>
     </w:p>
     <w:p>
       <w:pPr>
@@ -13695,7 +13697,7 @@
         </w:numPr>
         <w:ind w:left="0"/>
       </w:pPr>
-      <w:bookmarkStart w:id="6" w:name="_Toc383891036"/>
+      <w:bookmarkStart w:id="7" w:name="_Toc383891036"/>
       <w:r>
         <w:lastRenderedPageBreak/>
         <w:t>Bản m</w:t>
@@ -13709,7 +13711,7 @@
       <w:r>
         <w:t xml:space="preserve"> (Prototype)</w:t>
       </w:r>
-      <w:bookmarkEnd w:id="6"/>
+      <w:bookmarkEnd w:id="7"/>
     </w:p>
     <w:p>
       <w:pPr>
@@ -14076,9 +14078,9 @@
           <w:noProof/>
         </w:rPr>
         <w:drawing>
-          <wp:inline distT="0" distB="0" distL="0" distR="0" wp14:anchorId="24B73EAE" wp14:editId="1B54C9F0">
-            <wp:extent cx="3819525" cy="2774937"/>
-            <wp:effectExtent l="0" t="0" r="0" b="0"/>
+          <wp:inline distT="0" distB="0" distL="0" distR="0" wp14:anchorId="24B73EAE" wp14:editId="24EC6B7C">
+            <wp:extent cx="4561905" cy="3314286"/>
+            <wp:effectExtent l="0" t="0" r="0" b="635"/>
             <wp:docPr id="10" name="Picture 10"/>
             <wp:cNvGraphicFramePr>
               <a:graphicFrameLocks xmlns:a="http://schemas.openxmlformats.org/drawingml/2006/main" noChangeAspect="1"/>
@@ -14099,7 +14101,7 @@
                   <pic:spPr>
                     <a:xfrm>
                       <a:off x="0" y="0"/>
-                      <a:ext cx="3834690" cy="2785954"/>
+                      <a:ext cx="4561905" cy="3314286"/>
                     </a:xfrm>
                     <a:prstGeom prst="rect">
                       <a:avLst/>
@@ -14112,6 +14114,139 @@
         </w:drawing>
       </w:r>
     </w:p>
+    <w:p/>
+    <w:p/>
+    <w:p/>
+    <w:p/>
+    <w:p/>
+    <w:p/>
+    <w:p/>
+    <w:p/>
+    <w:p>
+      <w:pPr>
+        <w:pStyle w:val="ListParagraph"/>
+        <w:numPr>
+          <w:ilvl w:val="0"/>
+          <w:numId w:val="5"/>
+        </w:numPr>
+      </w:pPr>
+      <w:r>
+        <w:lastRenderedPageBreak/>
+        <w:t>Thay đổi luật thi đấu</w:t>
+      </w:r>
+    </w:p>
+    <w:p>
+      <w:r>
+        <w:rPr>
+          <w:noProof/>
+        </w:rPr>
+        <w:drawing>
+          <wp:inline distT="0" distB="0" distL="0" distR="0" wp14:anchorId="3E1F011B" wp14:editId="467A30F7">
+            <wp:extent cx="3771429" cy="4380952"/>
+            <wp:effectExtent l="0" t="0" r="635" b="635"/>
+            <wp:docPr id="11" name="Picture 11"/>
+            <wp:cNvGraphicFramePr>
+              <a:graphicFrameLocks xmlns:a="http://schemas.openxmlformats.org/drawingml/2006/main" noChangeAspect="1"/>
+            </wp:cNvGraphicFramePr>
+            <a:graphic xmlns:a="http://schemas.openxmlformats.org/drawingml/2006/main">
+              <a:graphicData uri="http://schemas.openxmlformats.org/drawingml/2006/picture">
+                <pic:pic xmlns:pic="http://schemas.openxmlformats.org/drawingml/2006/picture">
+                  <pic:nvPicPr>
+                    <pic:cNvPr id="1" name=""/>
+                    <pic:cNvPicPr/>
+                  </pic:nvPicPr>
+                  <pic:blipFill>
+                    <a:blip r:embed="rId23"/>
+                    <a:stretch>
+                      <a:fillRect/>
+                    </a:stretch>
+                  </pic:blipFill>
+                  <pic:spPr>
+                    <a:xfrm>
+                      <a:off x="0" y="0"/>
+                      <a:ext cx="3771429" cy="4380952"/>
+                    </a:xfrm>
+                    <a:prstGeom prst="rect">
+                      <a:avLst/>
+                    </a:prstGeom>
+                  </pic:spPr>
+                </pic:pic>
+              </a:graphicData>
+            </a:graphic>
+          </wp:inline>
+        </w:drawing>
+      </w:r>
+    </w:p>
+    <w:p/>
+    <w:p/>
+    <w:p/>
+    <w:p/>
+    <w:p/>
+    <w:p/>
+    <w:p/>
+    <w:p/>
+    <w:p/>
+    <w:p/>
+    <w:p/>
+    <w:p>
+      <w:pPr>
+        <w:pStyle w:val="ListParagraph"/>
+        <w:numPr>
+          <w:ilvl w:val="0"/>
+          <w:numId w:val="5"/>
+        </w:numPr>
+      </w:pPr>
+      <w:r>
+        <w:lastRenderedPageBreak/>
+        <w:t>Chỉnh sửa đội bóng</w:t>
+      </w:r>
+    </w:p>
+    <w:p>
+      <w:pPr>
+        <w:pStyle w:val="ListParagraph"/>
+      </w:pPr>
+      <w:r>
+        <w:rPr>
+          <w:noProof/>
+        </w:rPr>
+        <w:drawing>
+          <wp:inline distT="0" distB="0" distL="0" distR="0" wp14:anchorId="47F48F2D" wp14:editId="0C2590F6">
+            <wp:extent cx="3771429" cy="4028571"/>
+            <wp:effectExtent l="0" t="0" r="635" b="0"/>
+            <wp:docPr id="12" name="Picture 12"/>
+            <wp:cNvGraphicFramePr>
+              <a:graphicFrameLocks xmlns:a="http://schemas.openxmlformats.org/drawingml/2006/main" noChangeAspect="1"/>
+            </wp:cNvGraphicFramePr>
+            <a:graphic xmlns:a="http://schemas.openxmlformats.org/drawingml/2006/main">
+              <a:graphicData uri="http://schemas.openxmlformats.org/drawingml/2006/picture">
+                <pic:pic xmlns:pic="http://schemas.openxmlformats.org/drawingml/2006/picture">
+                  <pic:nvPicPr>
+                    <pic:cNvPr id="1" name=""/>
+                    <pic:cNvPicPr/>
+                  </pic:nvPicPr>
+                  <pic:blipFill>
+                    <a:blip r:embed="rId24"/>
+                    <a:stretch>
+                      <a:fillRect/>
+                    </a:stretch>
+                  </pic:blipFill>
+                  <pic:spPr>
+                    <a:xfrm>
+                      <a:off x="0" y="0"/>
+                      <a:ext cx="3771429" cy="4028571"/>
+                    </a:xfrm>
+                    <a:prstGeom prst="rect">
+                      <a:avLst/>
+                    </a:prstGeom>
+                  </pic:spPr>
+                </pic:pic>
+              </a:graphicData>
+            </a:graphic>
+          </wp:inline>
+        </w:drawing>
+      </w:r>
+    </w:p>
+    <w:p/>
     <w:p>
       <w:pPr>
         <w:pStyle w:val="ListParagraph"/>
@@ -14147,7 +14282,7 @@
                     </pic:cNvPicPr>
                   </pic:nvPicPr>
                   <pic:blipFill>
-                    <a:blip r:embed="rId23">
+                    <a:blip r:embed="rId25">
                       <a:extLst>
                         <a:ext uri="{28A0092B-C50C-407E-A947-70E740481C1C}">
                           <a14:useLocalDpi xmlns:a14="http://schemas.microsoft.com/office/drawing/2010/main" val="0"/>
@@ -14179,6 +14314,7 @@
         </w:drawing>
       </w:r>
     </w:p>
+    <w:p/>
     <w:p>
       <w:pPr>
         <w:pStyle w:val="ListParagraph"/>
@@ -14189,22 +14325,503 @@
       </w:pPr>
       <w:r>
         <w:lastRenderedPageBreak/>
-        <w:t>Tra cứu thông tin cầu thủ:</w:t>
-      </w:r>
-    </w:p>
-    <w:p>
-      <w:pPr>
-        <w:ind w:left="360"/>
-      </w:pPr>
+        <w:t>Tra cứu thông tin đội bóng</w:t>
+      </w:r>
+    </w:p>
+    <w:p>
       <w:r>
         <w:rPr>
           <w:noProof/>
         </w:rPr>
         <w:drawing>
-          <wp:inline distT="0" distB="0" distL="0" distR="0" wp14:anchorId="59084C34" wp14:editId="2E60503E">
-            <wp:extent cx="3647619" cy="3019048"/>
+          <wp:inline distT="0" distB="0" distL="0" distR="0" wp14:anchorId="75C85231" wp14:editId="0994C0E4">
+            <wp:extent cx="3533776" cy="3930658"/>
             <wp:effectExtent l="0" t="0" r="0" b="0"/>
-            <wp:docPr id="7" name="Hình ảnh 7"/>
+            <wp:docPr id="14" name="Picture 14" descr="https://scontent.fsgn5-6.fna.fbcdn.net/v/t1.15752-9/45466899_604715219930707_2879641745082023936_n.png?_nc_cat=106&amp;_nc_ht=scontent.fsgn5-6.fna&amp;oh=471610f76b99f3149be0556b877ee406&amp;oe=5C77BD73"/>
+            <wp:cNvGraphicFramePr>
+              <a:graphicFrameLocks xmlns:a="http://schemas.openxmlformats.org/drawingml/2006/main" noChangeAspect="1"/>
+            </wp:cNvGraphicFramePr>
+            <a:graphic xmlns:a="http://schemas.openxmlformats.org/drawingml/2006/main">
+              <a:graphicData uri="http://schemas.openxmlformats.org/drawingml/2006/picture">
+                <pic:pic xmlns:pic="http://schemas.openxmlformats.org/drawingml/2006/picture">
+                  <pic:nvPicPr>
+                    <pic:cNvPr id="0" name="Picture 3" descr="https://scontent.fsgn5-6.fna.fbcdn.net/v/t1.15752-9/45466899_604715219930707_2879641745082023936_n.png?_nc_cat=106&amp;_nc_ht=scontent.fsgn5-6.fna&amp;oh=471610f76b99f3149be0556b877ee406&amp;oe=5C77BD73"/>
+                    <pic:cNvPicPr>
+                      <a:picLocks noChangeAspect="1" noChangeArrowheads="1"/>
+                    </pic:cNvPicPr>
+                  </pic:nvPicPr>
+                  <pic:blipFill>
+                    <a:blip r:embed="rId26">
+                      <a:extLst>
+                        <a:ext uri="{28A0092B-C50C-407E-A947-70E740481C1C}">
+                          <a14:useLocalDpi xmlns:a14="http://schemas.microsoft.com/office/drawing/2010/main" val="0"/>
+                        </a:ext>
+                      </a:extLst>
+                    </a:blip>
+                    <a:srcRect/>
+                    <a:stretch>
+                      <a:fillRect/>
+                    </a:stretch>
+                  </pic:blipFill>
+                  <pic:spPr bwMode="auto">
+                    <a:xfrm>
+                      <a:off x="0" y="0"/>
+                      <a:ext cx="3534235" cy="3931168"/>
+                    </a:xfrm>
+                    <a:prstGeom prst="rect">
+                      <a:avLst/>
+                    </a:prstGeom>
+                    <a:noFill/>
+                    <a:ln>
+                      <a:noFill/>
+                    </a:ln>
+                  </pic:spPr>
+                </pic:pic>
+              </a:graphicData>
+            </a:graphic>
+          </wp:inline>
+        </w:drawing>
+      </w:r>
+    </w:p>
+    <w:p/>
+    <w:p>
+      <w:pPr>
+        <w:pStyle w:val="ListParagraph"/>
+        <w:numPr>
+          <w:ilvl w:val="0"/>
+          <w:numId w:val="5"/>
+        </w:numPr>
+      </w:pPr>
+      <w:r>
+        <w:t>Tra cứu lịch thi đấu</w:t>
+      </w:r>
+    </w:p>
+    <w:p>
+      <w:r>
+        <w:rPr>
+          <w:noProof/>
+        </w:rPr>
+        <w:drawing>
+          <wp:inline distT="0" distB="0" distL="0" distR="0" wp14:anchorId="0BD374ED" wp14:editId="07F97EC0">
+            <wp:extent cx="3562350" cy="3031956"/>
+            <wp:effectExtent l="0" t="0" r="0" b="0"/>
+            <wp:docPr id="15" name="Picture 15" descr="https://scontent.fsgn5-6.fna.fbcdn.net/v/t1.15752-9/45359120_574844646368043_1101522054722617344_n.png?_nc_cat=106&amp;_nc_ht=scontent.fsgn5-6.fna&amp;oh=909141803be33e70a1d588272af63a5e&amp;oe=5C440A00"/>
+            <wp:cNvGraphicFramePr>
+              <a:graphicFrameLocks xmlns:a="http://schemas.openxmlformats.org/drawingml/2006/main" noChangeAspect="1"/>
+            </wp:cNvGraphicFramePr>
+            <a:graphic xmlns:a="http://schemas.openxmlformats.org/drawingml/2006/main">
+              <a:graphicData uri="http://schemas.openxmlformats.org/drawingml/2006/picture">
+                <pic:pic xmlns:pic="http://schemas.openxmlformats.org/drawingml/2006/picture">
+                  <pic:nvPicPr>
+                    <pic:cNvPr id="0" name="Picture 5" descr="https://scontent.fsgn5-6.fna.fbcdn.net/v/t1.15752-9/45359120_574844646368043_1101522054722617344_n.png?_nc_cat=106&amp;_nc_ht=scontent.fsgn5-6.fna&amp;oh=909141803be33e70a1d588272af63a5e&amp;oe=5C440A00"/>
+                    <pic:cNvPicPr>
+                      <a:picLocks noChangeAspect="1" noChangeArrowheads="1"/>
+                    </pic:cNvPicPr>
+                  </pic:nvPicPr>
+                  <pic:blipFill>
+                    <a:blip r:embed="rId27">
+                      <a:extLst>
+                        <a:ext uri="{28A0092B-C50C-407E-A947-70E740481C1C}">
+                          <a14:useLocalDpi xmlns:a14="http://schemas.microsoft.com/office/drawing/2010/main" val="0"/>
+                        </a:ext>
+                      </a:extLst>
+                    </a:blip>
+                    <a:srcRect/>
+                    <a:stretch>
+                      <a:fillRect/>
+                    </a:stretch>
+                  </pic:blipFill>
+                  <pic:spPr bwMode="auto">
+                    <a:xfrm>
+                      <a:off x="0" y="0"/>
+                      <a:ext cx="3563990" cy="3033352"/>
+                    </a:xfrm>
+                    <a:prstGeom prst="rect">
+                      <a:avLst/>
+                    </a:prstGeom>
+                    <a:noFill/>
+                    <a:ln>
+                      <a:noFill/>
+                    </a:ln>
+                  </pic:spPr>
+                </pic:pic>
+              </a:graphicData>
+            </a:graphic>
+          </wp:inline>
+        </w:drawing>
+      </w:r>
+    </w:p>
+    <w:p>
+      <w:pPr>
+        <w:pStyle w:val="ListParagraph"/>
+        <w:numPr>
+          <w:ilvl w:val="0"/>
+          <w:numId w:val="5"/>
+        </w:numPr>
+      </w:pPr>
+      <w:r>
+        <w:lastRenderedPageBreak/>
+        <w:t>Tra cứu kết quả trận đấu:</w:t>
+      </w:r>
+    </w:p>
+    <w:p>
+      <w:r>
+        <w:rPr>
+          <w:noProof/>
+        </w:rPr>
+        <w:drawing>
+          <wp:inline distT="0" distB="0" distL="0" distR="0" wp14:anchorId="2C561A63" wp14:editId="611E8DA6">
+            <wp:extent cx="4429125" cy="2343150"/>
+            <wp:effectExtent l="0" t="0" r="0" b="0"/>
+            <wp:docPr id="16" name="Picture 16" descr="https://scontent.fsgn5-3.fna.fbcdn.net/v/t1.15752-9/45288621_531547667308782_7467829606590971904_n.png?_nc_cat=111&amp;_nc_ht=scontent.fsgn5-3.fna&amp;oh=61f9c96b725ec7a3a9a71f2dda32c765&amp;oe=5C3C5D94"/>
+            <wp:cNvGraphicFramePr>
+              <a:graphicFrameLocks xmlns:a="http://schemas.openxmlformats.org/drawingml/2006/main" noChangeAspect="1"/>
+            </wp:cNvGraphicFramePr>
+            <a:graphic xmlns:a="http://schemas.openxmlformats.org/drawingml/2006/main">
+              <a:graphicData uri="http://schemas.openxmlformats.org/drawingml/2006/picture">
+                <pic:pic xmlns:pic="http://schemas.openxmlformats.org/drawingml/2006/picture">
+                  <pic:nvPicPr>
+                    <pic:cNvPr id="0" name="Picture 7" descr="https://scontent.fsgn5-3.fna.fbcdn.net/v/t1.15752-9/45288621_531547667308782_7467829606590971904_n.png?_nc_cat=111&amp;_nc_ht=scontent.fsgn5-3.fna&amp;oh=61f9c96b725ec7a3a9a71f2dda32c765&amp;oe=5C3C5D94"/>
+                    <pic:cNvPicPr>
+                      <a:picLocks noChangeAspect="1" noChangeArrowheads="1"/>
+                    </pic:cNvPicPr>
+                  </pic:nvPicPr>
+                  <pic:blipFill>
+                    <a:blip r:embed="rId28">
+                      <a:extLst>
+                        <a:ext uri="{28A0092B-C50C-407E-A947-70E740481C1C}">
+                          <a14:useLocalDpi xmlns:a14="http://schemas.microsoft.com/office/drawing/2010/main" val="0"/>
+                        </a:ext>
+                      </a:extLst>
+                    </a:blip>
+                    <a:srcRect/>
+                    <a:stretch>
+                      <a:fillRect/>
+                    </a:stretch>
+                  </pic:blipFill>
+                  <pic:spPr bwMode="auto">
+                    <a:xfrm>
+                      <a:off x="0" y="0"/>
+                      <a:ext cx="4429125" cy="2343150"/>
+                    </a:xfrm>
+                    <a:prstGeom prst="rect">
+                      <a:avLst/>
+                    </a:prstGeom>
+                    <a:noFill/>
+                    <a:ln>
+                      <a:noFill/>
+                    </a:ln>
+                  </pic:spPr>
+                </pic:pic>
+              </a:graphicData>
+            </a:graphic>
+          </wp:inline>
+        </w:drawing>
+      </w:r>
+    </w:p>
+    <w:p>
+      <w:pPr>
+        <w:pStyle w:val="ListParagraph"/>
+        <w:numPr>
+          <w:ilvl w:val="0"/>
+          <w:numId w:val="5"/>
+        </w:numPr>
+      </w:pPr>
+      <w:r>
+        <w:t>Tra cứu thông tin cầu thủ</w:t>
+      </w:r>
+    </w:p>
+    <w:p>
+      <w:r>
+        <w:rPr>
+          <w:noProof/>
+        </w:rPr>
+        <w:drawing>
+          <wp:inline distT="0" distB="0" distL="0" distR="0" wp14:anchorId="5E51A2CB" wp14:editId="48E7B79C">
+            <wp:extent cx="3409950" cy="2924175"/>
+            <wp:effectExtent l="0" t="0" r="0" b="0"/>
+            <wp:docPr id="17" name="Picture 17" descr="https://scontent.fsgn5-4.fna.fbcdn.net/v/t1.15752-9/45337779_320643355418807_463702699548868608_n.png?_nc_cat=102&amp;_nc_ht=scontent.fsgn5-4.fna&amp;oh=d74fcd276583b02a1daad81fffae3212&amp;oe=5C782C12"/>
+            <wp:cNvGraphicFramePr>
+              <a:graphicFrameLocks xmlns:a="http://schemas.openxmlformats.org/drawingml/2006/main" noChangeAspect="1"/>
+            </wp:cNvGraphicFramePr>
+            <a:graphic xmlns:a="http://schemas.openxmlformats.org/drawingml/2006/main">
+              <a:graphicData uri="http://schemas.openxmlformats.org/drawingml/2006/picture">
+                <pic:pic xmlns:pic="http://schemas.openxmlformats.org/drawingml/2006/picture">
+                  <pic:nvPicPr>
+                    <pic:cNvPr id="0" name="Picture 9" descr="https://scontent.fsgn5-4.fna.fbcdn.net/v/t1.15752-9/45337779_320643355418807_463702699548868608_n.png?_nc_cat=102&amp;_nc_ht=scontent.fsgn5-4.fna&amp;oh=d74fcd276583b02a1daad81fffae3212&amp;oe=5C782C12"/>
+                    <pic:cNvPicPr>
+                      <a:picLocks noChangeAspect="1" noChangeArrowheads="1"/>
+                    </pic:cNvPicPr>
+                  </pic:nvPicPr>
+                  <pic:blipFill>
+                    <a:blip r:embed="rId29">
+                      <a:extLst>
+                        <a:ext uri="{28A0092B-C50C-407E-A947-70E740481C1C}">
+                          <a14:useLocalDpi xmlns:a14="http://schemas.microsoft.com/office/drawing/2010/main" val="0"/>
+                        </a:ext>
+                      </a:extLst>
+                    </a:blip>
+                    <a:srcRect/>
+                    <a:stretch>
+                      <a:fillRect/>
+                    </a:stretch>
+                  </pic:blipFill>
+                  <pic:spPr bwMode="auto">
+                    <a:xfrm>
+                      <a:off x="0" y="0"/>
+                      <a:ext cx="3409950" cy="2924175"/>
+                    </a:xfrm>
+                    <a:prstGeom prst="rect">
+                      <a:avLst/>
+                    </a:prstGeom>
+                    <a:noFill/>
+                    <a:ln>
+                      <a:noFill/>
+                    </a:ln>
+                  </pic:spPr>
+                </pic:pic>
+              </a:graphicData>
+            </a:graphic>
+          </wp:inline>
+        </w:drawing>
+      </w:r>
+    </w:p>
+    <w:p/>
+    <w:p/>
+    <w:p/>
+    <w:p/>
+    <w:p/>
+    <w:p/>
+    <w:p>
+      <w:pPr>
+        <w:pStyle w:val="ListParagraph"/>
+        <w:numPr>
+          <w:ilvl w:val="0"/>
+          <w:numId w:val="5"/>
+        </w:numPr>
+      </w:pPr>
+      <w:r>
+        <w:lastRenderedPageBreak/>
+        <w:t>Tổng kết mùa giải</w:t>
+      </w:r>
+    </w:p>
+    <w:p>
+      <w:r>
+        <w:rPr>
+          <w:noProof/>
+        </w:rPr>
+        <w:drawing>
+          <wp:inline distT="0" distB="0" distL="0" distR="0" wp14:anchorId="755F1B70" wp14:editId="4A4DBDD4">
+            <wp:extent cx="6381750" cy="4695825"/>
+            <wp:effectExtent l="0" t="0" r="0" b="0"/>
+            <wp:docPr id="18" name="Picture 18" descr="https://scontent.fsgn5-6.fna.fbcdn.net/v/t1.15752-9/45285498_2188267834776912_4107200671667716096_n.png?_nc_cat=106&amp;_nc_ht=scontent.fsgn5-6.fna&amp;oh=335f502642369ba423924dcf063f7830&amp;oe=5C4A05C5"/>
+            <wp:cNvGraphicFramePr>
+              <a:graphicFrameLocks xmlns:a="http://schemas.openxmlformats.org/drawingml/2006/main" noChangeAspect="1"/>
+            </wp:cNvGraphicFramePr>
+            <a:graphic xmlns:a="http://schemas.openxmlformats.org/drawingml/2006/main">
+              <a:graphicData uri="http://schemas.openxmlformats.org/drawingml/2006/picture">
+                <pic:pic xmlns:pic="http://schemas.openxmlformats.org/drawingml/2006/picture">
+                  <pic:nvPicPr>
+                    <pic:cNvPr id="0" name="Picture 11" descr="https://scontent.fsgn5-6.fna.fbcdn.net/v/t1.15752-9/45285498_2188267834776912_4107200671667716096_n.png?_nc_cat=106&amp;_nc_ht=scontent.fsgn5-6.fna&amp;oh=335f502642369ba423924dcf063f7830&amp;oe=5C4A05C5"/>
+                    <pic:cNvPicPr>
+                      <a:picLocks noChangeAspect="1" noChangeArrowheads="1"/>
+                    </pic:cNvPicPr>
+                  </pic:nvPicPr>
+                  <pic:blipFill>
+                    <a:blip r:embed="rId30">
+                      <a:extLst>
+                        <a:ext uri="{28A0092B-C50C-407E-A947-70E740481C1C}">
+                          <a14:useLocalDpi xmlns:a14="http://schemas.microsoft.com/office/drawing/2010/main" val="0"/>
+                        </a:ext>
+                      </a:extLst>
+                    </a:blip>
+                    <a:srcRect/>
+                    <a:stretch>
+                      <a:fillRect/>
+                    </a:stretch>
+                  </pic:blipFill>
+                  <pic:spPr bwMode="auto">
+                    <a:xfrm>
+                      <a:off x="0" y="0"/>
+                      <a:ext cx="6381750" cy="4695825"/>
+                    </a:xfrm>
+                    <a:prstGeom prst="rect">
+                      <a:avLst/>
+                    </a:prstGeom>
+                    <a:noFill/>
+                    <a:ln>
+                      <a:noFill/>
+                    </a:ln>
+                  </pic:spPr>
+                </pic:pic>
+              </a:graphicData>
+            </a:graphic>
+          </wp:inline>
+        </w:drawing>
+      </w:r>
+    </w:p>
+    <w:p>
+      <w:pPr>
+        <w:pStyle w:val="ListParagraph"/>
+        <w:numPr>
+          <w:ilvl w:val="0"/>
+          <w:numId w:val="5"/>
+        </w:numPr>
+      </w:pPr>
+      <w:r>
+        <w:t>Đăng nhập</w:t>
+      </w:r>
+    </w:p>
+    <w:p>
+      <w:r>
+        <w:rPr>
+          <w:noProof/>
+        </w:rPr>
+        <w:drawing>
+          <wp:inline distT="0" distB="0" distL="0" distR="0" wp14:anchorId="67846AA7" wp14:editId="5834C207">
+            <wp:extent cx="3886200" cy="2407444"/>
+            <wp:effectExtent l="0" t="0" r="0" b="0"/>
+            <wp:docPr id="19" name="Picture 19" descr="https://scontent.fsgn5-5.fna.fbcdn.net/v/t1.15752-9/45292100_580455652409199_3809222235877539840_n.png?_nc_cat=108&amp;_nc_ht=scontent.fsgn5-5.fna&amp;oh=7affeede0d726a216d455d9086036c90&amp;oe=5C427ED7"/>
+            <wp:cNvGraphicFramePr>
+              <a:graphicFrameLocks xmlns:a="http://schemas.openxmlformats.org/drawingml/2006/main" noChangeAspect="1"/>
+            </wp:cNvGraphicFramePr>
+            <a:graphic xmlns:a="http://schemas.openxmlformats.org/drawingml/2006/main">
+              <a:graphicData uri="http://schemas.openxmlformats.org/drawingml/2006/picture">
+                <pic:pic xmlns:pic="http://schemas.openxmlformats.org/drawingml/2006/picture">
+                  <pic:nvPicPr>
+                    <pic:cNvPr id="0" name="Picture 13" descr="https://scontent.fsgn5-5.fna.fbcdn.net/v/t1.15752-9/45292100_580455652409199_3809222235877539840_n.png?_nc_cat=108&amp;_nc_ht=scontent.fsgn5-5.fna&amp;oh=7affeede0d726a216d455d9086036c90&amp;oe=5C427ED7"/>
+                    <pic:cNvPicPr>
+                      <a:picLocks noChangeAspect="1" noChangeArrowheads="1"/>
+                    </pic:cNvPicPr>
+                  </pic:nvPicPr>
+                  <pic:blipFill>
+                    <a:blip r:embed="rId31">
+                      <a:extLst>
+                        <a:ext uri="{28A0092B-C50C-407E-A947-70E740481C1C}">
+                          <a14:useLocalDpi xmlns:a14="http://schemas.microsoft.com/office/drawing/2010/main" val="0"/>
+                        </a:ext>
+                      </a:extLst>
+                    </a:blip>
+                    <a:srcRect/>
+                    <a:stretch>
+                      <a:fillRect/>
+                    </a:stretch>
+                  </pic:blipFill>
+                  <pic:spPr bwMode="auto">
+                    <a:xfrm>
+                      <a:off x="0" y="0"/>
+                      <a:ext cx="3891879" cy="2410962"/>
+                    </a:xfrm>
+                    <a:prstGeom prst="rect">
+                      <a:avLst/>
+                    </a:prstGeom>
+                    <a:noFill/>
+                    <a:ln>
+                      <a:noFill/>
+                    </a:ln>
+                  </pic:spPr>
+                </pic:pic>
+              </a:graphicData>
+            </a:graphic>
+          </wp:inline>
+        </w:drawing>
+      </w:r>
+    </w:p>
+    <w:p>
+      <w:pPr>
+        <w:pStyle w:val="ListParagraph"/>
+        <w:numPr>
+          <w:ilvl w:val="0"/>
+          <w:numId w:val="5"/>
+        </w:numPr>
+      </w:pPr>
+      <w:r>
+        <w:lastRenderedPageBreak/>
+        <w:t>Nhập kết quả trận đấu</w:t>
+      </w:r>
+    </w:p>
+    <w:p>
+      <w:pPr>
+        <w:pStyle w:val="ListParagraph"/>
+        <w:ind w:left="0"/>
+      </w:pPr>
+      <w:r>
+        <w:rPr>
+          <w:noProof/>
+        </w:rPr>
+        <w:drawing>
+          <wp:inline distT="0" distB="0" distL="0" distR="0" wp14:anchorId="1548921B" wp14:editId="64E08744">
+            <wp:extent cx="6400800" cy="4238625"/>
+            <wp:effectExtent l="0" t="0" r="0" b="0"/>
+            <wp:docPr id="20" name="Picture 20" descr="https://scontent.fsgn5-2.fna.fbcdn.net/v/t1.15752-9/45305560_304210890184019_1862338372626808832_n.png?_nc_cat=105&amp;_nc_ht=scontent.fsgn5-2.fna&amp;oh=9d08be68bb20a3d9b7e46cd32fad7d56&amp;oe=5C42EB17"/>
+            <wp:cNvGraphicFramePr>
+              <a:graphicFrameLocks xmlns:a="http://schemas.openxmlformats.org/drawingml/2006/main" noChangeAspect="1"/>
+            </wp:cNvGraphicFramePr>
+            <a:graphic xmlns:a="http://schemas.openxmlformats.org/drawingml/2006/main">
+              <a:graphicData uri="http://schemas.openxmlformats.org/drawingml/2006/picture">
+                <pic:pic xmlns:pic="http://schemas.openxmlformats.org/drawingml/2006/picture">
+                  <pic:nvPicPr>
+                    <pic:cNvPr id="0" name="Picture 15" descr="https://scontent.fsgn5-2.fna.fbcdn.net/v/t1.15752-9/45305560_304210890184019_1862338372626808832_n.png?_nc_cat=105&amp;_nc_ht=scontent.fsgn5-2.fna&amp;oh=9d08be68bb20a3d9b7e46cd32fad7d56&amp;oe=5C42EB17"/>
+                    <pic:cNvPicPr>
+                      <a:picLocks noChangeAspect="1" noChangeArrowheads="1"/>
+                    </pic:cNvPicPr>
+                  </pic:nvPicPr>
+                  <pic:blipFill>
+                    <a:blip r:embed="rId32">
+                      <a:extLst>
+                        <a:ext uri="{28A0092B-C50C-407E-A947-70E740481C1C}">
+                          <a14:useLocalDpi xmlns:a14="http://schemas.microsoft.com/office/drawing/2010/main" val="0"/>
+                        </a:ext>
+                      </a:extLst>
+                    </a:blip>
+                    <a:srcRect/>
+                    <a:stretch>
+                      <a:fillRect/>
+                    </a:stretch>
+                  </pic:blipFill>
+                  <pic:spPr bwMode="auto">
+                    <a:xfrm>
+                      <a:off x="0" y="0"/>
+                      <a:ext cx="6400800" cy="4238625"/>
+                    </a:xfrm>
+                    <a:prstGeom prst="rect">
+                      <a:avLst/>
+                    </a:prstGeom>
+                    <a:noFill/>
+                    <a:ln>
+                      <a:noFill/>
+                    </a:ln>
+                  </pic:spPr>
+                </pic:pic>
+              </a:graphicData>
+            </a:graphic>
+          </wp:inline>
+        </w:drawing>
+      </w:r>
+    </w:p>
+    <w:p>
+      <w:pPr>
+        <w:pStyle w:val="ListParagraph"/>
+        <w:numPr>
+          <w:ilvl w:val="0"/>
+          <w:numId w:val="5"/>
+        </w:numPr>
+      </w:pPr>
+      <w:r>
+        <w:t>Thông tin trước trận</w:t>
+      </w:r>
+    </w:p>
+    <w:p>
+      <w:r>
+        <w:rPr>
+          <w:noProof/>
+        </w:rPr>
+        <w:lastRenderedPageBreak/>
+        <w:drawing>
+          <wp:inline distT="0" distB="0" distL="0" distR="0" wp14:anchorId="3F23A9E9" wp14:editId="563A3266">
+            <wp:extent cx="5752381" cy="4933333"/>
+            <wp:effectExtent l="0" t="0" r="1270" b="635"/>
+            <wp:docPr id="21" name="Picture 21"/>
             <wp:cNvGraphicFramePr>
               <a:graphicFrameLocks xmlns:a="http://schemas.openxmlformats.org/drawingml/2006/main" noChangeAspect="1"/>
             </wp:cNvGraphicFramePr>
@@ -14216,7 +14833,7 @@
                     <pic:cNvPicPr/>
                   </pic:nvPicPr>
                   <pic:blipFill>
-                    <a:blip r:embed="rId24"/>
+                    <a:blip r:embed="rId33"/>
                     <a:stretch>
                       <a:fillRect/>
                     </a:stretch>
@@ -14224,7 +14841,7 @@
                   <pic:spPr>
                     <a:xfrm>
                       <a:off x="0" y="0"/>
-                      <a:ext cx="3647619" cy="3019048"/>
+                      <a:ext cx="5752381" cy="4933333"/>
                     </a:xfrm>
                     <a:prstGeom prst="rect">
                       <a:avLst/>
@@ -14235,280 +14852,6 @@
             </a:graphic>
           </wp:inline>
         </w:drawing>
-      </w:r>
-    </w:p>
-    <w:p>
-      <w:pPr>
-        <w:pStyle w:val="ListParagraph"/>
-        <w:numPr>
-          <w:ilvl w:val="0"/>
-          <w:numId w:val="5"/>
-        </w:numPr>
-      </w:pPr>
-      <w:r>
-        <w:t>Tra cứu lịch thi đấu:</w:t>
-      </w:r>
-    </w:p>
-    <w:p>
-      <w:pPr>
-        <w:ind w:left="360"/>
-      </w:pPr>
-      <w:r>
-        <w:rPr>
-          <w:noProof/>
-        </w:rPr>
-        <w:drawing>
-          <wp:inline distT="0" distB="0" distL="0" distR="0" wp14:anchorId="13A01FF5" wp14:editId="00F6C0BE">
-            <wp:extent cx="4276190" cy="3628571"/>
-            <wp:effectExtent l="0" t="0" r="0" b="0"/>
-            <wp:docPr id="11" name="Hình ảnh 11"/>
-            <wp:cNvGraphicFramePr>
-              <a:graphicFrameLocks xmlns:a="http://schemas.openxmlformats.org/drawingml/2006/main" noChangeAspect="1"/>
-            </wp:cNvGraphicFramePr>
-            <a:graphic xmlns:a="http://schemas.openxmlformats.org/drawingml/2006/main">
-              <a:graphicData uri="http://schemas.openxmlformats.org/drawingml/2006/picture">
-                <pic:pic xmlns:pic="http://schemas.openxmlformats.org/drawingml/2006/picture">
-                  <pic:nvPicPr>
-                    <pic:cNvPr id="1" name=""/>
-                    <pic:cNvPicPr/>
-                  </pic:nvPicPr>
-                  <pic:blipFill>
-                    <a:blip r:embed="rId25"/>
-                    <a:stretch>
-                      <a:fillRect/>
-                    </a:stretch>
-                  </pic:blipFill>
-                  <pic:spPr>
-                    <a:xfrm>
-                      <a:off x="0" y="0"/>
-                      <a:ext cx="4276190" cy="3628571"/>
-                    </a:xfrm>
-                    <a:prstGeom prst="rect">
-                      <a:avLst/>
-                    </a:prstGeom>
-                  </pic:spPr>
-                </pic:pic>
-              </a:graphicData>
-            </a:graphic>
-          </wp:inline>
-        </w:drawing>
-      </w:r>
-    </w:p>
-    <w:p>
-      <w:pPr>
-        <w:ind w:left="360"/>
-      </w:pPr>
-    </w:p>
-    <w:p>
-      <w:pPr>
-        <w:ind w:left="360"/>
-      </w:pPr>
-    </w:p>
-    <w:p>
-      <w:pPr>
-        <w:pStyle w:val="ListParagraph"/>
-        <w:numPr>
-          <w:ilvl w:val="0"/>
-          <w:numId w:val="5"/>
-        </w:numPr>
-      </w:pPr>
-      <w:r>
-        <w:lastRenderedPageBreak/>
-        <w:t>Tra cứu thông tin đội bóng:</w:t>
-      </w:r>
-    </w:p>
-    <w:p>
-      <w:pPr>
-        <w:ind w:left="360"/>
-      </w:pPr>
-      <w:r>
-        <w:rPr>
-          <w:noProof/>
-        </w:rPr>
-        <w:drawing>
-          <wp:inline distT="0" distB="0" distL="0" distR="0" wp14:anchorId="262667F5" wp14:editId="7BE0803F">
-            <wp:extent cx="4410075" cy="4905375"/>
-            <wp:effectExtent l="0" t="0" r="0" b="0"/>
-            <wp:docPr id="12" name="Hình ảnh 12"/>
-            <wp:cNvGraphicFramePr>
-              <a:graphicFrameLocks xmlns:a="http://schemas.openxmlformats.org/drawingml/2006/main" noChangeAspect="1"/>
-            </wp:cNvGraphicFramePr>
-            <a:graphic xmlns:a="http://schemas.openxmlformats.org/drawingml/2006/main">
-              <a:graphicData uri="http://schemas.openxmlformats.org/drawingml/2006/picture">
-                <pic:pic xmlns:pic="http://schemas.openxmlformats.org/drawingml/2006/picture">
-                  <pic:nvPicPr>
-                    <pic:cNvPr id="12" name="aaa.png"/>
-                    <pic:cNvPicPr/>
-                  </pic:nvPicPr>
-                  <pic:blipFill>
-                    <a:blip r:embed="rId26">
-                      <a:extLst>
-                        <a:ext uri="{28A0092B-C50C-407E-A947-70E740481C1C}">
-                          <a14:useLocalDpi xmlns:a14="http://schemas.microsoft.com/office/drawing/2010/main" val="0"/>
-                        </a:ext>
-                      </a:extLst>
-                    </a:blip>
-                    <a:stretch>
-                      <a:fillRect/>
-                    </a:stretch>
-                  </pic:blipFill>
-                  <pic:spPr>
-                    <a:xfrm>
-                      <a:off x="0" y="0"/>
-                      <a:ext cx="4410075" cy="4905375"/>
-                    </a:xfrm>
-                    <a:prstGeom prst="rect">
-                      <a:avLst/>
-                    </a:prstGeom>
-                  </pic:spPr>
-                </pic:pic>
-              </a:graphicData>
-            </a:graphic>
-          </wp:inline>
-        </w:drawing>
-      </w:r>
-    </w:p>
-    <w:p>
-      <w:pPr>
-        <w:ind w:left="360"/>
-      </w:pPr>
-    </w:p>
-    <w:p>
-      <w:pPr>
-        <w:pStyle w:val="ListParagraph"/>
-        <w:numPr>
-          <w:ilvl w:val="0"/>
-          <w:numId w:val="5"/>
-        </w:numPr>
-      </w:pPr>
-      <w:r>
-        <w:rPr>
-          <w:lang w:val="vi-VN"/>
-        </w:rPr>
-        <w:t xml:space="preserve">Đăng nhập: </w:t>
-      </w:r>
-    </w:p>
-    <w:p/>
-    <w:p>
-      <w:r>
-        <w:lastRenderedPageBreak/>
-        <w:pict w14:anchorId="5346B5E4">
-          <v:shapetype id="_x0000_t75" coordsize="21600,21600" o:spt="75" o:preferrelative="t" path="m@4@5l@4@11@9@11@9@5xe" filled="f" stroked="f">
-            <v:stroke joinstyle="miter"/>
-            <v:formulas>
-              <v:f eqn="if lineDrawn pixelLineWidth 0"/>
-              <v:f eqn="sum @0 1 0"/>
-              <v:f eqn="sum 0 0 @1"/>
-              <v:f eqn="prod @2 1 2"/>
-              <v:f eqn="prod @3 21600 pixelWidth"/>
-              <v:f eqn="prod @3 21600 pixelHeight"/>
-              <v:f eqn="sum @0 0 1"/>
-              <v:f eqn="prod @6 1 2"/>
-              <v:f eqn="prod @7 21600 pixelWidth"/>
-              <v:f eqn="sum @8 21600 0"/>
-              <v:f eqn="prod @7 21600 pixelHeight"/>
-              <v:f eqn="sum @10 21600 0"/>
-            </v:formulas>
-            <v:path o:extrusionok="f" gradientshapeok="t" o:connecttype="rect"/>
-            <o:lock v:ext="edit" aspectratio="t"/>
-          </v:shapetype>
-          <v:shape id="_x0000_i1025" type="#_x0000_t75" style="width:387pt;height:245.25pt">
-            <v:imagedata r:id="rId27" o:title="45331540_187753922111034_1493734482463686656_n"/>
-          </v:shape>
-        </w:pict>
-      </w:r>
-    </w:p>
-    <w:p>
-      <w:pPr>
-        <w:pStyle w:val="ListParagraph"/>
-        <w:numPr>
-          <w:ilvl w:val="0"/>
-          <w:numId w:val="5"/>
-        </w:numPr>
-      </w:pPr>
-      <w:r>
-        <w:rPr>
-          <w:lang w:val="vi-VN"/>
-        </w:rPr>
-        <w:t>Tổng kết mùa giải:</w:t>
-      </w:r>
-    </w:p>
-    <w:p>
-      <w:r>
-        <w:lastRenderedPageBreak/>
-        <w:pict w14:anchorId="3D340E1C">
-          <v:shape id="_x0000_i1026" type="#_x0000_t75" style="width:474pt;height:367.5pt">
-            <v:imagedata r:id="rId28" o:title="45333384_281813349115427_6775727263569674240_n"/>
-          </v:shape>
-        </w:pict>
-      </w:r>
-    </w:p>
-    <w:p>
-      <w:pPr>
-        <w:pStyle w:val="ListParagraph"/>
-        <w:numPr>
-          <w:ilvl w:val="0"/>
-          <w:numId w:val="5"/>
-        </w:numPr>
-      </w:pPr>
-      <w:r>
-        <w:rPr>
-          <w:lang w:val="vi-VN"/>
-        </w:rPr>
-        <w:t xml:space="preserve">Kết quả trận đấu: </w:t>
-      </w:r>
-    </w:p>
-    <w:p>
-      <w:pPr>
-        <w:rPr>
-          <w:lang w:val="vi-VN"/>
-        </w:rPr>
-      </w:pPr>
-      <w:r>
-        <w:lastRenderedPageBreak/>
-        <w:pict w14:anchorId="7A0E2077">
-          <v:shape id="_x0000_i1027" type="#_x0000_t75" style="width:7in;height:333.75pt">
-            <v:imagedata r:id="rId29" o:title="45280448_2324056044482763_5326642011279720448_n"/>
-          </v:shape>
-        </w:pict>
-      </w:r>
-    </w:p>
-    <w:p>
-      <w:pPr>
-        <w:pStyle w:val="ListParagraph"/>
-        <w:numPr>
-          <w:ilvl w:val="0"/>
-          <w:numId w:val="5"/>
-        </w:numPr>
-        <w:jc w:val="left"/>
-        <w:rPr>
-          <w:lang w:val="vi-VN"/>
-        </w:rPr>
-      </w:pPr>
-      <w:r>
-        <w:rPr>
-          <w:lang w:val="vi-VN"/>
-        </w:rPr>
-        <w:lastRenderedPageBreak/>
-        <w:t xml:space="preserve">Thống </w:t>
-      </w:r>
-      <w:bookmarkStart w:id="7" w:name="_GoBack"/>
-      <w:bookmarkEnd w:id="7"/>
-      <w:r>
-        <w:rPr>
-          <w:lang w:val="vi-VN"/>
-        </w:rPr>
-        <w:t xml:space="preserve">kê trước trận đấu: </w:t>
-      </w:r>
-      <w:r>
-        <w:rPr>
-          <w:lang w:val="vi-VN"/>
-        </w:rPr>
-        <w:pict w14:anchorId="70F87B4F">
-          <v:shape id="_x0000_i1028" type="#_x0000_t75" style="width:7in;height:369pt">
-            <v:imagedata r:id="rId30" o:title="45299647_293966814779297_555241672535965696_n"/>
-          </v:shape>
-        </w:pict>
       </w:r>
     </w:p>
     <w:sectPr>
@@ -14677,7 +15020,7 @@
               <w:noProof/>
               <w:color w:val="FFFFFF" w:themeColor="background1"/>
             </w:rPr>
-            <w:t>27</w:t>
+            <w:t>28</w:t>
           </w:r>
           <w:r>
             <w:rPr>
@@ -17590,7 +17933,7 @@
   <w:abstractNum w:abstractNumId="30" w15:restartNumberingAfterBreak="0">
     <w:nsid w:val="765563B3"/>
     <w:multiLevelType w:val="hybridMultilevel"/>
-    <w:tmpl w:val="9320A56A"/>
+    <w:tmpl w:val="72FC8D9E"/>
     <w:lvl w:ilvl="0" w:tplc="552CEE16">
       <w:numFmt w:val="bullet"/>
       <w:lvlText w:val="-"/>
@@ -19034,13 +19377,11 @@
     <w:rsid w:val="0008254C"/>
     <w:rsid w:val="0009493C"/>
     <w:rsid w:val="00095FAF"/>
-    <w:rsid w:val="000B3F7C"/>
     <w:rsid w:val="000F73A2"/>
     <w:rsid w:val="00140CB8"/>
     <w:rsid w:val="00167988"/>
     <w:rsid w:val="001C4D13"/>
     <w:rsid w:val="001E23C3"/>
-    <w:rsid w:val="0020366B"/>
     <w:rsid w:val="00221177"/>
     <w:rsid w:val="00241514"/>
     <w:rsid w:val="002578BC"/>
@@ -19056,7 +19397,6 @@
     <w:rsid w:val="00404915"/>
     <w:rsid w:val="004665DC"/>
     <w:rsid w:val="004942FA"/>
-    <w:rsid w:val="004D48C1"/>
     <w:rsid w:val="0054533F"/>
     <w:rsid w:val="005604F6"/>
     <w:rsid w:val="005D6483"/>
@@ -19088,7 +19428,6 @@
     <w:rsid w:val="00DC3C80"/>
     <w:rsid w:val="00E2039E"/>
     <w:rsid w:val="00E60812"/>
-    <w:rsid w:val="00E807D4"/>
     <w:rsid w:val="00E974A7"/>
     <w:rsid w:val="00EE1EE2"/>
     <w:rsid w:val="00F010B2"/>
@@ -19879,7 +20218,7 @@
 </file>
 
 <file path=customXml/itemProps2.xml><?xml version="1.0" encoding="utf-8"?>
-<ds:datastoreItem xmlns:ds="http://schemas.openxmlformats.org/officeDocument/2006/customXml" ds:itemID="{350E6EF3-DA55-458B-B01D-1EAD9D4B6B33}">
+<ds:datastoreItem xmlns:ds="http://schemas.openxmlformats.org/officeDocument/2006/customXml" ds:itemID="{B747B1C8-6606-4505-A620-67DB904F52CB}">
   <ds:schemaRefs>
     <ds:schemaRef ds:uri="http://schemas.openxmlformats.org/officeDocument/2006/bibliography"/>
   </ds:schemaRefs>

</xml_diff>